<commit_message>
added testing.m and main_mhby2g21.m used for generating sine sweep and its inverse filter with rir deconvolve sanity check
</commit_message>
<xml_diff>
--- a/Intern-Logs/Week 9.docx
+++ b/Intern-Logs/Week 9.docx
@@ -26,6 +26,39 @@
         <w:rPr>
           <w:lang w:val="en-US"/>
         </w:rPr>
+        <w:t xml:space="preserve">WFH, restudy RIR and deconvolution. Also </w:t>
+      </w:r>
+      <w:proofErr w:type="gramStart"/>
+      <w:r>
+        <w:rPr>
+          <w:lang w:val="en-US"/>
+        </w:rPr>
+        <w:t>looked into</w:t>
+      </w:r>
+      <w:proofErr w:type="gramEnd"/>
+      <w:r>
+        <w:rPr>
+          <w:lang w:val="en-US"/>
+        </w:rPr>
+        <w:t xml:space="preserve"> existing Unity project that have RIR/realistic simulation (not found)</w:t>
+      </w:r>
+      <w:r>
+        <w:rPr>
+          <w:lang w:val="en-US"/>
+        </w:rPr>
+        <w:t>.</w:t>
+      </w:r>
+    </w:p>
+    <w:p>
+      <w:pPr>
+        <w:rPr>
+          <w:lang w:val="en-US"/>
+        </w:rPr>
+      </w:pPr>
+      <w:r>
+        <w:rPr>
+          <w:lang w:val="en-US"/>
+        </w:rPr>
         <w:t>Tested RIR using generated sweep as recorded sweep:</w:t>
       </w:r>
     </w:p>
@@ -40,22 +73,22 @@
           <w:lang w:val="en-US"/>
         </w:rPr>
         <w:drawing>
-          <wp:anchor distT="0" distB="0" distL="114300" distR="114300" simplePos="0" relativeHeight="251658240" behindDoc="1" locked="0" layoutInCell="1" allowOverlap="1" wp14:anchorId="69B7C948" wp14:editId="41B6FEF0">
+          <wp:anchor distT="0" distB="0" distL="114300" distR="114300" simplePos="0" relativeHeight="251658240" behindDoc="1" locked="0" layoutInCell="1" allowOverlap="1" wp14:anchorId="69B7C948" wp14:editId="77D368FE">
             <wp:simplePos x="0" y="0"/>
-            <wp:positionH relativeFrom="column">
-              <wp:posOffset>0</wp:posOffset>
+            <wp:positionH relativeFrom="margin">
+              <wp:align>left</wp:align>
             </wp:positionH>
             <wp:positionV relativeFrom="paragraph">
-              <wp:posOffset>-3226</wp:posOffset>
+              <wp:posOffset>141615</wp:posOffset>
             </wp:positionV>
-            <wp:extent cx="3943900" cy="2705478"/>
-            <wp:effectExtent l="0" t="0" r="0" b="0"/>
+            <wp:extent cx="3635375" cy="2493645"/>
+            <wp:effectExtent l="0" t="0" r="3175" b="1905"/>
             <wp:wrapTight wrapText="bothSides">
               <wp:wrapPolygon edited="0">
                 <wp:start x="0" y="0"/>
-                <wp:lineTo x="0" y="21448"/>
-                <wp:lineTo x="21496" y="21448"/>
-                <wp:lineTo x="21496" y="0"/>
+                <wp:lineTo x="0" y="21451"/>
+                <wp:lineTo x="21506" y="21451"/>
+                <wp:lineTo x="21506" y="0"/>
                 <wp:lineTo x="0" y="0"/>
               </wp:wrapPolygon>
             </wp:wrapTight>
@@ -71,7 +104,7 @@
                     <pic:cNvPicPr/>
                   </pic:nvPicPr>
                   <pic:blipFill>
-                    <a:blip r:embed="rId4">
+                    <a:blip r:embed="rId5">
                       <a:extLst>
                         <a:ext uri="{28A0092B-C50C-407E-A947-70E740481C1C}">
                           <a14:useLocalDpi xmlns:a14="http://schemas.microsoft.com/office/drawing/2010/main" val="0"/>
@@ -85,7 +118,7 @@
                   <pic:spPr>
                     <a:xfrm>
                       <a:off x="0" y="0"/>
-                      <a:ext cx="3943900" cy="2705478"/>
+                      <a:ext cx="3635375" cy="2493645"/>
                     </a:xfrm>
                     <a:prstGeom prst="rect">
                       <a:avLst/>
@@ -94,6 +127,12 @@
                 </pic:pic>
               </a:graphicData>
             </a:graphic>
+            <wp14:sizeRelH relativeFrom="margin">
+              <wp14:pctWidth>0</wp14:pctWidth>
+            </wp14:sizeRelH>
+            <wp14:sizeRelV relativeFrom="margin">
+              <wp14:pctHeight>0</wp14:pctHeight>
+            </wp14:sizeRelV>
           </wp:anchor>
         </w:drawing>
       </w:r>
@@ -129,14 +168,55 @@
         <w:rPr>
           <w:lang w:val="en-US"/>
         </w:rPr>
+        <w:t xml:space="preserve">Instead of generating the sine sweep and inverse filter </w:t>
+      </w:r>
+      <w:proofErr w:type="gramStart"/>
+      <w:r>
+        <w:rPr>
+          <w:lang w:val="en-US"/>
+        </w:rPr>
+        <w:t>ourselves</w:t>
+      </w:r>
+      <w:proofErr w:type="gramEnd"/>
+      <w:r>
+        <w:rPr>
+          <w:lang w:val="en-US"/>
+        </w:rPr>
+        <w:t>, let’s try using audacity plugin instead</w:t>
+      </w:r>
+      <w:r>
+        <w:rPr>
+          <w:lang w:val="en-US"/>
+        </w:rPr>
+        <w:t>.</w:t>
+      </w:r>
+    </w:p>
+    <w:p>
+      <w:pPr>
+        <w:pStyle w:val="Heading2"/>
+        <w:rPr>
+          <w:lang w:val="en-US"/>
+        </w:rPr>
+      </w:pPr>
+    </w:p>
+    <w:p>
+      <w:pPr>
+        <w:rPr>
+          <w:lang w:val="en-US"/>
+        </w:rPr>
+      </w:pPr>
+      <w:r>
+        <w:rPr>
+          <w:lang w:val="en-US"/>
+        </w:rPr>
         <w:drawing>
-          <wp:anchor distT="0" distB="0" distL="114300" distR="114300" simplePos="0" relativeHeight="251659264" behindDoc="1" locked="0" layoutInCell="1" allowOverlap="1" wp14:anchorId="5061BEB6" wp14:editId="37B0B5D1">
+          <wp:anchor distT="0" distB="0" distL="114300" distR="114300" simplePos="0" relativeHeight="251659264" behindDoc="1" locked="0" layoutInCell="1" allowOverlap="1" wp14:anchorId="5061BEB6" wp14:editId="3C5DDAF2">
             <wp:simplePos x="0" y="0"/>
             <wp:positionH relativeFrom="margin">
-              <wp:posOffset>-9856</wp:posOffset>
+              <wp:posOffset>-24156</wp:posOffset>
             </wp:positionH>
             <wp:positionV relativeFrom="paragraph">
-              <wp:posOffset>1606322</wp:posOffset>
+              <wp:posOffset>323774</wp:posOffset>
             </wp:positionV>
             <wp:extent cx="5731510" cy="3647440"/>
             <wp:effectExtent l="0" t="0" r="2540" b="0"/>
@@ -161,7 +241,7 @@
                     <pic:cNvPicPr/>
                   </pic:nvPicPr>
                   <pic:blipFill>
-                    <a:blip r:embed="rId5" cstate="print">
+                    <a:blip r:embed="rId6" cstate="print">
                       <a:extLst>
                         <a:ext uri="{28A0092B-C50C-407E-A947-70E740481C1C}">
                           <a14:useLocalDpi xmlns:a14="http://schemas.microsoft.com/office/drawing/2010/main" val="0"/>
@@ -187,90 +267,47 @@
           </wp:anchor>
         </w:drawing>
       </w:r>
-      <w:r>
-        <w:rPr>
-          <w:lang w:val="en-US"/>
-        </w:rPr>
-        <w:t xml:space="preserve">Instead of generating the sine sweep and inverse filter </w:t>
+    </w:p>
+    <w:p>
+      <w:pPr>
+        <w:rPr>
+          <w:lang w:val="en-US"/>
+        </w:rPr>
+      </w:pPr>
+      <w:r>
+        <w:rPr>
+          <w:lang w:val="en-US"/>
+        </w:rPr>
+        <w:t xml:space="preserve">Old </w:t>
       </w:r>
       <w:proofErr w:type="gramStart"/>
       <w:r>
         <w:rPr>
           <w:lang w:val="en-US"/>
         </w:rPr>
-        <w:t>ourselves</w:t>
+        <w:t>sine</w:t>
       </w:r>
       <w:proofErr w:type="gramEnd"/>
       <w:r>
         <w:rPr>
           <w:lang w:val="en-US"/>
         </w:rPr>
-        <w:t xml:space="preserve">, let’s try using audacity plugin instead for </w:t>
-      </w:r>
-    </w:p>
-    <w:p>
-      <w:pPr>
-        <w:pStyle w:val="Heading2"/>
-        <w:rPr>
-          <w:lang w:val="en-US"/>
-        </w:rPr>
-      </w:pPr>
-    </w:p>
-    <w:p>
-      <w:pPr>
-        <w:rPr>
-          <w:lang w:val="en-US"/>
-        </w:rPr>
-      </w:pPr>
-    </w:p>
-    <w:p>
-      <w:pPr>
-        <w:rPr>
-          <w:lang w:val="en-US"/>
-        </w:rPr>
-      </w:pPr>
-    </w:p>
-    <w:p>
-      <w:pPr>
-        <w:rPr>
-          <w:lang w:val="en-US"/>
-        </w:rPr>
-      </w:pPr>
-      <w:r>
-        <w:rPr>
-          <w:lang w:val="en-US"/>
-        </w:rPr>
-        <w:t xml:space="preserve">Old </w:t>
-      </w:r>
-      <w:proofErr w:type="gramStart"/>
-      <w:r>
-        <w:rPr>
-          <w:lang w:val="en-US"/>
-        </w:rPr>
-        <w:t>sine</w:t>
-      </w:r>
-      <w:proofErr w:type="gramEnd"/>
-      <w:r>
-        <w:rPr>
-          <w:lang w:val="en-US"/>
-        </w:rPr>
         <w:t xml:space="preserve"> sweep and inverse filter:</w:t>
       </w:r>
-    </w:p>
-    <w:p>
-      <w:pPr>
-        <w:rPr>
-          <w:lang w:val="en-US"/>
-        </w:rPr>
-      </w:pPr>
+      <w:r>
+        <w:rPr>
+          <w:lang w:val="en-US"/>
+        </w:rPr>
+        <w:t xml:space="preserve"> </w:t>
+      </w:r>
       <w:r>
         <w:rPr>
           <w:lang w:val="en-US"/>
         </w:rPr>
         <w:drawing>
-          <wp:inline distT="0" distB="0" distL="0" distR="0" wp14:anchorId="329CEF00" wp14:editId="3405F1BC">
-            <wp:extent cx="5731510" cy="1342390"/>
-            <wp:effectExtent l="0" t="0" r="2540" b="0"/>
+          <wp:inline distT="0" distB="0" distL="0" distR="0" wp14:anchorId="4A7E35E9" wp14:editId="66E70CC0">
+            <wp:extent cx="5449824" cy="1276416"/>
+            <wp:effectExtent l="0" t="0" r="0" b="0"/>
             <wp:docPr id="3" name="Picture 3"/>
             <wp:cNvGraphicFramePr>
               <a:graphicFrameLocks xmlns:a="http://schemas.openxmlformats.org/drawingml/2006/main" noChangeAspect="1"/>
@@ -283,7 +320,7 @@
                     <pic:cNvPicPr/>
                   </pic:nvPicPr>
                   <pic:blipFill>
-                    <a:blip r:embed="rId6"/>
+                    <a:blip r:embed="rId7"/>
                     <a:stretch>
                       <a:fillRect/>
                     </a:stretch>
@@ -291,7 +328,7 @@
                   <pic:spPr>
                     <a:xfrm>
                       <a:off x="0" y="0"/>
-                      <a:ext cx="5731510" cy="1342390"/>
+                      <a:ext cx="5459196" cy="1278611"/>
                     </a:xfrm>
                     <a:prstGeom prst="rect">
                       <a:avLst/>
@@ -383,6 +420,797 @@
         </w:rPr>
         <w:br/>
       </w:r>
+      <w:r>
+        <w:rPr>
+          <w:lang w:val="en-US"/>
+        </w:rPr>
+        <w:t xml:space="preserve">Experimented with various audio </w:t>
+      </w:r>
+      <w:proofErr w:type="gramStart"/>
+      <w:r>
+        <w:rPr>
+          <w:lang w:val="en-US"/>
+        </w:rPr>
+        <w:t>parameters</w:t>
+      </w:r>
+      <w:proofErr w:type="gramEnd"/>
+    </w:p>
+    <w:p>
+      <w:pPr>
+        <w:pStyle w:val="Heading3"/>
+        <w:rPr>
+          <w:lang w:val="en-US"/>
+        </w:rPr>
+      </w:pPr>
+      <w:r>
+        <w:rPr>
+          <w:lang w:val="en-US"/>
+        </w:rPr>
+        <w:t>Problems encountered:</w:t>
+      </w:r>
+    </w:p>
+    <w:p>
+      <w:pPr>
+        <w:rPr>
+          <w:lang w:val="en-US"/>
+        </w:rPr>
+      </w:pPr>
+      <w:r>
+        <w:rPr>
+          <w:lang w:val="en-US"/>
+        </w:rPr>
+        <w:t>Deconvolution/inverse filter inaccuracy issue.</w:t>
+      </w:r>
+      <w:r>
+        <w:rPr>
+          <w:lang w:val="en-US"/>
+        </w:rPr>
+        <w:br/>
+        <w:t>Audio clipping limiting further tuning</w:t>
+      </w:r>
+      <w:r>
+        <w:rPr>
+          <w:lang w:val="en-US"/>
+        </w:rPr>
+        <w:br/>
+        <w:t>High EDT value (compared to RT60)</w:t>
+      </w:r>
+      <w:r>
+        <w:rPr>
+          <w:lang w:val="en-US"/>
+        </w:rPr>
+        <w:br/>
+        <w:t xml:space="preserve">Peak in open air test </w:t>
+      </w:r>
+      <w:proofErr w:type="gramStart"/>
+      <w:r>
+        <w:rPr>
+          <w:lang w:val="en-US"/>
+        </w:rPr>
+        <w:t>environment</w:t>
+      </w:r>
+      <w:proofErr w:type="gramEnd"/>
+    </w:p>
+    <w:p>
+      <w:pPr>
+        <w:pStyle w:val="Heading3"/>
+        <w:rPr>
+          <w:lang w:val="en-US"/>
+        </w:rPr>
+      </w:pPr>
+      <w:r>
+        <w:rPr>
+          <w:lang w:val="en-US"/>
+        </w:rPr>
+        <w:t>Plans:</w:t>
+      </w:r>
+    </w:p>
+    <w:p>
+      <w:pPr>
+        <w:rPr>
+          <w:lang w:val="en-US"/>
+        </w:rPr>
+      </w:pPr>
+      <w:r>
+        <w:rPr>
+          <w:lang w:val="en-US"/>
+        </w:rPr>
+        <w:t xml:space="preserve">Regenerate </w:t>
+      </w:r>
+      <w:proofErr w:type="gramStart"/>
+      <w:r>
+        <w:rPr>
+          <w:lang w:val="en-US"/>
+        </w:rPr>
+        <w:t>sine</w:t>
+      </w:r>
+      <w:proofErr w:type="gramEnd"/>
+      <w:r>
+        <w:rPr>
+          <w:lang w:val="en-US"/>
+        </w:rPr>
+        <w:t xml:space="preserve"> sweep and inverse filter using audacity plugin instead of python manual coding to eliminate errors </w:t>
+      </w:r>
+      <w:proofErr w:type="spellStart"/>
+      <w:r>
+        <w:rPr>
+          <w:lang w:val="en-US"/>
+        </w:rPr>
+        <w:t>etc</w:t>
+      </w:r>
+      <w:proofErr w:type="spellEnd"/>
+      <w:r>
+        <w:rPr>
+          <w:lang w:val="en-US"/>
+        </w:rPr>
+        <w:br/>
+        <w:t>Retest on test scene and generated as recorded to sanity check</w:t>
+      </w:r>
+      <w:r>
+        <w:rPr>
+          <w:lang w:val="en-US"/>
+        </w:rPr>
+        <w:br/>
+        <w:t>Have a meeting with Mona for evaluation progress.</w:t>
+      </w:r>
+      <w:r>
+        <w:rPr>
+          <w:lang w:val="en-US"/>
+        </w:rPr>
+        <w:br/>
+        <w:t>Update progress</w:t>
+      </w:r>
+      <w:r>
+        <w:rPr>
+          <w:lang w:val="en-US"/>
+        </w:rPr>
+        <w:t xml:space="preserve"> with Dr</w:t>
+      </w:r>
+      <w:r>
+        <w:rPr>
+          <w:lang w:val="en-US"/>
+        </w:rPr>
+        <w:t>, Mona</w:t>
+      </w:r>
+      <w:r>
+        <w:rPr>
+          <w:lang w:val="en-US"/>
+        </w:rPr>
+        <w:t xml:space="preserve"> and Atiyeh</w:t>
+      </w:r>
+      <w:r>
+        <w:rPr>
+          <w:lang w:val="en-US"/>
+        </w:rPr>
+        <w:t>.</w:t>
+      </w:r>
+    </w:p>
+    <w:p>
+      <w:pPr>
+        <w:pStyle w:val="Heading3"/>
+        <w:rPr>
+          <w:lang w:val="en-US"/>
+        </w:rPr>
+      </w:pPr>
+      <w:r>
+        <w:rPr>
+          <w:highlight w:val="yellow"/>
+          <w:lang w:val="en-US"/>
+        </w:rPr>
+        <w:t xml:space="preserve">Take time off on 29 and </w:t>
+      </w:r>
+      <w:proofErr w:type="gramStart"/>
+      <w:r>
+        <w:rPr>
+          <w:highlight w:val="yellow"/>
+          <w:lang w:val="en-US"/>
+        </w:rPr>
+        <w:t>30, but</w:t>
+      </w:r>
+      <w:proofErr w:type="gramEnd"/>
+      <w:r>
+        <w:rPr>
+          <w:highlight w:val="yellow"/>
+          <w:lang w:val="en-US"/>
+        </w:rPr>
+        <w:t xml:space="preserve"> work on 2 September</w:t>
+      </w:r>
+      <w:r>
+        <w:rPr>
+          <w:highlight w:val="yellow"/>
+          <w:lang w:val="en-US"/>
+        </w:rPr>
+        <w:t xml:space="preserve"> instead</w:t>
+      </w:r>
+      <w:r>
+        <w:rPr>
+          <w:highlight w:val="yellow"/>
+          <w:lang w:val="en-US"/>
+        </w:rPr>
+        <w:t>.</w:t>
+      </w:r>
+      <w:r>
+        <w:rPr>
+          <w:highlight w:val="yellow"/>
+          <w:lang w:val="en-US"/>
+        </w:rPr>
+        <w:t xml:space="preserve"> Meeting w/ Dr on 2</w:t>
+      </w:r>
+      <w:r>
+        <w:rPr>
+          <w:highlight w:val="yellow"/>
+          <w:vertAlign w:val="superscript"/>
+          <w:lang w:val="en-US"/>
+        </w:rPr>
+        <w:t>nd</w:t>
+      </w:r>
+      <w:r>
+        <w:rPr>
+          <w:highlight w:val="yellow"/>
+          <w:lang w:val="en-US"/>
+        </w:rPr>
+        <w:t xml:space="preserve"> September,</w:t>
+      </w:r>
+      <w:r>
+        <w:rPr>
+          <w:highlight w:val="yellow"/>
+          <w:lang w:val="en-US"/>
+        </w:rPr>
+        <w:t xml:space="preserve"> and meet Mona for system handoff (laptop, VR HMDs) on different date.</w:t>
+      </w:r>
+    </w:p>
+    <w:p>
+      <w:pPr>
+        <w:rPr>
+          <w:lang w:val="en-US"/>
+        </w:rPr>
+      </w:pPr>
+      <w:r>
+        <w:rPr>
+          <w:lang w:val="en-US"/>
+        </w:rPr>
+        <w:t>Make a demo video or try to make it easy for VR to work (whichever most convenient to demo)</w:t>
+      </w:r>
+    </w:p>
+    <w:p>
+      <w:pPr>
+        <w:rPr>
+          <w:lang w:val="en-US"/>
+        </w:rPr>
+      </w:pPr>
+      <w:r>
+        <w:rPr>
+          <w:lang w:val="en-US"/>
+        </w:rPr>
+        <w:t>Send poster for print before 28</w:t>
+      </w:r>
+      <w:r>
+        <w:rPr>
+          <w:vertAlign w:val="superscript"/>
+          <w:lang w:val="en-US"/>
+        </w:rPr>
+        <w:t>th</w:t>
+      </w:r>
+      <w:r>
+        <w:rPr>
+          <w:lang w:val="en-US"/>
+        </w:rPr>
+        <w:t>.</w:t>
+      </w:r>
+    </w:p>
+    <w:p>
+      <w:pPr>
+        <w:rPr>
+          <w:lang w:val="en-US"/>
+        </w:rPr>
+      </w:pPr>
+      <w:r>
+        <w:rPr>
+          <w:lang w:val="en-US"/>
+        </w:rPr>
+        <w:t>Prepare report (around 20 pages)</w:t>
+      </w:r>
+      <w:r>
+        <w:rPr>
+          <w:lang w:val="en-US"/>
+        </w:rPr>
+        <w:t>, no deadline but don’t overwork outside intern time if possible.</w:t>
+      </w:r>
+    </w:p>
+    <w:p>
+      <w:pPr>
+        <w:rPr>
+          <w:lang w:val="en-US"/>
+        </w:rPr>
+      </w:pPr>
+      <w:r>
+        <w:rPr>
+          <w:lang w:val="en-US"/>
+        </w:rPr>
+        <w:t xml:space="preserve">Make it </w:t>
+      </w:r>
+      <w:proofErr w:type="spellStart"/>
+      <w:r>
+        <w:rPr>
+          <w:lang w:val="en-US"/>
+        </w:rPr>
+        <w:t>well structured</w:t>
+      </w:r>
+      <w:proofErr w:type="spellEnd"/>
+      <w:r>
+        <w:rPr>
+          <w:lang w:val="en-US"/>
+        </w:rPr>
+        <w:t xml:space="preserve"> for handoff!</w:t>
+      </w:r>
+      <w:r>
+        <w:rPr>
+          <w:lang w:val="en-US"/>
+        </w:rPr>
+        <w:t xml:space="preserve"> (Well documented and structured)</w:t>
+      </w:r>
+    </w:p>
+    <w:p>
+      <w:pPr>
+        <w:rPr>
+          <w:lang w:val="en-US"/>
+        </w:rPr>
+      </w:pPr>
+      <w:r>
+        <w:rPr>
+          <w:lang w:val="en-US"/>
+        </w:rPr>
+        <w:t>Think about writing papers as dual First author w/ Mona or secondary author (prob depends on how well I got result evaluation going).</w:t>
+      </w:r>
+    </w:p>
+    <w:p>
+      <w:pPr>
+        <w:rPr>
+          <w:lang w:val="en-US"/>
+        </w:rPr>
+      </w:pPr>
+      <w:r>
+        <w:rPr>
+          <w:lang w:val="en-US"/>
+        </w:rPr>
+        <w:t xml:space="preserve">Let’s rewrite all this into proper </w:t>
+      </w:r>
+      <w:proofErr w:type="spellStart"/>
+      <w:r>
+        <w:rPr>
+          <w:lang w:val="en-US"/>
+        </w:rPr>
+        <w:t>todo</w:t>
+      </w:r>
+      <w:proofErr w:type="spellEnd"/>
+      <w:r>
+        <w:rPr>
+          <w:lang w:val="en-US"/>
+        </w:rPr>
+        <w:t xml:space="preserve"> list.</w:t>
+      </w:r>
+    </w:p>
+    <w:p>
+      <w:pPr>
+        <w:pStyle w:val="Heading2"/>
+        <w:rPr>
+          <w:lang w:val="en-US"/>
+        </w:rPr>
+      </w:pPr>
+      <w:r>
+        <w:rPr>
+          <w:lang w:val="en-US"/>
+        </w:rPr>
+        <w:t xml:space="preserve">Next </w:t>
+      </w:r>
+      <w:proofErr w:type="gramStart"/>
+      <w:r>
+        <w:rPr>
+          <w:lang w:val="en-US"/>
+        </w:rPr>
+        <w:t>2 week</w:t>
+      </w:r>
+      <w:proofErr w:type="gramEnd"/>
+      <w:r>
+        <w:rPr>
+          <w:lang w:val="en-US"/>
+        </w:rPr>
+        <w:t xml:space="preserve"> TODO:</w:t>
+      </w:r>
+    </w:p>
+    <w:p>
+      <w:pPr>
+        <w:pStyle w:val="ListParagraph"/>
+        <w:rPr>
+          <w:lang w:val="en-US"/>
+        </w:rPr>
+      </w:pPr>
+    </w:p>
+    <w:p>
+      <w:pPr>
+        <w:pStyle w:val="ListParagraph"/>
+        <w:numPr>
+          <w:ilvl w:val="0"/>
+          <w:numId w:val="1"/>
+        </w:numPr>
+        <w:rPr>
+          <w:lang w:val="en-US"/>
+        </w:rPr>
+      </w:pPr>
+      <w:r>
+        <w:rPr>
+          <w:lang w:val="en-US"/>
+        </w:rPr>
+        <w:t>Send poster for print before 28</w:t>
+      </w:r>
+      <w:r>
+        <w:rPr>
+          <w:vertAlign w:val="superscript"/>
+          <w:lang w:val="en-US"/>
+        </w:rPr>
+        <w:t>th</w:t>
+      </w:r>
+      <w:r>
+        <w:rPr>
+          <w:lang w:val="en-US"/>
+        </w:rPr>
+        <w:t>.</w:t>
+      </w:r>
+    </w:p>
+    <w:p>
+      <w:pPr>
+        <w:pStyle w:val="ListParagraph"/>
+        <w:numPr>
+          <w:ilvl w:val="0"/>
+          <w:numId w:val="1"/>
+        </w:numPr>
+        <w:rPr>
+          <w:lang w:val="en-US"/>
+        </w:rPr>
+      </w:pPr>
+      <w:r>
+        <w:rPr>
+          <w:lang w:val="en-US"/>
+        </w:rPr>
+        <w:t>Make a demo video or try to make it easy for VR to work (whichever most convenient to demo)</w:t>
+      </w:r>
+    </w:p>
+    <w:p>
+      <w:pPr>
+        <w:pStyle w:val="ListParagraph"/>
+        <w:numPr>
+          <w:ilvl w:val="0"/>
+          <w:numId w:val="1"/>
+        </w:numPr>
+        <w:rPr>
+          <w:lang w:val="en-US"/>
+        </w:rPr>
+      </w:pPr>
+      <w:r>
+        <w:rPr>
+          <w:lang w:val="en-US"/>
+        </w:rPr>
+        <w:t>Prepare report (around 20 pages), no deadline but don’t overwork outside intern time if possible.</w:t>
+      </w:r>
+    </w:p>
+    <w:p>
+      <w:pPr>
+        <w:pStyle w:val="ListParagraph"/>
+        <w:numPr>
+          <w:ilvl w:val="0"/>
+          <w:numId w:val="1"/>
+        </w:numPr>
+        <w:rPr>
+          <w:lang w:val="en-US"/>
+        </w:rPr>
+      </w:pPr>
+      <w:r>
+        <w:rPr>
+          <w:lang w:val="en-US"/>
+        </w:rPr>
+        <w:t>Meeting w/ Dr Hansung on 2</w:t>
+      </w:r>
+      <w:r>
+        <w:rPr>
+          <w:vertAlign w:val="superscript"/>
+          <w:lang w:val="en-US"/>
+        </w:rPr>
+        <w:t>nd</w:t>
+      </w:r>
+      <w:r>
+        <w:rPr>
+          <w:lang w:val="en-US"/>
+        </w:rPr>
+        <w:t xml:space="preserve"> </w:t>
+      </w:r>
+      <w:proofErr w:type="spellStart"/>
+      <w:r>
+        <w:rPr>
+          <w:lang w:val="en-US"/>
+        </w:rPr>
+        <w:t>Septembe</w:t>
+      </w:r>
+      <w:proofErr w:type="spellEnd"/>
+      <w:r>
+        <w:rPr>
+          <w:lang w:val="en-US"/>
+        </w:rPr>
+        <w:t>, Mona on any day after 3</w:t>
+      </w:r>
+      <w:r>
+        <w:rPr>
+          <w:vertAlign w:val="superscript"/>
+          <w:lang w:val="en-US"/>
+        </w:rPr>
+        <w:t>rd</w:t>
+      </w:r>
+      <w:r>
+        <w:rPr>
+          <w:lang w:val="en-US"/>
+        </w:rPr>
+        <w:t xml:space="preserve"> for handoff.</w:t>
+      </w:r>
+    </w:p>
+    <w:p>
+      <w:pPr>
+        <w:pStyle w:val="ListParagraph"/>
+        <w:numPr>
+          <w:ilvl w:val="0"/>
+          <w:numId w:val="1"/>
+        </w:numPr>
+        <w:rPr>
+          <w:lang w:val="en-US"/>
+        </w:rPr>
+      </w:pPr>
+      <w:r>
+        <w:rPr>
+          <w:lang w:val="en-US"/>
+        </w:rPr>
+        <w:t xml:space="preserve">Make it </w:t>
+      </w:r>
+      <w:proofErr w:type="spellStart"/>
+      <w:r>
+        <w:rPr>
+          <w:lang w:val="en-US"/>
+        </w:rPr>
+        <w:t>well structured</w:t>
+      </w:r>
+      <w:proofErr w:type="spellEnd"/>
+      <w:r>
+        <w:rPr>
+          <w:lang w:val="en-US"/>
+        </w:rPr>
+        <w:t xml:space="preserve"> for handoff! (Well documented and structured)</w:t>
+      </w:r>
+    </w:p>
+    <w:p>
+      <w:pPr>
+        <w:pStyle w:val="ListParagraph"/>
+        <w:numPr>
+          <w:ilvl w:val="0"/>
+          <w:numId w:val="1"/>
+        </w:numPr>
+        <w:rPr>
+          <w:lang w:val="en-US"/>
+        </w:rPr>
+      </w:pPr>
+      <w:r>
+        <w:rPr>
+          <w:lang w:val="en-US"/>
+        </w:rPr>
+        <w:t>Think about writing papers as dual First author w/ Mona or secondary author (prob depends on how well I got result evaluation going).</w:t>
+      </w:r>
+    </w:p>
+    <w:p>
+      <w:pPr>
+        <w:pStyle w:val="Heading2"/>
+        <w:rPr>
+          <w:lang w:val="en-US"/>
+        </w:rPr>
+      </w:pPr>
+      <w:r>
+        <w:rPr>
+          <w:lang w:val="en-US"/>
+        </w:rPr>
+        <w:t>Immediate TODO:</w:t>
+      </w:r>
+    </w:p>
+    <w:p>
+      <w:pPr>
+        <w:pStyle w:val="ListParagraph"/>
+        <w:numPr>
+          <w:ilvl w:val="0"/>
+          <w:numId w:val="4"/>
+        </w:numPr>
+        <w:rPr>
+          <w:lang w:val="en-US"/>
+        </w:rPr>
+      </w:pPr>
+      <w:r>
+        <w:rPr>
+          <w:lang w:val="en-US"/>
+        </w:rPr>
+        <w:t xml:space="preserve">Regenerate </w:t>
+      </w:r>
+      <w:proofErr w:type="gramStart"/>
+      <w:r>
+        <w:rPr>
+          <w:lang w:val="en-US"/>
+        </w:rPr>
+        <w:t>sine</w:t>
+      </w:r>
+      <w:proofErr w:type="gramEnd"/>
+      <w:r>
+        <w:rPr>
+          <w:lang w:val="en-US"/>
+        </w:rPr>
+        <w:t xml:space="preserve"> sweep and inverse filter using audacity plugin instead of python manual coding to eliminate errors </w:t>
+      </w:r>
+      <w:proofErr w:type="spellStart"/>
+      <w:r>
+        <w:rPr>
+          <w:lang w:val="en-US"/>
+        </w:rPr>
+        <w:t>etc</w:t>
+      </w:r>
+      <w:proofErr w:type="spellEnd"/>
+    </w:p>
+    <w:p>
+      <w:pPr>
+        <w:pStyle w:val="ListParagraph"/>
+        <w:numPr>
+          <w:ilvl w:val="0"/>
+          <w:numId w:val="4"/>
+        </w:numPr>
+        <w:rPr>
+          <w:lang w:val="en-US"/>
+        </w:rPr>
+      </w:pPr>
+      <w:r>
+        <w:rPr>
+          <w:lang w:val="en-US"/>
+        </w:rPr>
+        <w:lastRenderedPageBreak/>
+        <w:t xml:space="preserve">Retest on test scene and generated as recorded to sanity </w:t>
+      </w:r>
+      <w:proofErr w:type="gramStart"/>
+      <w:r>
+        <w:rPr>
+          <w:lang w:val="en-US"/>
+        </w:rPr>
+        <w:t>check</w:t>
+      </w:r>
+      <w:proofErr w:type="gramEnd"/>
+    </w:p>
+    <w:p>
+      <w:pPr>
+        <w:pStyle w:val="ListParagraph"/>
+        <w:numPr>
+          <w:ilvl w:val="0"/>
+          <w:numId w:val="4"/>
+        </w:numPr>
+        <w:rPr>
+          <w:lang w:val="en-US"/>
+        </w:rPr>
+      </w:pPr>
+      <w:r>
+        <w:rPr>
+          <w:lang w:val="en-US"/>
+        </w:rPr>
+        <w:t>Have a meeting with Mona for evaluation progress.</w:t>
+      </w:r>
+    </w:p>
+    <w:p>
+      <w:pPr>
+        <w:pStyle w:val="ListParagraph"/>
+        <w:numPr>
+          <w:ilvl w:val="0"/>
+          <w:numId w:val="4"/>
+        </w:numPr>
+        <w:rPr>
+          <w:lang w:val="en-US"/>
+        </w:rPr>
+      </w:pPr>
+      <w:r>
+        <w:rPr>
+          <w:lang w:val="en-US"/>
+        </w:rPr>
+        <w:t>Update progress with Dr, Mona and Atiyeh.</w:t>
+      </w:r>
+    </w:p>
+    <w:p>
+      <w:pPr>
+        <w:rPr>
+          <w:lang w:val="en-US"/>
+        </w:rPr>
+      </w:pPr>
+      <w:r>
+        <w:rPr>
+          <w:lang w:val="en-US"/>
+        </w:rPr>
+        <w:t xml:space="preserve">Gave up on no. 1 because I think its impossible to get better approximate of sine sweep from input only, and generating sine sweep together with inverse filter (where parameter is known and defined) is a better way. Although because this would be </w:t>
+      </w:r>
+      <w:proofErr w:type="gramStart"/>
+      <w:r>
+        <w:rPr>
+          <w:lang w:val="en-US"/>
+        </w:rPr>
+        <w:t>exactly the same</w:t>
+      </w:r>
+      <w:proofErr w:type="gramEnd"/>
+      <w:r>
+        <w:rPr>
+          <w:lang w:val="en-US"/>
+        </w:rPr>
+        <w:t xml:space="preserve"> as Mona’s previous one, so instead I used </w:t>
+      </w:r>
+      <w:proofErr w:type="spellStart"/>
+      <w:r>
+        <w:rPr>
+          <w:lang w:val="en-US"/>
+        </w:rPr>
+        <w:t>matlab</w:t>
+      </w:r>
+      <w:proofErr w:type="spellEnd"/>
+      <w:r>
+        <w:rPr>
+          <w:lang w:val="en-US"/>
+        </w:rPr>
+        <w:t xml:space="preserve"> to generate the sine sweep and inverse filter instead of Python.</w:t>
+      </w:r>
+    </w:p>
+    <w:p>
+      <w:pPr>
+        <w:rPr>
+          <w:lang w:val="en-US"/>
+        </w:rPr>
+      </w:pPr>
+      <w:r>
+        <w:rPr>
+          <w:lang w:val="en-US"/>
+        </w:rPr>
+        <w:t xml:space="preserve">I also ran the deconvolve on the on the generated sweep straight away (without any simulation/noise) to get as perfect impulse response as I can, it still not perfect but good enough </w:t>
+      </w:r>
+      <w:proofErr w:type="spellStart"/>
+      <w:r>
+        <w:rPr>
+          <w:lang w:val="en-US"/>
+        </w:rPr>
+        <w:t>imo</w:t>
+      </w:r>
+      <w:proofErr w:type="spellEnd"/>
+      <w:r>
+        <w:rPr>
+          <w:lang w:val="en-US"/>
+        </w:rPr>
+        <w:t xml:space="preserve"> which prove the deconvolve is working.</w:t>
+      </w:r>
+      <w:r>
+        <w:rPr>
+          <w:lang w:val="en-US"/>
+        </w:rPr>
+        <w:t xml:space="preserve"> </w:t>
+      </w:r>
+    </w:p>
+    <w:p>
+      <w:pPr>
+        <w:rPr>
+          <w:lang w:val="en-US"/>
+        </w:rPr>
+      </w:pPr>
+    </w:p>
+    <w:p>
+      <w:pPr>
+        <w:rPr>
+          <w:lang w:val="en-US"/>
+        </w:rPr>
+      </w:pPr>
+      <w:r>
+        <w:rPr>
+          <w:lang w:val="en-US"/>
+        </w:rPr>
+        <w:t>Let’s also add in the RT60 and EDT calculation.</w:t>
+      </w:r>
     </w:p>
     <w:sectPr>
       <w:pgSz w:w="11906" w:h="16838"/>
@@ -392,6 +1220,448 @@
     </w:sectPr>
   </w:body>
 </w:document>
+</file>
+
+<file path=word/numbering.xml><?xml version="1.0" encoding="utf-8"?>
+<w:numbering xmlns:wpc="http://schemas.microsoft.com/office/word/2010/wordprocessingCanvas" xmlns:cx="http://schemas.microsoft.com/office/drawing/2014/chartex" xmlns:cx1="http://schemas.microsoft.com/office/drawing/2015/9/8/chartex" xmlns:cx2="http://schemas.microsoft.com/office/drawing/2015/10/21/chartex" xmlns:cx3="http://schemas.microsoft.com/office/drawing/2016/5/9/chartex" xmlns:cx4="http://schemas.microsoft.com/office/drawing/2016/5/10/chartex" xmlns:cx5="http://schemas.microsoft.com/office/drawing/2016/5/11/chartex" xmlns:cx6="http://schemas.microsoft.com/office/drawing/2016/5/12/chartex" xmlns:cx7="http://schemas.microsoft.com/office/drawing/2016/5/13/chartex" xmlns:cx8="http://schemas.microsoft.com/office/drawing/2016/5/14/chartex" xmlns:mc="http://schemas.openxmlformats.org/markup-compatibility/2006" xmlns:aink="http://schemas.microsoft.com/office/drawing/2016/ink" xmlns:am3d="http://schemas.microsoft.com/office/drawing/2017/model3d" xmlns:o="urn:schemas-microsoft-com:office:office" xmlns:oel="http://schemas.microsoft.com/office/2019/extlst" xmlns:r="http://schemas.openxmlformats.org/officeDocument/2006/relationships" xmlns:m="http://schemas.openxmlformats.org/officeDocument/2006/math" xmlns:v="urn:schemas-microsoft-com:vml" xmlns:wp14="http://schemas.microsoft.com/office/word/2010/wordprocessingDrawing" xmlns:wp="http://schemas.openxmlformats.org/drawingml/2006/wordprocessingDrawing" xmlns:w10="urn:schemas-microsoft-com:office:word" xmlns:w="http://schemas.openxmlformats.org/wordprocessingml/2006/main" xmlns:w14="http://schemas.microsoft.com/office/word/2010/wordml" xmlns:w15="http://schemas.microsoft.com/office/word/2012/wordml" xmlns:w16cex="http://schemas.microsoft.com/office/word/2018/wordml/cex" xmlns:w16cid="http://schemas.microsoft.com/office/word/2016/wordml/cid" xmlns:w16="http://schemas.microsoft.com/office/word/2018/wordml" xmlns:w16sdtdh="http://schemas.microsoft.com/office/word/2020/wordml/sdtdatahash" xmlns:w16se="http://schemas.microsoft.com/office/word/2015/wordml/symex" xmlns:wpg="http://schemas.microsoft.com/office/word/2010/wordprocessingGroup" xmlns:wpi="http://schemas.microsoft.com/office/word/2010/wordprocessingInk" xmlns:wne="http://schemas.microsoft.com/office/word/2006/wordml" xmlns:wps="http://schemas.microsoft.com/office/word/2010/wordprocessingShape" mc:Ignorable="w14 w15 w16se w16cid w16 w16cex w16sdtdh wp14">
+  <w:abstractNum w:abstractNumId="0" w15:restartNumberingAfterBreak="0">
+    <w:nsid w:val="47E4314D"/>
+    <w:multiLevelType w:val="hybridMultilevel"/>
+    <w:tmpl w:val="01DCBF44"/>
+    <w:lvl w:ilvl="0" w:tplc="08090001">
+      <w:start w:val="1"/>
+      <w:numFmt w:val="bullet"/>
+      <w:lvlText w:val=""/>
+      <w:lvlJc w:val="left"/>
+      <w:pPr>
+        <w:ind w:left="720" w:hanging="360"/>
+      </w:pPr>
+      <w:rPr>
+        <w:rFonts w:ascii="Symbol" w:hAnsi="Symbol" w:hint="default"/>
+      </w:rPr>
+    </w:lvl>
+    <w:lvl w:ilvl="1" w:tplc="08090003" w:tentative="1">
+      <w:start w:val="1"/>
+      <w:numFmt w:val="bullet"/>
+      <w:lvlText w:val="o"/>
+      <w:lvlJc w:val="left"/>
+      <w:pPr>
+        <w:ind w:left="1440" w:hanging="360"/>
+      </w:pPr>
+      <w:rPr>
+        <w:rFonts w:ascii="Courier New" w:hAnsi="Courier New" w:cs="Courier New" w:hint="default"/>
+      </w:rPr>
+    </w:lvl>
+    <w:lvl w:ilvl="2" w:tplc="08090005" w:tentative="1">
+      <w:start w:val="1"/>
+      <w:numFmt w:val="bullet"/>
+      <w:lvlText w:val=""/>
+      <w:lvlJc w:val="left"/>
+      <w:pPr>
+        <w:ind w:left="2160" w:hanging="360"/>
+      </w:pPr>
+      <w:rPr>
+        <w:rFonts w:ascii="Wingdings" w:hAnsi="Wingdings" w:hint="default"/>
+      </w:rPr>
+    </w:lvl>
+    <w:lvl w:ilvl="3" w:tplc="08090001" w:tentative="1">
+      <w:start w:val="1"/>
+      <w:numFmt w:val="bullet"/>
+      <w:lvlText w:val=""/>
+      <w:lvlJc w:val="left"/>
+      <w:pPr>
+        <w:ind w:left="2880" w:hanging="360"/>
+      </w:pPr>
+      <w:rPr>
+        <w:rFonts w:ascii="Symbol" w:hAnsi="Symbol" w:hint="default"/>
+      </w:rPr>
+    </w:lvl>
+    <w:lvl w:ilvl="4" w:tplc="08090003" w:tentative="1">
+      <w:start w:val="1"/>
+      <w:numFmt w:val="bullet"/>
+      <w:lvlText w:val="o"/>
+      <w:lvlJc w:val="left"/>
+      <w:pPr>
+        <w:ind w:left="3600" w:hanging="360"/>
+      </w:pPr>
+      <w:rPr>
+        <w:rFonts w:ascii="Courier New" w:hAnsi="Courier New" w:cs="Courier New" w:hint="default"/>
+      </w:rPr>
+    </w:lvl>
+    <w:lvl w:ilvl="5" w:tplc="08090005" w:tentative="1">
+      <w:start w:val="1"/>
+      <w:numFmt w:val="bullet"/>
+      <w:lvlText w:val=""/>
+      <w:lvlJc w:val="left"/>
+      <w:pPr>
+        <w:ind w:left="4320" w:hanging="360"/>
+      </w:pPr>
+      <w:rPr>
+        <w:rFonts w:ascii="Wingdings" w:hAnsi="Wingdings" w:hint="default"/>
+      </w:rPr>
+    </w:lvl>
+    <w:lvl w:ilvl="6" w:tplc="08090001" w:tentative="1">
+      <w:start w:val="1"/>
+      <w:numFmt w:val="bullet"/>
+      <w:lvlText w:val=""/>
+      <w:lvlJc w:val="left"/>
+      <w:pPr>
+        <w:ind w:left="5040" w:hanging="360"/>
+      </w:pPr>
+      <w:rPr>
+        <w:rFonts w:ascii="Symbol" w:hAnsi="Symbol" w:hint="default"/>
+      </w:rPr>
+    </w:lvl>
+    <w:lvl w:ilvl="7" w:tplc="08090003" w:tentative="1">
+      <w:start w:val="1"/>
+      <w:numFmt w:val="bullet"/>
+      <w:lvlText w:val="o"/>
+      <w:lvlJc w:val="left"/>
+      <w:pPr>
+        <w:ind w:left="5760" w:hanging="360"/>
+      </w:pPr>
+      <w:rPr>
+        <w:rFonts w:ascii="Courier New" w:hAnsi="Courier New" w:cs="Courier New" w:hint="default"/>
+      </w:rPr>
+    </w:lvl>
+    <w:lvl w:ilvl="8" w:tplc="08090005" w:tentative="1">
+      <w:start w:val="1"/>
+      <w:numFmt w:val="bullet"/>
+      <w:lvlText w:val=""/>
+      <w:lvlJc w:val="left"/>
+      <w:pPr>
+        <w:ind w:left="6480" w:hanging="360"/>
+      </w:pPr>
+      <w:rPr>
+        <w:rFonts w:ascii="Wingdings" w:hAnsi="Wingdings" w:hint="default"/>
+      </w:rPr>
+    </w:lvl>
+  </w:abstractNum>
+  <w:abstractNum w:abstractNumId="1" w15:restartNumberingAfterBreak="0">
+    <w:nsid w:val="6D19257C"/>
+    <w:multiLevelType w:val="hybridMultilevel"/>
+    <w:tmpl w:val="88DE0E66"/>
+    <w:lvl w:ilvl="0" w:tplc="0809000F">
+      <w:start w:val="1"/>
+      <w:numFmt w:val="decimal"/>
+      <w:lvlText w:val="%1."/>
+      <w:lvlJc w:val="left"/>
+      <w:pPr>
+        <w:ind w:left="720" w:hanging="360"/>
+      </w:pPr>
+    </w:lvl>
+    <w:lvl w:ilvl="1" w:tplc="08090019" w:tentative="1">
+      <w:start w:val="1"/>
+      <w:numFmt w:val="lowerLetter"/>
+      <w:lvlText w:val="%2."/>
+      <w:lvlJc w:val="left"/>
+      <w:pPr>
+        <w:ind w:left="1440" w:hanging="360"/>
+      </w:pPr>
+    </w:lvl>
+    <w:lvl w:ilvl="2" w:tplc="0809001B" w:tentative="1">
+      <w:start w:val="1"/>
+      <w:numFmt w:val="lowerRoman"/>
+      <w:lvlText w:val="%3."/>
+      <w:lvlJc w:val="right"/>
+      <w:pPr>
+        <w:ind w:left="2160" w:hanging="180"/>
+      </w:pPr>
+    </w:lvl>
+    <w:lvl w:ilvl="3" w:tplc="0809000F" w:tentative="1">
+      <w:start w:val="1"/>
+      <w:numFmt w:val="decimal"/>
+      <w:lvlText w:val="%4."/>
+      <w:lvlJc w:val="left"/>
+      <w:pPr>
+        <w:ind w:left="2880" w:hanging="360"/>
+      </w:pPr>
+    </w:lvl>
+    <w:lvl w:ilvl="4" w:tplc="08090019" w:tentative="1">
+      <w:start w:val="1"/>
+      <w:numFmt w:val="lowerLetter"/>
+      <w:lvlText w:val="%5."/>
+      <w:lvlJc w:val="left"/>
+      <w:pPr>
+        <w:ind w:left="3600" w:hanging="360"/>
+      </w:pPr>
+    </w:lvl>
+    <w:lvl w:ilvl="5" w:tplc="0809001B" w:tentative="1">
+      <w:start w:val="1"/>
+      <w:numFmt w:val="lowerRoman"/>
+      <w:lvlText w:val="%6."/>
+      <w:lvlJc w:val="right"/>
+      <w:pPr>
+        <w:ind w:left="4320" w:hanging="180"/>
+      </w:pPr>
+    </w:lvl>
+    <w:lvl w:ilvl="6" w:tplc="0809000F" w:tentative="1">
+      <w:start w:val="1"/>
+      <w:numFmt w:val="decimal"/>
+      <w:lvlText w:val="%7."/>
+      <w:lvlJc w:val="left"/>
+      <w:pPr>
+        <w:ind w:left="5040" w:hanging="360"/>
+      </w:pPr>
+    </w:lvl>
+    <w:lvl w:ilvl="7" w:tplc="08090019" w:tentative="1">
+      <w:start w:val="1"/>
+      <w:numFmt w:val="lowerLetter"/>
+      <w:lvlText w:val="%8."/>
+      <w:lvlJc w:val="left"/>
+      <w:pPr>
+        <w:ind w:left="5760" w:hanging="360"/>
+      </w:pPr>
+    </w:lvl>
+    <w:lvl w:ilvl="8" w:tplc="0809001B" w:tentative="1">
+      <w:start w:val="1"/>
+      <w:numFmt w:val="lowerRoman"/>
+      <w:lvlText w:val="%9."/>
+      <w:lvlJc w:val="right"/>
+      <w:pPr>
+        <w:ind w:left="6480" w:hanging="180"/>
+      </w:pPr>
+    </w:lvl>
+  </w:abstractNum>
+  <w:abstractNum w:abstractNumId="2" w15:restartNumberingAfterBreak="0">
+    <w:nsid w:val="70164D0A"/>
+    <w:multiLevelType w:val="hybridMultilevel"/>
+    <w:tmpl w:val="685E7488"/>
+    <w:lvl w:ilvl="0" w:tplc="0809000F">
+      <w:start w:val="1"/>
+      <w:numFmt w:val="decimal"/>
+      <w:lvlText w:val="%1."/>
+      <w:lvlJc w:val="left"/>
+      <w:pPr>
+        <w:ind w:left="720" w:hanging="360"/>
+      </w:pPr>
+      <w:rPr>
+        <w:rFonts w:hint="default"/>
+      </w:rPr>
+    </w:lvl>
+    <w:lvl w:ilvl="1" w:tplc="FFFFFFFF" w:tentative="1">
+      <w:start w:val="1"/>
+      <w:numFmt w:val="bullet"/>
+      <w:lvlText w:val="o"/>
+      <w:lvlJc w:val="left"/>
+      <w:pPr>
+        <w:ind w:left="1440" w:hanging="360"/>
+      </w:pPr>
+      <w:rPr>
+        <w:rFonts w:ascii="Courier New" w:hAnsi="Courier New" w:cs="Courier New" w:hint="default"/>
+      </w:rPr>
+    </w:lvl>
+    <w:lvl w:ilvl="2" w:tplc="FFFFFFFF" w:tentative="1">
+      <w:start w:val="1"/>
+      <w:numFmt w:val="bullet"/>
+      <w:lvlText w:val=""/>
+      <w:lvlJc w:val="left"/>
+      <w:pPr>
+        <w:ind w:left="2160" w:hanging="360"/>
+      </w:pPr>
+      <w:rPr>
+        <w:rFonts w:ascii="Wingdings" w:hAnsi="Wingdings" w:hint="default"/>
+      </w:rPr>
+    </w:lvl>
+    <w:lvl w:ilvl="3" w:tplc="FFFFFFFF" w:tentative="1">
+      <w:start w:val="1"/>
+      <w:numFmt w:val="bullet"/>
+      <w:lvlText w:val=""/>
+      <w:lvlJc w:val="left"/>
+      <w:pPr>
+        <w:ind w:left="2880" w:hanging="360"/>
+      </w:pPr>
+      <w:rPr>
+        <w:rFonts w:ascii="Symbol" w:hAnsi="Symbol" w:hint="default"/>
+      </w:rPr>
+    </w:lvl>
+    <w:lvl w:ilvl="4" w:tplc="FFFFFFFF" w:tentative="1">
+      <w:start w:val="1"/>
+      <w:numFmt w:val="bullet"/>
+      <w:lvlText w:val="o"/>
+      <w:lvlJc w:val="left"/>
+      <w:pPr>
+        <w:ind w:left="3600" w:hanging="360"/>
+      </w:pPr>
+      <w:rPr>
+        <w:rFonts w:ascii="Courier New" w:hAnsi="Courier New" w:cs="Courier New" w:hint="default"/>
+      </w:rPr>
+    </w:lvl>
+    <w:lvl w:ilvl="5" w:tplc="FFFFFFFF" w:tentative="1">
+      <w:start w:val="1"/>
+      <w:numFmt w:val="bullet"/>
+      <w:lvlText w:val=""/>
+      <w:lvlJc w:val="left"/>
+      <w:pPr>
+        <w:ind w:left="4320" w:hanging="360"/>
+      </w:pPr>
+      <w:rPr>
+        <w:rFonts w:ascii="Wingdings" w:hAnsi="Wingdings" w:hint="default"/>
+      </w:rPr>
+    </w:lvl>
+    <w:lvl w:ilvl="6" w:tplc="FFFFFFFF" w:tentative="1">
+      <w:start w:val="1"/>
+      <w:numFmt w:val="bullet"/>
+      <w:lvlText w:val=""/>
+      <w:lvlJc w:val="left"/>
+      <w:pPr>
+        <w:ind w:left="5040" w:hanging="360"/>
+      </w:pPr>
+      <w:rPr>
+        <w:rFonts w:ascii="Symbol" w:hAnsi="Symbol" w:hint="default"/>
+      </w:rPr>
+    </w:lvl>
+    <w:lvl w:ilvl="7" w:tplc="FFFFFFFF" w:tentative="1">
+      <w:start w:val="1"/>
+      <w:numFmt w:val="bullet"/>
+      <w:lvlText w:val="o"/>
+      <w:lvlJc w:val="left"/>
+      <w:pPr>
+        <w:ind w:left="5760" w:hanging="360"/>
+      </w:pPr>
+      <w:rPr>
+        <w:rFonts w:ascii="Courier New" w:hAnsi="Courier New" w:cs="Courier New" w:hint="default"/>
+      </w:rPr>
+    </w:lvl>
+    <w:lvl w:ilvl="8" w:tplc="FFFFFFFF" w:tentative="1">
+      <w:start w:val="1"/>
+      <w:numFmt w:val="bullet"/>
+      <w:lvlText w:val=""/>
+      <w:lvlJc w:val="left"/>
+      <w:pPr>
+        <w:ind w:left="6480" w:hanging="360"/>
+      </w:pPr>
+      <w:rPr>
+        <w:rFonts w:ascii="Wingdings" w:hAnsi="Wingdings" w:hint="default"/>
+      </w:rPr>
+    </w:lvl>
+  </w:abstractNum>
+  <w:abstractNum w:abstractNumId="3" w15:restartNumberingAfterBreak="0">
+    <w:nsid w:val="7AB124F6"/>
+    <w:multiLevelType w:val="hybridMultilevel"/>
+    <w:tmpl w:val="5E402FA2"/>
+    <w:lvl w:ilvl="0" w:tplc="08090001">
+      <w:start w:val="1"/>
+      <w:numFmt w:val="bullet"/>
+      <w:lvlText w:val=""/>
+      <w:lvlJc w:val="left"/>
+      <w:pPr>
+        <w:ind w:left="720" w:hanging="360"/>
+      </w:pPr>
+      <w:rPr>
+        <w:rFonts w:ascii="Symbol" w:hAnsi="Symbol" w:hint="default"/>
+      </w:rPr>
+    </w:lvl>
+    <w:lvl w:ilvl="1" w:tplc="08090003" w:tentative="1">
+      <w:start w:val="1"/>
+      <w:numFmt w:val="bullet"/>
+      <w:lvlText w:val="o"/>
+      <w:lvlJc w:val="left"/>
+      <w:pPr>
+        <w:ind w:left="1440" w:hanging="360"/>
+      </w:pPr>
+      <w:rPr>
+        <w:rFonts w:ascii="Courier New" w:hAnsi="Courier New" w:cs="Courier New" w:hint="default"/>
+      </w:rPr>
+    </w:lvl>
+    <w:lvl w:ilvl="2" w:tplc="08090005" w:tentative="1">
+      <w:start w:val="1"/>
+      <w:numFmt w:val="bullet"/>
+      <w:lvlText w:val=""/>
+      <w:lvlJc w:val="left"/>
+      <w:pPr>
+        <w:ind w:left="2160" w:hanging="360"/>
+      </w:pPr>
+      <w:rPr>
+        <w:rFonts w:ascii="Wingdings" w:hAnsi="Wingdings" w:hint="default"/>
+      </w:rPr>
+    </w:lvl>
+    <w:lvl w:ilvl="3" w:tplc="08090001" w:tentative="1">
+      <w:start w:val="1"/>
+      <w:numFmt w:val="bullet"/>
+      <w:lvlText w:val=""/>
+      <w:lvlJc w:val="left"/>
+      <w:pPr>
+        <w:ind w:left="2880" w:hanging="360"/>
+      </w:pPr>
+      <w:rPr>
+        <w:rFonts w:ascii="Symbol" w:hAnsi="Symbol" w:hint="default"/>
+      </w:rPr>
+    </w:lvl>
+    <w:lvl w:ilvl="4" w:tplc="08090003" w:tentative="1">
+      <w:start w:val="1"/>
+      <w:numFmt w:val="bullet"/>
+      <w:lvlText w:val="o"/>
+      <w:lvlJc w:val="left"/>
+      <w:pPr>
+        <w:ind w:left="3600" w:hanging="360"/>
+      </w:pPr>
+      <w:rPr>
+        <w:rFonts w:ascii="Courier New" w:hAnsi="Courier New" w:cs="Courier New" w:hint="default"/>
+      </w:rPr>
+    </w:lvl>
+    <w:lvl w:ilvl="5" w:tplc="08090005" w:tentative="1">
+      <w:start w:val="1"/>
+      <w:numFmt w:val="bullet"/>
+      <w:lvlText w:val=""/>
+      <w:lvlJc w:val="left"/>
+      <w:pPr>
+        <w:ind w:left="4320" w:hanging="360"/>
+      </w:pPr>
+      <w:rPr>
+        <w:rFonts w:ascii="Wingdings" w:hAnsi="Wingdings" w:hint="default"/>
+      </w:rPr>
+    </w:lvl>
+    <w:lvl w:ilvl="6" w:tplc="08090001" w:tentative="1">
+      <w:start w:val="1"/>
+      <w:numFmt w:val="bullet"/>
+      <w:lvlText w:val=""/>
+      <w:lvlJc w:val="left"/>
+      <w:pPr>
+        <w:ind w:left="5040" w:hanging="360"/>
+      </w:pPr>
+      <w:rPr>
+        <w:rFonts w:ascii="Symbol" w:hAnsi="Symbol" w:hint="default"/>
+      </w:rPr>
+    </w:lvl>
+    <w:lvl w:ilvl="7" w:tplc="08090003" w:tentative="1">
+      <w:start w:val="1"/>
+      <w:numFmt w:val="bullet"/>
+      <w:lvlText w:val="o"/>
+      <w:lvlJc w:val="left"/>
+      <w:pPr>
+        <w:ind w:left="5760" w:hanging="360"/>
+      </w:pPr>
+      <w:rPr>
+        <w:rFonts w:ascii="Courier New" w:hAnsi="Courier New" w:cs="Courier New" w:hint="default"/>
+      </w:rPr>
+    </w:lvl>
+    <w:lvl w:ilvl="8" w:tplc="08090005" w:tentative="1">
+      <w:start w:val="1"/>
+      <w:numFmt w:val="bullet"/>
+      <w:lvlText w:val=""/>
+      <w:lvlJc w:val="left"/>
+      <w:pPr>
+        <w:ind w:left="6480" w:hanging="360"/>
+      </w:pPr>
+      <w:rPr>
+        <w:rFonts w:ascii="Wingdings" w:hAnsi="Wingdings" w:hint="default"/>
+      </w:rPr>
+    </w:lvl>
+  </w:abstractNum>
+  <w:num w:numId="1" w16cid:durableId="420025887">
+    <w:abstractNumId w:val="0"/>
+  </w:num>
+  <w:num w:numId="2" w16cid:durableId="907690895">
+    <w:abstractNumId w:val="3"/>
+  </w:num>
+  <w:num w:numId="3" w16cid:durableId="1016272965">
+    <w:abstractNumId w:val="2"/>
+  </w:num>
+  <w:num w:numId="4" w16cid:durableId="2043818203">
+    <w:abstractNumId w:val="1"/>
+  </w:num>
+</w:numbering>
 </file>
 
 <file path=word/styles.xml><?xml version="1.0" encoding="utf-8"?>
@@ -794,6 +2064,7 @@
   <w:style w:type="paragraph" w:default="1" w:styleId="Normal">
     <w:name w:val="Normal"/>
     <w:qFormat/>
+    <w:rsid w:val="003009DA"/>
   </w:style>
   <w:style w:type="paragraph" w:styleId="Heading1">
     <w:name w:val="heading 1"/>
@@ -858,6 +2129,28 @@
       <w:color w:val="1F3763" w:themeColor="accent1" w:themeShade="7F"/>
       <w:sz w:val="24"/>
       <w:szCs w:val="24"/>
+    </w:rPr>
+  </w:style>
+  <w:style w:type="paragraph" w:styleId="Heading4">
+    <w:name w:val="heading 4"/>
+    <w:basedOn w:val="Normal"/>
+    <w:next w:val="Normal"/>
+    <w:link w:val="Heading4Char"/>
+    <w:uiPriority w:val="9"/>
+    <w:unhideWhenUsed/>
+    <w:qFormat/>
+    <w:rsid w:val="009039A3"/>
+    <w:pPr>
+      <w:keepNext/>
+      <w:keepLines/>
+      <w:spacing w:before="40" w:after="0"/>
+      <w:outlineLvl w:val="3"/>
+    </w:pPr>
+    <w:rPr>
+      <w:rFonts w:asciiTheme="majorHAnsi" w:eastAsiaTheme="majorEastAsia" w:hAnsiTheme="majorHAnsi" w:cstheme="majorBidi"/>
+      <w:i/>
+      <w:iCs/>
+      <w:color w:val="2F5496" w:themeColor="accent1" w:themeShade="BF"/>
     </w:rPr>
   </w:style>
   <w:style w:type="character" w:default="1" w:styleId="DefaultParagraphFont">
@@ -925,6 +2218,30 @@
       <w:sz w:val="24"/>
       <w:szCs w:val="24"/>
     </w:rPr>
+  </w:style>
+  <w:style w:type="character" w:customStyle="1" w:styleId="Heading4Char">
+    <w:name w:val="Heading 4 Char"/>
+    <w:basedOn w:val="DefaultParagraphFont"/>
+    <w:link w:val="Heading4"/>
+    <w:uiPriority w:val="9"/>
+    <w:rsid w:val="009039A3"/>
+    <w:rPr>
+      <w:rFonts w:asciiTheme="majorHAnsi" w:eastAsiaTheme="majorEastAsia" w:hAnsiTheme="majorHAnsi" w:cstheme="majorBidi"/>
+      <w:i/>
+      <w:iCs/>
+      <w:color w:val="2F5496" w:themeColor="accent1" w:themeShade="BF"/>
+    </w:rPr>
+  </w:style>
+  <w:style w:type="paragraph" w:styleId="ListParagraph">
+    <w:name w:val="List Paragraph"/>
+    <w:basedOn w:val="Normal"/>
+    <w:uiPriority w:val="34"/>
+    <w:qFormat/>
+    <w:rsid w:val="002904F6"/>
+    <w:pPr>
+      <w:ind w:left="720"/>
+      <w:contextualSpacing/>
+    </w:pPr>
   </w:style>
 </w:styles>
 </file>

</xml_diff>

<commit_message>
best sine sweep inverse filter rir deconvolve sanity check result so far (literally dirac delta kinda)
</commit_message>
<xml_diff>
--- a/Intern-Logs/Week 9.docx
+++ b/Intern-Logs/Week 9.docx
@@ -1191,26 +1191,1771 @@
         </w:rPr>
         <w:t xml:space="preserve"> </w:t>
       </w:r>
-    </w:p>
-    <w:p>
-      <w:pPr>
-        <w:rPr>
-          <w:lang w:val="en-US"/>
-        </w:rPr>
-      </w:pPr>
-    </w:p>
-    <w:p>
-      <w:pPr>
-        <w:rPr>
-          <w:lang w:val="en-US"/>
-        </w:rPr>
-      </w:pPr>
-      <w:r>
-        <w:rPr>
-          <w:lang w:val="en-US"/>
-        </w:rPr>
-        <w:t>Let’s also add in the RT60 and EDT calculation.</w:t>
-      </w:r>
+      <w:r>
+        <w:rPr>
+          <w:lang w:val="en-US"/>
+        </w:rPr>
+        <w:drawing>
+          <wp:inline distT="0" distB="0" distL="0" distR="0" wp14:anchorId="1B0C1577" wp14:editId="7AEB845A">
+            <wp:extent cx="5731510" cy="654050"/>
+            <wp:effectExtent l="0" t="0" r="2540" b="0"/>
+            <wp:docPr id="4" name="Picture 4"/>
+            <wp:cNvGraphicFramePr>
+              <a:graphicFrameLocks xmlns:a="http://schemas.openxmlformats.org/drawingml/2006/main" noChangeAspect="1"/>
+            </wp:cNvGraphicFramePr>
+            <a:graphic xmlns:a="http://schemas.openxmlformats.org/drawingml/2006/main">
+              <a:graphicData uri="http://schemas.openxmlformats.org/drawingml/2006/picture">
+                <pic:pic xmlns:pic="http://schemas.openxmlformats.org/drawingml/2006/picture">
+                  <pic:nvPicPr>
+                    <pic:cNvPr id="1" name=""/>
+                    <pic:cNvPicPr/>
+                  </pic:nvPicPr>
+                  <pic:blipFill>
+                    <a:blip r:embed="rId8"/>
+                    <a:stretch>
+                      <a:fillRect/>
+                    </a:stretch>
+                  </pic:blipFill>
+                  <pic:spPr>
+                    <a:xfrm>
+                      <a:off x="0" y="0"/>
+                      <a:ext cx="5731510" cy="654050"/>
+                    </a:xfrm>
+                    <a:prstGeom prst="rect">
+                      <a:avLst/>
+                    </a:prstGeom>
+                  </pic:spPr>
+                </pic:pic>
+              </a:graphicData>
+            </a:graphic>
+          </wp:inline>
+        </w:drawing>
+      </w:r>
+    </w:p>
+    <w:p>
+      <w:pPr>
+        <w:rPr>
+          <w:lang w:val="en-US"/>
+        </w:rPr>
+      </w:pPr>
+      <w:r>
+        <w:rPr>
+          <w:lang w:val="en-US"/>
+        </w:rPr>
+        <w:drawing>
+          <wp:anchor distT="0" distB="0" distL="114300" distR="114300" simplePos="0" relativeHeight="251661312" behindDoc="1" locked="0" layoutInCell="1" allowOverlap="1" wp14:anchorId="647F33B0" wp14:editId="60007343">
+            <wp:simplePos x="0" y="0"/>
+            <wp:positionH relativeFrom="margin">
+              <wp:posOffset>3123565</wp:posOffset>
+            </wp:positionH>
+            <wp:positionV relativeFrom="paragraph">
+              <wp:posOffset>551993</wp:posOffset>
+            </wp:positionV>
+            <wp:extent cx="2501265" cy="2237105"/>
+            <wp:effectExtent l="0" t="0" r="0" b="0"/>
+            <wp:wrapTight wrapText="bothSides">
+              <wp:wrapPolygon edited="0">
+                <wp:start x="0" y="0"/>
+                <wp:lineTo x="0" y="21336"/>
+                <wp:lineTo x="21386" y="21336"/>
+                <wp:lineTo x="21386" y="0"/>
+                <wp:lineTo x="0" y="0"/>
+              </wp:wrapPolygon>
+            </wp:wrapTight>
+            <wp:docPr id="6" name="Picture 6"/>
+            <wp:cNvGraphicFramePr>
+              <a:graphicFrameLocks xmlns:a="http://schemas.openxmlformats.org/drawingml/2006/main" noChangeAspect="1"/>
+            </wp:cNvGraphicFramePr>
+            <a:graphic xmlns:a="http://schemas.openxmlformats.org/drawingml/2006/main">
+              <a:graphicData uri="http://schemas.openxmlformats.org/drawingml/2006/picture">
+                <pic:pic xmlns:pic="http://schemas.openxmlformats.org/drawingml/2006/picture">
+                  <pic:nvPicPr>
+                    <pic:cNvPr id="1" name=""/>
+                    <pic:cNvPicPr/>
+                  </pic:nvPicPr>
+                  <pic:blipFill>
+                    <a:blip r:embed="rId9" cstate="print">
+                      <a:extLst>
+                        <a:ext uri="{28A0092B-C50C-407E-A947-70E740481C1C}">
+                          <a14:useLocalDpi xmlns:a14="http://schemas.microsoft.com/office/drawing/2010/main" val="0"/>
+                        </a:ext>
+                      </a:extLst>
+                    </a:blip>
+                    <a:stretch>
+                      <a:fillRect/>
+                    </a:stretch>
+                  </pic:blipFill>
+                  <pic:spPr>
+                    <a:xfrm>
+                      <a:off x="0" y="0"/>
+                      <a:ext cx="2501265" cy="2237105"/>
+                    </a:xfrm>
+                    <a:prstGeom prst="rect">
+                      <a:avLst/>
+                    </a:prstGeom>
+                  </pic:spPr>
+                </pic:pic>
+              </a:graphicData>
+            </a:graphic>
+            <wp14:sizeRelH relativeFrom="margin">
+              <wp14:pctWidth>0</wp14:pctWidth>
+            </wp14:sizeRelH>
+            <wp14:sizeRelV relativeFrom="margin">
+              <wp14:pctHeight>0</wp14:pctHeight>
+            </wp14:sizeRelV>
+          </wp:anchor>
+        </w:drawing>
+      </w:r>
+      <w:r>
+        <w:rPr>
+          <w:lang w:val="en-US"/>
+        </w:rPr>
+        <w:drawing>
+          <wp:anchor distT="0" distB="0" distL="114300" distR="114300" simplePos="0" relativeHeight="251660288" behindDoc="1" locked="0" layoutInCell="1" allowOverlap="1" wp14:anchorId="3451246A" wp14:editId="2E222752">
+            <wp:simplePos x="0" y="0"/>
+            <wp:positionH relativeFrom="margin">
+              <wp:align>left</wp:align>
+            </wp:positionH>
+            <wp:positionV relativeFrom="paragraph">
+              <wp:posOffset>-3810</wp:posOffset>
+            </wp:positionV>
+            <wp:extent cx="3068320" cy="2727960"/>
+            <wp:effectExtent l="0" t="0" r="0" b="0"/>
+            <wp:wrapTight wrapText="bothSides">
+              <wp:wrapPolygon edited="0">
+                <wp:start x="0" y="0"/>
+                <wp:lineTo x="0" y="21419"/>
+                <wp:lineTo x="21457" y="21419"/>
+                <wp:lineTo x="21457" y="0"/>
+                <wp:lineTo x="0" y="0"/>
+              </wp:wrapPolygon>
+            </wp:wrapTight>
+            <wp:docPr id="5" name="Picture 5"/>
+            <wp:cNvGraphicFramePr>
+              <a:graphicFrameLocks xmlns:a="http://schemas.openxmlformats.org/drawingml/2006/main" noChangeAspect="1"/>
+            </wp:cNvGraphicFramePr>
+            <a:graphic xmlns:a="http://schemas.openxmlformats.org/drawingml/2006/main">
+              <a:graphicData uri="http://schemas.openxmlformats.org/drawingml/2006/picture">
+                <pic:pic xmlns:pic="http://schemas.openxmlformats.org/drawingml/2006/picture">
+                  <pic:nvPicPr>
+                    <pic:cNvPr id="1" name=""/>
+                    <pic:cNvPicPr/>
+                  </pic:nvPicPr>
+                  <pic:blipFill>
+                    <a:blip r:embed="rId10" cstate="print">
+                      <a:extLst>
+                        <a:ext uri="{28A0092B-C50C-407E-A947-70E740481C1C}">
+                          <a14:useLocalDpi xmlns:a14="http://schemas.microsoft.com/office/drawing/2010/main" val="0"/>
+                        </a:ext>
+                      </a:extLst>
+                    </a:blip>
+                    <a:stretch>
+                      <a:fillRect/>
+                    </a:stretch>
+                  </pic:blipFill>
+                  <pic:spPr>
+                    <a:xfrm>
+                      <a:off x="0" y="0"/>
+                      <a:ext cx="3068320" cy="2727960"/>
+                    </a:xfrm>
+                    <a:prstGeom prst="rect">
+                      <a:avLst/>
+                    </a:prstGeom>
+                  </pic:spPr>
+                </pic:pic>
+              </a:graphicData>
+            </a:graphic>
+            <wp14:sizeRelH relativeFrom="margin">
+              <wp14:pctWidth>0</wp14:pctWidth>
+            </wp14:sizeRelH>
+            <wp14:sizeRelV relativeFrom="margin">
+              <wp14:pctHeight>0</wp14:pctHeight>
+            </wp14:sizeRelV>
+          </wp:anchor>
+        </w:drawing>
+      </w:r>
+      <w:r>
+        <w:rPr>
+          <w:lang w:val="en-US"/>
+        </w:rPr>
+        <w:sym w:font="Wingdings" w:char="F0DF"/>
+      </w:r>
+      <w:r>
+        <w:rPr>
+          <w:lang w:val="en-US"/>
+        </w:rPr>
+        <w:t xml:space="preserve"> </w:t>
+      </w:r>
+      <w:r>
+        <w:rPr>
+          <w:lang w:val="en-US"/>
+        </w:rPr>
+        <w:t xml:space="preserve">It looks a lot different than previously because its on linear instead of </w:t>
+      </w:r>
+      <w:proofErr w:type="gramStart"/>
+      <w:r>
+        <w:rPr>
+          <w:lang w:val="en-US"/>
+        </w:rPr>
+        <w:t>exponential</w:t>
+      </w:r>
+      <w:proofErr w:type="gramEnd"/>
+      <w:r>
+        <w:rPr>
+          <w:lang w:val="en-US"/>
+        </w:rPr>
+        <w:t xml:space="preserve"> I think.</w:t>
+      </w:r>
+    </w:p>
+    <w:p>
+      <w:pPr>
+        <w:rPr>
+          <w:lang w:val="en-US"/>
+        </w:rPr>
+      </w:pPr>
+      <w:r>
+        <w:rPr>
+          <w:lang w:val="en-US"/>
+        </w:rPr>
+        <w:drawing>
+          <wp:anchor distT="0" distB="0" distL="114300" distR="114300" simplePos="0" relativeHeight="251662336" behindDoc="1" locked="0" layoutInCell="1" allowOverlap="1" wp14:anchorId="1364507F" wp14:editId="7CFE509E">
+            <wp:simplePos x="0" y="0"/>
+            <wp:positionH relativeFrom="margin">
+              <wp:align>left</wp:align>
+            </wp:positionH>
+            <wp:positionV relativeFrom="paragraph">
+              <wp:posOffset>2414168</wp:posOffset>
+            </wp:positionV>
+            <wp:extent cx="2311400" cy="2085340"/>
+            <wp:effectExtent l="0" t="0" r="0" b="0"/>
+            <wp:wrapTight wrapText="bothSides">
+              <wp:wrapPolygon edited="0">
+                <wp:start x="0" y="0"/>
+                <wp:lineTo x="0" y="21311"/>
+                <wp:lineTo x="21363" y="21311"/>
+                <wp:lineTo x="21363" y="0"/>
+                <wp:lineTo x="0" y="0"/>
+              </wp:wrapPolygon>
+            </wp:wrapTight>
+            <wp:docPr id="7" name="Picture 7"/>
+            <wp:cNvGraphicFramePr>
+              <a:graphicFrameLocks xmlns:a="http://schemas.openxmlformats.org/drawingml/2006/main" noChangeAspect="1"/>
+            </wp:cNvGraphicFramePr>
+            <a:graphic xmlns:a="http://schemas.openxmlformats.org/drawingml/2006/main">
+              <a:graphicData uri="http://schemas.openxmlformats.org/drawingml/2006/picture">
+                <pic:pic xmlns:pic="http://schemas.openxmlformats.org/drawingml/2006/picture">
+                  <pic:nvPicPr>
+                    <pic:cNvPr id="1" name=""/>
+                    <pic:cNvPicPr/>
+                  </pic:nvPicPr>
+                  <pic:blipFill>
+                    <a:blip r:embed="rId11" cstate="print">
+                      <a:extLst>
+                        <a:ext uri="{28A0092B-C50C-407E-A947-70E740481C1C}">
+                          <a14:useLocalDpi xmlns:a14="http://schemas.microsoft.com/office/drawing/2010/main" val="0"/>
+                        </a:ext>
+                      </a:extLst>
+                    </a:blip>
+                    <a:stretch>
+                      <a:fillRect/>
+                    </a:stretch>
+                  </pic:blipFill>
+                  <pic:spPr>
+                    <a:xfrm>
+                      <a:off x="0" y="0"/>
+                      <a:ext cx="2311400" cy="2085340"/>
+                    </a:xfrm>
+                    <a:prstGeom prst="rect">
+                      <a:avLst/>
+                    </a:prstGeom>
+                  </pic:spPr>
+                </pic:pic>
+              </a:graphicData>
+            </a:graphic>
+            <wp14:sizeRelH relativeFrom="margin">
+              <wp14:pctWidth>0</wp14:pctWidth>
+            </wp14:sizeRelH>
+            <wp14:sizeRelV relativeFrom="margin">
+              <wp14:pctHeight>0</wp14:pctHeight>
+            </wp14:sizeRelV>
+          </wp:anchor>
+        </w:drawing>
+      </w:r>
+      <w:r>
+        <w:rPr>
+          <w:lang w:val="en-US"/>
+        </w:rPr>
+        <w:t>Notice the RIR is very short which is good sign (</w:t>
+      </w:r>
+      <w:proofErr w:type="spellStart"/>
+      <w:r>
+        <w:rPr>
+          <w:lang w:val="en-US"/>
+        </w:rPr>
+        <w:t>ms</w:t>
+      </w:r>
+      <w:proofErr w:type="spellEnd"/>
+      <w:r>
+        <w:rPr>
+          <w:lang w:val="en-US"/>
+        </w:rPr>
+        <w:t xml:space="preserve"> unit)</w:t>
+      </w:r>
+      <w:r>
+        <w:rPr>
+          <w:lang w:val="en-US"/>
+        </w:rPr>
+        <w:tab/>
+      </w:r>
+    </w:p>
+    <w:p>
+      <w:pPr>
+        <w:rPr>
+          <w:lang w:val="en-US"/>
+        </w:rPr>
+      </w:pPr>
+      <w:r>
+        <w:rPr>
+          <w:lang w:val="en-US"/>
+        </w:rPr>
+        <w:t xml:space="preserve">Also added Frequency response comparison for all 3 signals for sanity check according to this </w:t>
+      </w:r>
+      <w:hyperlink r:id="rId12" w:history="1">
+        <w:r>
+          <w:rPr>
+            <w:rStyle w:val="Hyperlink"/>
+            <w:lang w:val="en-US"/>
+          </w:rPr>
+          <w:t>stack exchange</w:t>
+        </w:r>
+      </w:hyperlink>
+      <w:r>
+        <w:rPr>
+          <w:lang w:val="en-US"/>
+        </w:rPr>
+        <w:t xml:space="preserve">, which is different but </w:t>
+      </w:r>
+      <w:proofErr w:type="spellStart"/>
+      <w:r>
+        <w:rPr>
+          <w:lang w:val="en-US"/>
+        </w:rPr>
+        <w:t>im</w:t>
+      </w:r>
+      <w:proofErr w:type="spellEnd"/>
+      <w:r>
+        <w:rPr>
+          <w:lang w:val="en-US"/>
+        </w:rPr>
+        <w:t xml:space="preserve"> assuming this is because </w:t>
+      </w:r>
+      <w:proofErr w:type="spellStart"/>
+      <w:r>
+        <w:rPr>
+          <w:lang w:val="en-US"/>
+        </w:rPr>
+        <w:t>im</w:t>
+      </w:r>
+      <w:proofErr w:type="spellEnd"/>
+      <w:r>
+        <w:rPr>
+          <w:lang w:val="en-US"/>
+        </w:rPr>
+        <w:t xml:space="preserve"> using linear (need to revise later if this still gives problem).</w:t>
+      </w:r>
+    </w:p>
+    <w:p>
+      <w:pPr>
+        <w:rPr>
+          <w:lang w:val="en-US"/>
+        </w:rPr>
+      </w:pPr>
+      <w:r>
+        <w:rPr>
+          <w:lang w:val="en-US"/>
+        </w:rPr>
+        <w:t>Let’s also add in the RT60 and EDT calculation</w:t>
+      </w:r>
+      <w:r>
+        <w:rPr>
+          <w:lang w:val="en-US"/>
+        </w:rPr>
+        <w:t xml:space="preserve"> to make sure</w:t>
+      </w:r>
+      <w:r>
+        <w:rPr>
+          <w:lang w:val="en-US"/>
+        </w:rPr>
+        <w:t>.</w:t>
+      </w:r>
+    </w:p>
+    <w:p>
+      <w:pPr>
+        <w:rPr>
+          <w:lang w:val="en-US"/>
+        </w:rPr>
+      </w:pPr>
+      <w:r>
+        <w:rPr>
+          <w:lang w:val="en-US"/>
+        </w:rPr>
+        <w:drawing>
+          <wp:anchor distT="0" distB="0" distL="114300" distR="114300" simplePos="0" relativeHeight="251663360" behindDoc="1" locked="0" layoutInCell="1" allowOverlap="1" wp14:anchorId="329D80DB" wp14:editId="7860639B">
+            <wp:simplePos x="0" y="0"/>
+            <wp:positionH relativeFrom="margin">
+              <wp:posOffset>3694150</wp:posOffset>
+            </wp:positionH>
+            <wp:positionV relativeFrom="paragraph">
+              <wp:posOffset>-92481</wp:posOffset>
+            </wp:positionV>
+            <wp:extent cx="2347595" cy="1666875"/>
+            <wp:effectExtent l="0" t="0" r="0" b="9525"/>
+            <wp:wrapTight wrapText="bothSides">
+              <wp:wrapPolygon edited="0">
+                <wp:start x="0" y="0"/>
+                <wp:lineTo x="0" y="21477"/>
+                <wp:lineTo x="21384" y="21477"/>
+                <wp:lineTo x="21384" y="0"/>
+                <wp:lineTo x="0" y="0"/>
+              </wp:wrapPolygon>
+            </wp:wrapTight>
+            <wp:docPr id="8" name="Picture 8"/>
+            <wp:cNvGraphicFramePr>
+              <a:graphicFrameLocks xmlns:a="http://schemas.openxmlformats.org/drawingml/2006/main" noChangeAspect="1"/>
+            </wp:cNvGraphicFramePr>
+            <a:graphic xmlns:a="http://schemas.openxmlformats.org/drawingml/2006/main">
+              <a:graphicData uri="http://schemas.openxmlformats.org/drawingml/2006/picture">
+                <pic:pic xmlns:pic="http://schemas.openxmlformats.org/drawingml/2006/picture">
+                  <pic:nvPicPr>
+                    <pic:cNvPr id="1" name=""/>
+                    <pic:cNvPicPr/>
+                  </pic:nvPicPr>
+                  <pic:blipFill>
+                    <a:blip r:embed="rId13">
+                      <a:extLst>
+                        <a:ext uri="{28A0092B-C50C-407E-A947-70E740481C1C}">
+                          <a14:useLocalDpi xmlns:a14="http://schemas.microsoft.com/office/drawing/2010/main" val="0"/>
+                        </a:ext>
+                      </a:extLst>
+                    </a:blip>
+                    <a:stretch>
+                      <a:fillRect/>
+                    </a:stretch>
+                  </pic:blipFill>
+                  <pic:spPr>
+                    <a:xfrm>
+                      <a:off x="0" y="0"/>
+                      <a:ext cx="2347595" cy="1666875"/>
+                    </a:xfrm>
+                    <a:prstGeom prst="rect">
+                      <a:avLst/>
+                    </a:prstGeom>
+                  </pic:spPr>
+                </pic:pic>
+              </a:graphicData>
+            </a:graphic>
+            <wp14:sizeRelH relativeFrom="margin">
+              <wp14:pctWidth>0</wp14:pctWidth>
+            </wp14:sizeRelH>
+            <wp14:sizeRelV relativeFrom="margin">
+              <wp14:pctHeight>0</wp14:pctHeight>
+            </wp14:sizeRelV>
+          </wp:anchor>
+        </w:drawing>
+      </w:r>
+      <w:r>
+        <w:rPr>
+          <w:lang w:val="en-US"/>
+        </w:rPr>
+        <w:t xml:space="preserve">Separated the </w:t>
+      </w:r>
+      <w:r>
+        <w:rPr>
+          <w:lang w:val="en-US"/>
+        </w:rPr>
+        <w:sym w:font="Wingdings" w:char="F0E0"/>
+      </w:r>
+    </w:p>
+    <w:p>
+      <w:pPr>
+        <w:rPr>
+          <w:lang w:val="en-US"/>
+        </w:rPr>
+      </w:pPr>
+      <w:r>
+        <w:rPr>
+          <w:lang w:val="en-US"/>
+        </w:rPr>
+        <w:t xml:space="preserve">main_mhby1g21.m to main1 and main2 respectively in order of to run them (will require three next for generation, </w:t>
+      </w:r>
+      <w:proofErr w:type="spellStart"/>
+      <w:r>
+        <w:rPr>
+          <w:lang w:val="en-US"/>
+        </w:rPr>
+        <w:t>rir</w:t>
+      </w:r>
+      <w:proofErr w:type="spellEnd"/>
+      <w:r>
+        <w:rPr>
+          <w:lang w:val="en-US"/>
+        </w:rPr>
+        <w:t xml:space="preserve"> deconvolve, and rt60/</w:t>
+      </w:r>
+      <w:proofErr w:type="spellStart"/>
+      <w:r>
+        <w:rPr>
+          <w:lang w:val="en-US"/>
+        </w:rPr>
+        <w:t>edt</w:t>
+      </w:r>
+      <w:proofErr w:type="spellEnd"/>
+      <w:r>
+        <w:rPr>
+          <w:lang w:val="en-US"/>
+        </w:rPr>
+        <w:t xml:space="preserve"> analysis).</w:t>
+      </w:r>
+      <w:r>
+        <w:rPr>
+          <w:lang w:val="en-US"/>
+        </w:rPr>
+        <w:t xml:space="preserve"> As seen on the right, its not working on default </w:t>
+      </w:r>
+      <w:proofErr w:type="spellStart"/>
+      <w:r>
+        <w:rPr>
+          <w:lang w:val="en-US"/>
+        </w:rPr>
+        <w:t>y_fit</w:t>
+      </w:r>
+      <w:proofErr w:type="spellEnd"/>
+      <w:r>
+        <w:rPr>
+          <w:lang w:val="en-US"/>
+        </w:rPr>
+        <w:t xml:space="preserve"> due to noise floor again interestingly even though the RIR is </w:t>
+      </w:r>
+      <w:proofErr w:type="gramStart"/>
+      <w:r>
+        <w:rPr>
+          <w:lang w:val="en-US"/>
+        </w:rPr>
+        <w:t>really short</w:t>
+      </w:r>
+      <w:proofErr w:type="gramEnd"/>
+      <w:r>
+        <w:rPr>
+          <w:lang w:val="en-US"/>
+        </w:rPr>
+        <w:t xml:space="preserve"> and looks correct.</w:t>
+      </w:r>
+    </w:p>
+    <w:p>
+      <w:pPr>
+        <w:rPr>
+          <w:lang w:val="en-US"/>
+        </w:rPr>
+      </w:pPr>
+      <w:r>
+        <w:rPr>
+          <w:lang w:val="en-US"/>
+        </w:rPr>
+        <w:lastRenderedPageBreak/>
+        <w:drawing>
+          <wp:anchor distT="0" distB="0" distL="114300" distR="114300" simplePos="0" relativeHeight="251666432" behindDoc="1" locked="0" layoutInCell="1" allowOverlap="1" wp14:anchorId="03E461C4" wp14:editId="359030F5">
+            <wp:simplePos x="0" y="0"/>
+            <wp:positionH relativeFrom="page">
+              <wp:align>right</wp:align>
+            </wp:positionH>
+            <wp:positionV relativeFrom="paragraph">
+              <wp:posOffset>4315968</wp:posOffset>
+            </wp:positionV>
+            <wp:extent cx="2402840" cy="1740535"/>
+            <wp:effectExtent l="0" t="0" r="0" b="0"/>
+            <wp:wrapTight wrapText="bothSides">
+              <wp:wrapPolygon edited="0">
+                <wp:start x="0" y="0"/>
+                <wp:lineTo x="0" y="21277"/>
+                <wp:lineTo x="21406" y="21277"/>
+                <wp:lineTo x="21406" y="0"/>
+                <wp:lineTo x="0" y="0"/>
+              </wp:wrapPolygon>
+            </wp:wrapTight>
+            <wp:docPr id="11" name="Picture 11"/>
+            <wp:cNvGraphicFramePr>
+              <a:graphicFrameLocks xmlns:a="http://schemas.openxmlformats.org/drawingml/2006/main" noChangeAspect="1"/>
+            </wp:cNvGraphicFramePr>
+            <a:graphic xmlns:a="http://schemas.openxmlformats.org/drawingml/2006/main">
+              <a:graphicData uri="http://schemas.openxmlformats.org/drawingml/2006/picture">
+                <pic:pic xmlns:pic="http://schemas.openxmlformats.org/drawingml/2006/picture">
+                  <pic:nvPicPr>
+                    <pic:cNvPr id="1" name=""/>
+                    <pic:cNvPicPr/>
+                  </pic:nvPicPr>
+                  <pic:blipFill>
+                    <a:blip r:embed="rId14">
+                      <a:extLst>
+                        <a:ext uri="{28A0092B-C50C-407E-A947-70E740481C1C}">
+                          <a14:useLocalDpi xmlns:a14="http://schemas.microsoft.com/office/drawing/2010/main" val="0"/>
+                        </a:ext>
+                      </a:extLst>
+                    </a:blip>
+                    <a:stretch>
+                      <a:fillRect/>
+                    </a:stretch>
+                  </pic:blipFill>
+                  <pic:spPr>
+                    <a:xfrm>
+                      <a:off x="0" y="0"/>
+                      <a:ext cx="2402840" cy="1740535"/>
+                    </a:xfrm>
+                    <a:prstGeom prst="rect">
+                      <a:avLst/>
+                    </a:prstGeom>
+                  </pic:spPr>
+                </pic:pic>
+              </a:graphicData>
+            </a:graphic>
+            <wp14:sizeRelH relativeFrom="margin">
+              <wp14:pctWidth>0</wp14:pctWidth>
+            </wp14:sizeRelH>
+            <wp14:sizeRelV relativeFrom="margin">
+              <wp14:pctHeight>0</wp14:pctHeight>
+            </wp14:sizeRelV>
+          </wp:anchor>
+        </w:drawing>
+      </w:r>
+      <w:r>
+        <w:rPr>
+          <w:lang w:val="en-US"/>
+        </w:rPr>
+        <w:drawing>
+          <wp:anchor distT="0" distB="0" distL="114300" distR="114300" simplePos="0" relativeHeight="251665408" behindDoc="1" locked="0" layoutInCell="1" allowOverlap="1" wp14:anchorId="5DE7B475" wp14:editId="10D9BE85">
+            <wp:simplePos x="0" y="0"/>
+            <wp:positionH relativeFrom="margin">
+              <wp:posOffset>-7620</wp:posOffset>
+            </wp:positionH>
+            <wp:positionV relativeFrom="paragraph">
+              <wp:posOffset>3759835</wp:posOffset>
+            </wp:positionV>
+            <wp:extent cx="2962275" cy="2329180"/>
+            <wp:effectExtent l="0" t="0" r="9525" b="0"/>
+            <wp:wrapTight wrapText="bothSides">
+              <wp:wrapPolygon edited="0">
+                <wp:start x="0" y="0"/>
+                <wp:lineTo x="0" y="21376"/>
+                <wp:lineTo x="21531" y="21376"/>
+                <wp:lineTo x="21531" y="0"/>
+                <wp:lineTo x="0" y="0"/>
+              </wp:wrapPolygon>
+            </wp:wrapTight>
+            <wp:docPr id="10" name="Picture 10"/>
+            <wp:cNvGraphicFramePr>
+              <a:graphicFrameLocks xmlns:a="http://schemas.openxmlformats.org/drawingml/2006/main" noChangeAspect="1"/>
+            </wp:cNvGraphicFramePr>
+            <a:graphic xmlns:a="http://schemas.openxmlformats.org/drawingml/2006/main">
+              <a:graphicData uri="http://schemas.openxmlformats.org/drawingml/2006/picture">
+                <pic:pic xmlns:pic="http://schemas.openxmlformats.org/drawingml/2006/picture">
+                  <pic:nvPicPr>
+                    <pic:cNvPr id="1" name=""/>
+                    <pic:cNvPicPr/>
+                  </pic:nvPicPr>
+                  <pic:blipFill>
+                    <a:blip r:embed="rId15" cstate="print">
+                      <a:extLst>
+                        <a:ext uri="{28A0092B-C50C-407E-A947-70E740481C1C}">
+                          <a14:useLocalDpi xmlns:a14="http://schemas.microsoft.com/office/drawing/2010/main" val="0"/>
+                        </a:ext>
+                      </a:extLst>
+                    </a:blip>
+                    <a:stretch>
+                      <a:fillRect/>
+                    </a:stretch>
+                  </pic:blipFill>
+                  <pic:spPr>
+                    <a:xfrm>
+                      <a:off x="0" y="0"/>
+                      <a:ext cx="2962275" cy="2329180"/>
+                    </a:xfrm>
+                    <a:prstGeom prst="rect">
+                      <a:avLst/>
+                    </a:prstGeom>
+                  </pic:spPr>
+                </pic:pic>
+              </a:graphicData>
+            </a:graphic>
+            <wp14:sizeRelH relativeFrom="margin">
+              <wp14:pctWidth>0</wp14:pctWidth>
+            </wp14:sizeRelH>
+            <wp14:sizeRelV relativeFrom="margin">
+              <wp14:pctHeight>0</wp14:pctHeight>
+            </wp14:sizeRelV>
+          </wp:anchor>
+        </w:drawing>
+      </w:r>
+      <w:r>
+        <w:rPr>
+          <w:lang w:val="en-US"/>
+        </w:rPr>
+        <w:drawing>
+          <wp:anchor distT="0" distB="0" distL="114300" distR="114300" simplePos="0" relativeHeight="251664384" behindDoc="1" locked="0" layoutInCell="1" allowOverlap="1" wp14:anchorId="0FF77142" wp14:editId="72525542">
+            <wp:simplePos x="0" y="0"/>
+            <wp:positionH relativeFrom="column">
+              <wp:posOffset>0</wp:posOffset>
+            </wp:positionH>
+            <wp:positionV relativeFrom="paragraph">
+              <wp:posOffset>0</wp:posOffset>
+            </wp:positionV>
+            <wp:extent cx="5731510" cy="3663950"/>
+            <wp:effectExtent l="0" t="0" r="2540" b="0"/>
+            <wp:wrapTight wrapText="bothSides">
+              <wp:wrapPolygon edited="0">
+                <wp:start x="0" y="0"/>
+                <wp:lineTo x="0" y="21450"/>
+                <wp:lineTo x="21538" y="21450"/>
+                <wp:lineTo x="21538" y="0"/>
+                <wp:lineTo x="0" y="0"/>
+              </wp:wrapPolygon>
+            </wp:wrapTight>
+            <wp:docPr id="9" name="Picture 9"/>
+            <wp:cNvGraphicFramePr>
+              <a:graphicFrameLocks xmlns:a="http://schemas.openxmlformats.org/drawingml/2006/main" noChangeAspect="1"/>
+            </wp:cNvGraphicFramePr>
+            <a:graphic xmlns:a="http://schemas.openxmlformats.org/drawingml/2006/main">
+              <a:graphicData uri="http://schemas.openxmlformats.org/drawingml/2006/picture">
+                <pic:pic xmlns:pic="http://schemas.openxmlformats.org/drawingml/2006/picture">
+                  <pic:nvPicPr>
+                    <pic:cNvPr id="1" name=""/>
+                    <pic:cNvPicPr/>
+                  </pic:nvPicPr>
+                  <pic:blipFill>
+                    <a:blip r:embed="rId16" cstate="print">
+                      <a:extLst>
+                        <a:ext uri="{28A0092B-C50C-407E-A947-70E740481C1C}">
+                          <a14:useLocalDpi xmlns:a14="http://schemas.microsoft.com/office/drawing/2010/main" val="0"/>
+                        </a:ext>
+                      </a:extLst>
+                    </a:blip>
+                    <a:stretch>
+                      <a:fillRect/>
+                    </a:stretch>
+                  </pic:blipFill>
+                  <pic:spPr>
+                    <a:xfrm>
+                      <a:off x="0" y="0"/>
+                      <a:ext cx="5731510" cy="3663950"/>
+                    </a:xfrm>
+                    <a:prstGeom prst="rect">
+                      <a:avLst/>
+                    </a:prstGeom>
+                  </pic:spPr>
+                </pic:pic>
+              </a:graphicData>
+            </a:graphic>
+          </wp:anchor>
+        </w:drawing>
+      </w:r>
+      <w:r>
+        <w:rPr>
+          <w:lang w:val="en-US"/>
+        </w:rPr>
+        <w:t xml:space="preserve">This means either my inverse filter or deconvolve is still wrong or maybe because </w:t>
+      </w:r>
+      <w:proofErr w:type="spellStart"/>
+      <w:r>
+        <w:rPr>
+          <w:lang w:val="en-US"/>
+        </w:rPr>
+        <w:t>im</w:t>
+      </w:r>
+      <w:proofErr w:type="spellEnd"/>
+      <w:r>
+        <w:rPr>
+          <w:lang w:val="en-US"/>
+        </w:rPr>
+        <w:t xml:space="preserve"> using linear, or noise floor is just inevitable, lets use </w:t>
+      </w:r>
+      <w:proofErr w:type="spellStart"/>
+      <w:r>
+        <w:rPr>
+          <w:lang w:val="en-US"/>
+        </w:rPr>
+        <w:t>y_fit</w:t>
+      </w:r>
+      <w:proofErr w:type="spellEnd"/>
+      <w:r>
+        <w:rPr>
+          <w:lang w:val="en-US"/>
+        </w:rPr>
+        <w:t xml:space="preserve"> [-5 -35] first just to be sure.</w:t>
+      </w:r>
+    </w:p>
+    <w:p>
+      <w:pPr>
+        <w:rPr>
+          <w:lang w:val="en-US"/>
+        </w:rPr>
+      </w:pPr>
+      <w:r>
+        <w:rPr>
+          <w:lang w:val="en-US"/>
+        </w:rPr>
+        <w:t>As seen on right, even -5 -35 is not enough</w:t>
+      </w:r>
+      <w:r>
+        <w:rPr>
+          <w:lang w:val="en-US"/>
+        </w:rPr>
+        <w:t xml:space="preserve"> due to noise floor anomaly</w:t>
+      </w:r>
+      <w:r>
+        <w:rPr>
+          <w:lang w:val="en-US"/>
+        </w:rPr>
+        <w:t>.</w:t>
+      </w:r>
+    </w:p>
+    <w:p>
+      <w:pPr>
+        <w:rPr>
+          <w:lang w:val="en-US"/>
+        </w:rPr>
+      </w:pPr>
+    </w:p>
+    <w:p>
+      <w:pPr>
+        <w:rPr>
+          <w:noProof/>
+        </w:rPr>
+      </w:pPr>
+      <w:r>
+        <w:rPr>
+          <w:lang w:val="en-US"/>
+        </w:rPr>
+        <w:drawing>
+          <wp:anchor distT="0" distB="0" distL="114300" distR="114300" simplePos="0" relativeHeight="251667456" behindDoc="1" locked="0" layoutInCell="1" allowOverlap="1" wp14:anchorId="7E660708" wp14:editId="5C3D8638">
+            <wp:simplePos x="0" y="0"/>
+            <wp:positionH relativeFrom="column">
+              <wp:posOffset>43815</wp:posOffset>
+            </wp:positionH>
+            <wp:positionV relativeFrom="paragraph">
+              <wp:posOffset>135890</wp:posOffset>
+            </wp:positionV>
+            <wp:extent cx="2933065" cy="2186305"/>
+            <wp:effectExtent l="0" t="0" r="635" b="4445"/>
+            <wp:wrapTight wrapText="bothSides">
+              <wp:wrapPolygon edited="0">
+                <wp:start x="0" y="0"/>
+                <wp:lineTo x="0" y="21456"/>
+                <wp:lineTo x="21464" y="21456"/>
+                <wp:lineTo x="21464" y="0"/>
+                <wp:lineTo x="0" y="0"/>
+              </wp:wrapPolygon>
+            </wp:wrapTight>
+            <wp:docPr id="12" name="Picture 12"/>
+            <wp:cNvGraphicFramePr>
+              <a:graphicFrameLocks xmlns:a="http://schemas.openxmlformats.org/drawingml/2006/main" noChangeAspect="1"/>
+            </wp:cNvGraphicFramePr>
+            <a:graphic xmlns:a="http://schemas.openxmlformats.org/drawingml/2006/main">
+              <a:graphicData uri="http://schemas.openxmlformats.org/drawingml/2006/picture">
+                <pic:pic xmlns:pic="http://schemas.openxmlformats.org/drawingml/2006/picture">
+                  <pic:nvPicPr>
+                    <pic:cNvPr id="1" name=""/>
+                    <pic:cNvPicPr/>
+                  </pic:nvPicPr>
+                  <pic:blipFill>
+                    <a:blip r:embed="rId17">
+                      <a:extLst>
+                        <a:ext uri="{28A0092B-C50C-407E-A947-70E740481C1C}">
+                          <a14:useLocalDpi xmlns:a14="http://schemas.microsoft.com/office/drawing/2010/main" val="0"/>
+                        </a:ext>
+                      </a:extLst>
+                    </a:blip>
+                    <a:stretch>
+                      <a:fillRect/>
+                    </a:stretch>
+                  </pic:blipFill>
+                  <pic:spPr>
+                    <a:xfrm>
+                      <a:off x="0" y="0"/>
+                      <a:ext cx="2933065" cy="2186305"/>
+                    </a:xfrm>
+                    <a:prstGeom prst="rect">
+                      <a:avLst/>
+                    </a:prstGeom>
+                  </pic:spPr>
+                </pic:pic>
+              </a:graphicData>
+            </a:graphic>
+            <wp14:sizeRelH relativeFrom="margin">
+              <wp14:pctWidth>0</wp14:pctWidth>
+            </wp14:sizeRelH>
+            <wp14:sizeRelV relativeFrom="margin">
+              <wp14:pctHeight>0</wp14:pctHeight>
+            </wp14:sizeRelV>
+          </wp:anchor>
+        </w:drawing>
+      </w:r>
+      <w:r>
+        <w:rPr>
+          <w:lang w:val="en-US"/>
+        </w:rPr>
+        <w:sym w:font="Wingdings" w:char="F0DF"/>
+      </w:r>
+      <w:r>
+        <w:rPr>
+          <w:lang w:val="en-US"/>
+        </w:rPr>
+        <w:t>-5 -25 give correct value though</w:t>
+      </w:r>
+      <w:r>
+        <w:rPr>
+          <w:noProof/>
+        </w:rPr>
+        <w:t>, however this is obviously not fit (pun intended) for use at all as this is the exact same sweep, not even simulated and it already have such high noise floor and anomaly/issues..</w:t>
+      </w:r>
+    </w:p>
+    <w:p>
+      <w:pPr>
+        <w:rPr>
+          <w:noProof/>
+        </w:rPr>
+      </w:pPr>
+      <w:r>
+        <w:rPr>
+          <w:noProof/>
+        </w:rPr>
+        <w:t>Ok interestingly enough, decreasing the duration of sine sweep lower the noise floor level but didn’t completely remove it, this means the problem might stem from floating point precision error cumulation or something like that.</w:t>
+      </w:r>
+    </w:p>
+    <w:p>
+      <w:pPr>
+        <w:rPr>
+          <w:noProof/>
+        </w:rPr>
+      </w:pPr>
+    </w:p>
+    <w:p>
+      <w:pPr>
+        <w:rPr>
+          <w:lang w:val="en-US"/>
+        </w:rPr>
+      </w:pPr>
+    </w:p>
+    <w:p>
+      <w:pPr>
+        <w:rPr>
+          <w:lang w:val="en-US"/>
+        </w:rPr>
+      </w:pPr>
+      <w:r>
+        <w:rPr>
+          <w:lang w:val="en-US"/>
+        </w:rPr>
+        <w:t xml:space="preserve">Updated main1_mhby1g21.m </w:t>
+      </w:r>
+      <w:r>
+        <w:rPr>
+          <w:lang w:val="en-US"/>
+        </w:rPr>
+        <w:t>script</w:t>
+      </w:r>
+      <w:r>
+        <w:rPr>
+          <w:lang w:val="en-US"/>
+        </w:rPr>
+        <w:t xml:space="preserve"> with</w:t>
+      </w:r>
+      <w:r>
+        <w:rPr>
+          <w:lang w:val="en-US"/>
+        </w:rPr>
+        <w:t xml:space="preserve"> following improvements:</w:t>
+      </w:r>
+    </w:p>
+    <w:p>
+      <w:pPr>
+        <w:pStyle w:val="ListParagraph"/>
+        <w:numPr>
+          <w:ilvl w:val="0"/>
+          <w:numId w:val="5"/>
+        </w:numPr>
+        <w:rPr>
+          <w:lang w:val="en-US"/>
+        </w:rPr>
+      </w:pPr>
+      <w:r>
+        <w:rPr>
+          <w:lang w:val="en-US"/>
+        </w:rPr>
+        <w:t>Uses an exponential sine sweep instead of a linear chirp.</w:t>
+      </w:r>
+    </w:p>
+    <w:p>
+      <w:pPr>
+        <w:pStyle w:val="ListParagraph"/>
+        <w:numPr>
+          <w:ilvl w:val="0"/>
+          <w:numId w:val="5"/>
+        </w:numPr>
+        <w:rPr>
+          <w:lang w:val="en-US"/>
+        </w:rPr>
+      </w:pPr>
+      <w:r>
+        <w:rPr>
+          <w:lang w:val="en-US"/>
+        </w:rPr>
+        <w:t>Applies a fade-in and fade-out to the sweep.</w:t>
+      </w:r>
+    </w:p>
+    <w:p>
+      <w:pPr>
+        <w:pStyle w:val="ListParagraph"/>
+        <w:numPr>
+          <w:ilvl w:val="0"/>
+          <w:numId w:val="5"/>
+        </w:numPr>
+        <w:rPr>
+          <w:lang w:val="en-US"/>
+        </w:rPr>
+      </w:pPr>
+      <w:r>
+        <w:rPr>
+          <w:lang w:val="en-US"/>
+        </w:rPr>
+        <w:t>Uses a window function (Hann window) on the inverse filter.</w:t>
+      </w:r>
+    </w:p>
+    <w:p>
+      <w:pPr>
+        <w:pStyle w:val="ListParagraph"/>
+        <w:numPr>
+          <w:ilvl w:val="0"/>
+          <w:numId w:val="5"/>
+        </w:numPr>
+        <w:rPr>
+          <w:lang w:val="en-US"/>
+        </w:rPr>
+      </w:pPr>
+      <w:r>
+        <w:rPr>
+          <w:lang w:val="en-US"/>
+        </w:rPr>
+        <w:t>Ensures double precision for all calculations.</w:t>
+      </w:r>
+    </w:p>
+    <w:p>
+      <w:pPr>
+        <w:pStyle w:val="ListParagraph"/>
+        <w:numPr>
+          <w:ilvl w:val="0"/>
+          <w:numId w:val="5"/>
+        </w:numPr>
+        <w:rPr>
+          <w:lang w:val="en-US"/>
+        </w:rPr>
+      </w:pPr>
+      <w:r>
+        <w:rPr>
+          <w:lang w:val="en-US"/>
+        </w:rPr>
+        <w:t>Implements a custom RT60 calculation function with a noise floor cutoff.</w:t>
+      </w:r>
+    </w:p>
+    <w:p>
+      <w:pPr>
+        <w:rPr>
+          <w:lang w:val="en-US"/>
+        </w:rPr>
+      </w:pPr>
+      <w:r>
+        <w:rPr>
+          <w:noProof/>
+        </w:rPr>
+        <w:drawing>
+          <wp:anchor distT="0" distB="0" distL="114300" distR="114300" simplePos="0" relativeHeight="251668480" behindDoc="1" locked="0" layoutInCell="1" allowOverlap="1" wp14:anchorId="46A66043" wp14:editId="20DAF165">
+            <wp:simplePos x="0" y="0"/>
+            <wp:positionH relativeFrom="margin">
+              <wp:align>left</wp:align>
+            </wp:positionH>
+            <wp:positionV relativeFrom="paragraph">
+              <wp:posOffset>842010</wp:posOffset>
+            </wp:positionV>
+            <wp:extent cx="2976880" cy="2369820"/>
+            <wp:effectExtent l="0" t="0" r="0" b="0"/>
+            <wp:wrapTight wrapText="bothSides">
+              <wp:wrapPolygon edited="0">
+                <wp:start x="0" y="0"/>
+                <wp:lineTo x="0" y="21357"/>
+                <wp:lineTo x="21425" y="21357"/>
+                <wp:lineTo x="21425" y="0"/>
+                <wp:lineTo x="0" y="0"/>
+              </wp:wrapPolygon>
+            </wp:wrapTight>
+            <wp:docPr id="15" name="Picture 15"/>
+            <wp:cNvGraphicFramePr>
+              <a:graphicFrameLocks xmlns:a="http://schemas.openxmlformats.org/drawingml/2006/main" noChangeAspect="1"/>
+            </wp:cNvGraphicFramePr>
+            <a:graphic xmlns:a="http://schemas.openxmlformats.org/drawingml/2006/main">
+              <a:graphicData uri="http://schemas.openxmlformats.org/drawingml/2006/picture">
+                <pic:pic xmlns:pic="http://schemas.openxmlformats.org/drawingml/2006/picture">
+                  <pic:nvPicPr>
+                    <pic:cNvPr id="1" name=""/>
+                    <pic:cNvPicPr/>
+                  </pic:nvPicPr>
+                  <pic:blipFill>
+                    <a:blip r:embed="rId18" cstate="print">
+                      <a:extLst>
+                        <a:ext uri="{28A0092B-C50C-407E-A947-70E740481C1C}">
+                          <a14:useLocalDpi xmlns:a14="http://schemas.microsoft.com/office/drawing/2010/main" val="0"/>
+                        </a:ext>
+                      </a:extLst>
+                    </a:blip>
+                    <a:stretch>
+                      <a:fillRect/>
+                    </a:stretch>
+                  </pic:blipFill>
+                  <pic:spPr>
+                    <a:xfrm>
+                      <a:off x="0" y="0"/>
+                      <a:ext cx="2976880" cy="2369820"/>
+                    </a:xfrm>
+                    <a:prstGeom prst="rect">
+                      <a:avLst/>
+                    </a:prstGeom>
+                  </pic:spPr>
+                </pic:pic>
+              </a:graphicData>
+            </a:graphic>
+            <wp14:sizeRelH relativeFrom="margin">
+              <wp14:pctWidth>0</wp14:pctWidth>
+            </wp14:sizeRelH>
+            <wp14:sizeRelV relativeFrom="margin">
+              <wp14:pctHeight>0</wp14:pctHeight>
+            </wp14:sizeRelV>
+          </wp:anchor>
+        </w:drawing>
+      </w:r>
+      <w:r>
+        <w:rPr>
+          <w:lang w:val="en-US"/>
+        </w:rPr>
+        <w:t>This results into best one so far! GOOD NEWS LETSGOO!</w:t>
+      </w:r>
+      <w:r>
+        <w:rPr>
+          <w:noProof/>
+        </w:rPr>
+        <w:t xml:space="preserve"> </w:t>
+      </w:r>
+      <w:r>
+        <w:rPr>
+          <w:lang w:val="en-US"/>
+        </w:rPr>
+        <w:drawing>
+          <wp:anchor distT="0" distB="0" distL="114300" distR="114300" simplePos="0" relativeHeight="251669504" behindDoc="1" locked="0" layoutInCell="1" allowOverlap="1" wp14:anchorId="3807980B" wp14:editId="7361DDA5">
+            <wp:simplePos x="0" y="0"/>
+            <wp:positionH relativeFrom="column">
+              <wp:posOffset>0</wp:posOffset>
+            </wp:positionH>
+            <wp:positionV relativeFrom="paragraph">
+              <wp:posOffset>183515</wp:posOffset>
+            </wp:positionV>
+            <wp:extent cx="4524375" cy="647700"/>
+            <wp:effectExtent l="0" t="0" r="9525" b="0"/>
+            <wp:wrapTight wrapText="bothSides">
+              <wp:wrapPolygon edited="0">
+                <wp:start x="0" y="0"/>
+                <wp:lineTo x="0" y="20965"/>
+                <wp:lineTo x="21555" y="20965"/>
+                <wp:lineTo x="21555" y="0"/>
+                <wp:lineTo x="0" y="0"/>
+              </wp:wrapPolygon>
+            </wp:wrapTight>
+            <wp:docPr id="14" name="Picture 14"/>
+            <wp:cNvGraphicFramePr>
+              <a:graphicFrameLocks xmlns:a="http://schemas.openxmlformats.org/drawingml/2006/main" noChangeAspect="1"/>
+            </wp:cNvGraphicFramePr>
+            <a:graphic xmlns:a="http://schemas.openxmlformats.org/drawingml/2006/main">
+              <a:graphicData uri="http://schemas.openxmlformats.org/drawingml/2006/picture">
+                <pic:pic xmlns:pic="http://schemas.openxmlformats.org/drawingml/2006/picture">
+                  <pic:nvPicPr>
+                    <pic:cNvPr id="1" name=""/>
+                    <pic:cNvPicPr/>
+                  </pic:nvPicPr>
+                  <pic:blipFill>
+                    <a:blip r:embed="rId19">
+                      <a:extLst>
+                        <a:ext uri="{28A0092B-C50C-407E-A947-70E740481C1C}">
+                          <a14:useLocalDpi xmlns:a14="http://schemas.microsoft.com/office/drawing/2010/main" val="0"/>
+                        </a:ext>
+                      </a:extLst>
+                    </a:blip>
+                    <a:stretch>
+                      <a:fillRect/>
+                    </a:stretch>
+                  </pic:blipFill>
+                  <pic:spPr>
+                    <a:xfrm>
+                      <a:off x="0" y="0"/>
+                      <a:ext cx="4524375" cy="647700"/>
+                    </a:xfrm>
+                    <a:prstGeom prst="rect">
+                      <a:avLst/>
+                    </a:prstGeom>
+                  </pic:spPr>
+                </pic:pic>
+              </a:graphicData>
+            </a:graphic>
+          </wp:anchor>
+        </w:drawing>
+      </w:r>
+      <w:r>
+        <w:rPr>
+          <w:noProof/>
+        </w:rPr>
+        <w:t xml:space="preserve"> </w:t>
+      </w:r>
+    </w:p>
+    <w:p>
+      <w:pPr>
+        <w:rPr>
+          <w:lang w:val="en-US"/>
+        </w:rPr>
+      </w:pPr>
+      <w:r>
+        <w:rPr>
+          <w:lang w:val="en-US"/>
+        </w:rPr>
+        <w:drawing>
+          <wp:anchor distT="0" distB="0" distL="114300" distR="114300" simplePos="0" relativeHeight="251672576" behindDoc="1" locked="0" layoutInCell="1" allowOverlap="1" wp14:anchorId="252BFD35" wp14:editId="45EC99F4">
+            <wp:simplePos x="0" y="0"/>
+            <wp:positionH relativeFrom="margin">
+              <wp:posOffset>3416199</wp:posOffset>
+            </wp:positionH>
+            <wp:positionV relativeFrom="paragraph">
+              <wp:posOffset>2940914</wp:posOffset>
+            </wp:positionV>
+            <wp:extent cx="2794000" cy="2297430"/>
+            <wp:effectExtent l="0" t="0" r="6350" b="7620"/>
+            <wp:wrapTight wrapText="bothSides">
+              <wp:wrapPolygon edited="0">
+                <wp:start x="0" y="0"/>
+                <wp:lineTo x="0" y="21493"/>
+                <wp:lineTo x="21502" y="21493"/>
+                <wp:lineTo x="21502" y="0"/>
+                <wp:lineTo x="0" y="0"/>
+              </wp:wrapPolygon>
+            </wp:wrapTight>
+            <wp:docPr id="17" name="Picture 17"/>
+            <wp:cNvGraphicFramePr>
+              <a:graphicFrameLocks xmlns:a="http://schemas.openxmlformats.org/drawingml/2006/main" noChangeAspect="1"/>
+            </wp:cNvGraphicFramePr>
+            <a:graphic xmlns:a="http://schemas.openxmlformats.org/drawingml/2006/main">
+              <a:graphicData uri="http://schemas.openxmlformats.org/drawingml/2006/picture">
+                <pic:pic xmlns:pic="http://schemas.openxmlformats.org/drawingml/2006/picture">
+                  <pic:nvPicPr>
+                    <pic:cNvPr id="1" name=""/>
+                    <pic:cNvPicPr/>
+                  </pic:nvPicPr>
+                  <pic:blipFill>
+                    <a:blip r:embed="rId20" cstate="print">
+                      <a:extLst>
+                        <a:ext uri="{28A0092B-C50C-407E-A947-70E740481C1C}">
+                          <a14:useLocalDpi xmlns:a14="http://schemas.microsoft.com/office/drawing/2010/main" val="0"/>
+                        </a:ext>
+                      </a:extLst>
+                    </a:blip>
+                    <a:stretch>
+                      <a:fillRect/>
+                    </a:stretch>
+                  </pic:blipFill>
+                  <pic:spPr>
+                    <a:xfrm>
+                      <a:off x="0" y="0"/>
+                      <a:ext cx="2794000" cy="2297430"/>
+                    </a:xfrm>
+                    <a:prstGeom prst="rect">
+                      <a:avLst/>
+                    </a:prstGeom>
+                  </pic:spPr>
+                </pic:pic>
+              </a:graphicData>
+            </a:graphic>
+            <wp14:sizeRelH relativeFrom="margin">
+              <wp14:pctWidth>0</wp14:pctWidth>
+            </wp14:sizeRelH>
+            <wp14:sizeRelV relativeFrom="margin">
+              <wp14:pctHeight>0</wp14:pctHeight>
+            </wp14:sizeRelV>
+          </wp:anchor>
+        </w:drawing>
+      </w:r>
+      <w:r>
+        <w:rPr>
+          <w:lang w:val="en-US"/>
+        </w:rPr>
+        <w:drawing>
+          <wp:anchor distT="0" distB="0" distL="114300" distR="114300" simplePos="0" relativeHeight="251671552" behindDoc="1" locked="0" layoutInCell="1" allowOverlap="1" wp14:anchorId="47599A5C" wp14:editId="17878B02">
+            <wp:simplePos x="0" y="0"/>
+            <wp:positionH relativeFrom="margin">
+              <wp:posOffset>3013710</wp:posOffset>
+            </wp:positionH>
+            <wp:positionV relativeFrom="paragraph">
+              <wp:posOffset>556260</wp:posOffset>
+            </wp:positionV>
+            <wp:extent cx="2976880" cy="2353310"/>
+            <wp:effectExtent l="0" t="0" r="0" b="8890"/>
+            <wp:wrapTight wrapText="bothSides">
+              <wp:wrapPolygon edited="0">
+                <wp:start x="0" y="0"/>
+                <wp:lineTo x="0" y="21507"/>
+                <wp:lineTo x="21425" y="21507"/>
+                <wp:lineTo x="21425" y="0"/>
+                <wp:lineTo x="0" y="0"/>
+              </wp:wrapPolygon>
+            </wp:wrapTight>
+            <wp:docPr id="16" name="Picture 16"/>
+            <wp:cNvGraphicFramePr>
+              <a:graphicFrameLocks xmlns:a="http://schemas.openxmlformats.org/drawingml/2006/main" noChangeAspect="1"/>
+            </wp:cNvGraphicFramePr>
+            <a:graphic xmlns:a="http://schemas.openxmlformats.org/drawingml/2006/main">
+              <a:graphicData uri="http://schemas.openxmlformats.org/drawingml/2006/picture">
+                <pic:pic xmlns:pic="http://schemas.openxmlformats.org/drawingml/2006/picture">
+                  <pic:nvPicPr>
+                    <pic:cNvPr id="1" name=""/>
+                    <pic:cNvPicPr/>
+                  </pic:nvPicPr>
+                  <pic:blipFill>
+                    <a:blip r:embed="rId21" cstate="print">
+                      <a:extLst>
+                        <a:ext uri="{28A0092B-C50C-407E-A947-70E740481C1C}">
+                          <a14:useLocalDpi xmlns:a14="http://schemas.microsoft.com/office/drawing/2010/main" val="0"/>
+                        </a:ext>
+                      </a:extLst>
+                    </a:blip>
+                    <a:stretch>
+                      <a:fillRect/>
+                    </a:stretch>
+                  </pic:blipFill>
+                  <pic:spPr>
+                    <a:xfrm>
+                      <a:off x="0" y="0"/>
+                      <a:ext cx="2976880" cy="2353310"/>
+                    </a:xfrm>
+                    <a:prstGeom prst="rect">
+                      <a:avLst/>
+                    </a:prstGeom>
+                  </pic:spPr>
+                </pic:pic>
+              </a:graphicData>
+            </a:graphic>
+            <wp14:sizeRelH relativeFrom="margin">
+              <wp14:pctWidth>0</wp14:pctWidth>
+            </wp14:sizeRelH>
+            <wp14:sizeRelV relativeFrom="margin">
+              <wp14:pctHeight>0</wp14:pctHeight>
+            </wp14:sizeRelV>
+          </wp:anchor>
+        </w:drawing>
+      </w:r>
+      <w:r>
+        <w:rPr>
+          <w:lang w:val="en-US"/>
+        </w:rPr>
+        <w:drawing>
+          <wp:anchor distT="0" distB="0" distL="114300" distR="114300" simplePos="0" relativeHeight="251670528" behindDoc="1" locked="0" layoutInCell="1" allowOverlap="1" wp14:anchorId="197178CD" wp14:editId="2C2734A0">
+            <wp:simplePos x="0" y="0"/>
+            <wp:positionH relativeFrom="margin">
+              <wp:align>left</wp:align>
+            </wp:positionH>
+            <wp:positionV relativeFrom="paragraph">
+              <wp:posOffset>2940888</wp:posOffset>
+            </wp:positionV>
+            <wp:extent cx="3820058" cy="2743583"/>
+            <wp:effectExtent l="0" t="0" r="9525" b="0"/>
+            <wp:wrapTight wrapText="bothSides">
+              <wp:wrapPolygon edited="0">
+                <wp:start x="0" y="0"/>
+                <wp:lineTo x="0" y="21450"/>
+                <wp:lineTo x="21546" y="21450"/>
+                <wp:lineTo x="21546" y="0"/>
+                <wp:lineTo x="0" y="0"/>
+              </wp:wrapPolygon>
+            </wp:wrapTight>
+            <wp:docPr id="13" name="Picture 13"/>
+            <wp:cNvGraphicFramePr>
+              <a:graphicFrameLocks xmlns:a="http://schemas.openxmlformats.org/drawingml/2006/main" noChangeAspect="1"/>
+            </wp:cNvGraphicFramePr>
+            <a:graphic xmlns:a="http://schemas.openxmlformats.org/drawingml/2006/main">
+              <a:graphicData uri="http://schemas.openxmlformats.org/drawingml/2006/picture">
+                <pic:pic xmlns:pic="http://schemas.openxmlformats.org/drawingml/2006/picture">
+                  <pic:nvPicPr>
+                    <pic:cNvPr id="1" name=""/>
+                    <pic:cNvPicPr/>
+                  </pic:nvPicPr>
+                  <pic:blipFill>
+                    <a:blip r:embed="rId22">
+                      <a:extLst>
+                        <a:ext uri="{28A0092B-C50C-407E-A947-70E740481C1C}">
+                          <a14:useLocalDpi xmlns:a14="http://schemas.microsoft.com/office/drawing/2010/main" val="0"/>
+                        </a:ext>
+                      </a:extLst>
+                    </a:blip>
+                    <a:stretch>
+                      <a:fillRect/>
+                    </a:stretch>
+                  </pic:blipFill>
+                  <pic:spPr>
+                    <a:xfrm>
+                      <a:off x="0" y="0"/>
+                      <a:ext cx="3820058" cy="2743583"/>
+                    </a:xfrm>
+                    <a:prstGeom prst="rect">
+                      <a:avLst/>
+                    </a:prstGeom>
+                  </pic:spPr>
+                </pic:pic>
+              </a:graphicData>
+            </a:graphic>
+          </wp:anchor>
+        </w:drawing>
+      </w:r>
+    </w:p>
+    <w:p>
+      <w:pPr>
+        <w:rPr>
+          <w:lang w:val="en-US"/>
+        </w:rPr>
+      </w:pPr>
+    </w:p>
+    <w:p>
+      <w:pPr>
+        <w:rPr>
+          <w:lang w:val="en-US"/>
+        </w:rPr>
+      </w:pPr>
+    </w:p>
+    <w:p>
+      <w:pPr>
+        <w:rPr>
+          <w:lang w:val="en-US"/>
+        </w:rPr>
+      </w:pPr>
+    </w:p>
+    <w:p>
+      <w:pPr>
+        <w:rPr>
+          <w:lang w:val="en-US"/>
+        </w:rPr>
+      </w:pPr>
+      <w:r>
+        <w:rPr>
+          <w:lang w:val="en-US"/>
+        </w:rPr>
+        <w:t xml:space="preserve">Look at how clean the RIR is (literally near </w:t>
+      </w:r>
+      <w:proofErr w:type="spellStart"/>
+      <w:r>
+        <w:rPr>
+          <w:lang w:val="en-US"/>
+        </w:rPr>
+        <w:t>dirac</w:t>
+      </w:r>
+      <w:proofErr w:type="spellEnd"/>
+      <w:r>
+        <w:rPr>
+          <w:lang w:val="en-US"/>
+        </w:rPr>
+        <w:t xml:space="preserve"> delta), idk what </w:t>
+      </w:r>
+      <w:proofErr w:type="spellStart"/>
+      <w:r>
+        <w:rPr>
+          <w:lang w:val="en-US"/>
+        </w:rPr>
+        <w:t>freq</w:t>
+      </w:r>
+      <w:proofErr w:type="spellEnd"/>
+      <w:r>
+        <w:rPr>
+          <w:lang w:val="en-US"/>
+        </w:rPr>
+        <w:t xml:space="preserve"> response really means here and the inverse filter/ sweep looks a bit strange due to </w:t>
+      </w:r>
+      <w:proofErr w:type="gramStart"/>
+      <w:r>
+        <w:rPr>
+          <w:lang w:val="en-US"/>
+        </w:rPr>
+        <w:t>modification</w:t>
+      </w:r>
+      <w:proofErr w:type="gramEnd"/>
+      <w:r>
+        <w:rPr>
+          <w:lang w:val="en-US"/>
+        </w:rPr>
+        <w:t xml:space="preserve"> but it seems working.</w:t>
+      </w:r>
+      <w:r>
+        <w:rPr>
+          <w:lang w:val="en-US"/>
+        </w:rPr>
+        <w:t xml:space="preserve"> This is obviously with recorded sweep being the generated sweep for sanity check.</w:t>
+      </w:r>
+    </w:p>
+    <w:p>
+      <w:pPr>
+        <w:rPr>
+          <w:lang w:val="en-US"/>
+        </w:rPr>
+      </w:pPr>
+      <w:r>
+        <w:rPr>
+          <w:lang w:val="en-US"/>
+        </w:rPr>
+        <w:t xml:space="preserve">As seen below, the noise floor still </w:t>
+      </w:r>
+      <w:proofErr w:type="gramStart"/>
+      <w:r>
+        <w:rPr>
+          <w:lang w:val="en-US"/>
+        </w:rPr>
+        <w:t>exist</w:t>
+      </w:r>
+      <w:proofErr w:type="gramEnd"/>
+      <w:r>
+        <w:rPr>
+          <w:lang w:val="en-US"/>
+        </w:rPr>
+        <w:t xml:space="preserve"> but </w:t>
+      </w:r>
+      <w:proofErr w:type="spellStart"/>
+      <w:r>
+        <w:rPr>
+          <w:lang w:val="en-US"/>
+        </w:rPr>
+        <w:t>atleast</w:t>
+      </w:r>
+      <w:proofErr w:type="spellEnd"/>
+      <w:r>
+        <w:rPr>
+          <w:lang w:val="en-US"/>
+        </w:rPr>
+        <w:t xml:space="preserve"> its way lower now that </w:t>
+      </w:r>
+      <w:proofErr w:type="spellStart"/>
+      <w:r>
+        <w:rPr>
+          <w:lang w:val="en-US"/>
+        </w:rPr>
+        <w:t>y_fit</w:t>
+      </w:r>
+      <w:proofErr w:type="spellEnd"/>
+      <w:r>
+        <w:rPr>
+          <w:lang w:val="en-US"/>
+        </w:rPr>
+        <w:t xml:space="preserve"> [-5 -35] can be used reliably. Now </w:t>
+      </w:r>
+      <w:proofErr w:type="gramStart"/>
+      <w:r>
+        <w:rPr>
+          <w:lang w:val="en-US"/>
+        </w:rPr>
+        <w:t>lets</w:t>
+      </w:r>
+      <w:proofErr w:type="gramEnd"/>
+      <w:r>
+        <w:rPr>
+          <w:lang w:val="en-US"/>
+        </w:rPr>
+        <w:t xml:space="preserve"> run this on Unity and hope it works as well.</w:t>
+      </w:r>
+    </w:p>
+    <w:p>
+      <w:pPr>
+        <w:rPr>
+          <w:lang w:val="en-US"/>
+        </w:rPr>
+      </w:pPr>
+      <w:r>
+        <w:rPr>
+          <w:lang w:val="en-US"/>
+        </w:rPr>
+        <w:lastRenderedPageBreak/>
+        <w:drawing>
+          <wp:anchor distT="0" distB="0" distL="114300" distR="114300" simplePos="0" relativeHeight="251673600" behindDoc="1" locked="0" layoutInCell="1" allowOverlap="1" wp14:anchorId="597B38F9" wp14:editId="5F996913">
+            <wp:simplePos x="0" y="0"/>
+            <wp:positionH relativeFrom="margin">
+              <wp:align>right</wp:align>
+            </wp:positionH>
+            <wp:positionV relativeFrom="paragraph">
+              <wp:posOffset>432</wp:posOffset>
+            </wp:positionV>
+            <wp:extent cx="5731510" cy="3653790"/>
+            <wp:effectExtent l="0" t="0" r="2540" b="3810"/>
+            <wp:wrapTight wrapText="bothSides">
+              <wp:wrapPolygon edited="0">
+                <wp:start x="0" y="0"/>
+                <wp:lineTo x="0" y="21510"/>
+                <wp:lineTo x="21538" y="21510"/>
+                <wp:lineTo x="21538" y="0"/>
+                <wp:lineTo x="0" y="0"/>
+              </wp:wrapPolygon>
+            </wp:wrapTight>
+            <wp:docPr id="18" name="Picture 18"/>
+            <wp:cNvGraphicFramePr>
+              <a:graphicFrameLocks xmlns:a="http://schemas.openxmlformats.org/drawingml/2006/main" noChangeAspect="1"/>
+            </wp:cNvGraphicFramePr>
+            <a:graphic xmlns:a="http://schemas.openxmlformats.org/drawingml/2006/main">
+              <a:graphicData uri="http://schemas.openxmlformats.org/drawingml/2006/picture">
+                <pic:pic xmlns:pic="http://schemas.openxmlformats.org/drawingml/2006/picture">
+                  <pic:nvPicPr>
+                    <pic:cNvPr id="1" name=""/>
+                    <pic:cNvPicPr/>
+                  </pic:nvPicPr>
+                  <pic:blipFill>
+                    <a:blip r:embed="rId23" cstate="print">
+                      <a:extLst>
+                        <a:ext uri="{28A0092B-C50C-407E-A947-70E740481C1C}">
+                          <a14:useLocalDpi xmlns:a14="http://schemas.microsoft.com/office/drawing/2010/main" val="0"/>
+                        </a:ext>
+                      </a:extLst>
+                    </a:blip>
+                    <a:stretch>
+                      <a:fillRect/>
+                    </a:stretch>
+                  </pic:blipFill>
+                  <pic:spPr>
+                    <a:xfrm>
+                      <a:off x="0" y="0"/>
+                      <a:ext cx="5731510" cy="3653790"/>
+                    </a:xfrm>
+                    <a:prstGeom prst="rect">
+                      <a:avLst/>
+                    </a:prstGeom>
+                  </pic:spPr>
+                </pic:pic>
+              </a:graphicData>
+            </a:graphic>
+          </wp:anchor>
+        </w:drawing>
+      </w:r>
+    </w:p>
+    <w:p>
+      <w:pPr>
+        <w:rPr>
+          <w:lang w:val="en-US"/>
+        </w:rPr>
+      </w:pPr>
+    </w:p>
+    <w:p>
+      <w:pPr>
+        <w:rPr>
+          <w:lang w:val="en-US"/>
+        </w:rPr>
+      </w:pPr>
+    </w:p>
+    <w:p>
+      <w:pPr>
+        <w:rPr>
+          <w:lang w:val="en-US"/>
+        </w:rPr>
+      </w:pPr>
+    </w:p>
+    <w:p>
+      <w:pPr>
+        <w:rPr>
+          <w:lang w:val="en-US"/>
+        </w:rPr>
+      </w:pPr>
+    </w:p>
+    <w:p>
+      <w:pPr>
+        <w:rPr>
+          <w:lang w:val="en-US"/>
+        </w:rPr>
+      </w:pPr>
+    </w:p>
+    <w:p>
+      <w:pPr>
+        <w:rPr>
+          <w:lang w:val="en-US"/>
+        </w:rPr>
+      </w:pPr>
+    </w:p>
+    <w:p>
+      <w:pPr>
+        <w:rPr>
+          <w:lang w:val="en-US"/>
+        </w:rPr>
+      </w:pPr>
+    </w:p>
+    <w:p>
+      <w:pPr>
+        <w:rPr>
+          <w:lang w:val="en-US"/>
+        </w:rPr>
+      </w:pPr>
+    </w:p>
+    <w:p>
+      <w:pPr>
+        <w:rPr>
+          <w:lang w:val="en-US"/>
+        </w:rPr>
+      </w:pPr>
+    </w:p>
+    <w:p>
+      <w:pPr>
+        <w:rPr>
+          <w:lang w:val="en-US"/>
+        </w:rPr>
+      </w:pPr>
+    </w:p>
+    <w:p>
+      <w:pPr>
+        <w:rPr>
+          <w:lang w:val="en-US"/>
+        </w:rPr>
+      </w:pPr>
+    </w:p>
+    <w:p>
+      <w:pPr>
+        <w:rPr>
+          <w:lang w:val="en-US"/>
+        </w:rPr>
+      </w:pPr>
+    </w:p>
+    <w:p>
+      <w:pPr>
+        <w:rPr>
+          <w:lang w:val="en-US"/>
+        </w:rPr>
+      </w:pPr>
+    </w:p>
+    <w:p>
+      <w:pPr>
+        <w:rPr>
+          <w:lang w:val="en-US"/>
+        </w:rPr>
+      </w:pPr>
+    </w:p>
+    <w:p>
+      <w:pPr>
+        <w:rPr>
+          <w:lang w:val="en-US"/>
+        </w:rPr>
+      </w:pPr>
+    </w:p>
+    <w:p>
+      <w:pPr>
+        <w:rPr>
+          <w:lang w:val="en-US"/>
+        </w:rPr>
+      </w:pPr>
     </w:p>
     <w:sectPr>
       <w:pgSz w:w="11906" w:h="16838"/>
@@ -1649,6 +3394,119 @@
       </w:rPr>
     </w:lvl>
   </w:abstractNum>
+  <w:abstractNum w:abstractNumId="4" w15:restartNumberingAfterBreak="0">
+    <w:nsid w:val="7D767D8F"/>
+    <w:multiLevelType w:val="hybridMultilevel"/>
+    <w:tmpl w:val="79AC4BEE"/>
+    <w:lvl w:ilvl="0" w:tplc="08090001">
+      <w:start w:val="1"/>
+      <w:numFmt w:val="bullet"/>
+      <w:lvlText w:val=""/>
+      <w:lvlJc w:val="left"/>
+      <w:pPr>
+        <w:ind w:left="720" w:hanging="360"/>
+      </w:pPr>
+      <w:rPr>
+        <w:rFonts w:ascii="Symbol" w:hAnsi="Symbol" w:hint="default"/>
+      </w:rPr>
+    </w:lvl>
+    <w:lvl w:ilvl="1" w:tplc="08090003" w:tentative="1">
+      <w:start w:val="1"/>
+      <w:numFmt w:val="bullet"/>
+      <w:lvlText w:val="o"/>
+      <w:lvlJc w:val="left"/>
+      <w:pPr>
+        <w:ind w:left="1440" w:hanging="360"/>
+      </w:pPr>
+      <w:rPr>
+        <w:rFonts w:ascii="Courier New" w:hAnsi="Courier New" w:cs="Courier New" w:hint="default"/>
+      </w:rPr>
+    </w:lvl>
+    <w:lvl w:ilvl="2" w:tplc="08090005" w:tentative="1">
+      <w:start w:val="1"/>
+      <w:numFmt w:val="bullet"/>
+      <w:lvlText w:val=""/>
+      <w:lvlJc w:val="left"/>
+      <w:pPr>
+        <w:ind w:left="2160" w:hanging="360"/>
+      </w:pPr>
+      <w:rPr>
+        <w:rFonts w:ascii="Wingdings" w:hAnsi="Wingdings" w:hint="default"/>
+      </w:rPr>
+    </w:lvl>
+    <w:lvl w:ilvl="3" w:tplc="08090001" w:tentative="1">
+      <w:start w:val="1"/>
+      <w:numFmt w:val="bullet"/>
+      <w:lvlText w:val=""/>
+      <w:lvlJc w:val="left"/>
+      <w:pPr>
+        <w:ind w:left="2880" w:hanging="360"/>
+      </w:pPr>
+      <w:rPr>
+        <w:rFonts w:ascii="Symbol" w:hAnsi="Symbol" w:hint="default"/>
+      </w:rPr>
+    </w:lvl>
+    <w:lvl w:ilvl="4" w:tplc="08090003" w:tentative="1">
+      <w:start w:val="1"/>
+      <w:numFmt w:val="bullet"/>
+      <w:lvlText w:val="o"/>
+      <w:lvlJc w:val="left"/>
+      <w:pPr>
+        <w:ind w:left="3600" w:hanging="360"/>
+      </w:pPr>
+      <w:rPr>
+        <w:rFonts w:ascii="Courier New" w:hAnsi="Courier New" w:cs="Courier New" w:hint="default"/>
+      </w:rPr>
+    </w:lvl>
+    <w:lvl w:ilvl="5" w:tplc="08090005" w:tentative="1">
+      <w:start w:val="1"/>
+      <w:numFmt w:val="bullet"/>
+      <w:lvlText w:val=""/>
+      <w:lvlJc w:val="left"/>
+      <w:pPr>
+        <w:ind w:left="4320" w:hanging="360"/>
+      </w:pPr>
+      <w:rPr>
+        <w:rFonts w:ascii="Wingdings" w:hAnsi="Wingdings" w:hint="default"/>
+      </w:rPr>
+    </w:lvl>
+    <w:lvl w:ilvl="6" w:tplc="08090001" w:tentative="1">
+      <w:start w:val="1"/>
+      <w:numFmt w:val="bullet"/>
+      <w:lvlText w:val=""/>
+      <w:lvlJc w:val="left"/>
+      <w:pPr>
+        <w:ind w:left="5040" w:hanging="360"/>
+      </w:pPr>
+      <w:rPr>
+        <w:rFonts w:ascii="Symbol" w:hAnsi="Symbol" w:hint="default"/>
+      </w:rPr>
+    </w:lvl>
+    <w:lvl w:ilvl="7" w:tplc="08090003" w:tentative="1">
+      <w:start w:val="1"/>
+      <w:numFmt w:val="bullet"/>
+      <w:lvlText w:val="o"/>
+      <w:lvlJc w:val="left"/>
+      <w:pPr>
+        <w:ind w:left="5760" w:hanging="360"/>
+      </w:pPr>
+      <w:rPr>
+        <w:rFonts w:ascii="Courier New" w:hAnsi="Courier New" w:cs="Courier New" w:hint="default"/>
+      </w:rPr>
+    </w:lvl>
+    <w:lvl w:ilvl="8" w:tplc="08090005" w:tentative="1">
+      <w:start w:val="1"/>
+      <w:numFmt w:val="bullet"/>
+      <w:lvlText w:val=""/>
+      <w:lvlJc w:val="left"/>
+      <w:pPr>
+        <w:ind w:left="6480" w:hanging="360"/>
+      </w:pPr>
+      <w:rPr>
+        <w:rFonts w:ascii="Wingdings" w:hAnsi="Wingdings" w:hint="default"/>
+      </w:rPr>
+    </w:lvl>
+  </w:abstractNum>
   <w:num w:numId="1" w16cid:durableId="420025887">
     <w:abstractNumId w:val="0"/>
   </w:num>
@@ -1660,6 +3518,9 @@
   </w:num>
   <w:num w:numId="4" w16cid:durableId="2043818203">
     <w:abstractNumId w:val="1"/>
+  </w:num>
+  <w:num w:numId="5" w16cid:durableId="1092312326">
+    <w:abstractNumId w:val="4"/>
   </w:num>
 </w:numbering>
 </file>
@@ -2243,6 +4104,29 @@
       <w:contextualSpacing/>
     </w:pPr>
   </w:style>
+  <w:style w:type="character" w:styleId="Hyperlink">
+    <w:name w:val="Hyperlink"/>
+    <w:basedOn w:val="DefaultParagraphFont"/>
+    <w:uiPriority w:val="99"/>
+    <w:unhideWhenUsed/>
+    <w:rsid w:val="00CF2804"/>
+    <w:rPr>
+      <w:color w:val="0563C1" w:themeColor="hyperlink"/>
+      <w:u w:val="single"/>
+    </w:rPr>
+  </w:style>
+  <w:style w:type="character" w:styleId="UnresolvedMention">
+    <w:name w:val="Unresolved Mention"/>
+    <w:basedOn w:val="DefaultParagraphFont"/>
+    <w:uiPriority w:val="99"/>
+    <w:semiHidden/>
+    <w:unhideWhenUsed/>
+    <w:rsid w:val="00CF2804"/>
+    <w:rPr>
+      <w:color w:val="605E5C"/>
+      <w:shd w:val="clear" w:color="auto" w:fill="E1DFDD"/>
+    </w:rPr>
+  </w:style>
 </w:styles>
 </file>
 

</xml_diff>

<commit_message>
cross correlate with silence removal alignment (threshold 0.001%
</commit_message>
<xml_diff>
--- a/Intern-Logs/Week 9.docx
+++ b/Intern-Logs/Week 9.docx
@@ -26,21 +26,7 @@
         <w:rPr>
           <w:lang w:val="en-US"/>
         </w:rPr>
-        <w:t xml:space="preserve">WFH, restudy RIR and deconvolution. Also </w:t>
-      </w:r>
-      <w:proofErr w:type="gramStart"/>
-      <w:r>
-        <w:rPr>
-          <w:lang w:val="en-US"/>
-        </w:rPr>
-        <w:t>looked into</w:t>
-      </w:r>
-      <w:proofErr w:type="gramEnd"/>
-      <w:r>
-        <w:rPr>
-          <w:lang w:val="en-US"/>
-        </w:rPr>
-        <w:t xml:space="preserve"> existing Unity project that have RIR/realistic simulation (not found)</w:t>
+        <w:t>WFH, restudy RIR and deconvolution. Also looked into existing Unity project that have RIR/realistic simulation (not found)</w:t>
       </w:r>
       <w:r>
         <w:rPr>
@@ -70,6 +56,7 @@
       </w:pPr>
       <w:r>
         <w:rPr>
+          <w:noProof/>
           <w:lang w:val="en-US"/>
         </w:rPr>
         <w:drawing>
@@ -143,46 +130,24 @@
           <w:lang w:val="en-US"/>
         </w:rPr>
       </w:pPr>
-      <w:proofErr w:type="spellStart"/>
-      <w:r>
-        <w:rPr>
-          <w:lang w:val="en-US"/>
-        </w:rPr>
-        <w:t>Im</w:t>
-      </w:r>
-      <w:proofErr w:type="spellEnd"/>
-      <w:r>
-        <w:rPr>
-          <w:lang w:val="en-US"/>
-        </w:rPr>
-        <w:t xml:space="preserve"> assuming this anomaly (floor) is due to inaccurate inverse filter thus causing problem after deconvolve. </w:t>
-      </w:r>
-    </w:p>
-    <w:p>
-      <w:pPr>
-        <w:rPr>
-          <w:lang w:val="en-US"/>
-        </w:rPr>
-      </w:pPr>
-      <w:r>
-        <w:rPr>
-          <w:lang w:val="en-US"/>
-        </w:rPr>
-        <w:t xml:space="preserve">Instead of generating the sine sweep and inverse filter </w:t>
-      </w:r>
-      <w:proofErr w:type="gramStart"/>
-      <w:r>
-        <w:rPr>
-          <w:lang w:val="en-US"/>
-        </w:rPr>
-        <w:t>ourselves</w:t>
-      </w:r>
-      <w:proofErr w:type="gramEnd"/>
-      <w:r>
-        <w:rPr>
-          <w:lang w:val="en-US"/>
-        </w:rPr>
-        <w:t>, let’s try using audacity plugin instead</w:t>
+      <w:r>
+        <w:rPr>
+          <w:lang w:val="en-US"/>
+        </w:rPr>
+        <w:t xml:space="preserve">Im assuming this anomaly (floor) is due to inaccurate inverse filter thus causing problem after deconvolve. </w:t>
+      </w:r>
+    </w:p>
+    <w:p>
+      <w:pPr>
+        <w:rPr>
+          <w:lang w:val="en-US"/>
+        </w:rPr>
+      </w:pPr>
+      <w:r>
+        <w:rPr>
+          <w:lang w:val="en-US"/>
+        </w:rPr>
+        <w:t>Instead of generating the sine sweep and inverse filter ourselves, let’s try using audacity plugin instead</w:t>
       </w:r>
       <w:r>
         <w:rPr>
@@ -207,6 +172,7 @@
       </w:pPr>
       <w:r>
         <w:rPr>
+          <w:noProof/>
           <w:lang w:val="en-US"/>
         </w:rPr>
         <w:drawing>
@@ -278,21 +244,7 @@
         <w:rPr>
           <w:lang w:val="en-US"/>
         </w:rPr>
-        <w:t xml:space="preserve">Old </w:t>
-      </w:r>
-      <w:proofErr w:type="gramStart"/>
-      <w:r>
-        <w:rPr>
-          <w:lang w:val="en-US"/>
-        </w:rPr>
-        <w:t>sine</w:t>
-      </w:r>
-      <w:proofErr w:type="gramEnd"/>
-      <w:r>
-        <w:rPr>
-          <w:lang w:val="en-US"/>
-        </w:rPr>
-        <w:t xml:space="preserve"> sweep and inverse filter:</w:t>
+        <w:t>Old sine sweep and inverse filter:</w:t>
       </w:r>
       <w:r>
         <w:rPr>
@@ -302,6 +254,7 @@
       </w:r>
       <w:r>
         <w:rPr>
+          <w:noProof/>
           <w:lang w:val="en-US"/>
         </w:rPr>
         <w:drawing>
@@ -424,16 +377,8 @@
         <w:rPr>
           <w:lang w:val="en-US"/>
         </w:rPr>
-        <w:t xml:space="preserve">Experimented with various audio </w:t>
-      </w:r>
-      <w:proofErr w:type="gramStart"/>
-      <w:r>
-        <w:rPr>
-          <w:lang w:val="en-US"/>
-        </w:rPr>
-        <w:t>parameters</w:t>
-      </w:r>
-      <w:proofErr w:type="gramEnd"/>
+        <w:t>Experimented with various audio parameters</w:t>
+      </w:r>
     </w:p>
     <w:p>
       <w:pPr>
@@ -480,16 +425,8 @@
           <w:lang w:val="en-US"/>
         </w:rPr>
         <w:br/>
-        <w:t xml:space="preserve">Peak in open air test </w:t>
-      </w:r>
-      <w:proofErr w:type="gramStart"/>
-      <w:r>
-        <w:rPr>
-          <w:lang w:val="en-US"/>
-        </w:rPr>
-        <w:t>environment</w:t>
-      </w:r>
-      <w:proofErr w:type="gramEnd"/>
+        <w:t>Peak in open air test environment</w:t>
+      </w:r>
     </w:p>
     <w:p>
       <w:pPr>
@@ -515,30 +452,8 @@
         <w:rPr>
           <w:lang w:val="en-US"/>
         </w:rPr>
-        <w:t xml:space="preserve">Regenerate </w:t>
-      </w:r>
-      <w:proofErr w:type="gramStart"/>
-      <w:r>
-        <w:rPr>
-          <w:lang w:val="en-US"/>
-        </w:rPr>
-        <w:t>sine</w:t>
-      </w:r>
-      <w:proofErr w:type="gramEnd"/>
-      <w:r>
-        <w:rPr>
-          <w:lang w:val="en-US"/>
-        </w:rPr>
-        <w:t xml:space="preserve"> sweep and inverse filter using audacity plugin instead of python manual coding to eliminate errors </w:t>
-      </w:r>
-      <w:proofErr w:type="spellStart"/>
-      <w:r>
-        <w:rPr>
-          <w:lang w:val="en-US"/>
-        </w:rPr>
-        <w:t>etc</w:t>
-      </w:r>
-      <w:proofErr w:type="spellEnd"/>
+        <w:t>Regenerate sine sweep and inverse filter using audacity plugin instead of python manual coding to eliminate errors etc</w:t>
+      </w:r>
       <w:r>
         <w:rPr>
           <w:lang w:val="en-US"/>
@@ -597,23 +512,7 @@
           <w:highlight w:val="yellow"/>
           <w:lang w:val="en-US"/>
         </w:rPr>
-        <w:t xml:space="preserve">Take time off on 29 and </w:t>
-      </w:r>
-      <w:proofErr w:type="gramStart"/>
-      <w:r>
-        <w:rPr>
-          <w:highlight w:val="yellow"/>
-          <w:lang w:val="en-US"/>
-        </w:rPr>
-        <w:t>30, but</w:t>
-      </w:r>
-      <w:proofErr w:type="gramEnd"/>
-      <w:r>
-        <w:rPr>
-          <w:highlight w:val="yellow"/>
-          <w:lang w:val="en-US"/>
-        </w:rPr>
-        <w:t xml:space="preserve"> work on 2 September</w:t>
+        <w:t>Take time off on 29 and 30, but work on 2 September</w:t>
       </w:r>
       <w:r>
         <w:rPr>
@@ -727,21 +626,7 @@
         <w:rPr>
           <w:lang w:val="en-US"/>
         </w:rPr>
-        <w:t xml:space="preserve">Make it </w:t>
-      </w:r>
-      <w:proofErr w:type="spellStart"/>
-      <w:r>
-        <w:rPr>
-          <w:lang w:val="en-US"/>
-        </w:rPr>
-        <w:t>well structured</w:t>
-      </w:r>
-      <w:proofErr w:type="spellEnd"/>
-      <w:r>
-        <w:rPr>
-          <w:lang w:val="en-US"/>
-        </w:rPr>
-        <w:t xml:space="preserve"> for handoff!</w:t>
+        <w:t>Make it well structured for handoff!</w:t>
       </w:r>
       <w:r>
         <w:rPr>
@@ -773,21 +658,7 @@
         <w:rPr>
           <w:lang w:val="en-US"/>
         </w:rPr>
-        <w:t xml:space="preserve">Let’s rewrite all this into proper </w:t>
-      </w:r>
-      <w:proofErr w:type="spellStart"/>
-      <w:r>
-        <w:rPr>
-          <w:lang w:val="en-US"/>
-        </w:rPr>
-        <w:t>todo</w:t>
-      </w:r>
-      <w:proofErr w:type="spellEnd"/>
-      <w:r>
-        <w:rPr>
-          <w:lang w:val="en-US"/>
-        </w:rPr>
-        <w:t xml:space="preserve"> list.</w:t>
+        <w:t>Let’s rewrite all this into proper todo list.</w:t>
       </w:r>
     </w:p>
     <w:p>
@@ -801,21 +672,7 @@
         <w:rPr>
           <w:lang w:val="en-US"/>
         </w:rPr>
-        <w:t xml:space="preserve">Next </w:t>
-      </w:r>
-      <w:proofErr w:type="gramStart"/>
-      <w:r>
-        <w:rPr>
-          <w:lang w:val="en-US"/>
-        </w:rPr>
-        <w:t>2 week</w:t>
-      </w:r>
-      <w:proofErr w:type="gramEnd"/>
-      <w:r>
-        <w:rPr>
-          <w:lang w:val="en-US"/>
-        </w:rPr>
-        <w:t xml:space="preserve"> TODO:</w:t>
+        <w:t>Next 2 week TODO:</w:t>
       </w:r>
     </w:p>
     <w:p>
@@ -921,21 +778,7 @@
         <w:rPr>
           <w:lang w:val="en-US"/>
         </w:rPr>
-        <w:t xml:space="preserve"> </w:t>
-      </w:r>
-      <w:proofErr w:type="spellStart"/>
-      <w:r>
-        <w:rPr>
-          <w:lang w:val="en-US"/>
-        </w:rPr>
-        <w:t>Septembe</w:t>
-      </w:r>
-      <w:proofErr w:type="spellEnd"/>
-      <w:r>
-        <w:rPr>
-          <w:lang w:val="en-US"/>
-        </w:rPr>
-        <w:t>, Mona on any day after 3</w:t>
+        <w:t xml:space="preserve"> Septembe, Mona on any day after 3</w:t>
       </w:r>
       <w:r>
         <w:rPr>
@@ -966,21 +809,7 @@
         <w:rPr>
           <w:lang w:val="en-US"/>
         </w:rPr>
-        <w:t xml:space="preserve">Make it </w:t>
-      </w:r>
-      <w:proofErr w:type="spellStart"/>
-      <w:r>
-        <w:rPr>
-          <w:lang w:val="en-US"/>
-        </w:rPr>
-        <w:t>well structured</w:t>
-      </w:r>
-      <w:proofErr w:type="spellEnd"/>
-      <w:r>
-        <w:rPr>
-          <w:lang w:val="en-US"/>
-        </w:rPr>
-        <w:t xml:space="preserve"> for handoff! (Well documented and structured)</w:t>
+        <w:t>Make it well structured for handoff! (Well documented and structured)</w:t>
       </w:r>
     </w:p>
     <w:p>
@@ -1030,30 +859,8 @@
         <w:rPr>
           <w:lang w:val="en-US"/>
         </w:rPr>
-        <w:t xml:space="preserve">Regenerate </w:t>
-      </w:r>
-      <w:proofErr w:type="gramStart"/>
-      <w:r>
-        <w:rPr>
-          <w:lang w:val="en-US"/>
-        </w:rPr>
-        <w:t>sine</w:t>
-      </w:r>
-      <w:proofErr w:type="gramEnd"/>
-      <w:r>
-        <w:rPr>
-          <w:lang w:val="en-US"/>
-        </w:rPr>
-        <w:t xml:space="preserve"> sweep and inverse filter using audacity plugin instead of python manual coding to eliminate errors </w:t>
-      </w:r>
-      <w:proofErr w:type="spellStart"/>
-      <w:r>
-        <w:rPr>
-          <w:lang w:val="en-US"/>
-        </w:rPr>
-        <w:t>etc</w:t>
-      </w:r>
-      <w:proofErr w:type="spellEnd"/>
+        <w:t>Regenerate sine sweep and inverse filter using audacity plugin instead of python manual coding to eliminate errors etc</w:t>
+      </w:r>
     </w:p>
     <w:p>
       <w:pPr>
@@ -1071,16 +878,8 @@
           <w:lang w:val="en-US"/>
         </w:rPr>
         <w:lastRenderedPageBreak/>
-        <w:t xml:space="preserve">Retest on test scene and generated as recorded to sanity </w:t>
-      </w:r>
-      <w:proofErr w:type="gramStart"/>
-      <w:r>
-        <w:rPr>
-          <w:lang w:val="en-US"/>
-        </w:rPr>
-        <w:t>check</w:t>
-      </w:r>
-      <w:proofErr w:type="gramEnd"/>
+        <w:t>Retest on test scene and generated as recorded to sanity check</w:t>
+      </w:r>
     </w:p>
     <w:p>
       <w:pPr>
@@ -1128,62 +927,20 @@
         <w:rPr>
           <w:lang w:val="en-US"/>
         </w:rPr>
-        <w:t xml:space="preserve">Gave up on no. 1 because I think its impossible to get better approximate of sine sweep from input only, and generating sine sweep together with inverse filter (where parameter is known and defined) is a better way. Although because this would be </w:t>
-      </w:r>
-      <w:proofErr w:type="gramStart"/>
-      <w:r>
-        <w:rPr>
-          <w:lang w:val="en-US"/>
-        </w:rPr>
-        <w:t>exactly the same</w:t>
-      </w:r>
-      <w:proofErr w:type="gramEnd"/>
-      <w:r>
-        <w:rPr>
-          <w:lang w:val="en-US"/>
-        </w:rPr>
-        <w:t xml:space="preserve"> as Mona’s previous one, so instead I used </w:t>
-      </w:r>
-      <w:proofErr w:type="spellStart"/>
-      <w:r>
-        <w:rPr>
-          <w:lang w:val="en-US"/>
-        </w:rPr>
-        <w:t>matlab</w:t>
-      </w:r>
-      <w:proofErr w:type="spellEnd"/>
-      <w:r>
-        <w:rPr>
-          <w:lang w:val="en-US"/>
-        </w:rPr>
-        <w:t xml:space="preserve"> to generate the sine sweep and inverse filter instead of Python.</w:t>
-      </w:r>
-    </w:p>
-    <w:p>
-      <w:pPr>
-        <w:rPr>
-          <w:lang w:val="en-US"/>
-        </w:rPr>
-      </w:pPr>
-      <w:r>
-        <w:rPr>
-          <w:lang w:val="en-US"/>
-        </w:rPr>
-        <w:t xml:space="preserve">I also ran the deconvolve on the on the generated sweep straight away (without any simulation/noise) to get as perfect impulse response as I can, it still not perfect but good enough </w:t>
-      </w:r>
-      <w:proofErr w:type="spellStart"/>
-      <w:r>
-        <w:rPr>
-          <w:lang w:val="en-US"/>
-        </w:rPr>
-        <w:t>imo</w:t>
-      </w:r>
-      <w:proofErr w:type="spellEnd"/>
-      <w:r>
-        <w:rPr>
-          <w:lang w:val="en-US"/>
-        </w:rPr>
-        <w:t xml:space="preserve"> which prove the deconvolve is working.</w:t>
+        <w:t>Gave up on no. 1 because I think its impossible to get better approximate of sine sweep from input only, and generating sine sweep together with inverse filter (where parameter is known and defined) is a better way. Although because this would be exactly the same as Mona’s previous one, so instead I used matlab to generate the sine sweep and inverse filter instead of Python.</w:t>
+      </w:r>
+    </w:p>
+    <w:p>
+      <w:pPr>
+        <w:rPr>
+          <w:lang w:val="en-US"/>
+        </w:rPr>
+      </w:pPr>
+      <w:r>
+        <w:rPr>
+          <w:lang w:val="en-US"/>
+        </w:rPr>
+        <w:t>I also ran the deconvolve on the on the generated sweep straight away (without any simulation/noise) to get as perfect impulse response as I can, it still not perfect but good enough imo which prove the deconvolve is working.</w:t>
       </w:r>
       <w:r>
         <w:rPr>
@@ -1193,6 +950,7 @@
       </w:r>
       <w:r>
         <w:rPr>
+          <w:noProof/>
           <w:lang w:val="en-US"/>
         </w:rPr>
         <w:drawing>
@@ -1240,10 +998,11 @@
       </w:pPr>
       <w:r>
         <w:rPr>
+          <w:noProof/>
           <w:lang w:val="en-US"/>
         </w:rPr>
         <w:drawing>
-          <wp:anchor distT="0" distB="0" distL="114300" distR="114300" simplePos="0" relativeHeight="251661312" behindDoc="1" locked="0" layoutInCell="1" allowOverlap="1" wp14:anchorId="647F33B0" wp14:editId="60007343">
+          <wp:anchor distT="0" distB="0" distL="114300" distR="114300" simplePos="0" relativeHeight="251661312" behindDoc="1" locked="0" layoutInCell="1" allowOverlap="1" wp14:anchorId="647F33B0" wp14:editId="3FDE0D0C">
             <wp:simplePos x="0" y="0"/>
             <wp:positionH relativeFrom="margin">
               <wp:posOffset>3123565</wp:posOffset>
@@ -1308,10 +1067,11 @@
       </w:r>
       <w:r>
         <w:rPr>
+          <w:noProof/>
           <w:lang w:val="en-US"/>
         </w:rPr>
         <w:drawing>
-          <wp:anchor distT="0" distB="0" distL="114300" distR="114300" simplePos="0" relativeHeight="251660288" behindDoc="1" locked="0" layoutInCell="1" allowOverlap="1" wp14:anchorId="3451246A" wp14:editId="2E222752">
+          <wp:anchor distT="0" distB="0" distL="114300" distR="114300" simplePos="0" relativeHeight="251660288" behindDoc="1" locked="0" layoutInCell="1" allowOverlap="1" wp14:anchorId="3451246A" wp14:editId="199D3A9B">
             <wp:simplePos x="0" y="0"/>
             <wp:positionH relativeFrom="margin">
               <wp:align>left</wp:align>
@@ -1390,31 +1150,18 @@
         <w:rPr>
           <w:lang w:val="en-US"/>
         </w:rPr>
-        <w:t xml:space="preserve">It looks a lot different than previously because its on linear instead of </w:t>
-      </w:r>
-      <w:proofErr w:type="gramStart"/>
-      <w:r>
-        <w:rPr>
-          <w:lang w:val="en-US"/>
-        </w:rPr>
-        <w:t>exponential</w:t>
-      </w:r>
-      <w:proofErr w:type="gramEnd"/>
-      <w:r>
-        <w:rPr>
-          <w:lang w:val="en-US"/>
-        </w:rPr>
-        <w:t xml:space="preserve"> I think.</w:t>
-      </w:r>
-    </w:p>
-    <w:p>
-      <w:pPr>
-        <w:rPr>
-          <w:lang w:val="en-US"/>
-        </w:rPr>
-      </w:pPr>
-      <w:r>
-        <w:rPr>
+        <w:t>It looks a lot different than previously because its on linear instead of exponential I think.</w:t>
+      </w:r>
+    </w:p>
+    <w:p>
+      <w:pPr>
+        <w:rPr>
+          <w:lang w:val="en-US"/>
+        </w:rPr>
+      </w:pPr>
+      <w:r>
+        <w:rPr>
+          <w:noProof/>
           <w:lang w:val="en-US"/>
         </w:rPr>
         <w:drawing>
@@ -1485,21 +1232,7 @@
         <w:rPr>
           <w:lang w:val="en-US"/>
         </w:rPr>
-        <w:t>Notice the RIR is very short which is good sign (</w:t>
-      </w:r>
-      <w:proofErr w:type="spellStart"/>
-      <w:r>
-        <w:rPr>
-          <w:lang w:val="en-US"/>
-        </w:rPr>
-        <w:t>ms</w:t>
-      </w:r>
-      <w:proofErr w:type="spellEnd"/>
-      <w:r>
-        <w:rPr>
-          <w:lang w:val="en-US"/>
-        </w:rPr>
-        <w:t xml:space="preserve"> unit)</w:t>
+        <w:t>Notice the RIR is very short which is good sign (ms unit)</w:t>
       </w:r>
       <w:r>
         <w:rPr>
@@ -1533,35 +1266,7 @@
         <w:rPr>
           <w:lang w:val="en-US"/>
         </w:rPr>
-        <w:t xml:space="preserve">, which is different but </w:t>
-      </w:r>
-      <w:proofErr w:type="spellStart"/>
-      <w:r>
-        <w:rPr>
-          <w:lang w:val="en-US"/>
-        </w:rPr>
-        <w:t>im</w:t>
-      </w:r>
-      <w:proofErr w:type="spellEnd"/>
-      <w:r>
-        <w:rPr>
-          <w:lang w:val="en-US"/>
-        </w:rPr>
-        <w:t xml:space="preserve"> assuming this is because </w:t>
-      </w:r>
-      <w:proofErr w:type="spellStart"/>
-      <w:r>
-        <w:rPr>
-          <w:lang w:val="en-US"/>
-        </w:rPr>
-        <w:t>im</w:t>
-      </w:r>
-      <w:proofErr w:type="spellEnd"/>
-      <w:r>
-        <w:rPr>
-          <w:lang w:val="en-US"/>
-        </w:rPr>
-        <w:t xml:space="preserve"> using linear (need to revise later if this still gives problem).</w:t>
+        <w:t>, which is different but im assuming this is because im using linear (need to revise later if this still gives problem).</w:t>
       </w:r>
     </w:p>
     <w:p>
@@ -1597,6 +1302,7 @@
       </w:pPr>
       <w:r>
         <w:rPr>
+          <w:noProof/>
           <w:lang w:val="en-US"/>
         </w:rPr>
         <w:drawing>
@@ -1686,79 +1392,24 @@
         <w:rPr>
           <w:lang w:val="en-US"/>
         </w:rPr>
-        <w:t xml:space="preserve">main_mhby1g21.m to main1 and main2 respectively in order of to run them (will require three next for generation, </w:t>
-      </w:r>
-      <w:proofErr w:type="spellStart"/>
-      <w:r>
-        <w:rPr>
-          <w:lang w:val="en-US"/>
-        </w:rPr>
-        <w:t>rir</w:t>
-      </w:r>
-      <w:proofErr w:type="spellEnd"/>
-      <w:r>
-        <w:rPr>
-          <w:lang w:val="en-US"/>
-        </w:rPr>
-        <w:t xml:space="preserve"> deconvolve, and rt60/</w:t>
-      </w:r>
-      <w:proofErr w:type="spellStart"/>
-      <w:r>
-        <w:rPr>
-          <w:lang w:val="en-US"/>
-        </w:rPr>
-        <w:t>edt</w:t>
-      </w:r>
-      <w:proofErr w:type="spellEnd"/>
-      <w:r>
-        <w:rPr>
-          <w:lang w:val="en-US"/>
-        </w:rPr>
-        <w:t xml:space="preserve"> analysis).</w:t>
-      </w:r>
-      <w:r>
-        <w:rPr>
-          <w:lang w:val="en-US"/>
-        </w:rPr>
-        <w:t xml:space="preserve"> As seen on the right, its not working on default </w:t>
-      </w:r>
-      <w:proofErr w:type="spellStart"/>
-      <w:r>
-        <w:rPr>
-          <w:lang w:val="en-US"/>
-        </w:rPr>
-        <w:t>y_fit</w:t>
-      </w:r>
-      <w:proofErr w:type="spellEnd"/>
-      <w:r>
-        <w:rPr>
-          <w:lang w:val="en-US"/>
-        </w:rPr>
-        <w:t xml:space="preserve"> due to noise floor again interestingly even though the RIR is </w:t>
-      </w:r>
-      <w:proofErr w:type="gramStart"/>
-      <w:r>
-        <w:rPr>
-          <w:lang w:val="en-US"/>
-        </w:rPr>
-        <w:t>really short</w:t>
-      </w:r>
-      <w:proofErr w:type="gramEnd"/>
-      <w:r>
-        <w:rPr>
-          <w:lang w:val="en-US"/>
-        </w:rPr>
-        <w:t xml:space="preserve"> and looks correct.</w:t>
-      </w:r>
-    </w:p>
-    <w:p>
-      <w:pPr>
-        <w:rPr>
-          <w:lang w:val="en-US"/>
-        </w:rPr>
-      </w:pPr>
-      <w:r>
-        <w:rPr>
+        <w:t>main_mhby1g21.m to main1 and main2 respectively in order of to run them (will require three next for generation, rir deconvolve, and rt60/edt analysis).</w:t>
+      </w:r>
+      <w:r>
+        <w:rPr>
+          <w:lang w:val="en-US"/>
+        </w:rPr>
+        <w:t xml:space="preserve"> As seen on the right, its not working on default y_fit due to noise floor again interestingly even though the RIR is really short and looks correct.</w:t>
+      </w:r>
+    </w:p>
+    <w:p>
+      <w:pPr>
+        <w:rPr>
+          <w:lang w:val="en-US"/>
+        </w:rPr>
+      </w:pPr>
+      <w:r>
+        <w:rPr>
+          <w:noProof/>
           <w:lang w:val="en-US"/>
         </w:rPr>
         <w:lastRenderedPageBreak/>
@@ -1828,10 +1479,11 @@
       </w:r>
       <w:r>
         <w:rPr>
+          <w:noProof/>
           <w:lang w:val="en-US"/>
         </w:rPr>
         <w:drawing>
-          <wp:anchor distT="0" distB="0" distL="114300" distR="114300" simplePos="0" relativeHeight="251665408" behindDoc="1" locked="0" layoutInCell="1" allowOverlap="1" wp14:anchorId="5DE7B475" wp14:editId="10D9BE85">
+          <wp:anchor distT="0" distB="0" distL="114300" distR="114300" simplePos="0" relativeHeight="251665408" behindDoc="1" locked="0" layoutInCell="1" allowOverlap="1" wp14:anchorId="5DE7B475" wp14:editId="50F31C9B">
             <wp:simplePos x="0" y="0"/>
             <wp:positionH relativeFrom="margin">
               <wp:posOffset>-7620</wp:posOffset>
@@ -1896,6 +1548,7 @@
       </w:r>
       <w:r>
         <w:rPr>
+          <w:noProof/>
           <w:lang w:val="en-US"/>
         </w:rPr>
         <w:drawing>
@@ -1960,35 +1613,7 @@
         <w:rPr>
           <w:lang w:val="en-US"/>
         </w:rPr>
-        <w:t xml:space="preserve">This means either my inverse filter or deconvolve is still wrong or maybe because </w:t>
-      </w:r>
-      <w:proofErr w:type="spellStart"/>
-      <w:r>
-        <w:rPr>
-          <w:lang w:val="en-US"/>
-        </w:rPr>
-        <w:t>im</w:t>
-      </w:r>
-      <w:proofErr w:type="spellEnd"/>
-      <w:r>
-        <w:rPr>
-          <w:lang w:val="en-US"/>
-        </w:rPr>
-        <w:t xml:space="preserve"> using linear, or noise floor is just inevitable, lets use </w:t>
-      </w:r>
-      <w:proofErr w:type="spellStart"/>
-      <w:r>
-        <w:rPr>
-          <w:lang w:val="en-US"/>
-        </w:rPr>
-        <w:t>y_fit</w:t>
-      </w:r>
-      <w:proofErr w:type="spellEnd"/>
-      <w:r>
-        <w:rPr>
-          <w:lang w:val="en-US"/>
-        </w:rPr>
-        <w:t xml:space="preserve"> [-5 -35] first just to be sure.</w:t>
+        <w:t>This means either my inverse filter or deconvolve is still wrong or maybe because im using linear, or noise floor is just inevitable, lets use y_fit [-5 -35] first just to be sure.</w:t>
       </w:r>
     </w:p>
     <w:p>
@@ -2031,6 +1656,7 @@
       </w:pPr>
       <w:r>
         <w:rPr>
+          <w:noProof/>
           <w:lang w:val="en-US"/>
         </w:rPr>
         <w:drawing>
@@ -2275,7 +1901,7 @@
           <w:noProof/>
         </w:rPr>
         <w:drawing>
-          <wp:anchor distT="0" distB="0" distL="114300" distR="114300" simplePos="0" relativeHeight="251668480" behindDoc="1" locked="0" layoutInCell="1" allowOverlap="1" wp14:anchorId="46A66043" wp14:editId="20DAF165">
+          <wp:anchor distT="0" distB="0" distL="114300" distR="114300" simplePos="0" relativeHeight="251668480" behindDoc="1" locked="0" layoutInCell="1" allowOverlap="1" wp14:anchorId="46A66043" wp14:editId="66010A40">
             <wp:simplePos x="0" y="0"/>
             <wp:positionH relativeFrom="margin">
               <wp:align>left</wp:align>
@@ -2352,6 +1978,7 @@
       </w:r>
       <w:r>
         <w:rPr>
+          <w:noProof/>
           <w:lang w:val="en-US"/>
         </w:rPr>
         <w:drawing>
@@ -2427,10 +2054,11 @@
       </w:pPr>
       <w:r>
         <w:rPr>
+          <w:noProof/>
           <w:lang w:val="en-US"/>
         </w:rPr>
         <w:drawing>
-          <wp:anchor distT="0" distB="0" distL="114300" distR="114300" simplePos="0" relativeHeight="251672576" behindDoc="1" locked="0" layoutInCell="1" allowOverlap="1" wp14:anchorId="252BFD35" wp14:editId="45EC99F4">
+          <wp:anchor distT="0" distB="0" distL="114300" distR="114300" simplePos="0" relativeHeight="251672576" behindDoc="1" locked="0" layoutInCell="1" allowOverlap="1" wp14:anchorId="252BFD35" wp14:editId="0B7015CD">
             <wp:simplePos x="0" y="0"/>
             <wp:positionH relativeFrom="margin">
               <wp:posOffset>3416199</wp:posOffset>
@@ -2495,10 +2123,11 @@
       </w:r>
       <w:r>
         <w:rPr>
+          <w:noProof/>
           <w:lang w:val="en-US"/>
         </w:rPr>
         <w:drawing>
-          <wp:anchor distT="0" distB="0" distL="114300" distR="114300" simplePos="0" relativeHeight="251671552" behindDoc="1" locked="0" layoutInCell="1" allowOverlap="1" wp14:anchorId="47599A5C" wp14:editId="17878B02">
+          <wp:anchor distT="0" distB="0" distL="114300" distR="114300" simplePos="0" relativeHeight="251671552" behindDoc="1" locked="0" layoutInCell="1" allowOverlap="1" wp14:anchorId="47599A5C" wp14:editId="6205969E">
             <wp:simplePos x="0" y="0"/>
             <wp:positionH relativeFrom="margin">
               <wp:posOffset>3013710</wp:posOffset>
@@ -2563,6 +2192,7 @@
       </w:r>
       <w:r>
         <w:rPr>
+          <w:noProof/>
           <w:lang w:val="en-US"/>
         </w:rPr>
         <w:drawing>
@@ -2655,49 +2285,7 @@
         <w:rPr>
           <w:lang w:val="en-US"/>
         </w:rPr>
-        <w:t xml:space="preserve">Look at how clean the RIR is (literally near </w:t>
-      </w:r>
-      <w:proofErr w:type="spellStart"/>
-      <w:r>
-        <w:rPr>
-          <w:lang w:val="en-US"/>
-        </w:rPr>
-        <w:t>dirac</w:t>
-      </w:r>
-      <w:proofErr w:type="spellEnd"/>
-      <w:r>
-        <w:rPr>
-          <w:lang w:val="en-US"/>
-        </w:rPr>
-        <w:t xml:space="preserve"> delta), idk what </w:t>
-      </w:r>
-      <w:proofErr w:type="spellStart"/>
-      <w:r>
-        <w:rPr>
-          <w:lang w:val="en-US"/>
-        </w:rPr>
-        <w:t>freq</w:t>
-      </w:r>
-      <w:proofErr w:type="spellEnd"/>
-      <w:r>
-        <w:rPr>
-          <w:lang w:val="en-US"/>
-        </w:rPr>
-        <w:t xml:space="preserve"> response really means here and the inverse filter/ sweep looks a bit strange due to </w:t>
-      </w:r>
-      <w:proofErr w:type="gramStart"/>
-      <w:r>
-        <w:rPr>
-          <w:lang w:val="en-US"/>
-        </w:rPr>
-        <w:t>modification</w:t>
-      </w:r>
-      <w:proofErr w:type="gramEnd"/>
-      <w:r>
-        <w:rPr>
-          <w:lang w:val="en-US"/>
-        </w:rPr>
-        <w:t xml:space="preserve"> but it seems working.</w:t>
+        <w:t>Look at how clean the RIR is (literally near dirac delta), idk what freq response really means here and the inverse filter/ sweep looks a bit strange due to modification but it seems working.</w:t>
       </w:r>
       <w:r>
         <w:rPr>
@@ -2716,73 +2304,18 @@
         <w:rPr>
           <w:lang w:val="en-US"/>
         </w:rPr>
-        <w:t xml:space="preserve">As seen below, the noise floor still </w:t>
-      </w:r>
-      <w:proofErr w:type="gramStart"/>
-      <w:r>
-        <w:rPr>
-          <w:lang w:val="en-US"/>
-        </w:rPr>
-        <w:t>exist</w:t>
-      </w:r>
-      <w:proofErr w:type="gramEnd"/>
-      <w:r>
-        <w:rPr>
-          <w:lang w:val="en-US"/>
-        </w:rPr>
-        <w:t xml:space="preserve"> but </w:t>
-      </w:r>
-      <w:proofErr w:type="spellStart"/>
-      <w:r>
-        <w:rPr>
-          <w:lang w:val="en-US"/>
-        </w:rPr>
-        <w:t>atleast</w:t>
-      </w:r>
-      <w:proofErr w:type="spellEnd"/>
-      <w:r>
-        <w:rPr>
-          <w:lang w:val="en-US"/>
-        </w:rPr>
-        <w:t xml:space="preserve"> its way lower now that </w:t>
-      </w:r>
-      <w:proofErr w:type="spellStart"/>
-      <w:r>
-        <w:rPr>
-          <w:lang w:val="en-US"/>
-        </w:rPr>
-        <w:t>y_fit</w:t>
-      </w:r>
-      <w:proofErr w:type="spellEnd"/>
-      <w:r>
-        <w:rPr>
-          <w:lang w:val="en-US"/>
-        </w:rPr>
-        <w:t xml:space="preserve"> [-5 -35] can be used reliably. Now </w:t>
-      </w:r>
-      <w:proofErr w:type="gramStart"/>
-      <w:r>
-        <w:rPr>
-          <w:lang w:val="en-US"/>
-        </w:rPr>
-        <w:t>lets</w:t>
-      </w:r>
-      <w:proofErr w:type="gramEnd"/>
-      <w:r>
-        <w:rPr>
-          <w:lang w:val="en-US"/>
-        </w:rPr>
-        <w:t xml:space="preserve"> run this on Unity and hope it works as well.</w:t>
-      </w:r>
-    </w:p>
-    <w:p>
-      <w:pPr>
-        <w:rPr>
-          <w:lang w:val="en-US"/>
-        </w:rPr>
-      </w:pPr>
-      <w:r>
-        <w:rPr>
+        <w:t>As seen below, the noise floor still exist but atleast its way lower now that y_fit [-5 -35] can be used reliably. Now lets run this on Unity and hope it works as well.</w:t>
+      </w:r>
+    </w:p>
+    <w:p>
+      <w:pPr>
+        <w:rPr>
+          <w:noProof/>
+        </w:rPr>
+      </w:pPr>
+      <w:r>
+        <w:rPr>
+          <w:noProof/>
           <w:lang w:val="en-US"/>
         </w:rPr>
         <w:lastRenderedPageBreak/>
@@ -2843,6 +2376,255 @@
             </a:graphic>
           </wp:anchor>
         </w:drawing>
+      </w:r>
+      <w:r>
+        <w:rPr>
+          <w:lang w:val="en-US"/>
+        </w:rPr>
+        <w:t>OK, it doesn’t work straight away obviously, theres lot variable in play especially in aligning the signals, worse part is that removing silence does not really work imo because certain frequency  (esp lowest would probably not be captured in Unity, and thus the recorded sweep would seem shorter than it should) but this is the best I got for now (hack-ish cross correlation after silence removal.</w:t>
+      </w:r>
+      <w:r>
+        <w:rPr>
+          <w:noProof/>
+        </w:rPr>
+        <w:t xml:space="preserve"> </w:t>
+      </w:r>
+      <w:r>
+        <w:rPr>
+          <w:lang w:val="en-US"/>
+        </w:rPr>
+        <w:drawing>
+          <wp:inline distT="0" distB="0" distL="0" distR="0" wp14:anchorId="31EDF0CC" wp14:editId="321F23C8">
+            <wp:extent cx="5731510" cy="4302125"/>
+            <wp:effectExtent l="0" t="0" r="2540" b="3175"/>
+            <wp:docPr id="19" name="Picture 19"/>
+            <wp:cNvGraphicFramePr>
+              <a:graphicFrameLocks xmlns:a="http://schemas.openxmlformats.org/drawingml/2006/main" noChangeAspect="1"/>
+            </wp:cNvGraphicFramePr>
+            <a:graphic xmlns:a="http://schemas.openxmlformats.org/drawingml/2006/main">
+              <a:graphicData uri="http://schemas.openxmlformats.org/drawingml/2006/picture">
+                <pic:pic xmlns:pic="http://schemas.openxmlformats.org/drawingml/2006/picture">
+                  <pic:nvPicPr>
+                    <pic:cNvPr id="1" name=""/>
+                    <pic:cNvPicPr/>
+                  </pic:nvPicPr>
+                  <pic:blipFill>
+                    <a:blip r:embed="rId24"/>
+                    <a:stretch>
+                      <a:fillRect/>
+                    </a:stretch>
+                  </pic:blipFill>
+                  <pic:spPr>
+                    <a:xfrm>
+                      <a:off x="0" y="0"/>
+                      <a:ext cx="5731510" cy="4302125"/>
+                    </a:xfrm>
+                    <a:prstGeom prst="rect">
+                      <a:avLst/>
+                    </a:prstGeom>
+                  </pic:spPr>
+                </pic:pic>
+              </a:graphicData>
+            </a:graphic>
+          </wp:inline>
+        </w:drawing>
+      </w:r>
+    </w:p>
+    <w:p>
+      <w:pPr>
+        <w:rPr>
+          <w:noProof/>
+        </w:rPr>
+      </w:pPr>
+      <w:r>
+        <w:rPr>
+          <w:noProof/>
+        </w:rPr>
+        <w:lastRenderedPageBreak/>
+        <w:drawing>
+          <wp:anchor distT="0" distB="0" distL="114300" distR="114300" simplePos="0" relativeHeight="251674624" behindDoc="1" locked="0" layoutInCell="1" allowOverlap="1" wp14:anchorId="43259458" wp14:editId="288F163B">
+            <wp:simplePos x="0" y="0"/>
+            <wp:positionH relativeFrom="margin">
+              <wp:align>left</wp:align>
+            </wp:positionH>
+            <wp:positionV relativeFrom="paragraph">
+              <wp:posOffset>0</wp:posOffset>
+            </wp:positionV>
+            <wp:extent cx="3782060" cy="2684145"/>
+            <wp:effectExtent l="0" t="0" r="8890" b="1905"/>
+            <wp:wrapTight wrapText="bothSides">
+              <wp:wrapPolygon edited="0">
+                <wp:start x="0" y="0"/>
+                <wp:lineTo x="0" y="21462"/>
+                <wp:lineTo x="21542" y="21462"/>
+                <wp:lineTo x="21542" y="0"/>
+                <wp:lineTo x="0" y="0"/>
+              </wp:wrapPolygon>
+            </wp:wrapTight>
+            <wp:docPr id="20" name="Picture 20"/>
+            <wp:cNvGraphicFramePr>
+              <a:graphicFrameLocks xmlns:a="http://schemas.openxmlformats.org/drawingml/2006/main" noChangeAspect="1"/>
+            </wp:cNvGraphicFramePr>
+            <a:graphic xmlns:a="http://schemas.openxmlformats.org/drawingml/2006/main">
+              <a:graphicData uri="http://schemas.openxmlformats.org/drawingml/2006/picture">
+                <pic:pic xmlns:pic="http://schemas.openxmlformats.org/drawingml/2006/picture">
+                  <pic:nvPicPr>
+                    <pic:cNvPr id="1" name=""/>
+                    <pic:cNvPicPr/>
+                  </pic:nvPicPr>
+                  <pic:blipFill>
+                    <a:blip r:embed="rId25">
+                      <a:extLst>
+                        <a:ext uri="{28A0092B-C50C-407E-A947-70E740481C1C}">
+                          <a14:useLocalDpi xmlns:a14="http://schemas.microsoft.com/office/drawing/2010/main" val="0"/>
+                        </a:ext>
+                      </a:extLst>
+                    </a:blip>
+                    <a:stretch>
+                      <a:fillRect/>
+                    </a:stretch>
+                  </pic:blipFill>
+                  <pic:spPr>
+                    <a:xfrm>
+                      <a:off x="0" y="0"/>
+                      <a:ext cx="3782060" cy="2684145"/>
+                    </a:xfrm>
+                    <a:prstGeom prst="rect">
+                      <a:avLst/>
+                    </a:prstGeom>
+                  </pic:spPr>
+                </pic:pic>
+              </a:graphicData>
+            </a:graphic>
+            <wp14:sizeRelH relativeFrom="margin">
+              <wp14:pctWidth>0</wp14:pctWidth>
+            </wp14:sizeRelH>
+            <wp14:sizeRelV relativeFrom="margin">
+              <wp14:pctHeight>0</wp14:pctHeight>
+            </wp14:sizeRelV>
+          </wp:anchor>
+        </w:drawing>
+      </w:r>
+      <w:r>
+        <w:rPr>
+          <w:noProof/>
+        </w:rPr>
+        <w:t>This looks correct but when u look at actual octave bands decay curve, it still have weird bump so idk.</w:t>
+      </w:r>
+    </w:p>
+    <w:p>
+      <w:pPr>
+        <w:rPr>
+          <w:noProof/>
+        </w:rPr>
+      </w:pPr>
+    </w:p>
+    <w:p>
+      <w:pPr>
+        <w:rPr>
+          <w:noProof/>
+        </w:rPr>
+      </w:pPr>
+    </w:p>
+    <w:p>
+      <w:pPr>
+        <w:rPr>
+          <w:noProof/>
+        </w:rPr>
+      </w:pPr>
+    </w:p>
+    <w:p>
+      <w:pPr>
+        <w:rPr>
+          <w:noProof/>
+        </w:rPr>
+      </w:pPr>
+    </w:p>
+    <w:p>
+      <w:pPr>
+        <w:rPr>
+          <w:noProof/>
+        </w:rPr>
+      </w:pPr>
+    </w:p>
+    <w:p>
+      <w:pPr>
+        <w:rPr>
+          <w:noProof/>
+        </w:rPr>
+      </w:pPr>
+    </w:p>
+    <w:p>
+      <w:pPr>
+        <w:rPr>
+          <w:noProof/>
+        </w:rPr>
+      </w:pPr>
+    </w:p>
+    <w:p>
+      <w:pPr>
+        <w:rPr>
+          <w:noProof/>
+        </w:rPr>
+      </w:pPr>
+      <w:r>
+        <w:rPr>
+          <w:noProof/>
+        </w:rPr>
+        <w:drawing>
+          <wp:inline distT="0" distB="0" distL="0" distR="0" wp14:anchorId="123342EC" wp14:editId="6EF634D1">
+            <wp:extent cx="5731510" cy="3516630"/>
+            <wp:effectExtent l="0" t="0" r="2540" b="7620"/>
+            <wp:docPr id="21" name="Picture 21"/>
+            <wp:cNvGraphicFramePr>
+              <a:graphicFrameLocks xmlns:a="http://schemas.openxmlformats.org/drawingml/2006/main" noChangeAspect="1"/>
+            </wp:cNvGraphicFramePr>
+            <a:graphic xmlns:a="http://schemas.openxmlformats.org/drawingml/2006/main">
+              <a:graphicData uri="http://schemas.openxmlformats.org/drawingml/2006/picture">
+                <pic:pic xmlns:pic="http://schemas.openxmlformats.org/drawingml/2006/picture">
+                  <pic:nvPicPr>
+                    <pic:cNvPr id="1" name=""/>
+                    <pic:cNvPicPr/>
+                  </pic:nvPicPr>
+                  <pic:blipFill>
+                    <a:blip r:embed="rId26"/>
+                    <a:stretch>
+                      <a:fillRect/>
+                    </a:stretch>
+                  </pic:blipFill>
+                  <pic:spPr>
+                    <a:xfrm>
+                      <a:off x="0" y="0"/>
+                      <a:ext cx="5731510" cy="3516630"/>
+                    </a:xfrm>
+                    <a:prstGeom prst="rect">
+                      <a:avLst/>
+                    </a:prstGeom>
+                  </pic:spPr>
+                </pic:pic>
+              </a:graphicData>
+            </a:graphic>
+          </wp:inline>
+        </w:drawing>
+      </w:r>
+    </w:p>
+    <w:p>
+      <w:pPr>
+        <w:rPr>
+          <w:lang w:val="en-US"/>
+        </w:rPr>
+      </w:pPr>
+      <w:r>
+        <w:rPr>
+          <w:noProof/>
+        </w:rPr>
+        <w:t>We can change the silence threshold though so lets try that.</w:t>
+      </w:r>
+      <w:r>
+        <w:rPr>
+          <w:noProof/>
+        </w:rPr>
+        <w:t xml:space="preserve"> Im gonna commit first just in case.</w:t>
       </w:r>
     </w:p>
     <w:p>

</xml_diff>

<commit_message>
KT testing on latest main2 script
</commit_message>
<xml_diff>
--- a/Intern-Logs/Week 9.docx
+++ b/Intern-Logs/Week 9.docx
@@ -2633,34 +2633,239 @@
           <w:lang w:val="en-US"/>
         </w:rPr>
       </w:pPr>
-    </w:p>
-    <w:p>
-      <w:pPr>
-        <w:rPr>
-          <w:lang w:val="en-US"/>
-        </w:rPr>
-      </w:pPr>
-    </w:p>
-    <w:p>
-      <w:pPr>
-        <w:rPr>
-          <w:lang w:val="en-US"/>
-        </w:rPr>
-      </w:pPr>
-    </w:p>
-    <w:p>
-      <w:pPr>
-        <w:rPr>
-          <w:lang w:val="en-US"/>
-        </w:rPr>
-      </w:pPr>
-    </w:p>
-    <w:p>
-      <w:pPr>
-        <w:rPr>
-          <w:lang w:val="en-US"/>
-        </w:rPr>
-      </w:pPr>
+      <w:r>
+        <w:rPr>
+          <w:lang w:val="en-US"/>
+        </w:rPr>
+        <w:t>OK Nvm, changing the silence threshold from 0.001% to 0.0001% causes RT60 calc to gives lots of insufficient dynamic range warning and also give worse RT60 value due to higher floor somehow.</w:t>
+      </w:r>
+    </w:p>
+    <w:p>
+      <w:pPr>
+        <w:rPr>
+          <w:lang w:val="en-US"/>
+        </w:rPr>
+      </w:pPr>
+      <w:r>
+        <w:rPr>
+          <w:lang w:val="en-US"/>
+        </w:rPr>
+        <w:t>So the choice now imo is to modify our unity audio capture to automatically capture as soon as the audio is played so no need to realign on post.</w:t>
+      </w:r>
+    </w:p>
+    <w:p>
+      <w:pPr>
+        <w:rPr>
+          <w:lang w:val="en-US"/>
+        </w:rPr>
+      </w:pPr>
+      <w:r>
+        <w:rPr>
+          <w:lang w:val="en-US"/>
+        </w:rPr>
+        <w:t>Before doing that, lets try the working ish one (on top, 0.001% silence threshold) with KT scene just for sanity check.</w:t>
+      </w:r>
+      <w:r>
+        <w:rPr>
+          <w:lang w:val="en-US"/>
+        </w:rPr>
+        <w:t xml:space="preserve"> TBF, the result we got from open air is kinda similar ish to LR in Kim21 which should be the baseline imo.</w:t>
+      </w:r>
+    </w:p>
+    <w:p>
+      <w:pPr>
+        <w:rPr>
+          <w:lang w:val="en-US"/>
+        </w:rPr>
+      </w:pPr>
+    </w:p>
+    <w:p>
+      <w:pPr>
+        <w:rPr>
+          <w:lang w:val="en-US"/>
+        </w:rPr>
+      </w:pPr>
+    </w:p>
+    <w:p>
+      <w:pPr>
+        <w:rPr>
+          <w:lang w:val="en-US"/>
+        </w:rPr>
+      </w:pPr>
+      <w:r>
+        <w:rPr>
+          <w:lang w:val="en-US"/>
+        </w:rPr>
+        <w:lastRenderedPageBreak/>
+        <w:t>Ok vol0.5 is too much for KT, lots of audio clipping and presumably also what causing not enough dynamic range warning.</w:t>
+      </w:r>
+    </w:p>
+    <w:p>
+      <w:pPr>
+        <w:rPr>
+          <w:lang w:val="en-US"/>
+        </w:rPr>
+      </w:pPr>
+      <w:r>
+        <w:rPr>
+          <w:lang w:val="en-US"/>
+        </w:rPr>
+        <w:t>Unfortunately going to vol0.1 also decrease RT60 as expected and didn’t resolve EDT issue (EDT higher than RT60</w:t>
+      </w:r>
+      <w:r>
+        <w:rPr>
+          <w:lang w:val="en-US"/>
+        </w:rPr>
+        <w:t>)</w:t>
+      </w:r>
+    </w:p>
+    <w:p>
+      <w:pPr>
+        <w:rPr>
+          <w:lang w:val="en-US"/>
+        </w:rPr>
+      </w:pPr>
+      <w:r>
+        <w:rPr>
+          <w:lang w:val="en-US"/>
+        </w:rPr>
+        <w:t>Using attenuation combined with 0.5to5 ratio doesn’t fix the issue either tho the former does allow us to use higher vol with less clipping to get more dynamic range.</w:t>
+      </w:r>
+      <w:r>
+        <w:rPr>
+          <w:lang w:val="en-US"/>
+        </w:rPr>
+        <w:br/>
+        <w:t>I’m convinced the issue for EDT might either be intrinsic with my KT scene or with the alignment, so alignment would be my last try, lets do that tomorrow first thing!</w:t>
+      </w:r>
+    </w:p>
+    <w:p>
+      <w:pPr>
+        <w:pStyle w:val="Heading3"/>
+        <w:rPr>
+          <w:lang w:val="en-US"/>
+        </w:rPr>
+      </w:pPr>
+      <w:r>
+        <w:rPr>
+          <w:lang w:val="en-US"/>
+        </w:rPr>
+        <w:t>Update to TODO:</w:t>
+      </w:r>
+    </w:p>
+    <w:p>
+      <w:pPr>
+        <w:pStyle w:val="ListParagraph"/>
+        <w:numPr>
+          <w:ilvl w:val="0"/>
+          <w:numId w:val="7"/>
+        </w:numPr>
+        <w:rPr>
+          <w:lang w:val="en-US"/>
+        </w:rPr>
+      </w:pPr>
+      <w:r>
+        <w:rPr>
+          <w:lang w:val="en-US"/>
+        </w:rPr>
+        <w:t>Sync Unity audio recording with audio player so no need to align in post.</w:t>
+      </w:r>
+    </w:p>
+    <w:p>
+      <w:pPr>
+        <w:pStyle w:val="ListParagraph"/>
+        <w:numPr>
+          <w:ilvl w:val="0"/>
+          <w:numId w:val="7"/>
+        </w:numPr>
+        <w:rPr>
+          <w:lang w:val="en-US"/>
+        </w:rPr>
+      </w:pPr>
+      <w:r>
+        <w:rPr>
+          <w:lang w:val="en-US"/>
+        </w:rPr>
+        <w:t>Retest on</w:t>
+      </w:r>
+      <w:r>
+        <w:rPr>
+          <w:lang w:val="en-US"/>
+        </w:rPr>
+        <w:t xml:space="preserve"> generated </w:t>
+      </w:r>
+      <w:r>
+        <w:rPr>
+          <w:lang w:val="en-US"/>
+        </w:rPr>
+        <w:t>as recorded to sanity che</w:t>
+      </w:r>
+      <w:r>
+        <w:rPr>
+          <w:lang w:val="en-US"/>
+        </w:rPr>
+        <w:t>c</w:t>
+      </w:r>
+      <w:r>
+        <w:rPr>
+          <w:lang w:val="en-US"/>
+        </w:rPr>
+        <w:t>k</w:t>
+      </w:r>
+      <w:r>
+        <w:rPr>
+          <w:lang w:val="en-US"/>
+        </w:rPr>
+        <w:t>, open air test, and all scene after.</w:t>
+      </w:r>
+    </w:p>
+    <w:p>
+      <w:pPr>
+        <w:pStyle w:val="ListParagraph"/>
+        <w:numPr>
+          <w:ilvl w:val="0"/>
+          <w:numId w:val="7"/>
+        </w:numPr>
+        <w:rPr>
+          <w:lang w:val="en-US"/>
+        </w:rPr>
+      </w:pPr>
+      <w:r>
+        <w:rPr>
+          <w:lang w:val="en-US"/>
+        </w:rPr>
+        <w:t>Have a meeting with Mona for evaluation progress.</w:t>
+      </w:r>
+    </w:p>
+    <w:p>
+      <w:pPr>
+        <w:pStyle w:val="ListParagraph"/>
+        <w:numPr>
+          <w:ilvl w:val="0"/>
+          <w:numId w:val="7"/>
+        </w:numPr>
+        <w:rPr>
+          <w:lang w:val="en-US"/>
+        </w:rPr>
+      </w:pPr>
+      <w:r>
+        <w:rPr>
+          <w:lang w:val="en-US"/>
+        </w:rPr>
+        <w:t>Update progress with Dr</w:t>
+      </w:r>
+      <w:r>
+        <w:rPr>
+          <w:lang w:val="en-US"/>
+        </w:rPr>
+        <w:t xml:space="preserve"> Hansung</w:t>
+      </w:r>
+      <w:r>
+        <w:rPr>
+          <w:lang w:val="en-US"/>
+        </w:rPr>
+        <w:t>, Mona and Atiyeh.</w:t>
+      </w:r>
     </w:p>
     <w:p>
       <w:pPr>
@@ -2865,6 +3070,230 @@
     </w:lvl>
   </w:abstractNum>
   <w:abstractNum w:abstractNumId="1" w15:restartNumberingAfterBreak="0">
+    <w:nsid w:val="4B166108"/>
+    <w:multiLevelType w:val="hybridMultilevel"/>
+    <w:tmpl w:val="03402A5E"/>
+    <w:lvl w:ilvl="0" w:tplc="9EF25ACE">
+      <w:numFmt w:val="bullet"/>
+      <w:lvlText w:val="-"/>
+      <w:lvlJc w:val="left"/>
+      <w:pPr>
+        <w:ind w:left="720" w:hanging="360"/>
+      </w:pPr>
+      <w:rPr>
+        <w:rFonts w:ascii="Calibri" w:eastAsiaTheme="minorHAnsi" w:hAnsi="Calibri" w:cs="Calibri" w:hint="default"/>
+      </w:rPr>
+    </w:lvl>
+    <w:lvl w:ilvl="1" w:tplc="08090003" w:tentative="1">
+      <w:start w:val="1"/>
+      <w:numFmt w:val="bullet"/>
+      <w:lvlText w:val="o"/>
+      <w:lvlJc w:val="left"/>
+      <w:pPr>
+        <w:ind w:left="1440" w:hanging="360"/>
+      </w:pPr>
+      <w:rPr>
+        <w:rFonts w:ascii="Courier New" w:hAnsi="Courier New" w:cs="Courier New" w:hint="default"/>
+      </w:rPr>
+    </w:lvl>
+    <w:lvl w:ilvl="2" w:tplc="08090005" w:tentative="1">
+      <w:start w:val="1"/>
+      <w:numFmt w:val="bullet"/>
+      <w:lvlText w:val=""/>
+      <w:lvlJc w:val="left"/>
+      <w:pPr>
+        <w:ind w:left="2160" w:hanging="360"/>
+      </w:pPr>
+      <w:rPr>
+        <w:rFonts w:ascii="Wingdings" w:hAnsi="Wingdings" w:hint="default"/>
+      </w:rPr>
+    </w:lvl>
+    <w:lvl w:ilvl="3" w:tplc="08090001" w:tentative="1">
+      <w:start w:val="1"/>
+      <w:numFmt w:val="bullet"/>
+      <w:lvlText w:val=""/>
+      <w:lvlJc w:val="left"/>
+      <w:pPr>
+        <w:ind w:left="2880" w:hanging="360"/>
+      </w:pPr>
+      <w:rPr>
+        <w:rFonts w:ascii="Symbol" w:hAnsi="Symbol" w:hint="default"/>
+      </w:rPr>
+    </w:lvl>
+    <w:lvl w:ilvl="4" w:tplc="08090003" w:tentative="1">
+      <w:start w:val="1"/>
+      <w:numFmt w:val="bullet"/>
+      <w:lvlText w:val="o"/>
+      <w:lvlJc w:val="left"/>
+      <w:pPr>
+        <w:ind w:left="3600" w:hanging="360"/>
+      </w:pPr>
+      <w:rPr>
+        <w:rFonts w:ascii="Courier New" w:hAnsi="Courier New" w:cs="Courier New" w:hint="default"/>
+      </w:rPr>
+    </w:lvl>
+    <w:lvl w:ilvl="5" w:tplc="08090005" w:tentative="1">
+      <w:start w:val="1"/>
+      <w:numFmt w:val="bullet"/>
+      <w:lvlText w:val=""/>
+      <w:lvlJc w:val="left"/>
+      <w:pPr>
+        <w:ind w:left="4320" w:hanging="360"/>
+      </w:pPr>
+      <w:rPr>
+        <w:rFonts w:ascii="Wingdings" w:hAnsi="Wingdings" w:hint="default"/>
+      </w:rPr>
+    </w:lvl>
+    <w:lvl w:ilvl="6" w:tplc="08090001" w:tentative="1">
+      <w:start w:val="1"/>
+      <w:numFmt w:val="bullet"/>
+      <w:lvlText w:val=""/>
+      <w:lvlJc w:val="left"/>
+      <w:pPr>
+        <w:ind w:left="5040" w:hanging="360"/>
+      </w:pPr>
+      <w:rPr>
+        <w:rFonts w:ascii="Symbol" w:hAnsi="Symbol" w:hint="default"/>
+      </w:rPr>
+    </w:lvl>
+    <w:lvl w:ilvl="7" w:tplc="08090003" w:tentative="1">
+      <w:start w:val="1"/>
+      <w:numFmt w:val="bullet"/>
+      <w:lvlText w:val="o"/>
+      <w:lvlJc w:val="left"/>
+      <w:pPr>
+        <w:ind w:left="5760" w:hanging="360"/>
+      </w:pPr>
+      <w:rPr>
+        <w:rFonts w:ascii="Courier New" w:hAnsi="Courier New" w:cs="Courier New" w:hint="default"/>
+      </w:rPr>
+    </w:lvl>
+    <w:lvl w:ilvl="8" w:tplc="08090005" w:tentative="1">
+      <w:start w:val="1"/>
+      <w:numFmt w:val="bullet"/>
+      <w:lvlText w:val=""/>
+      <w:lvlJc w:val="left"/>
+      <w:pPr>
+        <w:ind w:left="6480" w:hanging="360"/>
+      </w:pPr>
+      <w:rPr>
+        <w:rFonts w:ascii="Wingdings" w:hAnsi="Wingdings" w:hint="default"/>
+      </w:rPr>
+    </w:lvl>
+  </w:abstractNum>
+  <w:abstractNum w:abstractNumId="2" w15:restartNumberingAfterBreak="0">
+    <w:nsid w:val="508B1FEF"/>
+    <w:multiLevelType w:val="hybridMultilevel"/>
+    <w:tmpl w:val="CCB49BB8"/>
+    <w:lvl w:ilvl="0" w:tplc="E2E04086">
+      <w:numFmt w:val="bullet"/>
+      <w:lvlText w:val="-"/>
+      <w:lvlJc w:val="left"/>
+      <w:pPr>
+        <w:ind w:left="720" w:hanging="360"/>
+      </w:pPr>
+      <w:rPr>
+        <w:rFonts w:ascii="Calibri" w:eastAsiaTheme="minorHAnsi" w:hAnsi="Calibri" w:cs="Calibri" w:hint="default"/>
+      </w:rPr>
+    </w:lvl>
+    <w:lvl w:ilvl="1" w:tplc="08090003" w:tentative="1">
+      <w:start w:val="1"/>
+      <w:numFmt w:val="bullet"/>
+      <w:lvlText w:val="o"/>
+      <w:lvlJc w:val="left"/>
+      <w:pPr>
+        <w:ind w:left="1440" w:hanging="360"/>
+      </w:pPr>
+      <w:rPr>
+        <w:rFonts w:ascii="Courier New" w:hAnsi="Courier New" w:cs="Courier New" w:hint="default"/>
+      </w:rPr>
+    </w:lvl>
+    <w:lvl w:ilvl="2" w:tplc="08090005" w:tentative="1">
+      <w:start w:val="1"/>
+      <w:numFmt w:val="bullet"/>
+      <w:lvlText w:val=""/>
+      <w:lvlJc w:val="left"/>
+      <w:pPr>
+        <w:ind w:left="2160" w:hanging="360"/>
+      </w:pPr>
+      <w:rPr>
+        <w:rFonts w:ascii="Wingdings" w:hAnsi="Wingdings" w:hint="default"/>
+      </w:rPr>
+    </w:lvl>
+    <w:lvl w:ilvl="3" w:tplc="08090001" w:tentative="1">
+      <w:start w:val="1"/>
+      <w:numFmt w:val="bullet"/>
+      <w:lvlText w:val=""/>
+      <w:lvlJc w:val="left"/>
+      <w:pPr>
+        <w:ind w:left="2880" w:hanging="360"/>
+      </w:pPr>
+      <w:rPr>
+        <w:rFonts w:ascii="Symbol" w:hAnsi="Symbol" w:hint="default"/>
+      </w:rPr>
+    </w:lvl>
+    <w:lvl w:ilvl="4" w:tplc="08090003" w:tentative="1">
+      <w:start w:val="1"/>
+      <w:numFmt w:val="bullet"/>
+      <w:lvlText w:val="o"/>
+      <w:lvlJc w:val="left"/>
+      <w:pPr>
+        <w:ind w:left="3600" w:hanging="360"/>
+      </w:pPr>
+      <w:rPr>
+        <w:rFonts w:ascii="Courier New" w:hAnsi="Courier New" w:cs="Courier New" w:hint="default"/>
+      </w:rPr>
+    </w:lvl>
+    <w:lvl w:ilvl="5" w:tplc="08090005" w:tentative="1">
+      <w:start w:val="1"/>
+      <w:numFmt w:val="bullet"/>
+      <w:lvlText w:val=""/>
+      <w:lvlJc w:val="left"/>
+      <w:pPr>
+        <w:ind w:left="4320" w:hanging="360"/>
+      </w:pPr>
+      <w:rPr>
+        <w:rFonts w:ascii="Wingdings" w:hAnsi="Wingdings" w:hint="default"/>
+      </w:rPr>
+    </w:lvl>
+    <w:lvl w:ilvl="6" w:tplc="08090001" w:tentative="1">
+      <w:start w:val="1"/>
+      <w:numFmt w:val="bullet"/>
+      <w:lvlText w:val=""/>
+      <w:lvlJc w:val="left"/>
+      <w:pPr>
+        <w:ind w:left="5040" w:hanging="360"/>
+      </w:pPr>
+      <w:rPr>
+        <w:rFonts w:ascii="Symbol" w:hAnsi="Symbol" w:hint="default"/>
+      </w:rPr>
+    </w:lvl>
+    <w:lvl w:ilvl="7" w:tplc="08090003" w:tentative="1">
+      <w:start w:val="1"/>
+      <w:numFmt w:val="bullet"/>
+      <w:lvlText w:val="o"/>
+      <w:lvlJc w:val="left"/>
+      <w:pPr>
+        <w:ind w:left="5760" w:hanging="360"/>
+      </w:pPr>
+      <w:rPr>
+        <w:rFonts w:ascii="Courier New" w:hAnsi="Courier New" w:cs="Courier New" w:hint="default"/>
+      </w:rPr>
+    </w:lvl>
+    <w:lvl w:ilvl="8" w:tplc="08090005" w:tentative="1">
+      <w:start w:val="1"/>
+      <w:numFmt w:val="bullet"/>
+      <w:lvlText w:val=""/>
+      <w:lvlJc w:val="left"/>
+      <w:pPr>
+        <w:ind w:left="6480" w:hanging="360"/>
+      </w:pPr>
+      <w:rPr>
+        <w:rFonts w:ascii="Wingdings" w:hAnsi="Wingdings" w:hint="default"/>
+      </w:rPr>
+    </w:lvl>
+  </w:abstractNum>
+  <w:abstractNum w:abstractNumId="3" w15:restartNumberingAfterBreak="0">
     <w:nsid w:val="6D19257C"/>
     <w:multiLevelType w:val="hybridMultilevel"/>
     <w:tmpl w:val="88DE0E66"/>
@@ -2950,7 +3379,7 @@
       </w:pPr>
     </w:lvl>
   </w:abstractNum>
-  <w:abstractNum w:abstractNumId="2" w15:restartNumberingAfterBreak="0">
+  <w:abstractNum w:abstractNumId="4" w15:restartNumberingAfterBreak="0">
     <w:nsid w:val="70164D0A"/>
     <w:multiLevelType w:val="hybridMultilevel"/>
     <w:tmpl w:val="685E7488"/>
@@ -3063,7 +3492,7 @@
       </w:rPr>
     </w:lvl>
   </w:abstractNum>
-  <w:abstractNum w:abstractNumId="3" w15:restartNumberingAfterBreak="0">
+  <w:abstractNum w:abstractNumId="5" w15:restartNumberingAfterBreak="0">
     <w:nsid w:val="7AB124F6"/>
     <w:multiLevelType w:val="hybridMultilevel"/>
     <w:tmpl w:val="5E402FA2"/>
@@ -3176,7 +3605,7 @@
       </w:rPr>
     </w:lvl>
   </w:abstractNum>
-  <w:abstractNum w:abstractNumId="4" w15:restartNumberingAfterBreak="0">
+  <w:abstractNum w:abstractNumId="6" w15:restartNumberingAfterBreak="0">
     <w:nsid w:val="7D767D8F"/>
     <w:multiLevelType w:val="hybridMultilevel"/>
     <w:tmpl w:val="79AC4BEE"/>
@@ -3293,16 +3722,22 @@
     <w:abstractNumId w:val="0"/>
   </w:num>
   <w:num w:numId="2" w16cid:durableId="907690895">
+    <w:abstractNumId w:val="5"/>
+  </w:num>
+  <w:num w:numId="3" w16cid:durableId="1016272965">
+    <w:abstractNumId w:val="4"/>
+  </w:num>
+  <w:num w:numId="4" w16cid:durableId="2043818203">
     <w:abstractNumId w:val="3"/>
   </w:num>
-  <w:num w:numId="3" w16cid:durableId="1016272965">
-    <w:abstractNumId w:val="2"/>
+  <w:num w:numId="5" w16cid:durableId="1092312326">
+    <w:abstractNumId w:val="6"/>
   </w:num>
-  <w:num w:numId="4" w16cid:durableId="2043818203">
+  <w:num w:numId="6" w16cid:durableId="1354108396">
     <w:abstractNumId w:val="1"/>
   </w:num>
-  <w:num w:numId="5" w16cid:durableId="1092312326">
-    <w:abstractNumId w:val="4"/>
+  <w:num w:numId="7" w16cid:durableId="421221147">
+    <w:abstractNumId w:val="2"/>
   </w:num>
 </w:numbering>
 </file>

</xml_diff>

<commit_message>
synced audio recording to start as soon as audio plays
</commit_message>
<xml_diff>
--- a/Intern-Logs/Week 9.docx
+++ b/Intern-Logs/Week 9.docx
@@ -130,11 +130,19 @@
           <w:lang w:val="en-US"/>
         </w:rPr>
       </w:pPr>
-      <w:r>
-        <w:rPr>
-          <w:lang w:val="en-US"/>
-        </w:rPr>
-        <w:t xml:space="preserve">Im assuming this anomaly (floor) is due to inaccurate inverse filter thus causing problem after deconvolve. </w:t>
+      <w:proofErr w:type="spellStart"/>
+      <w:r>
+        <w:rPr>
+          <w:lang w:val="en-US"/>
+        </w:rPr>
+        <w:t>Im</w:t>
+      </w:r>
+      <w:proofErr w:type="spellEnd"/>
+      <w:r>
+        <w:rPr>
+          <w:lang w:val="en-US"/>
+        </w:rPr>
+        <w:t xml:space="preserve"> assuming this anomaly (floor) is due to inaccurate inverse filter thus causing problem after deconvolve. </w:t>
       </w:r>
     </w:p>
     <w:p>
@@ -452,8 +460,16 @@
         <w:rPr>
           <w:lang w:val="en-US"/>
         </w:rPr>
-        <w:t>Regenerate sine sweep and inverse filter using audacity plugin instead of python manual coding to eliminate errors etc</w:t>
-      </w:r>
+        <w:t xml:space="preserve">Regenerate sine sweep and inverse filter using audacity plugin instead of python manual coding to eliminate errors </w:t>
+      </w:r>
+      <w:proofErr w:type="spellStart"/>
+      <w:r>
+        <w:rPr>
+          <w:lang w:val="en-US"/>
+        </w:rPr>
+        <w:t>etc</w:t>
+      </w:r>
+      <w:proofErr w:type="spellEnd"/>
       <w:r>
         <w:rPr>
           <w:lang w:val="en-US"/>
@@ -626,7 +642,21 @@
         <w:rPr>
           <w:lang w:val="en-US"/>
         </w:rPr>
-        <w:t>Make it well structured for handoff!</w:t>
+        <w:t xml:space="preserve">Make it </w:t>
+      </w:r>
+      <w:proofErr w:type="spellStart"/>
+      <w:r>
+        <w:rPr>
+          <w:lang w:val="en-US"/>
+        </w:rPr>
+        <w:t>well structured</w:t>
+      </w:r>
+      <w:proofErr w:type="spellEnd"/>
+      <w:r>
+        <w:rPr>
+          <w:lang w:val="en-US"/>
+        </w:rPr>
+        <w:t xml:space="preserve"> for handoff!</w:t>
       </w:r>
       <w:r>
         <w:rPr>
@@ -658,7 +688,21 @@
         <w:rPr>
           <w:lang w:val="en-US"/>
         </w:rPr>
-        <w:t>Let’s rewrite all this into proper todo list.</w:t>
+        <w:t xml:space="preserve">Let’s rewrite all this into proper </w:t>
+      </w:r>
+      <w:proofErr w:type="spellStart"/>
+      <w:r>
+        <w:rPr>
+          <w:lang w:val="en-US"/>
+        </w:rPr>
+        <w:t>todo</w:t>
+      </w:r>
+      <w:proofErr w:type="spellEnd"/>
+      <w:r>
+        <w:rPr>
+          <w:lang w:val="en-US"/>
+        </w:rPr>
+        <w:t xml:space="preserve"> list.</w:t>
       </w:r>
     </w:p>
     <w:p>
@@ -778,7 +822,21 @@
         <w:rPr>
           <w:lang w:val="en-US"/>
         </w:rPr>
-        <w:t xml:space="preserve"> Septembe, Mona on any day after 3</w:t>
+        <w:t xml:space="preserve"> </w:t>
+      </w:r>
+      <w:proofErr w:type="spellStart"/>
+      <w:r>
+        <w:rPr>
+          <w:lang w:val="en-US"/>
+        </w:rPr>
+        <w:t>Septembe</w:t>
+      </w:r>
+      <w:proofErr w:type="spellEnd"/>
+      <w:r>
+        <w:rPr>
+          <w:lang w:val="en-US"/>
+        </w:rPr>
+        <w:t>, Mona on any day after 3</w:t>
       </w:r>
       <w:r>
         <w:rPr>
@@ -809,7 +867,21 @@
         <w:rPr>
           <w:lang w:val="en-US"/>
         </w:rPr>
-        <w:t>Make it well structured for handoff! (Well documented and structured)</w:t>
+        <w:t xml:space="preserve">Make it </w:t>
+      </w:r>
+      <w:proofErr w:type="spellStart"/>
+      <w:r>
+        <w:rPr>
+          <w:lang w:val="en-US"/>
+        </w:rPr>
+        <w:t>well structured</w:t>
+      </w:r>
+      <w:proofErr w:type="spellEnd"/>
+      <w:r>
+        <w:rPr>
+          <w:lang w:val="en-US"/>
+        </w:rPr>
+        <w:t xml:space="preserve"> for handoff! (Well documented and structured)</w:t>
       </w:r>
     </w:p>
     <w:p>
@@ -859,8 +931,16 @@
         <w:rPr>
           <w:lang w:val="en-US"/>
         </w:rPr>
-        <w:t>Regenerate sine sweep and inverse filter using audacity plugin instead of python manual coding to eliminate errors etc</w:t>
-      </w:r>
+        <w:t xml:space="preserve">Regenerate sine sweep and inverse filter using audacity plugin instead of python manual coding to eliminate errors </w:t>
+      </w:r>
+      <w:proofErr w:type="spellStart"/>
+      <w:r>
+        <w:rPr>
+          <w:lang w:val="en-US"/>
+        </w:rPr>
+        <w:t>etc</w:t>
+      </w:r>
+      <w:proofErr w:type="spellEnd"/>
     </w:p>
     <w:p>
       <w:pPr>
@@ -927,20 +1007,62 @@
         <w:rPr>
           <w:lang w:val="en-US"/>
         </w:rPr>
-        <w:t>Gave up on no. 1 because I think its impossible to get better approximate of sine sweep from input only, and generating sine sweep together with inverse filter (where parameter is known and defined) is a better way. Although because this would be exactly the same as Mona’s previous one, so instead I used matlab to generate the sine sweep and inverse filter instead of Python.</w:t>
-      </w:r>
-    </w:p>
-    <w:p>
-      <w:pPr>
-        <w:rPr>
-          <w:lang w:val="en-US"/>
-        </w:rPr>
-      </w:pPr>
-      <w:r>
-        <w:rPr>
-          <w:lang w:val="en-US"/>
-        </w:rPr>
-        <w:t>I also ran the deconvolve on the on the generated sweep straight away (without any simulation/noise) to get as perfect impulse response as I can, it still not perfect but good enough imo which prove the deconvolve is working.</w:t>
+        <w:t xml:space="preserve">Gave up on no. 1 because I think </w:t>
+      </w:r>
+      <w:proofErr w:type="spellStart"/>
+      <w:r>
+        <w:rPr>
+          <w:lang w:val="en-US"/>
+        </w:rPr>
+        <w:t>its</w:t>
+      </w:r>
+      <w:proofErr w:type="spellEnd"/>
+      <w:r>
+        <w:rPr>
+          <w:lang w:val="en-US"/>
+        </w:rPr>
+        <w:t xml:space="preserve"> impossible to get better approximate of sine sweep from input only, and generating sine sweep together with inverse filter (where parameter is known and defined) is a better way. Although because this would be exactly the same as Mona’s previous one, so instead I used </w:t>
+      </w:r>
+      <w:proofErr w:type="spellStart"/>
+      <w:r>
+        <w:rPr>
+          <w:lang w:val="en-US"/>
+        </w:rPr>
+        <w:t>matlab</w:t>
+      </w:r>
+      <w:proofErr w:type="spellEnd"/>
+      <w:r>
+        <w:rPr>
+          <w:lang w:val="en-US"/>
+        </w:rPr>
+        <w:t xml:space="preserve"> to generate the sine sweep and inverse filter instead of Python.</w:t>
+      </w:r>
+    </w:p>
+    <w:p>
+      <w:pPr>
+        <w:rPr>
+          <w:lang w:val="en-US"/>
+        </w:rPr>
+      </w:pPr>
+      <w:r>
+        <w:rPr>
+          <w:lang w:val="en-US"/>
+        </w:rPr>
+        <w:t xml:space="preserve">I also ran the deconvolve on the on the generated sweep straight away (without any simulation/noise) to get as perfect impulse response as I can, it still not perfect but good enough </w:t>
+      </w:r>
+      <w:proofErr w:type="spellStart"/>
+      <w:r>
+        <w:rPr>
+          <w:lang w:val="en-US"/>
+        </w:rPr>
+        <w:t>imo</w:t>
+      </w:r>
+      <w:proofErr w:type="spellEnd"/>
+      <w:r>
+        <w:rPr>
+          <w:lang w:val="en-US"/>
+        </w:rPr>
+        <w:t xml:space="preserve"> which prove the deconvolve is working.</w:t>
       </w:r>
       <w:r>
         <w:rPr>
@@ -1002,7 +1124,7 @@
           <w:lang w:val="en-US"/>
         </w:rPr>
         <w:drawing>
-          <wp:anchor distT="0" distB="0" distL="114300" distR="114300" simplePos="0" relativeHeight="251661312" behindDoc="1" locked="0" layoutInCell="1" allowOverlap="1" wp14:anchorId="647F33B0" wp14:editId="3FDE0D0C">
+          <wp:anchor distT="0" distB="0" distL="114300" distR="114300" simplePos="0" relativeHeight="251661312" behindDoc="1" locked="0" layoutInCell="1" allowOverlap="1" wp14:anchorId="647F33B0" wp14:editId="7949A7F9">
             <wp:simplePos x="0" y="0"/>
             <wp:positionH relativeFrom="margin">
               <wp:posOffset>3123565</wp:posOffset>
@@ -1071,7 +1193,7 @@
           <w:lang w:val="en-US"/>
         </w:rPr>
         <w:drawing>
-          <wp:anchor distT="0" distB="0" distL="114300" distR="114300" simplePos="0" relativeHeight="251660288" behindDoc="1" locked="0" layoutInCell="1" allowOverlap="1" wp14:anchorId="3451246A" wp14:editId="199D3A9B">
+          <wp:anchor distT="0" distB="0" distL="114300" distR="114300" simplePos="0" relativeHeight="251660288" behindDoc="1" locked="0" layoutInCell="1" allowOverlap="1" wp14:anchorId="3451246A" wp14:editId="3F35429F">
             <wp:simplePos x="0" y="0"/>
             <wp:positionH relativeFrom="margin">
               <wp:align>left</wp:align>
@@ -1150,7 +1272,21 @@
         <w:rPr>
           <w:lang w:val="en-US"/>
         </w:rPr>
-        <w:t>It looks a lot different than previously because its on linear instead of exponential I think.</w:t>
+        <w:t xml:space="preserve">It looks a lot different than previously because </w:t>
+      </w:r>
+      <w:proofErr w:type="spellStart"/>
+      <w:r>
+        <w:rPr>
+          <w:lang w:val="en-US"/>
+        </w:rPr>
+        <w:t>its</w:t>
+      </w:r>
+      <w:proofErr w:type="spellEnd"/>
+      <w:r>
+        <w:rPr>
+          <w:lang w:val="en-US"/>
+        </w:rPr>
+        <w:t xml:space="preserve"> on linear instead of exponential I think.</w:t>
       </w:r>
     </w:p>
     <w:p>
@@ -1232,7 +1368,21 @@
         <w:rPr>
           <w:lang w:val="en-US"/>
         </w:rPr>
-        <w:t>Notice the RIR is very short which is good sign (ms unit)</w:t>
+        <w:t>Notice the RIR is very short which is good sign (</w:t>
+      </w:r>
+      <w:proofErr w:type="spellStart"/>
+      <w:r>
+        <w:rPr>
+          <w:lang w:val="en-US"/>
+        </w:rPr>
+        <w:t>ms</w:t>
+      </w:r>
+      <w:proofErr w:type="spellEnd"/>
+      <w:r>
+        <w:rPr>
+          <w:lang w:val="en-US"/>
+        </w:rPr>
+        <w:t xml:space="preserve"> unit)</w:t>
       </w:r>
       <w:r>
         <w:rPr>
@@ -1266,7 +1416,35 @@
         <w:rPr>
           <w:lang w:val="en-US"/>
         </w:rPr>
-        <w:t>, which is different but im assuming this is because im using linear (need to revise later if this still gives problem).</w:t>
+        <w:t xml:space="preserve">, which is different but </w:t>
+      </w:r>
+      <w:proofErr w:type="spellStart"/>
+      <w:r>
+        <w:rPr>
+          <w:lang w:val="en-US"/>
+        </w:rPr>
+        <w:t>im</w:t>
+      </w:r>
+      <w:proofErr w:type="spellEnd"/>
+      <w:r>
+        <w:rPr>
+          <w:lang w:val="en-US"/>
+        </w:rPr>
+        <w:t xml:space="preserve"> assuming this is because </w:t>
+      </w:r>
+      <w:proofErr w:type="spellStart"/>
+      <w:r>
+        <w:rPr>
+          <w:lang w:val="en-US"/>
+        </w:rPr>
+        <w:t>im</w:t>
+      </w:r>
+      <w:proofErr w:type="spellEnd"/>
+      <w:r>
+        <w:rPr>
+          <w:lang w:val="en-US"/>
+        </w:rPr>
+        <w:t xml:space="preserve"> using linear (need to revise later if this still gives problem).</w:t>
       </w:r>
     </w:p>
     <w:p>
@@ -1392,13 +1570,69 @@
         <w:rPr>
           <w:lang w:val="en-US"/>
         </w:rPr>
-        <w:t>main_mhby1g21.m to main1 and main2 respectively in order of to run them (will require three next for generation, rir deconvolve, and rt60/edt analysis).</w:t>
-      </w:r>
-      <w:r>
-        <w:rPr>
-          <w:lang w:val="en-US"/>
-        </w:rPr>
-        <w:t xml:space="preserve"> As seen on the right, its not working on default y_fit due to noise floor again interestingly even though the RIR is really short and looks correct.</w:t>
+        <w:t xml:space="preserve">main_mhby1g21.m to main1 and main2 respectively in order of to run them (will require three next for generation, </w:t>
+      </w:r>
+      <w:proofErr w:type="spellStart"/>
+      <w:r>
+        <w:rPr>
+          <w:lang w:val="en-US"/>
+        </w:rPr>
+        <w:t>rir</w:t>
+      </w:r>
+      <w:proofErr w:type="spellEnd"/>
+      <w:r>
+        <w:rPr>
+          <w:lang w:val="en-US"/>
+        </w:rPr>
+        <w:t xml:space="preserve"> deconvolve, and rt60/</w:t>
+      </w:r>
+      <w:proofErr w:type="spellStart"/>
+      <w:r>
+        <w:rPr>
+          <w:lang w:val="en-US"/>
+        </w:rPr>
+        <w:t>edt</w:t>
+      </w:r>
+      <w:proofErr w:type="spellEnd"/>
+      <w:r>
+        <w:rPr>
+          <w:lang w:val="en-US"/>
+        </w:rPr>
+        <w:t xml:space="preserve"> analysis).</w:t>
+      </w:r>
+      <w:r>
+        <w:rPr>
+          <w:lang w:val="en-US"/>
+        </w:rPr>
+        <w:t xml:space="preserve"> As seen on the right, </w:t>
+      </w:r>
+      <w:proofErr w:type="spellStart"/>
+      <w:r>
+        <w:rPr>
+          <w:lang w:val="en-US"/>
+        </w:rPr>
+        <w:t>its</w:t>
+      </w:r>
+      <w:proofErr w:type="spellEnd"/>
+      <w:r>
+        <w:rPr>
+          <w:lang w:val="en-US"/>
+        </w:rPr>
+        <w:t xml:space="preserve"> not working on default </w:t>
+      </w:r>
+      <w:proofErr w:type="spellStart"/>
+      <w:r>
+        <w:rPr>
+          <w:lang w:val="en-US"/>
+        </w:rPr>
+        <w:t>y_fit</w:t>
+      </w:r>
+      <w:proofErr w:type="spellEnd"/>
+      <w:r>
+        <w:rPr>
+          <w:lang w:val="en-US"/>
+        </w:rPr>
+        <w:t xml:space="preserve"> due to noise floor again interestingly even though the RIR is really short and looks correct.</w:t>
       </w:r>
     </w:p>
     <w:p>
@@ -1483,7 +1717,7 @@
           <w:lang w:val="en-US"/>
         </w:rPr>
         <w:drawing>
-          <wp:anchor distT="0" distB="0" distL="114300" distR="114300" simplePos="0" relativeHeight="251665408" behindDoc="1" locked="0" layoutInCell="1" allowOverlap="1" wp14:anchorId="5DE7B475" wp14:editId="50F31C9B">
+          <wp:anchor distT="0" distB="0" distL="114300" distR="114300" simplePos="0" relativeHeight="251665408" behindDoc="1" locked="0" layoutInCell="1" allowOverlap="1" wp14:anchorId="5DE7B475" wp14:editId="159639D4">
             <wp:simplePos x="0" y="0"/>
             <wp:positionH relativeFrom="margin">
               <wp:posOffset>-7620</wp:posOffset>
@@ -1613,7 +1847,49 @@
         <w:rPr>
           <w:lang w:val="en-US"/>
         </w:rPr>
-        <w:t>This means either my inverse filter or deconvolve is still wrong or maybe because im using linear, or noise floor is just inevitable, lets use y_fit [-5 -35] first just to be sure.</w:t>
+        <w:t xml:space="preserve">This means either my inverse filter or deconvolve is still wrong or maybe because </w:t>
+      </w:r>
+      <w:proofErr w:type="spellStart"/>
+      <w:r>
+        <w:rPr>
+          <w:lang w:val="en-US"/>
+        </w:rPr>
+        <w:t>im</w:t>
+      </w:r>
+      <w:proofErr w:type="spellEnd"/>
+      <w:r>
+        <w:rPr>
+          <w:lang w:val="en-US"/>
+        </w:rPr>
+        <w:t xml:space="preserve"> using linear, or noise floor is just inevitable, </w:t>
+      </w:r>
+      <w:proofErr w:type="spellStart"/>
+      <w:r>
+        <w:rPr>
+          <w:lang w:val="en-US"/>
+        </w:rPr>
+        <w:t>lets</w:t>
+      </w:r>
+      <w:proofErr w:type="spellEnd"/>
+      <w:r>
+        <w:rPr>
+          <w:lang w:val="en-US"/>
+        </w:rPr>
+        <w:t xml:space="preserve"> use </w:t>
+      </w:r>
+      <w:proofErr w:type="spellStart"/>
+      <w:r>
+        <w:rPr>
+          <w:lang w:val="en-US"/>
+        </w:rPr>
+        <w:t>y_fit</w:t>
+      </w:r>
+      <w:proofErr w:type="spellEnd"/>
+      <w:r>
+        <w:rPr>
+          <w:lang w:val="en-US"/>
+        </w:rPr>
+        <w:t xml:space="preserve"> [-5 -35] first just to be sure.</w:t>
       </w:r>
     </w:p>
     <w:p>
@@ -1901,7 +2177,7 @@
           <w:noProof/>
         </w:rPr>
         <w:drawing>
-          <wp:anchor distT="0" distB="0" distL="114300" distR="114300" simplePos="0" relativeHeight="251668480" behindDoc="1" locked="0" layoutInCell="1" allowOverlap="1" wp14:anchorId="46A66043" wp14:editId="66010A40">
+          <wp:anchor distT="0" distB="0" distL="114300" distR="114300" simplePos="0" relativeHeight="251668480" behindDoc="1" locked="0" layoutInCell="1" allowOverlap="1" wp14:anchorId="46A66043" wp14:editId="22E0652D">
             <wp:simplePos x="0" y="0"/>
             <wp:positionH relativeFrom="margin">
               <wp:align>left</wp:align>
@@ -2058,7 +2334,7 @@
           <w:lang w:val="en-US"/>
         </w:rPr>
         <w:drawing>
-          <wp:anchor distT="0" distB="0" distL="114300" distR="114300" simplePos="0" relativeHeight="251672576" behindDoc="1" locked="0" layoutInCell="1" allowOverlap="1" wp14:anchorId="252BFD35" wp14:editId="0B7015CD">
+          <wp:anchor distT="0" distB="0" distL="114300" distR="114300" simplePos="0" relativeHeight="251672576" behindDoc="1" locked="0" layoutInCell="1" allowOverlap="1" wp14:anchorId="252BFD35" wp14:editId="45993DB0">
             <wp:simplePos x="0" y="0"/>
             <wp:positionH relativeFrom="margin">
               <wp:posOffset>3416199</wp:posOffset>
@@ -2127,7 +2403,7 @@
           <w:lang w:val="en-US"/>
         </w:rPr>
         <w:drawing>
-          <wp:anchor distT="0" distB="0" distL="114300" distR="114300" simplePos="0" relativeHeight="251671552" behindDoc="1" locked="0" layoutInCell="1" allowOverlap="1" wp14:anchorId="47599A5C" wp14:editId="6205969E">
+          <wp:anchor distT="0" distB="0" distL="114300" distR="114300" simplePos="0" relativeHeight="251671552" behindDoc="1" locked="0" layoutInCell="1" allowOverlap="1" wp14:anchorId="47599A5C" wp14:editId="6560974C">
             <wp:simplePos x="0" y="0"/>
             <wp:positionH relativeFrom="margin">
               <wp:posOffset>3013710</wp:posOffset>
@@ -2285,7 +2561,35 @@
         <w:rPr>
           <w:lang w:val="en-US"/>
         </w:rPr>
-        <w:t>Look at how clean the RIR is (literally near dirac delta), idk what freq response really means here and the inverse filter/ sweep looks a bit strange due to modification but it seems working.</w:t>
+        <w:t xml:space="preserve">Look at how clean the RIR is (literally near </w:t>
+      </w:r>
+      <w:proofErr w:type="spellStart"/>
+      <w:r>
+        <w:rPr>
+          <w:lang w:val="en-US"/>
+        </w:rPr>
+        <w:t>dirac</w:t>
+      </w:r>
+      <w:proofErr w:type="spellEnd"/>
+      <w:r>
+        <w:rPr>
+          <w:lang w:val="en-US"/>
+        </w:rPr>
+        <w:t xml:space="preserve"> delta), idk what </w:t>
+      </w:r>
+      <w:proofErr w:type="spellStart"/>
+      <w:r>
+        <w:rPr>
+          <w:lang w:val="en-US"/>
+        </w:rPr>
+        <w:t>freq</w:t>
+      </w:r>
+      <w:proofErr w:type="spellEnd"/>
+      <w:r>
+        <w:rPr>
+          <w:lang w:val="en-US"/>
+        </w:rPr>
+        <w:t xml:space="preserve"> response really means here and the inverse filter/ sweep looks a bit strange due to modification but it seems working.</w:t>
       </w:r>
       <w:r>
         <w:rPr>
@@ -2304,7 +2608,49 @@
         <w:rPr>
           <w:lang w:val="en-US"/>
         </w:rPr>
-        <w:t>As seen below, the noise floor still exist but atleast its way lower now that y_fit [-5 -35] can be used reliably. Now lets run this on Unity and hope it works as well.</w:t>
+        <w:t xml:space="preserve">As seen below, the noise floor still exist but </w:t>
+      </w:r>
+      <w:proofErr w:type="spellStart"/>
+      <w:r>
+        <w:rPr>
+          <w:lang w:val="en-US"/>
+        </w:rPr>
+        <w:t>atleast</w:t>
+      </w:r>
+      <w:proofErr w:type="spellEnd"/>
+      <w:r>
+        <w:rPr>
+          <w:lang w:val="en-US"/>
+        </w:rPr>
+        <w:t xml:space="preserve"> its way lower now that </w:t>
+      </w:r>
+      <w:proofErr w:type="spellStart"/>
+      <w:r>
+        <w:rPr>
+          <w:lang w:val="en-US"/>
+        </w:rPr>
+        <w:t>y_fit</w:t>
+      </w:r>
+      <w:proofErr w:type="spellEnd"/>
+      <w:r>
+        <w:rPr>
+          <w:lang w:val="en-US"/>
+        </w:rPr>
+        <w:t xml:space="preserve"> [-5 -35] can be used reliably. Now </w:t>
+      </w:r>
+      <w:proofErr w:type="spellStart"/>
+      <w:r>
+        <w:rPr>
+          <w:lang w:val="en-US"/>
+        </w:rPr>
+        <w:t>lets</w:t>
+      </w:r>
+      <w:proofErr w:type="spellEnd"/>
+      <w:r>
+        <w:rPr>
+          <w:lang w:val="en-US"/>
+        </w:rPr>
+        <w:t xml:space="preserve"> run this on Unity and hope it works as well.</w:t>
       </w:r>
     </w:p>
     <w:p>
@@ -2381,7 +2727,63 @@
         <w:rPr>
           <w:lang w:val="en-US"/>
         </w:rPr>
-        <w:t>OK, it doesn’t work straight away obviously, theres lot variable in play especially in aligning the signals, worse part is that removing silence does not really work imo because certain frequency  (esp lowest would probably not be captured in Unity, and thus the recorded sweep would seem shorter than it should) but this is the best I got for now (hack-ish cross correlation after silence removal.</w:t>
+        <w:t xml:space="preserve">OK, it doesn’t work straight away obviously, </w:t>
+      </w:r>
+      <w:proofErr w:type="spellStart"/>
+      <w:r>
+        <w:rPr>
+          <w:lang w:val="en-US"/>
+        </w:rPr>
+        <w:t>theres</w:t>
+      </w:r>
+      <w:proofErr w:type="spellEnd"/>
+      <w:r>
+        <w:rPr>
+          <w:lang w:val="en-US"/>
+        </w:rPr>
+        <w:t xml:space="preserve"> lot variable in play especially in aligning the signals, worse part is that removing silence does not really work </w:t>
+      </w:r>
+      <w:proofErr w:type="spellStart"/>
+      <w:r>
+        <w:rPr>
+          <w:lang w:val="en-US"/>
+        </w:rPr>
+        <w:t>imo</w:t>
+      </w:r>
+      <w:proofErr w:type="spellEnd"/>
+      <w:r>
+        <w:rPr>
+          <w:lang w:val="en-US"/>
+        </w:rPr>
+        <w:t xml:space="preserve"> because certain frequency  (</w:t>
+      </w:r>
+      <w:proofErr w:type="spellStart"/>
+      <w:r>
+        <w:rPr>
+          <w:lang w:val="en-US"/>
+        </w:rPr>
+        <w:t>esp</w:t>
+      </w:r>
+      <w:proofErr w:type="spellEnd"/>
+      <w:r>
+        <w:rPr>
+          <w:lang w:val="en-US"/>
+        </w:rPr>
+        <w:t xml:space="preserve"> lowest would probably not be captured in Unity, and thus the recorded sweep would seem shorter than it should) but this is the best I got for now (hack-</w:t>
+      </w:r>
+      <w:proofErr w:type="spellStart"/>
+      <w:r>
+        <w:rPr>
+          <w:lang w:val="en-US"/>
+        </w:rPr>
+        <w:t>ish</w:t>
+      </w:r>
+      <w:proofErr w:type="spellEnd"/>
+      <w:r>
+        <w:rPr>
+          <w:lang w:val="en-US"/>
+        </w:rPr>
+        <w:t xml:space="preserve"> cross correlation after silence removal.</w:t>
       </w:r>
       <w:r>
         <w:rPr>
@@ -2391,6 +2793,7 @@
       </w:r>
       <w:r>
         <w:rPr>
+          <w:noProof/>
           <w:lang w:val="en-US"/>
         </w:rPr>
         <w:drawing>
@@ -2637,39 +3040,137 @@
         <w:rPr>
           <w:lang w:val="en-US"/>
         </w:rPr>
-        <w:t>OK Nvm, changing the silence threshold from 0.001% to 0.0001% causes RT60 calc to gives lots of insufficient dynamic range warning and also give worse RT60 value due to higher floor somehow.</w:t>
-      </w:r>
-    </w:p>
-    <w:p>
-      <w:pPr>
-        <w:rPr>
-          <w:lang w:val="en-US"/>
-        </w:rPr>
-      </w:pPr>
-      <w:r>
-        <w:rPr>
-          <w:lang w:val="en-US"/>
-        </w:rPr>
-        <w:t>So the choice now imo is to modify our unity audio capture to automatically capture as soon as the audio is played so no need to realign on post.</w:t>
-      </w:r>
-    </w:p>
-    <w:p>
-      <w:pPr>
-        <w:rPr>
-          <w:lang w:val="en-US"/>
-        </w:rPr>
-      </w:pPr>
-      <w:r>
-        <w:rPr>
-          <w:lang w:val="en-US"/>
-        </w:rPr>
-        <w:t>Before doing that, lets try the working ish one (on top, 0.001% silence threshold) with KT scene just for sanity check.</w:t>
-      </w:r>
-      <w:r>
-        <w:rPr>
-          <w:lang w:val="en-US"/>
-        </w:rPr>
-        <w:t xml:space="preserve"> TBF, the result we got from open air is kinda similar ish to LR in Kim21 which should be the baseline imo.</w:t>
+        <w:t xml:space="preserve">OK </w:t>
+      </w:r>
+      <w:proofErr w:type="spellStart"/>
+      <w:r>
+        <w:rPr>
+          <w:lang w:val="en-US"/>
+        </w:rPr>
+        <w:t>Nvm</w:t>
+      </w:r>
+      <w:proofErr w:type="spellEnd"/>
+      <w:r>
+        <w:rPr>
+          <w:lang w:val="en-US"/>
+        </w:rPr>
+        <w:t>, changing the silence threshold from 0.001% to 0.0001% causes RT60 calc to gives lots of insufficient dynamic range warning and also give worse RT60 value due to higher floor somehow.</w:t>
+      </w:r>
+    </w:p>
+    <w:p>
+      <w:pPr>
+        <w:rPr>
+          <w:lang w:val="en-US"/>
+        </w:rPr>
+      </w:pPr>
+      <w:r>
+        <w:rPr>
+          <w:lang w:val="en-US"/>
+        </w:rPr>
+        <w:t xml:space="preserve">So the choice now </w:t>
+      </w:r>
+      <w:proofErr w:type="spellStart"/>
+      <w:r>
+        <w:rPr>
+          <w:lang w:val="en-US"/>
+        </w:rPr>
+        <w:t>imo</w:t>
+      </w:r>
+      <w:proofErr w:type="spellEnd"/>
+      <w:r>
+        <w:rPr>
+          <w:lang w:val="en-US"/>
+        </w:rPr>
+        <w:t xml:space="preserve"> is to modify our unity audio capture to automatically capture as soon as the audio is played so no need to realign on post.</w:t>
+      </w:r>
+    </w:p>
+    <w:p>
+      <w:pPr>
+        <w:rPr>
+          <w:lang w:val="en-US"/>
+        </w:rPr>
+      </w:pPr>
+      <w:r>
+        <w:rPr>
+          <w:lang w:val="en-US"/>
+        </w:rPr>
+        <w:t xml:space="preserve">Before doing that, </w:t>
+      </w:r>
+      <w:proofErr w:type="spellStart"/>
+      <w:r>
+        <w:rPr>
+          <w:lang w:val="en-US"/>
+        </w:rPr>
+        <w:t>lets</w:t>
+      </w:r>
+      <w:proofErr w:type="spellEnd"/>
+      <w:r>
+        <w:rPr>
+          <w:lang w:val="en-US"/>
+        </w:rPr>
+        <w:t xml:space="preserve"> try the working </w:t>
+      </w:r>
+      <w:proofErr w:type="spellStart"/>
+      <w:r>
+        <w:rPr>
+          <w:lang w:val="en-US"/>
+        </w:rPr>
+        <w:t>ish</w:t>
+      </w:r>
+      <w:proofErr w:type="spellEnd"/>
+      <w:r>
+        <w:rPr>
+          <w:lang w:val="en-US"/>
+        </w:rPr>
+        <w:t xml:space="preserve"> one (on top, 0.001% silence threshold) with KT scene just for sanity check.</w:t>
+      </w:r>
+      <w:r>
+        <w:rPr>
+          <w:lang w:val="en-US"/>
+        </w:rPr>
+        <w:t xml:space="preserve"> TBF, the result we got from open air is </w:t>
+      </w:r>
+      <w:proofErr w:type="spellStart"/>
+      <w:r>
+        <w:rPr>
+          <w:lang w:val="en-US"/>
+        </w:rPr>
+        <w:t>kinda</w:t>
+      </w:r>
+      <w:proofErr w:type="spellEnd"/>
+      <w:r>
+        <w:rPr>
+          <w:lang w:val="en-US"/>
+        </w:rPr>
+        <w:t xml:space="preserve"> similar </w:t>
+      </w:r>
+      <w:proofErr w:type="spellStart"/>
+      <w:r>
+        <w:rPr>
+          <w:lang w:val="en-US"/>
+        </w:rPr>
+        <w:t>ish</w:t>
+      </w:r>
+      <w:proofErr w:type="spellEnd"/>
+      <w:r>
+        <w:rPr>
+          <w:lang w:val="en-US"/>
+        </w:rPr>
+        <w:t xml:space="preserve"> to LR in Kim21 which should be the baseline </w:t>
+      </w:r>
+      <w:proofErr w:type="spellStart"/>
+      <w:r>
+        <w:rPr>
+          <w:lang w:val="en-US"/>
+        </w:rPr>
+        <w:t>imo</w:t>
+      </w:r>
+      <w:proofErr w:type="spellEnd"/>
+      <w:r>
+        <w:rPr>
+          <w:lang w:val="en-US"/>
+        </w:rPr>
+        <w:t>.</w:t>
       </w:r>
     </w:p>
     <w:p>
@@ -2729,14 +3230,42 @@
         <w:rPr>
           <w:lang w:val="en-US"/>
         </w:rPr>
-        <w:t>Using attenuation combined with 0.5to5 ratio doesn’t fix the issue either tho the former does allow us to use higher vol with less clipping to get more dynamic range.</w:t>
+        <w:t xml:space="preserve">Using attenuation combined with 0.5to5 ratio doesn’t fix the issue either </w:t>
+      </w:r>
+      <w:proofErr w:type="spellStart"/>
+      <w:r>
+        <w:rPr>
+          <w:lang w:val="en-US"/>
+        </w:rPr>
+        <w:t>tho</w:t>
+      </w:r>
+      <w:proofErr w:type="spellEnd"/>
+      <w:r>
+        <w:rPr>
+          <w:lang w:val="en-US"/>
+        </w:rPr>
+        <w:t xml:space="preserve"> the former does allow us to use higher vol with less clipping to get more dynamic range.</w:t>
       </w:r>
       <w:r>
         <w:rPr>
           <w:lang w:val="en-US"/>
         </w:rPr>
         <w:br/>
-        <w:t>I’m convinced the issue for EDT might either be intrinsic with my KT scene or with the alignment, so alignment would be my last try, lets do that tomorrow first thing!</w:t>
+        <w:t xml:space="preserve">I’m convinced the issue for EDT might either be intrinsic with my KT scene or with the alignment, so alignment would be my last try, </w:t>
+      </w:r>
+      <w:proofErr w:type="spellStart"/>
+      <w:r>
+        <w:rPr>
+          <w:lang w:val="en-US"/>
+        </w:rPr>
+        <w:t>lets</w:t>
+      </w:r>
+      <w:proofErr w:type="spellEnd"/>
+      <w:r>
+        <w:rPr>
+          <w:lang w:val="en-US"/>
+        </w:rPr>
+        <w:t xml:space="preserve"> do that tomorrow first thing!</w:t>
       </w:r>
     </w:p>
     <w:p>
@@ -2869,10 +3398,64 @@
     </w:p>
     <w:p>
       <w:pPr>
-        <w:rPr>
-          <w:lang w:val="en-US"/>
-        </w:rPr>
-      </w:pPr>
+        <w:pStyle w:val="Heading1"/>
+        <w:rPr>
+          <w:lang w:val="en-US"/>
+        </w:rPr>
+      </w:pPr>
+      <w:r>
+        <w:rPr>
+          <w:lang w:val="en-US"/>
+        </w:rPr>
+        <w:t>Wednesday, 21 August 2024</w:t>
+      </w:r>
+    </w:p>
+    <w:p>
+      <w:pPr>
+        <w:rPr>
+          <w:lang w:val="en-US"/>
+        </w:rPr>
+      </w:pPr>
+      <w:r>
+        <w:rPr>
+          <w:lang w:val="en-US"/>
+        </w:rPr>
+        <w:t>As said yesterday, lets sync audio recording with audio player.</w:t>
+      </w:r>
+      <w:r>
+        <w:rPr>
+          <w:lang w:val="en-US"/>
+        </w:rPr>
+        <w:t xml:space="preserve"> This is fairly simple, just modified </w:t>
+      </w:r>
+      <w:proofErr w:type="spellStart"/>
+      <w:r>
+        <w:rPr>
+          <w:lang w:val="en-US"/>
+        </w:rPr>
+        <w:t>AudioRecorder.cs</w:t>
+      </w:r>
+      <w:proofErr w:type="spellEnd"/>
+      <w:r>
+        <w:rPr>
+          <w:lang w:val="en-US"/>
+        </w:rPr>
+        <w:t xml:space="preserve"> a bit and added few lines on </w:t>
+      </w:r>
+      <w:proofErr w:type="spellStart"/>
+      <w:r>
+        <w:rPr>
+          <w:lang w:val="en-US"/>
+        </w:rPr>
+        <w:t>DelayedAudioPlay.cs</w:t>
+      </w:r>
+      <w:proofErr w:type="spellEnd"/>
+      <w:r>
+        <w:rPr>
+          <w:lang w:val="en-US"/>
+        </w:rPr>
+        <w:t xml:space="preserve"> to invoke the recording before audio start playing at exact same second.</w:t>
+      </w:r>
     </w:p>
     <w:p>
       <w:pPr>

</xml_diff>

<commit_message>
main2 silence thershold is important to remove noise floor!
</commit_message>
<xml_diff>
--- a/Intern-Logs/Week 9.docx
+++ b/Intern-Logs/Week 9.docx
@@ -130,19 +130,11 @@
           <w:lang w:val="en-US"/>
         </w:rPr>
       </w:pPr>
-      <w:proofErr w:type="spellStart"/>
-      <w:r>
-        <w:rPr>
-          <w:lang w:val="en-US"/>
-        </w:rPr>
-        <w:t>Im</w:t>
-      </w:r>
-      <w:proofErr w:type="spellEnd"/>
-      <w:r>
-        <w:rPr>
-          <w:lang w:val="en-US"/>
-        </w:rPr>
-        <w:t xml:space="preserve"> assuming this anomaly (floor) is due to inaccurate inverse filter thus causing problem after deconvolve. </w:t>
+      <w:r>
+        <w:rPr>
+          <w:lang w:val="en-US"/>
+        </w:rPr>
+        <w:t xml:space="preserve">Im assuming this anomaly (floor) is due to inaccurate inverse filter thus causing problem after deconvolve. </w:t>
       </w:r>
     </w:p>
     <w:p>
@@ -460,16 +452,8 @@
         <w:rPr>
           <w:lang w:val="en-US"/>
         </w:rPr>
-        <w:t xml:space="preserve">Regenerate sine sweep and inverse filter using audacity plugin instead of python manual coding to eliminate errors </w:t>
-      </w:r>
-      <w:proofErr w:type="spellStart"/>
-      <w:r>
-        <w:rPr>
-          <w:lang w:val="en-US"/>
-        </w:rPr>
-        <w:t>etc</w:t>
-      </w:r>
-      <w:proofErr w:type="spellEnd"/>
+        <w:t>Regenerate sine sweep and inverse filter using audacity plugin instead of python manual coding to eliminate errors etc</w:t>
+      </w:r>
       <w:r>
         <w:rPr>
           <w:lang w:val="en-US"/>
@@ -642,21 +626,7 @@
         <w:rPr>
           <w:lang w:val="en-US"/>
         </w:rPr>
-        <w:t xml:space="preserve">Make it </w:t>
-      </w:r>
-      <w:proofErr w:type="spellStart"/>
-      <w:r>
-        <w:rPr>
-          <w:lang w:val="en-US"/>
-        </w:rPr>
-        <w:t>well structured</w:t>
-      </w:r>
-      <w:proofErr w:type="spellEnd"/>
-      <w:r>
-        <w:rPr>
-          <w:lang w:val="en-US"/>
-        </w:rPr>
-        <w:t xml:space="preserve"> for handoff!</w:t>
+        <w:t>Make it well structured for handoff!</w:t>
       </w:r>
       <w:r>
         <w:rPr>
@@ -688,21 +658,7 @@
         <w:rPr>
           <w:lang w:val="en-US"/>
         </w:rPr>
-        <w:t xml:space="preserve">Let’s rewrite all this into proper </w:t>
-      </w:r>
-      <w:proofErr w:type="spellStart"/>
-      <w:r>
-        <w:rPr>
-          <w:lang w:val="en-US"/>
-        </w:rPr>
-        <w:t>todo</w:t>
-      </w:r>
-      <w:proofErr w:type="spellEnd"/>
-      <w:r>
-        <w:rPr>
-          <w:lang w:val="en-US"/>
-        </w:rPr>
-        <w:t xml:space="preserve"> list.</w:t>
+        <w:t>Let’s rewrite all this into proper todo list.</w:t>
       </w:r>
     </w:p>
     <w:p>
@@ -822,21 +778,7 @@
         <w:rPr>
           <w:lang w:val="en-US"/>
         </w:rPr>
-        <w:t xml:space="preserve"> </w:t>
-      </w:r>
-      <w:proofErr w:type="spellStart"/>
-      <w:r>
-        <w:rPr>
-          <w:lang w:val="en-US"/>
-        </w:rPr>
-        <w:t>Septembe</w:t>
-      </w:r>
-      <w:proofErr w:type="spellEnd"/>
-      <w:r>
-        <w:rPr>
-          <w:lang w:val="en-US"/>
-        </w:rPr>
-        <w:t>, Mona on any day after 3</w:t>
+        <w:t xml:space="preserve"> Septembe, Mona on any day after 3</w:t>
       </w:r>
       <w:r>
         <w:rPr>
@@ -867,21 +809,7 @@
         <w:rPr>
           <w:lang w:val="en-US"/>
         </w:rPr>
-        <w:t xml:space="preserve">Make it </w:t>
-      </w:r>
-      <w:proofErr w:type="spellStart"/>
-      <w:r>
-        <w:rPr>
-          <w:lang w:val="en-US"/>
-        </w:rPr>
-        <w:t>well structured</w:t>
-      </w:r>
-      <w:proofErr w:type="spellEnd"/>
-      <w:r>
-        <w:rPr>
-          <w:lang w:val="en-US"/>
-        </w:rPr>
-        <w:t xml:space="preserve"> for handoff! (Well documented and structured)</w:t>
+        <w:t>Make it well structured for handoff! (Well documented and structured)</w:t>
       </w:r>
     </w:p>
     <w:p>
@@ -931,16 +859,8 @@
         <w:rPr>
           <w:lang w:val="en-US"/>
         </w:rPr>
-        <w:t xml:space="preserve">Regenerate sine sweep and inverse filter using audacity plugin instead of python manual coding to eliminate errors </w:t>
-      </w:r>
-      <w:proofErr w:type="spellStart"/>
-      <w:r>
-        <w:rPr>
-          <w:lang w:val="en-US"/>
-        </w:rPr>
-        <w:t>etc</w:t>
-      </w:r>
-      <w:proofErr w:type="spellEnd"/>
+        <w:t>Regenerate sine sweep and inverse filter using audacity plugin instead of python manual coding to eliminate errors etc</w:t>
+      </w:r>
     </w:p>
     <w:p>
       <w:pPr>
@@ -1007,62 +927,20 @@
         <w:rPr>
           <w:lang w:val="en-US"/>
         </w:rPr>
-        <w:t xml:space="preserve">Gave up on no. 1 because I think </w:t>
-      </w:r>
-      <w:proofErr w:type="spellStart"/>
-      <w:r>
-        <w:rPr>
-          <w:lang w:val="en-US"/>
-        </w:rPr>
-        <w:t>its</w:t>
-      </w:r>
-      <w:proofErr w:type="spellEnd"/>
-      <w:r>
-        <w:rPr>
-          <w:lang w:val="en-US"/>
-        </w:rPr>
-        <w:t xml:space="preserve"> impossible to get better approximate of sine sweep from input only, and generating sine sweep together with inverse filter (where parameter is known and defined) is a better way. Although because this would be exactly the same as Mona’s previous one, so instead I used </w:t>
-      </w:r>
-      <w:proofErr w:type="spellStart"/>
-      <w:r>
-        <w:rPr>
-          <w:lang w:val="en-US"/>
-        </w:rPr>
-        <w:t>matlab</w:t>
-      </w:r>
-      <w:proofErr w:type="spellEnd"/>
-      <w:r>
-        <w:rPr>
-          <w:lang w:val="en-US"/>
-        </w:rPr>
-        <w:t xml:space="preserve"> to generate the sine sweep and inverse filter instead of Python.</w:t>
-      </w:r>
-    </w:p>
-    <w:p>
-      <w:pPr>
-        <w:rPr>
-          <w:lang w:val="en-US"/>
-        </w:rPr>
-      </w:pPr>
-      <w:r>
-        <w:rPr>
-          <w:lang w:val="en-US"/>
-        </w:rPr>
-        <w:t xml:space="preserve">I also ran the deconvolve on the on the generated sweep straight away (without any simulation/noise) to get as perfect impulse response as I can, it still not perfect but good enough </w:t>
-      </w:r>
-      <w:proofErr w:type="spellStart"/>
-      <w:r>
-        <w:rPr>
-          <w:lang w:val="en-US"/>
-        </w:rPr>
-        <w:t>imo</w:t>
-      </w:r>
-      <w:proofErr w:type="spellEnd"/>
-      <w:r>
-        <w:rPr>
-          <w:lang w:val="en-US"/>
-        </w:rPr>
-        <w:t xml:space="preserve"> which prove the deconvolve is working.</w:t>
+        <w:t>Gave up on no. 1 because I think its impossible to get better approximate of sine sweep from input only, and generating sine sweep together with inverse filter (where parameter is known and defined) is a better way. Although because this would be exactly the same as Mona’s previous one, so instead I used matlab to generate the sine sweep and inverse filter instead of Python.</w:t>
+      </w:r>
+    </w:p>
+    <w:p>
+      <w:pPr>
+        <w:rPr>
+          <w:lang w:val="en-US"/>
+        </w:rPr>
+      </w:pPr>
+      <w:r>
+        <w:rPr>
+          <w:lang w:val="en-US"/>
+        </w:rPr>
+        <w:t>I also ran the deconvolve on the on the generated sweep straight away (without any simulation/noise) to get as perfect impulse response as I can, it still not perfect but good enough imo which prove the deconvolve is working.</w:t>
       </w:r>
       <w:r>
         <w:rPr>
@@ -1272,21 +1150,7 @@
         <w:rPr>
           <w:lang w:val="en-US"/>
         </w:rPr>
-        <w:t xml:space="preserve">It looks a lot different than previously because </w:t>
-      </w:r>
-      <w:proofErr w:type="spellStart"/>
-      <w:r>
-        <w:rPr>
-          <w:lang w:val="en-US"/>
-        </w:rPr>
-        <w:t>its</w:t>
-      </w:r>
-      <w:proofErr w:type="spellEnd"/>
-      <w:r>
-        <w:rPr>
-          <w:lang w:val="en-US"/>
-        </w:rPr>
-        <w:t xml:space="preserve"> on linear instead of exponential I think.</w:t>
+        <w:t>It looks a lot different than previously because its on linear instead of exponential I think.</w:t>
       </w:r>
     </w:p>
     <w:p>
@@ -1368,21 +1232,7 @@
         <w:rPr>
           <w:lang w:val="en-US"/>
         </w:rPr>
-        <w:t>Notice the RIR is very short which is good sign (</w:t>
-      </w:r>
-      <w:proofErr w:type="spellStart"/>
-      <w:r>
-        <w:rPr>
-          <w:lang w:val="en-US"/>
-        </w:rPr>
-        <w:t>ms</w:t>
-      </w:r>
-      <w:proofErr w:type="spellEnd"/>
-      <w:r>
-        <w:rPr>
-          <w:lang w:val="en-US"/>
-        </w:rPr>
-        <w:t xml:space="preserve"> unit)</w:t>
+        <w:t>Notice the RIR is very short which is good sign (ms unit)</w:t>
       </w:r>
       <w:r>
         <w:rPr>
@@ -1416,35 +1266,7 @@
         <w:rPr>
           <w:lang w:val="en-US"/>
         </w:rPr>
-        <w:t xml:space="preserve">, which is different but </w:t>
-      </w:r>
-      <w:proofErr w:type="spellStart"/>
-      <w:r>
-        <w:rPr>
-          <w:lang w:val="en-US"/>
-        </w:rPr>
-        <w:t>im</w:t>
-      </w:r>
-      <w:proofErr w:type="spellEnd"/>
-      <w:r>
-        <w:rPr>
-          <w:lang w:val="en-US"/>
-        </w:rPr>
-        <w:t xml:space="preserve"> assuming this is because </w:t>
-      </w:r>
-      <w:proofErr w:type="spellStart"/>
-      <w:r>
-        <w:rPr>
-          <w:lang w:val="en-US"/>
-        </w:rPr>
-        <w:t>im</w:t>
-      </w:r>
-      <w:proofErr w:type="spellEnd"/>
-      <w:r>
-        <w:rPr>
-          <w:lang w:val="en-US"/>
-        </w:rPr>
-        <w:t xml:space="preserve"> using linear (need to revise later if this still gives problem).</w:t>
+        <w:t>, which is different but im assuming this is because im using linear (need to revise later if this still gives problem).</w:t>
       </w:r>
     </w:p>
     <w:p>
@@ -1570,69 +1392,13 @@
         <w:rPr>
           <w:lang w:val="en-US"/>
         </w:rPr>
-        <w:t xml:space="preserve">main_mhby1g21.m to main1 and main2 respectively in order of to run them (will require three next for generation, </w:t>
-      </w:r>
-      <w:proofErr w:type="spellStart"/>
-      <w:r>
-        <w:rPr>
-          <w:lang w:val="en-US"/>
-        </w:rPr>
-        <w:t>rir</w:t>
-      </w:r>
-      <w:proofErr w:type="spellEnd"/>
-      <w:r>
-        <w:rPr>
-          <w:lang w:val="en-US"/>
-        </w:rPr>
-        <w:t xml:space="preserve"> deconvolve, and rt60/</w:t>
-      </w:r>
-      <w:proofErr w:type="spellStart"/>
-      <w:r>
-        <w:rPr>
-          <w:lang w:val="en-US"/>
-        </w:rPr>
-        <w:t>edt</w:t>
-      </w:r>
-      <w:proofErr w:type="spellEnd"/>
-      <w:r>
-        <w:rPr>
-          <w:lang w:val="en-US"/>
-        </w:rPr>
-        <w:t xml:space="preserve"> analysis).</w:t>
-      </w:r>
-      <w:r>
-        <w:rPr>
-          <w:lang w:val="en-US"/>
-        </w:rPr>
-        <w:t xml:space="preserve"> As seen on the right, </w:t>
-      </w:r>
-      <w:proofErr w:type="spellStart"/>
-      <w:r>
-        <w:rPr>
-          <w:lang w:val="en-US"/>
-        </w:rPr>
-        <w:t>its</w:t>
-      </w:r>
-      <w:proofErr w:type="spellEnd"/>
-      <w:r>
-        <w:rPr>
-          <w:lang w:val="en-US"/>
-        </w:rPr>
-        <w:t xml:space="preserve"> not working on default </w:t>
-      </w:r>
-      <w:proofErr w:type="spellStart"/>
-      <w:r>
-        <w:rPr>
-          <w:lang w:val="en-US"/>
-        </w:rPr>
-        <w:t>y_fit</w:t>
-      </w:r>
-      <w:proofErr w:type="spellEnd"/>
-      <w:r>
-        <w:rPr>
-          <w:lang w:val="en-US"/>
-        </w:rPr>
-        <w:t xml:space="preserve"> due to noise floor again interestingly even though the RIR is really short and looks correct.</w:t>
+        <w:t>main_mhby1g21.m to main1 and main2 respectively in order of to run them (will require three next for generation, rir deconvolve, and rt60/edt analysis).</w:t>
+      </w:r>
+      <w:r>
+        <w:rPr>
+          <w:lang w:val="en-US"/>
+        </w:rPr>
+        <w:t xml:space="preserve"> As seen on the right, its not working on default y_fit due to noise floor again interestingly even though the RIR is really short and looks correct.</w:t>
       </w:r>
     </w:p>
     <w:p>
@@ -1847,49 +1613,7 @@
         <w:rPr>
           <w:lang w:val="en-US"/>
         </w:rPr>
-        <w:t xml:space="preserve">This means either my inverse filter or deconvolve is still wrong or maybe because </w:t>
-      </w:r>
-      <w:proofErr w:type="spellStart"/>
-      <w:r>
-        <w:rPr>
-          <w:lang w:val="en-US"/>
-        </w:rPr>
-        <w:t>im</w:t>
-      </w:r>
-      <w:proofErr w:type="spellEnd"/>
-      <w:r>
-        <w:rPr>
-          <w:lang w:val="en-US"/>
-        </w:rPr>
-        <w:t xml:space="preserve"> using linear, or noise floor is just inevitable, </w:t>
-      </w:r>
-      <w:proofErr w:type="spellStart"/>
-      <w:r>
-        <w:rPr>
-          <w:lang w:val="en-US"/>
-        </w:rPr>
-        <w:t>lets</w:t>
-      </w:r>
-      <w:proofErr w:type="spellEnd"/>
-      <w:r>
-        <w:rPr>
-          <w:lang w:val="en-US"/>
-        </w:rPr>
-        <w:t xml:space="preserve"> use </w:t>
-      </w:r>
-      <w:proofErr w:type="spellStart"/>
-      <w:r>
-        <w:rPr>
-          <w:lang w:val="en-US"/>
-        </w:rPr>
-        <w:t>y_fit</w:t>
-      </w:r>
-      <w:proofErr w:type="spellEnd"/>
-      <w:r>
-        <w:rPr>
-          <w:lang w:val="en-US"/>
-        </w:rPr>
-        <w:t xml:space="preserve"> [-5 -35] first just to be sure.</w:t>
+        <w:t>This means either my inverse filter or deconvolve is still wrong or maybe because im using linear, or noise floor is just inevitable, lets use y_fit [-5 -35] first just to be sure.</w:t>
       </w:r>
     </w:p>
     <w:p>
@@ -2561,35 +2285,7 @@
         <w:rPr>
           <w:lang w:val="en-US"/>
         </w:rPr>
-        <w:t xml:space="preserve">Look at how clean the RIR is (literally near </w:t>
-      </w:r>
-      <w:proofErr w:type="spellStart"/>
-      <w:r>
-        <w:rPr>
-          <w:lang w:val="en-US"/>
-        </w:rPr>
-        <w:t>dirac</w:t>
-      </w:r>
-      <w:proofErr w:type="spellEnd"/>
-      <w:r>
-        <w:rPr>
-          <w:lang w:val="en-US"/>
-        </w:rPr>
-        <w:t xml:space="preserve"> delta), idk what </w:t>
-      </w:r>
-      <w:proofErr w:type="spellStart"/>
-      <w:r>
-        <w:rPr>
-          <w:lang w:val="en-US"/>
-        </w:rPr>
-        <w:t>freq</w:t>
-      </w:r>
-      <w:proofErr w:type="spellEnd"/>
-      <w:r>
-        <w:rPr>
-          <w:lang w:val="en-US"/>
-        </w:rPr>
-        <w:t xml:space="preserve"> response really means here and the inverse filter/ sweep looks a bit strange due to modification but it seems working.</w:t>
+        <w:t>Look at how clean the RIR is (literally near dirac delta), idk what freq response really means here and the inverse filter/ sweep looks a bit strange due to modification but it seems working.</w:t>
       </w:r>
       <w:r>
         <w:rPr>
@@ -2608,49 +2304,7 @@
         <w:rPr>
           <w:lang w:val="en-US"/>
         </w:rPr>
-        <w:t xml:space="preserve">As seen below, the noise floor still exist but </w:t>
-      </w:r>
-      <w:proofErr w:type="spellStart"/>
-      <w:r>
-        <w:rPr>
-          <w:lang w:val="en-US"/>
-        </w:rPr>
-        <w:t>atleast</w:t>
-      </w:r>
-      <w:proofErr w:type="spellEnd"/>
-      <w:r>
-        <w:rPr>
-          <w:lang w:val="en-US"/>
-        </w:rPr>
-        <w:t xml:space="preserve"> its way lower now that </w:t>
-      </w:r>
-      <w:proofErr w:type="spellStart"/>
-      <w:r>
-        <w:rPr>
-          <w:lang w:val="en-US"/>
-        </w:rPr>
-        <w:t>y_fit</w:t>
-      </w:r>
-      <w:proofErr w:type="spellEnd"/>
-      <w:r>
-        <w:rPr>
-          <w:lang w:val="en-US"/>
-        </w:rPr>
-        <w:t xml:space="preserve"> [-5 -35] can be used reliably. Now </w:t>
-      </w:r>
-      <w:proofErr w:type="spellStart"/>
-      <w:r>
-        <w:rPr>
-          <w:lang w:val="en-US"/>
-        </w:rPr>
-        <w:t>lets</w:t>
-      </w:r>
-      <w:proofErr w:type="spellEnd"/>
-      <w:r>
-        <w:rPr>
-          <w:lang w:val="en-US"/>
-        </w:rPr>
-        <w:t xml:space="preserve"> run this on Unity and hope it works as well.</w:t>
+        <w:t>As seen below, the noise floor still exist but atleast its way lower now that y_fit [-5 -35] can be used reliably. Now lets run this on Unity and hope it works as well.</w:t>
       </w:r>
     </w:p>
     <w:p>
@@ -2727,63 +2381,7 @@
         <w:rPr>
           <w:lang w:val="en-US"/>
         </w:rPr>
-        <w:t xml:space="preserve">OK, it doesn’t work straight away obviously, </w:t>
-      </w:r>
-      <w:proofErr w:type="spellStart"/>
-      <w:r>
-        <w:rPr>
-          <w:lang w:val="en-US"/>
-        </w:rPr>
-        <w:t>theres</w:t>
-      </w:r>
-      <w:proofErr w:type="spellEnd"/>
-      <w:r>
-        <w:rPr>
-          <w:lang w:val="en-US"/>
-        </w:rPr>
-        <w:t xml:space="preserve"> lot variable in play especially in aligning the signals, worse part is that removing silence does not really work </w:t>
-      </w:r>
-      <w:proofErr w:type="spellStart"/>
-      <w:r>
-        <w:rPr>
-          <w:lang w:val="en-US"/>
-        </w:rPr>
-        <w:t>imo</w:t>
-      </w:r>
-      <w:proofErr w:type="spellEnd"/>
-      <w:r>
-        <w:rPr>
-          <w:lang w:val="en-US"/>
-        </w:rPr>
-        <w:t xml:space="preserve"> because certain frequency  (</w:t>
-      </w:r>
-      <w:proofErr w:type="spellStart"/>
-      <w:r>
-        <w:rPr>
-          <w:lang w:val="en-US"/>
-        </w:rPr>
-        <w:t>esp</w:t>
-      </w:r>
-      <w:proofErr w:type="spellEnd"/>
-      <w:r>
-        <w:rPr>
-          <w:lang w:val="en-US"/>
-        </w:rPr>
-        <w:t xml:space="preserve"> lowest would probably not be captured in Unity, and thus the recorded sweep would seem shorter than it should) but this is the best I got for now (hack-</w:t>
-      </w:r>
-      <w:proofErr w:type="spellStart"/>
-      <w:r>
-        <w:rPr>
-          <w:lang w:val="en-US"/>
-        </w:rPr>
-        <w:t>ish</w:t>
-      </w:r>
-      <w:proofErr w:type="spellEnd"/>
-      <w:r>
-        <w:rPr>
-          <w:lang w:val="en-US"/>
-        </w:rPr>
-        <w:t xml:space="preserve"> cross correlation after silence removal.</w:t>
+        <w:t>OK, it doesn’t work straight away obviously, theres lot variable in play especially in aligning the signals, worse part is that removing silence does not really work imo because certain frequency  (esp lowest would probably not be captured in Unity, and thus the recorded sweep would seem shorter than it should) but this is the best I got for now (hack-ish cross correlation after silence removal.</w:t>
       </w:r>
       <w:r>
         <w:rPr>
@@ -3040,137 +2638,39 @@
         <w:rPr>
           <w:lang w:val="en-US"/>
         </w:rPr>
-        <w:t xml:space="preserve">OK </w:t>
-      </w:r>
-      <w:proofErr w:type="spellStart"/>
-      <w:r>
-        <w:rPr>
-          <w:lang w:val="en-US"/>
-        </w:rPr>
-        <w:t>Nvm</w:t>
-      </w:r>
-      <w:proofErr w:type="spellEnd"/>
-      <w:r>
-        <w:rPr>
-          <w:lang w:val="en-US"/>
-        </w:rPr>
-        <w:t>, changing the silence threshold from 0.001% to 0.0001% causes RT60 calc to gives lots of insufficient dynamic range warning and also give worse RT60 value due to higher floor somehow.</w:t>
-      </w:r>
-    </w:p>
-    <w:p>
-      <w:pPr>
-        <w:rPr>
-          <w:lang w:val="en-US"/>
-        </w:rPr>
-      </w:pPr>
-      <w:r>
-        <w:rPr>
-          <w:lang w:val="en-US"/>
-        </w:rPr>
-        <w:t xml:space="preserve">So the choice now </w:t>
-      </w:r>
-      <w:proofErr w:type="spellStart"/>
-      <w:r>
-        <w:rPr>
-          <w:lang w:val="en-US"/>
-        </w:rPr>
-        <w:t>imo</w:t>
-      </w:r>
-      <w:proofErr w:type="spellEnd"/>
-      <w:r>
-        <w:rPr>
-          <w:lang w:val="en-US"/>
-        </w:rPr>
-        <w:t xml:space="preserve"> is to modify our unity audio capture to automatically capture as soon as the audio is played so no need to realign on post.</w:t>
-      </w:r>
-    </w:p>
-    <w:p>
-      <w:pPr>
-        <w:rPr>
-          <w:lang w:val="en-US"/>
-        </w:rPr>
-      </w:pPr>
-      <w:r>
-        <w:rPr>
-          <w:lang w:val="en-US"/>
-        </w:rPr>
-        <w:t xml:space="preserve">Before doing that, </w:t>
-      </w:r>
-      <w:proofErr w:type="spellStart"/>
-      <w:r>
-        <w:rPr>
-          <w:lang w:val="en-US"/>
-        </w:rPr>
-        <w:t>lets</w:t>
-      </w:r>
-      <w:proofErr w:type="spellEnd"/>
-      <w:r>
-        <w:rPr>
-          <w:lang w:val="en-US"/>
-        </w:rPr>
-        <w:t xml:space="preserve"> try the working </w:t>
-      </w:r>
-      <w:proofErr w:type="spellStart"/>
-      <w:r>
-        <w:rPr>
-          <w:lang w:val="en-US"/>
-        </w:rPr>
-        <w:t>ish</w:t>
-      </w:r>
-      <w:proofErr w:type="spellEnd"/>
-      <w:r>
-        <w:rPr>
-          <w:lang w:val="en-US"/>
-        </w:rPr>
-        <w:t xml:space="preserve"> one (on top, 0.001% silence threshold) with KT scene just for sanity check.</w:t>
-      </w:r>
-      <w:r>
-        <w:rPr>
-          <w:lang w:val="en-US"/>
-        </w:rPr>
-        <w:t xml:space="preserve"> TBF, the result we got from open air is </w:t>
-      </w:r>
-      <w:proofErr w:type="spellStart"/>
-      <w:r>
-        <w:rPr>
-          <w:lang w:val="en-US"/>
-        </w:rPr>
-        <w:t>kinda</w:t>
-      </w:r>
-      <w:proofErr w:type="spellEnd"/>
-      <w:r>
-        <w:rPr>
-          <w:lang w:val="en-US"/>
-        </w:rPr>
-        <w:t xml:space="preserve"> similar </w:t>
-      </w:r>
-      <w:proofErr w:type="spellStart"/>
-      <w:r>
-        <w:rPr>
-          <w:lang w:val="en-US"/>
-        </w:rPr>
-        <w:t>ish</w:t>
-      </w:r>
-      <w:proofErr w:type="spellEnd"/>
-      <w:r>
-        <w:rPr>
-          <w:lang w:val="en-US"/>
-        </w:rPr>
-        <w:t xml:space="preserve"> to LR in Kim21 which should be the baseline </w:t>
-      </w:r>
-      <w:proofErr w:type="spellStart"/>
-      <w:r>
-        <w:rPr>
-          <w:lang w:val="en-US"/>
-        </w:rPr>
-        <w:t>imo</w:t>
-      </w:r>
-      <w:proofErr w:type="spellEnd"/>
-      <w:r>
-        <w:rPr>
-          <w:lang w:val="en-US"/>
-        </w:rPr>
-        <w:t>.</w:t>
+        <w:t>OK Nvm, changing the silence threshold from 0.001% to 0.0001% causes RT60 calc to gives lots of insufficient dynamic range warning and also give worse RT60 value due to higher floor somehow.</w:t>
+      </w:r>
+    </w:p>
+    <w:p>
+      <w:pPr>
+        <w:rPr>
+          <w:lang w:val="en-US"/>
+        </w:rPr>
+      </w:pPr>
+      <w:r>
+        <w:rPr>
+          <w:lang w:val="en-US"/>
+        </w:rPr>
+        <w:t>So the choice now imo is to modify our unity audio capture to automatically capture as soon as the audio is played so no need to realign on post.</w:t>
+      </w:r>
+    </w:p>
+    <w:p>
+      <w:pPr>
+        <w:rPr>
+          <w:lang w:val="en-US"/>
+        </w:rPr>
+      </w:pPr>
+      <w:r>
+        <w:rPr>
+          <w:lang w:val="en-US"/>
+        </w:rPr>
+        <w:t>Before doing that, lets try the working ish one (on top, 0.001% silence threshold) with KT scene just for sanity check.</w:t>
+      </w:r>
+      <w:r>
+        <w:rPr>
+          <w:lang w:val="en-US"/>
+        </w:rPr>
+        <w:t xml:space="preserve"> TBF, the result we got from open air is kinda similar ish to LR in Kim21 which should be the baseline imo.</w:t>
       </w:r>
     </w:p>
     <w:p>
@@ -3230,42 +2730,14 @@
         <w:rPr>
           <w:lang w:val="en-US"/>
         </w:rPr>
-        <w:t xml:space="preserve">Using attenuation combined with 0.5to5 ratio doesn’t fix the issue either </w:t>
-      </w:r>
-      <w:proofErr w:type="spellStart"/>
-      <w:r>
-        <w:rPr>
-          <w:lang w:val="en-US"/>
-        </w:rPr>
-        <w:t>tho</w:t>
-      </w:r>
-      <w:proofErr w:type="spellEnd"/>
-      <w:r>
-        <w:rPr>
-          <w:lang w:val="en-US"/>
-        </w:rPr>
-        <w:t xml:space="preserve"> the former does allow us to use higher vol with less clipping to get more dynamic range.</w:t>
+        <w:t>Using attenuation combined with 0.5to5 ratio doesn’t fix the issue either tho the former does allow us to use higher vol with less clipping to get more dynamic range.</w:t>
       </w:r>
       <w:r>
         <w:rPr>
           <w:lang w:val="en-US"/>
         </w:rPr>
         <w:br/>
-        <w:t xml:space="preserve">I’m convinced the issue for EDT might either be intrinsic with my KT scene or with the alignment, so alignment would be my last try, </w:t>
-      </w:r>
-      <w:proofErr w:type="spellStart"/>
-      <w:r>
-        <w:rPr>
-          <w:lang w:val="en-US"/>
-        </w:rPr>
-        <w:t>lets</w:t>
-      </w:r>
-      <w:proofErr w:type="spellEnd"/>
-      <w:r>
-        <w:rPr>
-          <w:lang w:val="en-US"/>
-        </w:rPr>
-        <w:t xml:space="preserve"> do that tomorrow first thing!</w:t>
+        <w:t>I’m convinced the issue for EDT might either be intrinsic with my KT scene or with the alignment, so alignment would be my last try, lets do that tomorrow first thing!</w:t>
       </w:r>
     </w:p>
     <w:p>
@@ -3363,7 +2835,52 @@
         <w:rPr>
           <w:lang w:val="en-US"/>
         </w:rPr>
-        <w:t>Have a meeting with Mona for evaluation progress.</w:t>
+        <w:t>Have a meeting with Mona for evaluation progress.Update progress with Dr</w:t>
+      </w:r>
+      <w:r>
+        <w:rPr>
+          <w:lang w:val="en-US"/>
+        </w:rPr>
+        <w:t xml:space="preserve"> Hansung</w:t>
+      </w:r>
+      <w:r>
+        <w:rPr>
+          <w:lang w:val="en-US"/>
+        </w:rPr>
+        <w:t>, Mona and Atiyeh.</w:t>
+      </w:r>
+    </w:p>
+    <w:p>
+      <w:pPr>
+        <w:pStyle w:val="Heading1"/>
+        <w:rPr>
+          <w:lang w:val="en-US"/>
+        </w:rPr>
+      </w:pPr>
+      <w:r>
+        <w:rPr>
+          <w:lang w:val="en-US"/>
+        </w:rPr>
+        <w:t>Wednesday, 21 August 2024</w:t>
+      </w:r>
+    </w:p>
+    <w:p>
+      <w:pPr>
+        <w:rPr>
+          <w:lang w:val="en-US"/>
+        </w:rPr>
+      </w:pPr>
+      <w:r>
+        <w:rPr>
+          <w:lang w:val="en-US"/>
+        </w:rPr>
+        <w:t>As said yesterday, lets sync audio recording with audio player.</w:t>
+      </w:r>
+      <w:r>
+        <w:rPr>
+          <w:lang w:val="en-US"/>
+        </w:rPr>
+        <w:t xml:space="preserve"> This is fairly simple, just modified AudioRecorder.cs a bit and added few lines on DelayedAudioPlay.cs to invoke the recording before audio start playing at exact same second.</w:t>
       </w:r>
     </w:p>
     <w:p>
@@ -3381,151 +2898,643 @@
         <w:rPr>
           <w:lang w:val="en-US"/>
         </w:rPr>
-        <w:t>Update progress with Dr</w:t>
-      </w:r>
-      <w:r>
-        <w:rPr>
-          <w:lang w:val="en-US"/>
-        </w:rPr>
-        <w:t xml:space="preserve"> Hansung</w:t>
-      </w:r>
-      <w:r>
-        <w:rPr>
-          <w:lang w:val="en-US"/>
-        </w:rPr>
-        <w:t>, Mona and Atiyeh.</w:t>
-      </w:r>
-    </w:p>
-    <w:p>
-      <w:pPr>
-        <w:pStyle w:val="Heading1"/>
-        <w:rPr>
-          <w:lang w:val="en-US"/>
-        </w:rPr>
-      </w:pPr>
-      <w:r>
-        <w:rPr>
-          <w:lang w:val="en-US"/>
-        </w:rPr>
-        <w:t>Wednesday, 21 August 2024</w:t>
-      </w:r>
-    </w:p>
-    <w:p>
-      <w:pPr>
-        <w:rPr>
-          <w:lang w:val="en-US"/>
-        </w:rPr>
-      </w:pPr>
-      <w:r>
-        <w:rPr>
-          <w:lang w:val="en-US"/>
-        </w:rPr>
-        <w:t>As said yesterday, lets sync audio recording with audio player.</w:t>
-      </w:r>
-      <w:r>
-        <w:rPr>
-          <w:lang w:val="en-US"/>
-        </w:rPr>
-        <w:t xml:space="preserve"> This is fairly simple, just modified </w:t>
-      </w:r>
-      <w:proofErr w:type="spellStart"/>
-      <w:r>
-        <w:rPr>
-          <w:lang w:val="en-US"/>
-        </w:rPr>
-        <w:t>AudioRecorder.cs</w:t>
-      </w:r>
-      <w:proofErr w:type="spellEnd"/>
-      <w:r>
-        <w:rPr>
-          <w:lang w:val="en-US"/>
-        </w:rPr>
-        <w:t xml:space="preserve"> a bit and added few lines on </w:t>
-      </w:r>
-      <w:proofErr w:type="spellStart"/>
-      <w:r>
-        <w:rPr>
-          <w:lang w:val="en-US"/>
-        </w:rPr>
-        <w:t>DelayedAudioPlay.cs</w:t>
-      </w:r>
-      <w:proofErr w:type="spellEnd"/>
-      <w:r>
-        <w:rPr>
-          <w:lang w:val="en-US"/>
-        </w:rPr>
-        <w:t xml:space="preserve"> to invoke the recording before audio start playing at exact same second.</w:t>
-      </w:r>
-    </w:p>
-    <w:p>
-      <w:pPr>
-        <w:rPr>
-          <w:lang w:val="en-US"/>
-        </w:rPr>
-      </w:pPr>
-    </w:p>
-    <w:p>
-      <w:pPr>
-        <w:rPr>
-          <w:lang w:val="en-US"/>
-        </w:rPr>
-      </w:pPr>
-    </w:p>
-    <w:p>
-      <w:pPr>
-        <w:rPr>
-          <w:lang w:val="en-US"/>
-        </w:rPr>
-      </w:pPr>
-    </w:p>
-    <w:p>
-      <w:pPr>
-        <w:rPr>
-          <w:lang w:val="en-US"/>
-        </w:rPr>
-      </w:pPr>
-    </w:p>
-    <w:p>
-      <w:pPr>
-        <w:rPr>
-          <w:lang w:val="en-US"/>
-        </w:rPr>
-      </w:pPr>
-    </w:p>
-    <w:p>
-      <w:pPr>
-        <w:rPr>
-          <w:lang w:val="en-US"/>
-        </w:rPr>
-      </w:pPr>
-    </w:p>
-    <w:p>
-      <w:pPr>
-        <w:rPr>
-          <w:lang w:val="en-US"/>
-        </w:rPr>
-      </w:pPr>
-    </w:p>
-    <w:p>
-      <w:pPr>
-        <w:rPr>
-          <w:lang w:val="en-US"/>
-        </w:rPr>
-      </w:pPr>
-    </w:p>
-    <w:p>
-      <w:pPr>
-        <w:rPr>
-          <w:lang w:val="en-US"/>
-        </w:rPr>
-      </w:pPr>
-    </w:p>
-    <w:p>
-      <w:pPr>
-        <w:rPr>
-          <w:lang w:val="en-US"/>
-        </w:rPr>
-      </w:pPr>
+        <w:drawing>
+          <wp:anchor distT="0" distB="0" distL="114300" distR="114300" simplePos="0" relativeHeight="251676672" behindDoc="1" locked="0" layoutInCell="1" allowOverlap="1" wp14:anchorId="2A01E857" wp14:editId="5A1955C6">
+            <wp:simplePos x="0" y="0"/>
+            <wp:positionH relativeFrom="margin">
+              <wp:posOffset>-701</wp:posOffset>
+            </wp:positionH>
+            <wp:positionV relativeFrom="paragraph">
+              <wp:posOffset>1269769</wp:posOffset>
+            </wp:positionV>
+            <wp:extent cx="5731510" cy="3537585"/>
+            <wp:effectExtent l="0" t="0" r="2540" b="5715"/>
+            <wp:wrapTight wrapText="bothSides">
+              <wp:wrapPolygon edited="0">
+                <wp:start x="0" y="0"/>
+                <wp:lineTo x="0" y="21519"/>
+                <wp:lineTo x="21538" y="21519"/>
+                <wp:lineTo x="21538" y="0"/>
+                <wp:lineTo x="0" y="0"/>
+              </wp:wrapPolygon>
+            </wp:wrapTight>
+            <wp:docPr id="23" name="Picture 23"/>
+            <wp:cNvGraphicFramePr>
+              <a:graphicFrameLocks xmlns:a="http://schemas.openxmlformats.org/drawingml/2006/main" noChangeAspect="1"/>
+            </wp:cNvGraphicFramePr>
+            <a:graphic xmlns:a="http://schemas.openxmlformats.org/drawingml/2006/main">
+              <a:graphicData uri="http://schemas.openxmlformats.org/drawingml/2006/picture">
+                <pic:pic xmlns:pic="http://schemas.openxmlformats.org/drawingml/2006/picture">
+                  <pic:nvPicPr>
+                    <pic:cNvPr id="1" name=""/>
+                    <pic:cNvPicPr/>
+                  </pic:nvPicPr>
+                  <pic:blipFill>
+                    <a:blip r:embed="rId27" cstate="print">
+                      <a:extLst>
+                        <a:ext uri="{28A0092B-C50C-407E-A947-70E740481C1C}">
+                          <a14:useLocalDpi xmlns:a14="http://schemas.microsoft.com/office/drawing/2010/main" val="0"/>
+                        </a:ext>
+                      </a:extLst>
+                    </a:blip>
+                    <a:stretch>
+                      <a:fillRect/>
+                    </a:stretch>
+                  </pic:blipFill>
+                  <pic:spPr>
+                    <a:xfrm>
+                      <a:off x="0" y="0"/>
+                      <a:ext cx="5731510" cy="3537585"/>
+                    </a:xfrm>
+                    <a:prstGeom prst="rect">
+                      <a:avLst/>
+                    </a:prstGeom>
+                  </pic:spPr>
+                </pic:pic>
+              </a:graphicData>
+            </a:graphic>
+          </wp:anchor>
+        </w:drawing>
+      </w:r>
+      <w:r>
+        <w:rPr>
+          <w:lang w:val="en-US"/>
+        </w:rPr>
+        <w:drawing>
+          <wp:anchor distT="0" distB="0" distL="114300" distR="114300" simplePos="0" relativeHeight="251675648" behindDoc="1" locked="0" layoutInCell="1" allowOverlap="1" wp14:anchorId="5D6E0067" wp14:editId="26A31996">
+            <wp:simplePos x="914400" y="4702629"/>
+            <wp:positionH relativeFrom="margin">
+              <wp:align>left</wp:align>
+            </wp:positionH>
+            <wp:positionV relativeFrom="paragraph">
+              <wp:align>top</wp:align>
+            </wp:positionV>
+            <wp:extent cx="1691640" cy="1204595"/>
+            <wp:effectExtent l="0" t="0" r="3810" b="0"/>
+            <wp:wrapTight wrapText="bothSides">
+              <wp:wrapPolygon edited="0">
+                <wp:start x="0" y="0"/>
+                <wp:lineTo x="0" y="21179"/>
+                <wp:lineTo x="21405" y="21179"/>
+                <wp:lineTo x="21405" y="0"/>
+                <wp:lineTo x="0" y="0"/>
+              </wp:wrapPolygon>
+            </wp:wrapTight>
+            <wp:docPr id="22" name="Picture 22"/>
+            <wp:cNvGraphicFramePr>
+              <a:graphicFrameLocks xmlns:a="http://schemas.openxmlformats.org/drawingml/2006/main" noChangeAspect="1"/>
+            </wp:cNvGraphicFramePr>
+            <a:graphic xmlns:a="http://schemas.openxmlformats.org/drawingml/2006/main">
+              <a:graphicData uri="http://schemas.openxmlformats.org/drawingml/2006/picture">
+                <pic:pic xmlns:pic="http://schemas.openxmlformats.org/drawingml/2006/picture">
+                  <pic:nvPicPr>
+                    <pic:cNvPr id="1" name=""/>
+                    <pic:cNvPicPr/>
+                  </pic:nvPicPr>
+                  <pic:blipFill>
+                    <a:blip r:embed="rId28" cstate="print">
+                      <a:extLst>
+                        <a:ext uri="{28A0092B-C50C-407E-A947-70E740481C1C}">
+                          <a14:useLocalDpi xmlns:a14="http://schemas.microsoft.com/office/drawing/2010/main" val="0"/>
+                        </a:ext>
+                      </a:extLst>
+                    </a:blip>
+                    <a:stretch>
+                      <a:fillRect/>
+                    </a:stretch>
+                  </pic:blipFill>
+                  <pic:spPr>
+                    <a:xfrm>
+                      <a:off x="0" y="0"/>
+                      <a:ext cx="1691640" cy="1204595"/>
+                    </a:xfrm>
+                    <a:prstGeom prst="rect">
+                      <a:avLst/>
+                    </a:prstGeom>
+                  </pic:spPr>
+                </pic:pic>
+              </a:graphicData>
+            </a:graphic>
+            <wp14:sizeRelH relativeFrom="margin">
+              <wp14:pctWidth>0</wp14:pctWidth>
+            </wp14:sizeRelH>
+            <wp14:sizeRelV relativeFrom="margin">
+              <wp14:pctHeight>0</wp14:pctHeight>
+            </wp14:sizeRelV>
+          </wp:anchor>
+        </w:drawing>
+      </w:r>
+      <w:r>
+        <w:rPr>
+          <w:lang w:val="en-US"/>
+        </w:rPr>
+        <w:sym w:font="Wingdings" w:char="F0DF"/>
+      </w:r>
+      <w:r>
+        <w:rPr>
+          <w:lang w:val="en-US"/>
+        </w:rPr>
+        <w:t xml:space="preserve"> KT result, I’ve tried more modification on main2 for postprocess etc to try and get RT60 higher than EDT but this is to no avail. Atleast this one which have 2</w:t>
+      </w:r>
+      <w:r>
+        <w:rPr>
+          <w:vertAlign w:val="superscript"/>
+          <w:lang w:val="en-US"/>
+        </w:rPr>
+        <w:t>nd</w:t>
+      </w:r>
+      <w:r>
+        <w:rPr>
+          <w:lang w:val="en-US"/>
+        </w:rPr>
+        <w:t xml:space="preserve"> peak window remove and lots other preprocess don’t have noise floor level issue anymore..</w:t>
+      </w:r>
+      <w:r>
+        <w:rPr>
+          <w:lang w:val="en-US"/>
+        </w:rPr>
+        <w:br w:type="textWrapping" w:clear="all"/>
+      </w:r>
+      <w:r>
+        <w:rPr>
+          <w:lang w:val="en-US"/>
+        </w:rPr>
+        <w:lastRenderedPageBreak/>
+        <w:t xml:space="preserve">Tested on LR and got very high RT and EDT, realized it was probably because silence removal messing </w:t>
+      </w:r>
+    </w:p>
+    <w:p>
+      <w:pPr>
+        <w:rPr>
+          <w:lang w:val="en-US"/>
+        </w:rPr>
+      </w:pPr>
+      <w:r>
+        <w:rPr>
+          <w:lang w:val="en-US"/>
+        </w:rPr>
+        <w:t xml:space="preserve">up the deconvolution, so changed from 0.001 to 0.0000001%. Here is the result on Test openair </w:t>
+      </w:r>
+      <w:r>
+        <w:rPr>
+          <w:lang w:val="en-US"/>
+        </w:rPr>
+        <w:drawing>
+          <wp:anchor distT="0" distB="0" distL="114300" distR="114300" simplePos="0" relativeHeight="251677696" behindDoc="1" locked="0" layoutInCell="1" allowOverlap="1" wp14:anchorId="68CC7004" wp14:editId="171549BE">
+            <wp:simplePos x="0" y="0"/>
+            <wp:positionH relativeFrom="margin">
+              <wp:align>left</wp:align>
+            </wp:positionH>
+            <wp:positionV relativeFrom="paragraph">
+              <wp:posOffset>201328</wp:posOffset>
+            </wp:positionV>
+            <wp:extent cx="3574415" cy="2329815"/>
+            <wp:effectExtent l="0" t="0" r="6985" b="0"/>
+            <wp:wrapTight wrapText="bothSides">
+              <wp:wrapPolygon edited="0">
+                <wp:start x="0" y="0"/>
+                <wp:lineTo x="0" y="21370"/>
+                <wp:lineTo x="21527" y="21370"/>
+                <wp:lineTo x="21527" y="0"/>
+                <wp:lineTo x="0" y="0"/>
+              </wp:wrapPolygon>
+            </wp:wrapTight>
+            <wp:docPr id="24" name="Picture 24"/>
+            <wp:cNvGraphicFramePr>
+              <a:graphicFrameLocks xmlns:a="http://schemas.openxmlformats.org/drawingml/2006/main" noChangeAspect="1"/>
+            </wp:cNvGraphicFramePr>
+            <a:graphic xmlns:a="http://schemas.openxmlformats.org/drawingml/2006/main">
+              <a:graphicData uri="http://schemas.openxmlformats.org/drawingml/2006/picture">
+                <pic:pic xmlns:pic="http://schemas.openxmlformats.org/drawingml/2006/picture">
+                  <pic:nvPicPr>
+                    <pic:cNvPr id="1" name=""/>
+                    <pic:cNvPicPr/>
+                  </pic:nvPicPr>
+                  <pic:blipFill>
+                    <a:blip r:embed="rId29">
+                      <a:extLst>
+                        <a:ext uri="{28A0092B-C50C-407E-A947-70E740481C1C}">
+                          <a14:useLocalDpi xmlns:a14="http://schemas.microsoft.com/office/drawing/2010/main" val="0"/>
+                        </a:ext>
+                      </a:extLst>
+                    </a:blip>
+                    <a:stretch>
+                      <a:fillRect/>
+                    </a:stretch>
+                  </pic:blipFill>
+                  <pic:spPr>
+                    <a:xfrm>
+                      <a:off x="0" y="0"/>
+                      <a:ext cx="3574415" cy="2329815"/>
+                    </a:xfrm>
+                    <a:prstGeom prst="rect">
+                      <a:avLst/>
+                    </a:prstGeom>
+                  </pic:spPr>
+                </pic:pic>
+              </a:graphicData>
+            </a:graphic>
+            <wp14:sizeRelH relativeFrom="margin">
+              <wp14:pctWidth>0</wp14:pctWidth>
+            </wp14:sizeRelH>
+            <wp14:sizeRelV relativeFrom="margin">
+              <wp14:pctHeight>0</wp14:pctHeight>
+            </wp14:sizeRelV>
+          </wp:anchor>
+        </w:drawing>
+      </w:r>
+      <w:r>
+        <w:rPr>
+          <w:lang w:val="en-US"/>
+        </w:rPr>
+        <w:sym w:font="Wingdings" w:char="F0DF"/>
+      </w:r>
+      <w:r>
+        <w:rPr>
+          <w:lang w:val="en-US"/>
+        </w:rPr>
+        <w:t>synced</w:t>
+      </w:r>
+    </w:p>
+    <w:p>
+      <w:pPr>
+        <w:rPr>
+          <w:lang w:val="en-US"/>
+        </w:rPr>
+      </w:pPr>
+    </w:p>
+    <w:p>
+      <w:pPr>
+        <w:rPr>
+          <w:lang w:val="en-US"/>
+        </w:rPr>
+      </w:pPr>
+    </w:p>
+    <w:p>
+      <w:pPr>
+        <w:rPr>
+          <w:lang w:val="en-US"/>
+        </w:rPr>
+      </w:pPr>
+    </w:p>
+    <w:p>
+      <w:pPr>
+        <w:rPr>
+          <w:lang w:val="en-US"/>
+        </w:rPr>
+      </w:pPr>
+    </w:p>
+    <w:p>
+      <w:pPr>
+        <w:rPr>
+          <w:lang w:val="en-US"/>
+        </w:rPr>
+      </w:pPr>
+    </w:p>
+    <w:p>
+      <w:pPr>
+        <w:rPr>
+          <w:lang w:val="en-US"/>
+        </w:rPr>
+      </w:pPr>
+    </w:p>
+    <w:p>
+      <w:pPr>
+        <w:rPr>
+          <w:lang w:val="en-US"/>
+        </w:rPr>
+      </w:pPr>
+    </w:p>
+    <w:p>
+      <w:pPr>
+        <w:rPr>
+          <w:lang w:val="en-US"/>
+        </w:rPr>
+      </w:pPr>
+    </w:p>
+    <w:p>
+      <w:pPr>
+        <w:rPr>
+          <w:lang w:val="en-US"/>
+        </w:rPr>
+      </w:pPr>
+      <w:r>
+        <w:rPr>
+          <w:lang w:val="en-US"/>
+        </w:rPr>
+        <w:t>OK, that percentage however is too low for LR, it causes low dynamic range warning so ig we need to fine tune each scene for different silence percentage..</w:t>
+      </w:r>
+    </w:p>
+    <w:p>
+      <w:pPr>
+        <w:rPr>
+          <w:lang w:val="en-US"/>
+        </w:rPr>
+      </w:pPr>
+      <w:r>
+        <w:rPr>
+          <w:lang w:val="en-US"/>
+        </w:rPr>
+        <w:t>NVM, that was not the problem, even on 0.01%, im still getting the error, must be due to the processing.. lets go back to simplest no processing like in main1 then…</w:t>
+      </w:r>
+    </w:p>
+    <w:p>
+      <w:pPr>
+        <w:rPr>
+          <w:lang w:val="en-US"/>
+        </w:rPr>
+      </w:pPr>
+      <w:r>
+        <w:rPr>
+          <w:lang w:val="en-US"/>
+        </w:rPr>
+        <w:t>Interesting, using bare bones main2 with no preprocess like in main1 (perfect impulse response), for open air, im getting a second peak that is messing up the rt60 calculation but the edt is perfect.</w:t>
+      </w:r>
+      <w:r>
+        <w:rPr>
+          <w:lang w:val="en-US"/>
+        </w:rPr>
+        <w:t xml:space="preserve"> This only happen in open air test scene and KT scene remains the same as all before (higher edt than rt60 with same range of values)</w:t>
+      </w:r>
+      <w:r>
+        <w:rPr>
+          <w:lang w:val="en-US"/>
+        </w:rPr>
+        <w:t xml:space="preserve"> </w:t>
+      </w:r>
+      <w:r>
+        <w:rPr>
+          <w:lang w:val="en-US"/>
+        </w:rPr>
+        <w:br/>
+      </w:r>
+      <w:r>
+        <w:rPr>
+          <w:lang w:val="en-US"/>
+        </w:rPr>
+        <w:br/>
+        <w:t>ok now after I look into LR scene again, it makes sense why mine is so high, the predicted material for mine is metal which is quite reverberant (hard, reflect a lot)</w:t>
+      </w:r>
+      <w:r>
+        <w:rPr>
+          <w:lang w:val="en-US"/>
+        </w:rPr>
+        <w:t>. Totally don’t use my LR as baseline for calibration because it is not right in the first place.</w:t>
+      </w:r>
+    </w:p>
+    <w:p>
+      <w:pPr>
+        <w:rPr>
+          <w:lang w:val="en-US"/>
+        </w:rPr>
+      </w:pPr>
+      <w:r>
+        <w:rPr>
+          <w:lang w:val="en-US"/>
+        </w:rPr>
+        <w:lastRenderedPageBreak/>
+        <w:t>After looking back into the low dynamic range warning for LR previously, it was using a lower y fit than what we need to use on default (-5 -35) anyway</w:t>
+      </w:r>
+      <w:r>
+        <w:rPr>
+          <w:lang w:val="en-US"/>
+        </w:rPr>
+        <w:drawing>
+          <wp:anchor distT="0" distB="0" distL="114300" distR="114300" simplePos="0" relativeHeight="251678720" behindDoc="1" locked="0" layoutInCell="1" allowOverlap="1" wp14:anchorId="0333652C" wp14:editId="26E59E83">
+            <wp:simplePos x="0" y="0"/>
+            <wp:positionH relativeFrom="column">
+              <wp:posOffset>0</wp:posOffset>
+            </wp:positionH>
+            <wp:positionV relativeFrom="paragraph">
+              <wp:posOffset>368300</wp:posOffset>
+            </wp:positionV>
+            <wp:extent cx="5731510" cy="3442335"/>
+            <wp:effectExtent l="0" t="0" r="2540" b="5715"/>
+            <wp:wrapTight wrapText="bothSides">
+              <wp:wrapPolygon edited="0">
+                <wp:start x="0" y="0"/>
+                <wp:lineTo x="0" y="21516"/>
+                <wp:lineTo x="21538" y="21516"/>
+                <wp:lineTo x="21538" y="0"/>
+                <wp:lineTo x="0" y="0"/>
+              </wp:wrapPolygon>
+            </wp:wrapTight>
+            <wp:docPr id="25" name="Picture 25"/>
+            <wp:cNvGraphicFramePr>
+              <a:graphicFrameLocks xmlns:a="http://schemas.openxmlformats.org/drawingml/2006/main" noChangeAspect="1"/>
+            </wp:cNvGraphicFramePr>
+            <a:graphic xmlns:a="http://schemas.openxmlformats.org/drawingml/2006/main">
+              <a:graphicData uri="http://schemas.openxmlformats.org/drawingml/2006/picture">
+                <pic:pic xmlns:pic="http://schemas.openxmlformats.org/drawingml/2006/picture">
+                  <pic:nvPicPr>
+                    <pic:cNvPr id="1" name=""/>
+                    <pic:cNvPicPr/>
+                  </pic:nvPicPr>
+                  <pic:blipFill>
+                    <a:blip r:embed="rId30">
+                      <a:extLst>
+                        <a:ext uri="{28A0092B-C50C-407E-A947-70E740481C1C}">
+                          <a14:useLocalDpi xmlns:a14="http://schemas.microsoft.com/office/drawing/2010/main" val="0"/>
+                        </a:ext>
+                      </a:extLst>
+                    </a:blip>
+                    <a:stretch>
+                      <a:fillRect/>
+                    </a:stretch>
+                  </pic:blipFill>
+                  <pic:spPr>
+                    <a:xfrm>
+                      <a:off x="0" y="0"/>
+                      <a:ext cx="5731510" cy="3442335"/>
+                    </a:xfrm>
+                    <a:prstGeom prst="rect">
+                      <a:avLst/>
+                    </a:prstGeom>
+                  </pic:spPr>
+                </pic:pic>
+              </a:graphicData>
+            </a:graphic>
+          </wp:anchor>
+        </w:drawing>
+      </w:r>
+      <w:r>
+        <w:rPr>
+          <w:lang w:val="en-US"/>
+        </w:rPr>
+        <w:t>, so might as well use this one (below)</w:t>
+      </w:r>
+    </w:p>
+    <w:p>
+      <w:pPr>
+        <w:rPr>
+          <w:lang w:val="en-US"/>
+        </w:rPr>
+      </w:pPr>
+      <w:r>
+        <w:rPr>
+          <w:lang w:val="en-US"/>
+        </w:rPr>
+        <w:t>So reverting back to the main2 with lots of processing</w:t>
+      </w:r>
+      <w:r>
+        <w:rPr>
+          <w:lang w:val="en-US"/>
+        </w:rPr>
+        <w:t xml:space="preserve"> (including silence removal)</w:t>
+      </w:r>
+      <w:r>
+        <w:rPr>
+          <w:lang w:val="en-US"/>
+        </w:rPr>
+        <w:t xml:space="preserve"> so atleast we don’t have noise floor level problem.</w:t>
+      </w:r>
+    </w:p>
+    <w:p>
+      <w:pPr>
+        <w:rPr>
+          <w:lang w:val="en-US"/>
+        </w:rPr>
+      </w:pPr>
+      <w:r>
+        <w:rPr>
+          <w:lang w:val="en-US"/>
+        </w:rPr>
+        <w:t>Ah just realized the silence removal is what remove the noise floor. Thus instead I should just preprocess it so it remove the flat noise floor level on every octave band</w:t>
+      </w:r>
+    </w:p>
+    <w:p>
+      <w:pPr>
+        <w:rPr>
+          <w:lang w:val="en-US"/>
+        </w:rPr>
+      </w:pPr>
+      <w:r>
+        <w:rPr>
+          <w:lang w:val="en-US"/>
+        </w:rPr>
+        <w:t>Also, our main problem right now with most of these scenes evaluation is that the RIR don’t behave in expected way (the decay curve), as EDT have higher value than RT60 which suggest the shape of the curve is strange (it should’ve been exponential from start, ie steeper earlier instead of later)</w:t>
+      </w:r>
+    </w:p>
+    <w:p>
+      <w:pPr>
+        <w:rPr>
+          <w:lang w:val="en-US"/>
+        </w:rPr>
+      </w:pPr>
+      <w:r>
+        <w:rPr>
+          <w:lang w:val="en-US"/>
+        </w:rPr>
+        <w:drawing>
+          <wp:anchor distT="0" distB="0" distL="114300" distR="114300" simplePos="0" relativeHeight="251679744" behindDoc="1" locked="0" layoutInCell="1" allowOverlap="1" wp14:anchorId="20FFD3C7" wp14:editId="560E3792">
+            <wp:simplePos x="0" y="0"/>
+            <wp:positionH relativeFrom="column">
+              <wp:posOffset>0</wp:posOffset>
+            </wp:positionH>
+            <wp:positionV relativeFrom="paragraph">
+              <wp:posOffset>635</wp:posOffset>
+            </wp:positionV>
+            <wp:extent cx="3724795" cy="2543530"/>
+            <wp:effectExtent l="0" t="0" r="9525" b="9525"/>
+            <wp:wrapTight wrapText="bothSides">
+              <wp:wrapPolygon edited="0">
+                <wp:start x="0" y="0"/>
+                <wp:lineTo x="0" y="21519"/>
+                <wp:lineTo x="21545" y="21519"/>
+                <wp:lineTo x="21545" y="0"/>
+                <wp:lineTo x="0" y="0"/>
+              </wp:wrapPolygon>
+            </wp:wrapTight>
+            <wp:docPr id="26" name="Picture 26"/>
+            <wp:cNvGraphicFramePr>
+              <a:graphicFrameLocks xmlns:a="http://schemas.openxmlformats.org/drawingml/2006/main" noChangeAspect="1"/>
+            </wp:cNvGraphicFramePr>
+            <a:graphic xmlns:a="http://schemas.openxmlformats.org/drawingml/2006/main">
+              <a:graphicData uri="http://schemas.openxmlformats.org/drawingml/2006/picture">
+                <pic:pic xmlns:pic="http://schemas.openxmlformats.org/drawingml/2006/picture">
+                  <pic:nvPicPr>
+                    <pic:cNvPr id="1" name=""/>
+                    <pic:cNvPicPr/>
+                  </pic:nvPicPr>
+                  <pic:blipFill>
+                    <a:blip r:embed="rId31">
+                      <a:extLst>
+                        <a:ext uri="{28A0092B-C50C-407E-A947-70E740481C1C}">
+                          <a14:useLocalDpi xmlns:a14="http://schemas.microsoft.com/office/drawing/2010/main" val="0"/>
+                        </a:ext>
+                      </a:extLst>
+                    </a:blip>
+                    <a:stretch>
+                      <a:fillRect/>
+                    </a:stretch>
+                  </pic:blipFill>
+                  <pic:spPr>
+                    <a:xfrm>
+                      <a:off x="0" y="0"/>
+                      <a:ext cx="3724795" cy="2543530"/>
+                    </a:xfrm>
+                    <a:prstGeom prst="rect">
+                      <a:avLst/>
+                    </a:prstGeom>
+                  </pic:spPr>
+                </pic:pic>
+              </a:graphicData>
+            </a:graphic>
+          </wp:anchor>
+        </w:drawing>
+      </w:r>
+      <w:r>
+        <w:rPr>
+          <w:lang w:val="en-US"/>
+        </w:rPr>
+        <w:t>Even when using 0.5to5 ratio and using silence removed main2, it still give such values… I am honestly really sstumped and stressed..</w:t>
+      </w:r>
+      <w:r>
+        <w:rPr>
+          <w:lang w:val="en-US"/>
+        </w:rPr>
+        <w:br/>
+        <w:t>I think best course of action now is to just modify main2 to postprocess the signal so that on each octave band, after the lowest -db had been reached, remove all signal after to clean up the noise floor..</w:t>
+      </w:r>
+      <w:r>
+        <w:rPr>
+          <w:lang w:val="en-US"/>
+        </w:rPr>
+        <w:t xml:space="preserve"> or check if the signal go back up or stays at very low slope/gradient..</w:t>
+      </w:r>
+    </w:p>
+    <w:p>
+      <w:pPr>
+        <w:rPr>
+          <w:lang w:val="en-US"/>
+        </w:rPr>
+      </w:pPr>
+      <w:r>
+        <w:rPr>
+          <w:lang w:val="en-US"/>
+        </w:rPr>
+        <w:t>For now, lets email Mona for a meeting to discuss our finding and issues.</w:t>
+      </w:r>
+    </w:p>
+    <w:p>
+      <w:pPr>
+        <w:rPr>
+          <w:lang w:val="en-US"/>
+        </w:rPr>
+      </w:pPr>
+      <w:r>
+        <w:rPr>
+          <w:lang w:val="en-US"/>
+        </w:rPr>
+        <w:t xml:space="preserve">For tomorrow, lets use the silence threshold in main2 and generate all scenes to see what we got so far (with different silence threshold for each to remove noise floor). Personally I think the inverse </w:t>
+      </w:r>
+      <w:r>
+        <w:rPr>
+          <w:lang w:val="en-US"/>
+        </w:rPr>
+        <w:lastRenderedPageBreak/>
+        <w:t>filter/deconvolve method including align (thanks to sync implementation in unity) is perfect because our RIR looks pretty good, but would be great to reconfirm w/ Mona &amp; Atiyeh.</w:t>
+      </w:r>
     </w:p>
     <w:sectPr>
       <w:pgSz w:w="11906" w:h="16838"/>

</xml_diff>

<commit_message>
gave one of the best KT but idk if this correct or not (window time alignment method)
</commit_message>
<xml_diff>
--- a/Intern-Logs/Week 9.docx
+++ b/Intern-Logs/Week 9.docx
@@ -1002,7 +1002,7 @@
           <w:lang w:val="en-US"/>
         </w:rPr>
         <w:drawing>
-          <wp:anchor distT="0" distB="0" distL="114300" distR="114300" simplePos="0" relativeHeight="251661312" behindDoc="1" locked="0" layoutInCell="1" allowOverlap="1" wp14:anchorId="647F33B0" wp14:editId="7949A7F9">
+          <wp:anchor distT="0" distB="0" distL="114300" distR="114300" simplePos="0" relativeHeight="251661312" behindDoc="1" locked="0" layoutInCell="1" allowOverlap="1" wp14:anchorId="647F33B0" wp14:editId="10FDD66D">
             <wp:simplePos x="0" y="0"/>
             <wp:positionH relativeFrom="margin">
               <wp:posOffset>3123565</wp:posOffset>
@@ -1071,7 +1071,7 @@
           <w:lang w:val="en-US"/>
         </w:rPr>
         <w:drawing>
-          <wp:anchor distT="0" distB="0" distL="114300" distR="114300" simplePos="0" relativeHeight="251660288" behindDoc="1" locked="0" layoutInCell="1" allowOverlap="1" wp14:anchorId="3451246A" wp14:editId="3F35429F">
+          <wp:anchor distT="0" distB="0" distL="114300" distR="114300" simplePos="0" relativeHeight="251660288" behindDoc="1" locked="0" layoutInCell="1" allowOverlap="1" wp14:anchorId="3451246A" wp14:editId="1DF667EE">
             <wp:simplePos x="0" y="0"/>
             <wp:positionH relativeFrom="margin">
               <wp:align>left</wp:align>
@@ -1483,7 +1483,7 @@
           <w:lang w:val="en-US"/>
         </w:rPr>
         <w:drawing>
-          <wp:anchor distT="0" distB="0" distL="114300" distR="114300" simplePos="0" relativeHeight="251665408" behindDoc="1" locked="0" layoutInCell="1" allowOverlap="1" wp14:anchorId="5DE7B475" wp14:editId="159639D4">
+          <wp:anchor distT="0" distB="0" distL="114300" distR="114300" simplePos="0" relativeHeight="251665408" behindDoc="1" locked="0" layoutInCell="1" allowOverlap="1" wp14:anchorId="5DE7B475" wp14:editId="1EDCF6D7">
             <wp:simplePos x="0" y="0"/>
             <wp:positionH relativeFrom="margin">
               <wp:posOffset>-7620</wp:posOffset>
@@ -1901,7 +1901,7 @@
           <w:noProof/>
         </w:rPr>
         <w:drawing>
-          <wp:anchor distT="0" distB="0" distL="114300" distR="114300" simplePos="0" relativeHeight="251668480" behindDoc="1" locked="0" layoutInCell="1" allowOverlap="1" wp14:anchorId="46A66043" wp14:editId="22E0652D">
+          <wp:anchor distT="0" distB="0" distL="114300" distR="114300" simplePos="0" relativeHeight="251668480" behindDoc="1" locked="0" layoutInCell="1" allowOverlap="1" wp14:anchorId="46A66043" wp14:editId="1288A2DF">
             <wp:simplePos x="0" y="0"/>
             <wp:positionH relativeFrom="margin">
               <wp:align>left</wp:align>
@@ -2058,7 +2058,7 @@
           <w:lang w:val="en-US"/>
         </w:rPr>
         <w:drawing>
-          <wp:anchor distT="0" distB="0" distL="114300" distR="114300" simplePos="0" relativeHeight="251672576" behindDoc="1" locked="0" layoutInCell="1" allowOverlap="1" wp14:anchorId="252BFD35" wp14:editId="45993DB0">
+          <wp:anchor distT="0" distB="0" distL="114300" distR="114300" simplePos="0" relativeHeight="251672576" behindDoc="1" locked="0" layoutInCell="1" allowOverlap="1" wp14:anchorId="252BFD35" wp14:editId="1D6A4FEB">
             <wp:simplePos x="0" y="0"/>
             <wp:positionH relativeFrom="margin">
               <wp:posOffset>3416199</wp:posOffset>
@@ -2127,7 +2127,7 @@
           <w:lang w:val="en-US"/>
         </w:rPr>
         <w:drawing>
-          <wp:anchor distT="0" distB="0" distL="114300" distR="114300" simplePos="0" relativeHeight="251671552" behindDoc="1" locked="0" layoutInCell="1" allowOverlap="1" wp14:anchorId="47599A5C" wp14:editId="6560974C">
+          <wp:anchor distT="0" distB="0" distL="114300" distR="114300" simplePos="0" relativeHeight="251671552" behindDoc="1" locked="0" layoutInCell="1" allowOverlap="1" wp14:anchorId="47599A5C" wp14:editId="0EE90B7C">
             <wp:simplePos x="0" y="0"/>
             <wp:positionH relativeFrom="margin">
               <wp:posOffset>3013710</wp:posOffset>
@@ -2896,6 +2896,7 @@
       </w:pPr>
       <w:r>
         <w:rPr>
+          <w:noProof/>
           <w:lang w:val="en-US"/>
         </w:rPr>
         <w:drawing>
@@ -2958,10 +2959,11 @@
       </w:r>
       <w:r>
         <w:rPr>
+          <w:noProof/>
           <w:lang w:val="en-US"/>
         </w:rPr>
         <w:drawing>
-          <wp:anchor distT="0" distB="0" distL="114300" distR="114300" simplePos="0" relativeHeight="251675648" behindDoc="1" locked="0" layoutInCell="1" allowOverlap="1" wp14:anchorId="5D6E0067" wp14:editId="26A31996">
+          <wp:anchor distT="0" distB="0" distL="114300" distR="114300" simplePos="0" relativeHeight="251675648" behindDoc="1" locked="0" layoutInCell="1" allowOverlap="1" wp14:anchorId="5D6E0067" wp14:editId="7DC52352">
             <wp:simplePos x="914400" y="4702629"/>
             <wp:positionH relativeFrom="margin">
               <wp:align>left</wp:align>
@@ -3077,6 +3079,7 @@
       </w:r>
       <w:r>
         <w:rPr>
+          <w:noProof/>
           <w:lang w:val="en-US"/>
         </w:rPr>
         <w:drawing>
@@ -3297,6 +3300,7 @@
       </w:r>
       <w:r>
         <w:rPr>
+          <w:noProof/>
           <w:lang w:val="en-US"/>
         </w:rPr>
         <w:drawing>
@@ -3423,6 +3427,7 @@
       </w:pPr>
       <w:r>
         <w:rPr>
+          <w:noProof/>
           <w:lang w:val="en-US"/>
         </w:rPr>
         <w:drawing>
@@ -3534,6 +3539,198 @@
         </w:rPr>
         <w:lastRenderedPageBreak/>
         <w:t>filter/deconvolve method including align (thanks to sync implementation in unity) is perfect because our RIR looks pretty good, but would be great to reconfirm w/ Mona &amp; Atiyeh.</w:t>
+      </w:r>
+    </w:p>
+    <w:p>
+      <w:pPr>
+        <w:pStyle w:val="Heading1"/>
+        <w:rPr>
+          <w:lang w:val="en-US"/>
+        </w:rPr>
+      </w:pPr>
+      <w:r>
+        <w:rPr>
+          <w:lang w:val="en-US"/>
+        </w:rPr>
+        <w:t>Thursday, 22 August 2024</w:t>
+      </w:r>
+    </w:p>
+    <w:p>
+      <w:pPr>
+        <w:rPr>
+          <w:lang w:val="en-US"/>
+        </w:rPr>
+      </w:pPr>
+      <w:r>
+        <w:rPr>
+          <w:lang w:val="en-US"/>
+        </w:rPr>
+        <w:t>Mona replied with meeting set on Tuesday next week (27</w:t>
+      </w:r>
+      <w:r>
+        <w:rPr>
+          <w:vertAlign w:val="superscript"/>
+          <w:lang w:val="en-US"/>
+        </w:rPr>
+        <w:t>th</w:t>
+      </w:r>
+      <w:r>
+        <w:rPr>
+          <w:lang w:val="en-US"/>
+        </w:rPr>
+        <w:t>), I however need to send my poster for printing before 28</w:t>
+      </w:r>
+      <w:r>
+        <w:rPr>
+          <w:vertAlign w:val="superscript"/>
+          <w:lang w:val="en-US"/>
+        </w:rPr>
+        <w:t>th</w:t>
+      </w:r>
+      <w:r>
+        <w:rPr>
+          <w:lang w:val="en-US"/>
+        </w:rPr>
+        <w:t>, so lets just continue with generating all scenes result as planned and see how it is. Then just start creating poster and start wrapping up/writing technical report</w:t>
+      </w:r>
+      <w:r>
+        <w:rPr>
+          <w:lang w:val="en-US"/>
+        </w:rPr>
+        <w:t xml:space="preserve"> and readme for handoff etc.</w:t>
+      </w:r>
+    </w:p>
+    <w:p>
+      <w:pPr>
+        <w:rPr>
+          <w:lang w:val="en-US"/>
+        </w:rPr>
+      </w:pPr>
+      <w:r>
+        <w:rPr>
+          <w:lang w:val="en-US"/>
+        </w:rPr>
+        <w:t>OK last one modification before trying on all, lets realign the signals because I just realized its not as aligned as possible which might be culprit for the issues.</w:t>
+      </w:r>
+    </w:p>
+    <w:p>
+      <w:pPr>
+        <w:rPr>
+          <w:lang w:val="en-US"/>
+        </w:rPr>
+      </w:pPr>
+      <w:r>
+        <w:rPr>
+          <w:lang w:val="en-US"/>
+        </w:rPr>
+        <w:t>This is now the most aligned I can get (literally getting orange color from blue and red)</w:t>
+      </w:r>
+    </w:p>
+    <w:p>
+      <w:pPr>
+        <w:rPr>
+          <w:lang w:val="en-US"/>
+        </w:rPr>
+      </w:pPr>
+      <w:r>
+        <w:rPr>
+          <w:lang w:val="en-US"/>
+        </w:rPr>
+        <w:drawing>
+          <wp:inline distT="0" distB="0" distL="0" distR="0" wp14:anchorId="294BF3F3" wp14:editId="44AC46D1">
+            <wp:extent cx="5731510" cy="2554605"/>
+            <wp:effectExtent l="0" t="0" r="2540" b="0"/>
+            <wp:docPr id="936573292" name="Picture 1"/>
+            <wp:cNvGraphicFramePr>
+              <a:graphicFrameLocks xmlns:a="http://schemas.openxmlformats.org/drawingml/2006/main" noChangeAspect="1"/>
+            </wp:cNvGraphicFramePr>
+            <a:graphic xmlns:a="http://schemas.openxmlformats.org/drawingml/2006/main">
+              <a:graphicData uri="http://schemas.openxmlformats.org/drawingml/2006/picture">
+                <pic:pic xmlns:pic="http://schemas.openxmlformats.org/drawingml/2006/picture">
+                  <pic:nvPicPr>
+                    <pic:cNvPr id="936573292" name=""/>
+                    <pic:cNvPicPr/>
+                  </pic:nvPicPr>
+                  <pic:blipFill>
+                    <a:blip r:embed="rId32"/>
+                    <a:stretch>
+                      <a:fillRect/>
+                    </a:stretch>
+                  </pic:blipFill>
+                  <pic:spPr>
+                    <a:xfrm>
+                      <a:off x="0" y="0"/>
+                      <a:ext cx="5731510" cy="2554605"/>
+                    </a:xfrm>
+                    <a:prstGeom prst="rect">
+                      <a:avLst/>
+                    </a:prstGeom>
+                  </pic:spPr>
+                </pic:pic>
+              </a:graphicData>
+            </a:graphic>
+          </wp:inline>
+        </w:drawing>
+      </w:r>
+    </w:p>
+    <w:p>
+      <w:pPr>
+        <w:rPr>
+          <w:lang w:val="en-US"/>
+        </w:rPr>
+      </w:pPr>
+      <w:r>
+        <w:rPr>
+          <w:lang w:val="en-US"/>
+        </w:rPr>
+        <w:t>Unfortunately, for some reason, this causes error on main3.</w:t>
+      </w:r>
+    </w:p>
+    <w:p>
+      <w:pPr>
+        <w:rPr>
+          <w:lang w:val="en-US"/>
+        </w:rPr>
+      </w:pPr>
+      <w:r>
+        <w:rPr>
+          <w:lang w:val="en-US"/>
+        </w:rPr>
+        <w:drawing>
+          <wp:inline distT="0" distB="0" distL="0" distR="0" wp14:anchorId="342DA35B" wp14:editId="225130A0">
+            <wp:extent cx="5731510" cy="1133475"/>
+            <wp:effectExtent l="0" t="0" r="2540" b="9525"/>
+            <wp:docPr id="1207069318" name="Picture 1"/>
+            <wp:cNvGraphicFramePr>
+              <a:graphicFrameLocks xmlns:a="http://schemas.openxmlformats.org/drawingml/2006/main" noChangeAspect="1"/>
+            </wp:cNvGraphicFramePr>
+            <a:graphic xmlns:a="http://schemas.openxmlformats.org/drawingml/2006/main">
+              <a:graphicData uri="http://schemas.openxmlformats.org/drawingml/2006/picture">
+                <pic:pic xmlns:pic="http://schemas.openxmlformats.org/drawingml/2006/picture">
+                  <pic:nvPicPr>
+                    <pic:cNvPr id="1207069318" name=""/>
+                    <pic:cNvPicPr/>
+                  </pic:nvPicPr>
+                  <pic:blipFill>
+                    <a:blip r:embed="rId33"/>
+                    <a:stretch>
+                      <a:fillRect/>
+                    </a:stretch>
+                  </pic:blipFill>
+                  <pic:spPr>
+                    <a:xfrm>
+                      <a:off x="0" y="0"/>
+                      <a:ext cx="5731510" cy="1133475"/>
+                    </a:xfrm>
+                    <a:prstGeom prst="rect">
+                      <a:avLst/>
+                    </a:prstGeom>
+                  </pic:spPr>
+                </pic:pic>
+              </a:graphicData>
+            </a:graphic>
+          </wp:inline>
+        </w:drawing>
       </w:r>
     </w:p>
     <w:sectPr>

</xml_diff>

<commit_message>
alignment window and pure silence test with 30sec sweep
</commit_message>
<xml_diff>
--- a/Intern-Logs/Week 9.docx
+++ b/Intern-Logs/Week 9.docx
@@ -3732,6 +3732,296 @@
           </wp:inline>
         </w:drawing>
       </w:r>
+    </w:p>
+    <w:p>
+      <w:pPr>
+        <w:rPr>
+          <w:lang w:val="en-US"/>
+        </w:rPr>
+      </w:pPr>
+      <w:r>
+        <w:rPr>
+          <w:lang w:val="en-US"/>
+        </w:rPr>
+        <w:t xml:space="preserve">Nvm, this only perfectly align for open air test, KT isn’t align for some </w:t>
+      </w:r>
+      <w:r>
+        <w:rPr>
+          <w:lang w:val="en-US"/>
+        </w:rPr>
+        <w:t>reason.</w:t>
+      </w:r>
+    </w:p>
+    <w:p>
+      <w:pPr>
+        <w:rPr>
+          <w:lang w:val="en-US"/>
+        </w:rPr>
+      </w:pPr>
+      <w:r>
+        <w:rPr>
+          <w:lang w:val="en-US"/>
+        </w:rPr>
+        <w:t xml:space="preserve">Added alignment window method, and this works pretty well for KT and LR imo but failed horribly on Test open air for some reason… </w:t>
+      </w:r>
+      <w:r>
+        <w:rPr>
+          <w:lang w:val="en-US"/>
+        </w:rPr>
+        <w:t>For now lets get more recording (from ST, UL and MR for sanity check)</w:t>
+      </w:r>
+    </w:p>
+    <w:p>
+      <w:pPr>
+        <w:rPr>
+          <w:lang w:val="en-US"/>
+        </w:rPr>
+      </w:pPr>
+      <w:r>
+        <w:rPr>
+          <w:lang w:val="en-US"/>
+        </w:rPr>
+        <w:drawing>
+          <wp:anchor distT="0" distB="0" distL="114300" distR="114300" simplePos="0" relativeHeight="251680768" behindDoc="1" locked="0" layoutInCell="1" allowOverlap="1" wp14:anchorId="364D30D2" wp14:editId="224916CF">
+            <wp:simplePos x="0" y="0"/>
+            <wp:positionH relativeFrom="margin">
+              <wp:posOffset>3591560</wp:posOffset>
+            </wp:positionH>
+            <wp:positionV relativeFrom="paragraph">
+              <wp:posOffset>-944245</wp:posOffset>
+            </wp:positionV>
+            <wp:extent cx="3054350" cy="2270760"/>
+            <wp:effectExtent l="0" t="0" r="0" b="0"/>
+            <wp:wrapTight wrapText="bothSides">
+              <wp:wrapPolygon edited="0">
+                <wp:start x="0" y="0"/>
+                <wp:lineTo x="0" y="21383"/>
+                <wp:lineTo x="21420" y="21383"/>
+                <wp:lineTo x="21420" y="0"/>
+                <wp:lineTo x="0" y="0"/>
+              </wp:wrapPolygon>
+            </wp:wrapTight>
+            <wp:docPr id="474662923" name="Picture 1"/>
+            <wp:cNvGraphicFramePr>
+              <a:graphicFrameLocks xmlns:a="http://schemas.openxmlformats.org/drawingml/2006/main" noChangeAspect="1"/>
+            </wp:cNvGraphicFramePr>
+            <a:graphic xmlns:a="http://schemas.openxmlformats.org/drawingml/2006/main">
+              <a:graphicData uri="http://schemas.openxmlformats.org/drawingml/2006/picture">
+                <pic:pic xmlns:pic="http://schemas.openxmlformats.org/drawingml/2006/picture">
+                  <pic:nvPicPr>
+                    <pic:cNvPr id="474662923" name=""/>
+                    <pic:cNvPicPr/>
+                  </pic:nvPicPr>
+                  <pic:blipFill>
+                    <a:blip r:embed="rId34">
+                      <a:extLst>
+                        <a:ext uri="{28A0092B-C50C-407E-A947-70E740481C1C}">
+                          <a14:useLocalDpi xmlns:a14="http://schemas.microsoft.com/office/drawing/2010/main" val="0"/>
+                        </a:ext>
+                      </a:extLst>
+                    </a:blip>
+                    <a:stretch>
+                      <a:fillRect/>
+                    </a:stretch>
+                  </pic:blipFill>
+                  <pic:spPr>
+                    <a:xfrm>
+                      <a:off x="0" y="0"/>
+                      <a:ext cx="3054350" cy="2270760"/>
+                    </a:xfrm>
+                    <a:prstGeom prst="rect">
+                      <a:avLst/>
+                    </a:prstGeom>
+                  </pic:spPr>
+                </pic:pic>
+              </a:graphicData>
+            </a:graphic>
+            <wp14:sizeRelH relativeFrom="margin">
+              <wp14:pctWidth>0</wp14:pctWidth>
+            </wp14:sizeRelH>
+            <wp14:sizeRelV relativeFrom="margin">
+              <wp14:pctHeight>0</wp14:pctHeight>
+            </wp14:sizeRelV>
+          </wp:anchor>
+        </w:drawing>
+      </w:r>
+      <w:r>
+        <w:rPr>
+          <w:lang w:val="en-US"/>
+        </w:rPr>
+        <w:t>NVM, after rerunning it more, I feel like on lower freq, the rt60 and edt is higher than usual. Tbf this could just be because of the length of our sine sweep. So let’s try longer sine sweep next.</w:t>
+      </w:r>
+      <w:r>
+        <w:rPr>
+          <w:lang w:val="en-US"/>
+        </w:rPr>
+        <w:br/>
+        <w:t>Here is perfect impulse response on 30 sec on default y_fit</w:t>
+      </w:r>
+    </w:p>
+    <w:p>
+      <w:pPr>
+        <w:rPr>
+          <w:lang w:val="en-US"/>
+        </w:rPr>
+      </w:pPr>
+      <w:r>
+        <w:rPr>
+          <w:lang w:val="en-US"/>
+        </w:rPr>
+        <w:lastRenderedPageBreak/>
+        <w:drawing>
+          <wp:anchor distT="0" distB="0" distL="114300" distR="114300" simplePos="0" relativeHeight="251682816" behindDoc="1" locked="0" layoutInCell="1" allowOverlap="1" wp14:anchorId="40E546B4" wp14:editId="3DCAB812">
+            <wp:simplePos x="0" y="0"/>
+            <wp:positionH relativeFrom="column">
+              <wp:posOffset>-88900</wp:posOffset>
+            </wp:positionH>
+            <wp:positionV relativeFrom="paragraph">
+              <wp:posOffset>0</wp:posOffset>
+            </wp:positionV>
+            <wp:extent cx="5731510" cy="3672840"/>
+            <wp:effectExtent l="0" t="0" r="2540" b="3810"/>
+            <wp:wrapTight wrapText="bothSides">
+              <wp:wrapPolygon edited="0">
+                <wp:start x="0" y="0"/>
+                <wp:lineTo x="0" y="21510"/>
+                <wp:lineTo x="21538" y="21510"/>
+                <wp:lineTo x="21538" y="0"/>
+                <wp:lineTo x="0" y="0"/>
+              </wp:wrapPolygon>
+            </wp:wrapTight>
+            <wp:docPr id="175669457" name="Picture 1"/>
+            <wp:cNvGraphicFramePr>
+              <a:graphicFrameLocks xmlns:a="http://schemas.openxmlformats.org/drawingml/2006/main" noChangeAspect="1"/>
+            </wp:cNvGraphicFramePr>
+            <a:graphic xmlns:a="http://schemas.openxmlformats.org/drawingml/2006/main">
+              <a:graphicData uri="http://schemas.openxmlformats.org/drawingml/2006/picture">
+                <pic:pic xmlns:pic="http://schemas.openxmlformats.org/drawingml/2006/picture">
+                  <pic:nvPicPr>
+                    <pic:cNvPr id="175669457" name=""/>
+                    <pic:cNvPicPr/>
+                  </pic:nvPicPr>
+                  <pic:blipFill>
+                    <a:blip r:embed="rId35" cstate="print">
+                      <a:extLst>
+                        <a:ext uri="{28A0092B-C50C-407E-A947-70E740481C1C}">
+                          <a14:useLocalDpi xmlns:a14="http://schemas.microsoft.com/office/drawing/2010/main" val="0"/>
+                        </a:ext>
+                      </a:extLst>
+                    </a:blip>
+                    <a:stretch>
+                      <a:fillRect/>
+                    </a:stretch>
+                  </pic:blipFill>
+                  <pic:spPr>
+                    <a:xfrm>
+                      <a:off x="0" y="0"/>
+                      <a:ext cx="5731510" cy="3672840"/>
+                    </a:xfrm>
+                    <a:prstGeom prst="rect">
+                      <a:avLst/>
+                    </a:prstGeom>
+                  </pic:spPr>
+                </pic:pic>
+              </a:graphicData>
+            </a:graphic>
+          </wp:anchor>
+        </w:drawing>
+      </w:r>
+      <w:r>
+        <w:rPr>
+          <w:lang w:val="en-US"/>
+        </w:rPr>
+        <w:t>As seen, the noise floor is still higher than it should be for higher and lower freq so lets use y_fit [-5 -35] for these.</w:t>
+      </w:r>
+    </w:p>
+    <w:p>
+      <w:pPr>
+        <w:rPr>
+          <w:lang w:val="en-US"/>
+        </w:rPr>
+      </w:pPr>
+      <w:r>
+        <w:rPr>
+          <w:lang w:val="en-US"/>
+        </w:rPr>
+        <w:drawing>
+          <wp:anchor distT="0" distB="0" distL="114300" distR="114300" simplePos="0" relativeHeight="251681792" behindDoc="1" locked="0" layoutInCell="1" allowOverlap="1" wp14:anchorId="11EE6E0A" wp14:editId="101CFB60">
+            <wp:simplePos x="0" y="0"/>
+            <wp:positionH relativeFrom="margin">
+              <wp:align>left</wp:align>
+            </wp:positionH>
+            <wp:positionV relativeFrom="paragraph">
+              <wp:posOffset>6350</wp:posOffset>
+            </wp:positionV>
+            <wp:extent cx="3111500" cy="2276475"/>
+            <wp:effectExtent l="0" t="0" r="0" b="9525"/>
+            <wp:wrapTight wrapText="bothSides">
+              <wp:wrapPolygon edited="0">
+                <wp:start x="0" y="0"/>
+                <wp:lineTo x="0" y="21510"/>
+                <wp:lineTo x="21424" y="21510"/>
+                <wp:lineTo x="21424" y="0"/>
+                <wp:lineTo x="0" y="0"/>
+              </wp:wrapPolygon>
+            </wp:wrapTight>
+            <wp:docPr id="524176775" name="Picture 1"/>
+            <wp:cNvGraphicFramePr>
+              <a:graphicFrameLocks xmlns:a="http://schemas.openxmlformats.org/drawingml/2006/main" noChangeAspect="1"/>
+            </wp:cNvGraphicFramePr>
+            <a:graphic xmlns:a="http://schemas.openxmlformats.org/drawingml/2006/main">
+              <a:graphicData uri="http://schemas.openxmlformats.org/drawingml/2006/picture">
+                <pic:pic xmlns:pic="http://schemas.openxmlformats.org/drawingml/2006/picture">
+                  <pic:nvPicPr>
+                    <pic:cNvPr id="524176775" name=""/>
+                    <pic:cNvPicPr/>
+                  </pic:nvPicPr>
+                  <pic:blipFill>
+                    <a:blip r:embed="rId36">
+                      <a:extLst>
+                        <a:ext uri="{28A0092B-C50C-407E-A947-70E740481C1C}">
+                          <a14:useLocalDpi xmlns:a14="http://schemas.microsoft.com/office/drawing/2010/main" val="0"/>
+                        </a:ext>
+                      </a:extLst>
+                    </a:blip>
+                    <a:stretch>
+                      <a:fillRect/>
+                    </a:stretch>
+                  </pic:blipFill>
+                  <pic:spPr>
+                    <a:xfrm>
+                      <a:off x="0" y="0"/>
+                      <a:ext cx="3111500" cy="2276475"/>
+                    </a:xfrm>
+                    <a:prstGeom prst="rect">
+                      <a:avLst/>
+                    </a:prstGeom>
+                  </pic:spPr>
+                </pic:pic>
+              </a:graphicData>
+            </a:graphic>
+            <wp14:sizeRelH relativeFrom="margin">
+              <wp14:pctWidth>0</wp14:pctWidth>
+            </wp14:sizeRelH>
+            <wp14:sizeRelV relativeFrom="margin">
+              <wp14:pctHeight>0</wp14:pctHeight>
+            </wp14:sizeRelV>
+          </wp:anchor>
+        </w:drawing>
+      </w:r>
+      <w:r>
+        <w:rPr>
+          <w:lang w:val="en-US"/>
+        </w:rPr>
+        <w:t>Much better!</w:t>
+      </w:r>
+    </w:p>
+    <w:p>
+      <w:pPr>
+        <w:rPr>
+          <w:lang w:val="en-US"/>
+        </w:rPr>
+      </w:pPr>
     </w:p>
     <w:sectPr>
       <w:pgSz w:w="11906" w:h="16838"/>

</xml_diff>

<commit_message>
30 sec sine sweep test (not good at all)
</commit_message>
<xml_diff>
--- a/Intern-Logs/Week 9.docx
+++ b/Intern-Logs/Week 9.docx
@@ -130,11 +130,19 @@
           <w:lang w:val="en-US"/>
         </w:rPr>
       </w:pPr>
-      <w:r>
-        <w:rPr>
-          <w:lang w:val="en-US"/>
-        </w:rPr>
-        <w:t xml:space="preserve">Im assuming this anomaly (floor) is due to inaccurate inverse filter thus causing problem after deconvolve. </w:t>
+      <w:proofErr w:type="spellStart"/>
+      <w:r>
+        <w:rPr>
+          <w:lang w:val="en-US"/>
+        </w:rPr>
+        <w:t>Im</w:t>
+      </w:r>
+      <w:proofErr w:type="spellEnd"/>
+      <w:r>
+        <w:rPr>
+          <w:lang w:val="en-US"/>
+        </w:rPr>
+        <w:t xml:space="preserve"> assuming this anomaly (floor) is due to inaccurate inverse filter thus causing problem after deconvolve. </w:t>
       </w:r>
     </w:p>
     <w:p>
@@ -452,8 +460,16 @@
         <w:rPr>
           <w:lang w:val="en-US"/>
         </w:rPr>
-        <w:t>Regenerate sine sweep and inverse filter using audacity plugin instead of python manual coding to eliminate errors etc</w:t>
-      </w:r>
+        <w:t xml:space="preserve">Regenerate sine sweep and inverse filter using audacity plugin instead of python manual coding to eliminate errors </w:t>
+      </w:r>
+      <w:proofErr w:type="spellStart"/>
+      <w:r>
+        <w:rPr>
+          <w:lang w:val="en-US"/>
+        </w:rPr>
+        <w:t>etc</w:t>
+      </w:r>
+      <w:proofErr w:type="spellEnd"/>
       <w:r>
         <w:rPr>
           <w:lang w:val="en-US"/>
@@ -626,7 +642,21 @@
         <w:rPr>
           <w:lang w:val="en-US"/>
         </w:rPr>
-        <w:t>Make it well structured for handoff!</w:t>
+        <w:t xml:space="preserve">Make it </w:t>
+      </w:r>
+      <w:proofErr w:type="spellStart"/>
+      <w:r>
+        <w:rPr>
+          <w:lang w:val="en-US"/>
+        </w:rPr>
+        <w:t>well structured</w:t>
+      </w:r>
+      <w:proofErr w:type="spellEnd"/>
+      <w:r>
+        <w:rPr>
+          <w:lang w:val="en-US"/>
+        </w:rPr>
+        <w:t xml:space="preserve"> for handoff!</w:t>
       </w:r>
       <w:r>
         <w:rPr>
@@ -658,7 +688,21 @@
         <w:rPr>
           <w:lang w:val="en-US"/>
         </w:rPr>
-        <w:t>Let’s rewrite all this into proper todo list.</w:t>
+        <w:t xml:space="preserve">Let’s rewrite all this into proper </w:t>
+      </w:r>
+      <w:proofErr w:type="spellStart"/>
+      <w:r>
+        <w:rPr>
+          <w:lang w:val="en-US"/>
+        </w:rPr>
+        <w:t>todo</w:t>
+      </w:r>
+      <w:proofErr w:type="spellEnd"/>
+      <w:r>
+        <w:rPr>
+          <w:lang w:val="en-US"/>
+        </w:rPr>
+        <w:t xml:space="preserve"> list.</w:t>
       </w:r>
     </w:p>
     <w:p>
@@ -778,7 +822,21 @@
         <w:rPr>
           <w:lang w:val="en-US"/>
         </w:rPr>
-        <w:t xml:space="preserve"> Septembe, Mona on any day after 3</w:t>
+        <w:t xml:space="preserve"> </w:t>
+      </w:r>
+      <w:proofErr w:type="spellStart"/>
+      <w:r>
+        <w:rPr>
+          <w:lang w:val="en-US"/>
+        </w:rPr>
+        <w:t>Septembe</w:t>
+      </w:r>
+      <w:proofErr w:type="spellEnd"/>
+      <w:r>
+        <w:rPr>
+          <w:lang w:val="en-US"/>
+        </w:rPr>
+        <w:t>, Mona on any day after 3</w:t>
       </w:r>
       <w:r>
         <w:rPr>
@@ -809,7 +867,21 @@
         <w:rPr>
           <w:lang w:val="en-US"/>
         </w:rPr>
-        <w:t>Make it well structured for handoff! (Well documented and structured)</w:t>
+        <w:t xml:space="preserve">Make it </w:t>
+      </w:r>
+      <w:proofErr w:type="spellStart"/>
+      <w:r>
+        <w:rPr>
+          <w:lang w:val="en-US"/>
+        </w:rPr>
+        <w:t>well structured</w:t>
+      </w:r>
+      <w:proofErr w:type="spellEnd"/>
+      <w:r>
+        <w:rPr>
+          <w:lang w:val="en-US"/>
+        </w:rPr>
+        <w:t xml:space="preserve"> for handoff! (Well documented and structured)</w:t>
       </w:r>
     </w:p>
     <w:p>
@@ -859,8 +931,16 @@
         <w:rPr>
           <w:lang w:val="en-US"/>
         </w:rPr>
-        <w:t>Regenerate sine sweep and inverse filter using audacity plugin instead of python manual coding to eliminate errors etc</w:t>
-      </w:r>
+        <w:t xml:space="preserve">Regenerate sine sweep and inverse filter using audacity plugin instead of python manual coding to eliminate errors </w:t>
+      </w:r>
+      <w:proofErr w:type="spellStart"/>
+      <w:r>
+        <w:rPr>
+          <w:lang w:val="en-US"/>
+        </w:rPr>
+        <w:t>etc</w:t>
+      </w:r>
+      <w:proofErr w:type="spellEnd"/>
     </w:p>
     <w:p>
       <w:pPr>
@@ -927,20 +1007,62 @@
         <w:rPr>
           <w:lang w:val="en-US"/>
         </w:rPr>
-        <w:t>Gave up on no. 1 because I think its impossible to get better approximate of sine sweep from input only, and generating sine sweep together with inverse filter (where parameter is known and defined) is a better way. Although because this would be exactly the same as Mona’s previous one, so instead I used matlab to generate the sine sweep and inverse filter instead of Python.</w:t>
-      </w:r>
-    </w:p>
-    <w:p>
-      <w:pPr>
-        <w:rPr>
-          <w:lang w:val="en-US"/>
-        </w:rPr>
-      </w:pPr>
-      <w:r>
-        <w:rPr>
-          <w:lang w:val="en-US"/>
-        </w:rPr>
-        <w:t>I also ran the deconvolve on the on the generated sweep straight away (without any simulation/noise) to get as perfect impulse response as I can, it still not perfect but good enough imo which prove the deconvolve is working.</w:t>
+        <w:t xml:space="preserve">Gave up on no. 1 because I think </w:t>
+      </w:r>
+      <w:proofErr w:type="spellStart"/>
+      <w:r>
+        <w:rPr>
+          <w:lang w:val="en-US"/>
+        </w:rPr>
+        <w:t>its</w:t>
+      </w:r>
+      <w:proofErr w:type="spellEnd"/>
+      <w:r>
+        <w:rPr>
+          <w:lang w:val="en-US"/>
+        </w:rPr>
+        <w:t xml:space="preserve"> impossible to get better approximate of sine sweep from input only, and generating sine sweep together with inverse filter (where parameter is known and defined) is a better way. Although because this would be exactly the same as Mona’s previous one, so instead I used </w:t>
+      </w:r>
+      <w:proofErr w:type="spellStart"/>
+      <w:r>
+        <w:rPr>
+          <w:lang w:val="en-US"/>
+        </w:rPr>
+        <w:t>matlab</w:t>
+      </w:r>
+      <w:proofErr w:type="spellEnd"/>
+      <w:r>
+        <w:rPr>
+          <w:lang w:val="en-US"/>
+        </w:rPr>
+        <w:t xml:space="preserve"> to generate the sine sweep and inverse filter instead of Python.</w:t>
+      </w:r>
+    </w:p>
+    <w:p>
+      <w:pPr>
+        <w:rPr>
+          <w:lang w:val="en-US"/>
+        </w:rPr>
+      </w:pPr>
+      <w:r>
+        <w:rPr>
+          <w:lang w:val="en-US"/>
+        </w:rPr>
+        <w:t xml:space="preserve">I also ran the deconvolve on the on the generated sweep straight away (without any simulation/noise) to get as perfect impulse response as I can, it still not perfect but good enough </w:t>
+      </w:r>
+      <w:proofErr w:type="spellStart"/>
+      <w:r>
+        <w:rPr>
+          <w:lang w:val="en-US"/>
+        </w:rPr>
+        <w:t>imo</w:t>
+      </w:r>
+      <w:proofErr w:type="spellEnd"/>
+      <w:r>
+        <w:rPr>
+          <w:lang w:val="en-US"/>
+        </w:rPr>
+        <w:t xml:space="preserve"> which prove the deconvolve is working.</w:t>
       </w:r>
       <w:r>
         <w:rPr>
@@ -1150,7 +1272,21 @@
         <w:rPr>
           <w:lang w:val="en-US"/>
         </w:rPr>
-        <w:t>It looks a lot different than previously because its on linear instead of exponential I think.</w:t>
+        <w:t xml:space="preserve">It looks a lot different than previously because </w:t>
+      </w:r>
+      <w:proofErr w:type="spellStart"/>
+      <w:r>
+        <w:rPr>
+          <w:lang w:val="en-US"/>
+        </w:rPr>
+        <w:t>its</w:t>
+      </w:r>
+      <w:proofErr w:type="spellEnd"/>
+      <w:r>
+        <w:rPr>
+          <w:lang w:val="en-US"/>
+        </w:rPr>
+        <w:t xml:space="preserve"> on linear instead of exponential I think.</w:t>
       </w:r>
     </w:p>
     <w:p>
@@ -1232,7 +1368,21 @@
         <w:rPr>
           <w:lang w:val="en-US"/>
         </w:rPr>
-        <w:t>Notice the RIR is very short which is good sign (ms unit)</w:t>
+        <w:t>Notice the RIR is very short which is good sign (</w:t>
+      </w:r>
+      <w:proofErr w:type="spellStart"/>
+      <w:r>
+        <w:rPr>
+          <w:lang w:val="en-US"/>
+        </w:rPr>
+        <w:t>ms</w:t>
+      </w:r>
+      <w:proofErr w:type="spellEnd"/>
+      <w:r>
+        <w:rPr>
+          <w:lang w:val="en-US"/>
+        </w:rPr>
+        <w:t xml:space="preserve"> unit)</w:t>
       </w:r>
       <w:r>
         <w:rPr>
@@ -1266,7 +1416,35 @@
         <w:rPr>
           <w:lang w:val="en-US"/>
         </w:rPr>
-        <w:t>, which is different but im assuming this is because im using linear (need to revise later if this still gives problem).</w:t>
+        <w:t xml:space="preserve">, which is different but </w:t>
+      </w:r>
+      <w:proofErr w:type="spellStart"/>
+      <w:r>
+        <w:rPr>
+          <w:lang w:val="en-US"/>
+        </w:rPr>
+        <w:t>im</w:t>
+      </w:r>
+      <w:proofErr w:type="spellEnd"/>
+      <w:r>
+        <w:rPr>
+          <w:lang w:val="en-US"/>
+        </w:rPr>
+        <w:t xml:space="preserve"> assuming this is because </w:t>
+      </w:r>
+      <w:proofErr w:type="spellStart"/>
+      <w:r>
+        <w:rPr>
+          <w:lang w:val="en-US"/>
+        </w:rPr>
+        <w:t>im</w:t>
+      </w:r>
+      <w:proofErr w:type="spellEnd"/>
+      <w:r>
+        <w:rPr>
+          <w:lang w:val="en-US"/>
+        </w:rPr>
+        <w:t xml:space="preserve"> using linear (need to revise later if this still gives problem).</w:t>
       </w:r>
     </w:p>
     <w:p>
@@ -1392,13 +1570,69 @@
         <w:rPr>
           <w:lang w:val="en-US"/>
         </w:rPr>
-        <w:t>main_mhby1g21.m to main1 and main2 respectively in order of to run them (will require three next for generation, rir deconvolve, and rt60/edt analysis).</w:t>
-      </w:r>
-      <w:r>
-        <w:rPr>
-          <w:lang w:val="en-US"/>
-        </w:rPr>
-        <w:t xml:space="preserve"> As seen on the right, its not working on default y_fit due to noise floor again interestingly even though the RIR is really short and looks correct.</w:t>
+        <w:t xml:space="preserve">main_mhby1g21.m to main1 and main2 respectively in order of to run them (will require three next for generation, </w:t>
+      </w:r>
+      <w:proofErr w:type="spellStart"/>
+      <w:r>
+        <w:rPr>
+          <w:lang w:val="en-US"/>
+        </w:rPr>
+        <w:t>rir</w:t>
+      </w:r>
+      <w:proofErr w:type="spellEnd"/>
+      <w:r>
+        <w:rPr>
+          <w:lang w:val="en-US"/>
+        </w:rPr>
+        <w:t xml:space="preserve"> deconvolve, and rt60/</w:t>
+      </w:r>
+      <w:proofErr w:type="spellStart"/>
+      <w:r>
+        <w:rPr>
+          <w:lang w:val="en-US"/>
+        </w:rPr>
+        <w:t>edt</w:t>
+      </w:r>
+      <w:proofErr w:type="spellEnd"/>
+      <w:r>
+        <w:rPr>
+          <w:lang w:val="en-US"/>
+        </w:rPr>
+        <w:t xml:space="preserve"> analysis).</w:t>
+      </w:r>
+      <w:r>
+        <w:rPr>
+          <w:lang w:val="en-US"/>
+        </w:rPr>
+        <w:t xml:space="preserve"> As seen on the right, </w:t>
+      </w:r>
+      <w:proofErr w:type="spellStart"/>
+      <w:r>
+        <w:rPr>
+          <w:lang w:val="en-US"/>
+        </w:rPr>
+        <w:t>its</w:t>
+      </w:r>
+      <w:proofErr w:type="spellEnd"/>
+      <w:r>
+        <w:rPr>
+          <w:lang w:val="en-US"/>
+        </w:rPr>
+        <w:t xml:space="preserve"> not working on default </w:t>
+      </w:r>
+      <w:proofErr w:type="spellStart"/>
+      <w:r>
+        <w:rPr>
+          <w:lang w:val="en-US"/>
+        </w:rPr>
+        <w:t>y_fit</w:t>
+      </w:r>
+      <w:proofErr w:type="spellEnd"/>
+      <w:r>
+        <w:rPr>
+          <w:lang w:val="en-US"/>
+        </w:rPr>
+        <w:t xml:space="preserve"> due to noise floor again interestingly even though the RIR is really short and looks correct.</w:t>
       </w:r>
     </w:p>
     <w:p>
@@ -1613,7 +1847,49 @@
         <w:rPr>
           <w:lang w:val="en-US"/>
         </w:rPr>
-        <w:t>This means either my inverse filter or deconvolve is still wrong or maybe because im using linear, or noise floor is just inevitable, lets use y_fit [-5 -35] first just to be sure.</w:t>
+        <w:t xml:space="preserve">This means either my inverse filter or deconvolve is still wrong or maybe because </w:t>
+      </w:r>
+      <w:proofErr w:type="spellStart"/>
+      <w:r>
+        <w:rPr>
+          <w:lang w:val="en-US"/>
+        </w:rPr>
+        <w:t>im</w:t>
+      </w:r>
+      <w:proofErr w:type="spellEnd"/>
+      <w:r>
+        <w:rPr>
+          <w:lang w:val="en-US"/>
+        </w:rPr>
+        <w:t xml:space="preserve"> using linear, or noise floor is just inevitable, </w:t>
+      </w:r>
+      <w:proofErr w:type="spellStart"/>
+      <w:r>
+        <w:rPr>
+          <w:lang w:val="en-US"/>
+        </w:rPr>
+        <w:t>lets</w:t>
+      </w:r>
+      <w:proofErr w:type="spellEnd"/>
+      <w:r>
+        <w:rPr>
+          <w:lang w:val="en-US"/>
+        </w:rPr>
+        <w:t xml:space="preserve"> use </w:t>
+      </w:r>
+      <w:proofErr w:type="spellStart"/>
+      <w:r>
+        <w:rPr>
+          <w:lang w:val="en-US"/>
+        </w:rPr>
+        <w:t>y_fit</w:t>
+      </w:r>
+      <w:proofErr w:type="spellEnd"/>
+      <w:r>
+        <w:rPr>
+          <w:lang w:val="en-US"/>
+        </w:rPr>
+        <w:t xml:space="preserve"> [-5 -35] first just to be sure.</w:t>
       </w:r>
     </w:p>
     <w:p>
@@ -2285,7 +2561,35 @@
         <w:rPr>
           <w:lang w:val="en-US"/>
         </w:rPr>
-        <w:t>Look at how clean the RIR is (literally near dirac delta), idk what freq response really means here and the inverse filter/ sweep looks a bit strange due to modification but it seems working.</w:t>
+        <w:t xml:space="preserve">Look at how clean the RIR is (literally near </w:t>
+      </w:r>
+      <w:proofErr w:type="spellStart"/>
+      <w:r>
+        <w:rPr>
+          <w:lang w:val="en-US"/>
+        </w:rPr>
+        <w:t>dirac</w:t>
+      </w:r>
+      <w:proofErr w:type="spellEnd"/>
+      <w:r>
+        <w:rPr>
+          <w:lang w:val="en-US"/>
+        </w:rPr>
+        <w:t xml:space="preserve"> delta), idk what </w:t>
+      </w:r>
+      <w:proofErr w:type="spellStart"/>
+      <w:r>
+        <w:rPr>
+          <w:lang w:val="en-US"/>
+        </w:rPr>
+        <w:t>freq</w:t>
+      </w:r>
+      <w:proofErr w:type="spellEnd"/>
+      <w:r>
+        <w:rPr>
+          <w:lang w:val="en-US"/>
+        </w:rPr>
+        <w:t xml:space="preserve"> response really means here and the inverse filter/ sweep looks a bit strange due to modification but it seems working.</w:t>
       </w:r>
       <w:r>
         <w:rPr>
@@ -2304,7 +2608,49 @@
         <w:rPr>
           <w:lang w:val="en-US"/>
         </w:rPr>
-        <w:t>As seen below, the noise floor still exist but atleast its way lower now that y_fit [-5 -35] can be used reliably. Now lets run this on Unity and hope it works as well.</w:t>
+        <w:t xml:space="preserve">As seen below, the noise floor still exist but </w:t>
+      </w:r>
+      <w:proofErr w:type="spellStart"/>
+      <w:r>
+        <w:rPr>
+          <w:lang w:val="en-US"/>
+        </w:rPr>
+        <w:t>atleast</w:t>
+      </w:r>
+      <w:proofErr w:type="spellEnd"/>
+      <w:r>
+        <w:rPr>
+          <w:lang w:val="en-US"/>
+        </w:rPr>
+        <w:t xml:space="preserve"> its way lower now that </w:t>
+      </w:r>
+      <w:proofErr w:type="spellStart"/>
+      <w:r>
+        <w:rPr>
+          <w:lang w:val="en-US"/>
+        </w:rPr>
+        <w:t>y_fit</w:t>
+      </w:r>
+      <w:proofErr w:type="spellEnd"/>
+      <w:r>
+        <w:rPr>
+          <w:lang w:val="en-US"/>
+        </w:rPr>
+        <w:t xml:space="preserve"> [-5 -35] can be used reliably. Now </w:t>
+      </w:r>
+      <w:proofErr w:type="spellStart"/>
+      <w:r>
+        <w:rPr>
+          <w:lang w:val="en-US"/>
+        </w:rPr>
+        <w:t>lets</w:t>
+      </w:r>
+      <w:proofErr w:type="spellEnd"/>
+      <w:r>
+        <w:rPr>
+          <w:lang w:val="en-US"/>
+        </w:rPr>
+        <w:t xml:space="preserve"> run this on Unity and hope it works as well.</w:t>
       </w:r>
     </w:p>
     <w:p>
@@ -2381,7 +2727,63 @@
         <w:rPr>
           <w:lang w:val="en-US"/>
         </w:rPr>
-        <w:t>OK, it doesn’t work straight away obviously, theres lot variable in play especially in aligning the signals, worse part is that removing silence does not really work imo because certain frequency  (esp lowest would probably not be captured in Unity, and thus the recorded sweep would seem shorter than it should) but this is the best I got for now (hack-ish cross correlation after silence removal.</w:t>
+        <w:t xml:space="preserve">OK, it doesn’t work straight away obviously, </w:t>
+      </w:r>
+      <w:proofErr w:type="spellStart"/>
+      <w:r>
+        <w:rPr>
+          <w:lang w:val="en-US"/>
+        </w:rPr>
+        <w:t>theres</w:t>
+      </w:r>
+      <w:proofErr w:type="spellEnd"/>
+      <w:r>
+        <w:rPr>
+          <w:lang w:val="en-US"/>
+        </w:rPr>
+        <w:t xml:space="preserve"> lot variable in play especially in aligning the signals, worse part is that removing silence does not really work </w:t>
+      </w:r>
+      <w:proofErr w:type="spellStart"/>
+      <w:r>
+        <w:rPr>
+          <w:lang w:val="en-US"/>
+        </w:rPr>
+        <w:t>imo</w:t>
+      </w:r>
+      <w:proofErr w:type="spellEnd"/>
+      <w:r>
+        <w:rPr>
+          <w:lang w:val="en-US"/>
+        </w:rPr>
+        <w:t xml:space="preserve"> because certain frequency  (</w:t>
+      </w:r>
+      <w:proofErr w:type="spellStart"/>
+      <w:r>
+        <w:rPr>
+          <w:lang w:val="en-US"/>
+        </w:rPr>
+        <w:t>esp</w:t>
+      </w:r>
+      <w:proofErr w:type="spellEnd"/>
+      <w:r>
+        <w:rPr>
+          <w:lang w:val="en-US"/>
+        </w:rPr>
+        <w:t xml:space="preserve"> lowest would probably not be captured in Unity, and thus the recorded sweep would seem shorter than it should) but this is the best I got for now (hack-</w:t>
+      </w:r>
+      <w:proofErr w:type="spellStart"/>
+      <w:r>
+        <w:rPr>
+          <w:lang w:val="en-US"/>
+        </w:rPr>
+        <w:t>ish</w:t>
+      </w:r>
+      <w:proofErr w:type="spellEnd"/>
+      <w:r>
+        <w:rPr>
+          <w:lang w:val="en-US"/>
+        </w:rPr>
+        <w:t xml:space="preserve"> cross correlation after silence removal.</w:t>
       </w:r>
       <w:r>
         <w:rPr>
@@ -2638,39 +3040,137 @@
         <w:rPr>
           <w:lang w:val="en-US"/>
         </w:rPr>
-        <w:t>OK Nvm, changing the silence threshold from 0.001% to 0.0001% causes RT60 calc to gives lots of insufficient dynamic range warning and also give worse RT60 value due to higher floor somehow.</w:t>
-      </w:r>
-    </w:p>
-    <w:p>
-      <w:pPr>
-        <w:rPr>
-          <w:lang w:val="en-US"/>
-        </w:rPr>
-      </w:pPr>
-      <w:r>
-        <w:rPr>
-          <w:lang w:val="en-US"/>
-        </w:rPr>
-        <w:t>So the choice now imo is to modify our unity audio capture to automatically capture as soon as the audio is played so no need to realign on post.</w:t>
-      </w:r>
-    </w:p>
-    <w:p>
-      <w:pPr>
-        <w:rPr>
-          <w:lang w:val="en-US"/>
-        </w:rPr>
-      </w:pPr>
-      <w:r>
-        <w:rPr>
-          <w:lang w:val="en-US"/>
-        </w:rPr>
-        <w:t>Before doing that, lets try the working ish one (on top, 0.001% silence threshold) with KT scene just for sanity check.</w:t>
-      </w:r>
-      <w:r>
-        <w:rPr>
-          <w:lang w:val="en-US"/>
-        </w:rPr>
-        <w:t xml:space="preserve"> TBF, the result we got from open air is kinda similar ish to LR in Kim21 which should be the baseline imo.</w:t>
+        <w:t xml:space="preserve">OK </w:t>
+      </w:r>
+      <w:proofErr w:type="spellStart"/>
+      <w:r>
+        <w:rPr>
+          <w:lang w:val="en-US"/>
+        </w:rPr>
+        <w:t>Nvm</w:t>
+      </w:r>
+      <w:proofErr w:type="spellEnd"/>
+      <w:r>
+        <w:rPr>
+          <w:lang w:val="en-US"/>
+        </w:rPr>
+        <w:t>, changing the silence threshold from 0.001% to 0.0001% causes RT60 calc to gives lots of insufficient dynamic range warning and also give worse RT60 value due to higher floor somehow.</w:t>
+      </w:r>
+    </w:p>
+    <w:p>
+      <w:pPr>
+        <w:rPr>
+          <w:lang w:val="en-US"/>
+        </w:rPr>
+      </w:pPr>
+      <w:r>
+        <w:rPr>
+          <w:lang w:val="en-US"/>
+        </w:rPr>
+        <w:t xml:space="preserve">So the choice now </w:t>
+      </w:r>
+      <w:proofErr w:type="spellStart"/>
+      <w:r>
+        <w:rPr>
+          <w:lang w:val="en-US"/>
+        </w:rPr>
+        <w:t>imo</w:t>
+      </w:r>
+      <w:proofErr w:type="spellEnd"/>
+      <w:r>
+        <w:rPr>
+          <w:lang w:val="en-US"/>
+        </w:rPr>
+        <w:t xml:space="preserve"> is to modify our unity audio capture to automatically capture as soon as the audio is played so no need to realign on post.</w:t>
+      </w:r>
+    </w:p>
+    <w:p>
+      <w:pPr>
+        <w:rPr>
+          <w:lang w:val="en-US"/>
+        </w:rPr>
+      </w:pPr>
+      <w:r>
+        <w:rPr>
+          <w:lang w:val="en-US"/>
+        </w:rPr>
+        <w:t xml:space="preserve">Before doing that, </w:t>
+      </w:r>
+      <w:proofErr w:type="spellStart"/>
+      <w:r>
+        <w:rPr>
+          <w:lang w:val="en-US"/>
+        </w:rPr>
+        <w:t>lets</w:t>
+      </w:r>
+      <w:proofErr w:type="spellEnd"/>
+      <w:r>
+        <w:rPr>
+          <w:lang w:val="en-US"/>
+        </w:rPr>
+        <w:t xml:space="preserve"> try the working </w:t>
+      </w:r>
+      <w:proofErr w:type="spellStart"/>
+      <w:r>
+        <w:rPr>
+          <w:lang w:val="en-US"/>
+        </w:rPr>
+        <w:t>ish</w:t>
+      </w:r>
+      <w:proofErr w:type="spellEnd"/>
+      <w:r>
+        <w:rPr>
+          <w:lang w:val="en-US"/>
+        </w:rPr>
+        <w:t xml:space="preserve"> one (on top, 0.001% silence threshold) with KT scene just for sanity check.</w:t>
+      </w:r>
+      <w:r>
+        <w:rPr>
+          <w:lang w:val="en-US"/>
+        </w:rPr>
+        <w:t xml:space="preserve"> TBF, the result we got from open air is </w:t>
+      </w:r>
+      <w:proofErr w:type="spellStart"/>
+      <w:r>
+        <w:rPr>
+          <w:lang w:val="en-US"/>
+        </w:rPr>
+        <w:t>kinda</w:t>
+      </w:r>
+      <w:proofErr w:type="spellEnd"/>
+      <w:r>
+        <w:rPr>
+          <w:lang w:val="en-US"/>
+        </w:rPr>
+        <w:t xml:space="preserve"> similar </w:t>
+      </w:r>
+      <w:proofErr w:type="spellStart"/>
+      <w:r>
+        <w:rPr>
+          <w:lang w:val="en-US"/>
+        </w:rPr>
+        <w:t>ish</w:t>
+      </w:r>
+      <w:proofErr w:type="spellEnd"/>
+      <w:r>
+        <w:rPr>
+          <w:lang w:val="en-US"/>
+        </w:rPr>
+        <w:t xml:space="preserve"> to LR in Kim21 which should be the baseline </w:t>
+      </w:r>
+      <w:proofErr w:type="spellStart"/>
+      <w:r>
+        <w:rPr>
+          <w:lang w:val="en-US"/>
+        </w:rPr>
+        <w:t>imo</w:t>
+      </w:r>
+      <w:proofErr w:type="spellEnd"/>
+      <w:r>
+        <w:rPr>
+          <w:lang w:val="en-US"/>
+        </w:rPr>
+        <w:t>.</w:t>
       </w:r>
     </w:p>
     <w:p>
@@ -2730,14 +3230,42 @@
         <w:rPr>
           <w:lang w:val="en-US"/>
         </w:rPr>
-        <w:t>Using attenuation combined with 0.5to5 ratio doesn’t fix the issue either tho the former does allow us to use higher vol with less clipping to get more dynamic range.</w:t>
+        <w:t xml:space="preserve">Using attenuation combined with 0.5to5 ratio doesn’t fix the issue either </w:t>
+      </w:r>
+      <w:proofErr w:type="spellStart"/>
+      <w:r>
+        <w:rPr>
+          <w:lang w:val="en-US"/>
+        </w:rPr>
+        <w:t>tho</w:t>
+      </w:r>
+      <w:proofErr w:type="spellEnd"/>
+      <w:r>
+        <w:rPr>
+          <w:lang w:val="en-US"/>
+        </w:rPr>
+        <w:t xml:space="preserve"> the former does allow us to use higher vol with less clipping to get more dynamic range.</w:t>
       </w:r>
       <w:r>
         <w:rPr>
           <w:lang w:val="en-US"/>
         </w:rPr>
         <w:br/>
-        <w:t>I’m convinced the issue for EDT might either be intrinsic with my KT scene or with the alignment, so alignment would be my last try, lets do that tomorrow first thing!</w:t>
+        <w:t xml:space="preserve">I’m convinced the issue for EDT might either be intrinsic with my KT scene or with the alignment, so alignment would be my last try, </w:t>
+      </w:r>
+      <w:proofErr w:type="spellStart"/>
+      <w:r>
+        <w:rPr>
+          <w:lang w:val="en-US"/>
+        </w:rPr>
+        <w:t>lets</w:t>
+      </w:r>
+      <w:proofErr w:type="spellEnd"/>
+      <w:r>
+        <w:rPr>
+          <w:lang w:val="en-US"/>
+        </w:rPr>
+        <w:t xml:space="preserve"> do that tomorrow first thing!</w:t>
       </w:r>
     </w:p>
     <w:p>
@@ -2835,7 +3363,21 @@
         <w:rPr>
           <w:lang w:val="en-US"/>
         </w:rPr>
-        <w:t>Have a meeting with Mona for evaluation progress.Update progress with Dr</w:t>
+        <w:t xml:space="preserve">Have a meeting with Mona for evaluation </w:t>
+      </w:r>
+      <w:proofErr w:type="spellStart"/>
+      <w:r>
+        <w:rPr>
+          <w:lang w:val="en-US"/>
+        </w:rPr>
+        <w:t>progress.Update</w:t>
+      </w:r>
+      <w:proofErr w:type="spellEnd"/>
+      <w:r>
+        <w:rPr>
+          <w:lang w:val="en-US"/>
+        </w:rPr>
+        <w:t xml:space="preserve"> progress with Dr</w:t>
       </w:r>
       <w:r>
         <w:rPr>
@@ -2880,7 +3422,35 @@
         <w:rPr>
           <w:lang w:val="en-US"/>
         </w:rPr>
-        <w:t xml:space="preserve"> This is fairly simple, just modified AudioRecorder.cs a bit and added few lines on DelayedAudioPlay.cs to invoke the recording before audio start playing at exact same second.</w:t>
+        <w:t xml:space="preserve"> This is fairly simple, just modified </w:t>
+      </w:r>
+      <w:proofErr w:type="spellStart"/>
+      <w:r>
+        <w:rPr>
+          <w:lang w:val="en-US"/>
+        </w:rPr>
+        <w:t>AudioRecorder.cs</w:t>
+      </w:r>
+      <w:proofErr w:type="spellEnd"/>
+      <w:r>
+        <w:rPr>
+          <w:lang w:val="en-US"/>
+        </w:rPr>
+        <w:t xml:space="preserve"> a bit and added few lines on </w:t>
+      </w:r>
+      <w:proofErr w:type="spellStart"/>
+      <w:r>
+        <w:rPr>
+          <w:lang w:val="en-US"/>
+        </w:rPr>
+        <w:t>DelayedAudioPlay.cs</w:t>
+      </w:r>
+      <w:proofErr w:type="spellEnd"/>
+      <w:r>
+        <w:rPr>
+          <w:lang w:val="en-US"/>
+        </w:rPr>
+        <w:t xml:space="preserve"> to invoke the recording before audio start playing at exact same second.</w:t>
       </w:r>
     </w:p>
     <w:p>
@@ -3036,7 +3606,35 @@
         <w:rPr>
           <w:lang w:val="en-US"/>
         </w:rPr>
-        <w:t xml:space="preserve"> KT result, I’ve tried more modification on main2 for postprocess etc to try and get RT60 higher than EDT but this is to no avail. Atleast this one which have 2</w:t>
+        <w:t xml:space="preserve"> KT result, I’ve tried more modification on main2 for postprocess </w:t>
+      </w:r>
+      <w:proofErr w:type="spellStart"/>
+      <w:r>
+        <w:rPr>
+          <w:lang w:val="en-US"/>
+        </w:rPr>
+        <w:t>etc</w:t>
+      </w:r>
+      <w:proofErr w:type="spellEnd"/>
+      <w:r>
+        <w:rPr>
+          <w:lang w:val="en-US"/>
+        </w:rPr>
+        <w:t xml:space="preserve"> to try and get RT60 higher than EDT but this is to no avail. </w:t>
+      </w:r>
+      <w:proofErr w:type="spellStart"/>
+      <w:r>
+        <w:rPr>
+          <w:lang w:val="en-US"/>
+        </w:rPr>
+        <w:t>Atleast</w:t>
+      </w:r>
+      <w:proofErr w:type="spellEnd"/>
+      <w:r>
+        <w:rPr>
+          <w:lang w:val="en-US"/>
+        </w:rPr>
+        <w:t xml:space="preserve"> this one which have 2</w:t>
       </w:r>
       <w:r>
         <w:rPr>
@@ -3225,39 +3823,123 @@
         <w:rPr>
           <w:lang w:val="en-US"/>
         </w:rPr>
-        <w:t>OK, that percentage however is too low for LR, it causes low dynamic range warning so ig we need to fine tune each scene for different silence percentage..</w:t>
-      </w:r>
-    </w:p>
-    <w:p>
-      <w:pPr>
-        <w:rPr>
-          <w:lang w:val="en-US"/>
-        </w:rPr>
-      </w:pPr>
-      <w:r>
-        <w:rPr>
-          <w:lang w:val="en-US"/>
-        </w:rPr>
-        <w:t>NVM, that was not the problem, even on 0.01%, im still getting the error, must be due to the processing.. lets go back to simplest no processing like in main1 then…</w:t>
-      </w:r>
-    </w:p>
-    <w:p>
-      <w:pPr>
-        <w:rPr>
-          <w:lang w:val="en-US"/>
-        </w:rPr>
-      </w:pPr>
-      <w:r>
-        <w:rPr>
-          <w:lang w:val="en-US"/>
-        </w:rPr>
-        <w:t>Interesting, using bare bones main2 with no preprocess like in main1 (perfect impulse response), for open air, im getting a second peak that is messing up the rt60 calculation but the edt is perfect.</w:t>
-      </w:r>
-      <w:r>
-        <w:rPr>
-          <w:lang w:val="en-US"/>
-        </w:rPr>
-        <w:t xml:space="preserve"> This only happen in open air test scene and KT scene remains the same as all before (higher edt than rt60 with same range of values)</w:t>
+        <w:t xml:space="preserve">OK, that percentage however is too low for LR, it causes low dynamic range warning so </w:t>
+      </w:r>
+      <w:proofErr w:type="spellStart"/>
+      <w:r>
+        <w:rPr>
+          <w:lang w:val="en-US"/>
+        </w:rPr>
+        <w:t>ig</w:t>
+      </w:r>
+      <w:proofErr w:type="spellEnd"/>
+      <w:r>
+        <w:rPr>
+          <w:lang w:val="en-US"/>
+        </w:rPr>
+        <w:t xml:space="preserve"> we need to fine tune each scene for different silence percentage..</w:t>
+      </w:r>
+    </w:p>
+    <w:p>
+      <w:pPr>
+        <w:rPr>
+          <w:lang w:val="en-US"/>
+        </w:rPr>
+      </w:pPr>
+      <w:r>
+        <w:rPr>
+          <w:lang w:val="en-US"/>
+        </w:rPr>
+        <w:t xml:space="preserve">NVM, that was not the problem, even on 0.01%, </w:t>
+      </w:r>
+      <w:proofErr w:type="spellStart"/>
+      <w:r>
+        <w:rPr>
+          <w:lang w:val="en-US"/>
+        </w:rPr>
+        <w:t>im</w:t>
+      </w:r>
+      <w:proofErr w:type="spellEnd"/>
+      <w:r>
+        <w:rPr>
+          <w:lang w:val="en-US"/>
+        </w:rPr>
+        <w:t xml:space="preserve"> still getting the error, must be due to the processing.. </w:t>
+      </w:r>
+      <w:proofErr w:type="spellStart"/>
+      <w:r>
+        <w:rPr>
+          <w:lang w:val="en-US"/>
+        </w:rPr>
+        <w:t>lets</w:t>
+      </w:r>
+      <w:proofErr w:type="spellEnd"/>
+      <w:r>
+        <w:rPr>
+          <w:lang w:val="en-US"/>
+        </w:rPr>
+        <w:t xml:space="preserve"> go back to simplest no processing like in main1 then…</w:t>
+      </w:r>
+    </w:p>
+    <w:p>
+      <w:pPr>
+        <w:rPr>
+          <w:lang w:val="en-US"/>
+        </w:rPr>
+      </w:pPr>
+      <w:r>
+        <w:rPr>
+          <w:lang w:val="en-US"/>
+        </w:rPr>
+        <w:t xml:space="preserve">Interesting, using bare bones main2 with no preprocess like in main1 (perfect impulse response), for open air, </w:t>
+      </w:r>
+      <w:proofErr w:type="spellStart"/>
+      <w:r>
+        <w:rPr>
+          <w:lang w:val="en-US"/>
+        </w:rPr>
+        <w:t>im</w:t>
+      </w:r>
+      <w:proofErr w:type="spellEnd"/>
+      <w:r>
+        <w:rPr>
+          <w:lang w:val="en-US"/>
+        </w:rPr>
+        <w:t xml:space="preserve"> getting a second peak that is messing up the rt60 calculation but the </w:t>
+      </w:r>
+      <w:proofErr w:type="spellStart"/>
+      <w:r>
+        <w:rPr>
+          <w:lang w:val="en-US"/>
+        </w:rPr>
+        <w:t>edt</w:t>
+      </w:r>
+      <w:proofErr w:type="spellEnd"/>
+      <w:r>
+        <w:rPr>
+          <w:lang w:val="en-US"/>
+        </w:rPr>
+        <w:t xml:space="preserve"> is perfect.</w:t>
+      </w:r>
+      <w:r>
+        <w:rPr>
+          <w:lang w:val="en-US"/>
+        </w:rPr>
+        <w:t xml:space="preserve"> This only happen in open air test scene and KT scene remains the same as all before (higher </w:t>
+      </w:r>
+      <w:proofErr w:type="spellStart"/>
+      <w:r>
+        <w:rPr>
+          <w:lang w:val="en-US"/>
+        </w:rPr>
+        <w:t>edt</w:t>
+      </w:r>
+      <w:proofErr w:type="spellEnd"/>
+      <w:r>
+        <w:rPr>
+          <w:lang w:val="en-US"/>
+        </w:rPr>
+        <w:t xml:space="preserve"> than rt60 with same range of values)</w:t>
       </w:r>
       <w:r>
         <w:rPr>
@@ -3390,7 +4072,21 @@
         <w:rPr>
           <w:lang w:val="en-US"/>
         </w:rPr>
-        <w:t xml:space="preserve"> so atleast we don’t have noise floor level problem.</w:t>
+        <w:t xml:space="preserve"> so </w:t>
+      </w:r>
+      <w:proofErr w:type="spellStart"/>
+      <w:r>
+        <w:rPr>
+          <w:lang w:val="en-US"/>
+        </w:rPr>
+        <w:t>atleast</w:t>
+      </w:r>
+      <w:proofErr w:type="spellEnd"/>
+      <w:r>
+        <w:rPr>
+          <w:lang w:val="en-US"/>
+        </w:rPr>
+        <w:t xml:space="preserve"> we don’t have noise floor level problem.</w:t>
       </w:r>
     </w:p>
     <w:p>
@@ -3416,7 +4112,21 @@
         <w:rPr>
           <w:lang w:val="en-US"/>
         </w:rPr>
-        <w:t>Also, our main problem right now with most of these scenes evaluation is that the RIR don’t behave in expected way (the decay curve), as EDT have higher value than RT60 which suggest the shape of the curve is strange (it should’ve been exponential from start, ie steeper earlier instead of later)</w:t>
+        <w:t xml:space="preserve">Also, our main problem right now with most of these scenes evaluation is that the RIR don’t behave in expected way (the decay curve), as EDT have higher value than RT60 which suggest the shape of the curve is strange (it should’ve been exponential from start, </w:t>
+      </w:r>
+      <w:proofErr w:type="spellStart"/>
+      <w:r>
+        <w:rPr>
+          <w:lang w:val="en-US"/>
+        </w:rPr>
+        <w:t>ie</w:t>
+      </w:r>
+      <w:proofErr w:type="spellEnd"/>
+      <w:r>
+        <w:rPr>
+          <w:lang w:val="en-US"/>
+        </w:rPr>
+        <w:t xml:space="preserve"> steeper earlier instead of later)</w:t>
       </w:r>
     </w:p>
     <w:p>
@@ -3492,14 +4202,42 @@
         <w:rPr>
           <w:lang w:val="en-US"/>
         </w:rPr>
-        <w:t>Even when using 0.5to5 ratio and using silence removed main2, it still give such values… I am honestly really sstumped and stressed..</w:t>
+        <w:t xml:space="preserve">Even when using 0.5to5 ratio and using silence removed main2, it still give such values… I am honestly really </w:t>
+      </w:r>
+      <w:proofErr w:type="spellStart"/>
+      <w:r>
+        <w:rPr>
+          <w:lang w:val="en-US"/>
+        </w:rPr>
+        <w:t>sstumped</w:t>
+      </w:r>
+      <w:proofErr w:type="spellEnd"/>
+      <w:r>
+        <w:rPr>
+          <w:lang w:val="en-US"/>
+        </w:rPr>
+        <w:t xml:space="preserve"> and stressed..</w:t>
       </w:r>
       <w:r>
         <w:rPr>
           <w:lang w:val="en-US"/>
         </w:rPr>
         <w:br/>
-        <w:t>I think best course of action now is to just modify main2 to postprocess the signal so that on each octave band, after the lowest -db had been reached, remove all signal after to clean up the noise floor..</w:t>
+        <w:t>I think best course of action now is to just modify main2 to postprocess the signal so that on each octave band, after the lowest -</w:t>
+      </w:r>
+      <w:proofErr w:type="spellStart"/>
+      <w:r>
+        <w:rPr>
+          <w:lang w:val="en-US"/>
+        </w:rPr>
+        <w:t>db</w:t>
+      </w:r>
+      <w:proofErr w:type="spellEnd"/>
+      <w:r>
+        <w:rPr>
+          <w:lang w:val="en-US"/>
+        </w:rPr>
+        <w:t xml:space="preserve"> had been reached, remove all signal after to clean up the noise floor..</w:t>
       </w:r>
       <w:r>
         <w:rPr>
@@ -3518,20 +4256,48 @@
         <w:rPr>
           <w:lang w:val="en-US"/>
         </w:rPr>
-        <w:t>For now, lets email Mona for a meeting to discuss our finding and issues.</w:t>
-      </w:r>
-    </w:p>
-    <w:p>
-      <w:pPr>
-        <w:rPr>
-          <w:lang w:val="en-US"/>
-        </w:rPr>
-      </w:pPr>
-      <w:r>
-        <w:rPr>
-          <w:lang w:val="en-US"/>
-        </w:rPr>
-        <w:t xml:space="preserve">For tomorrow, lets use the silence threshold in main2 and generate all scenes to see what we got so far (with different silence threshold for each to remove noise floor). Personally I think the inverse </w:t>
+        <w:t xml:space="preserve">For now, </w:t>
+      </w:r>
+      <w:proofErr w:type="spellStart"/>
+      <w:r>
+        <w:rPr>
+          <w:lang w:val="en-US"/>
+        </w:rPr>
+        <w:t>lets</w:t>
+      </w:r>
+      <w:proofErr w:type="spellEnd"/>
+      <w:r>
+        <w:rPr>
+          <w:lang w:val="en-US"/>
+        </w:rPr>
+        <w:t xml:space="preserve"> email Mona for a meeting to discuss our finding and issues.</w:t>
+      </w:r>
+    </w:p>
+    <w:p>
+      <w:pPr>
+        <w:rPr>
+          <w:lang w:val="en-US"/>
+        </w:rPr>
+      </w:pPr>
+      <w:r>
+        <w:rPr>
+          <w:lang w:val="en-US"/>
+        </w:rPr>
+        <w:t xml:space="preserve">For tomorrow, </w:t>
+      </w:r>
+      <w:proofErr w:type="spellStart"/>
+      <w:r>
+        <w:rPr>
+          <w:lang w:val="en-US"/>
+        </w:rPr>
+        <w:t>lets</w:t>
+      </w:r>
+      <w:proofErr w:type="spellEnd"/>
+      <w:r>
+        <w:rPr>
+          <w:lang w:val="en-US"/>
+        </w:rPr>
+        <w:t xml:space="preserve"> use the silence threshold in main2 and generate all scenes to see what we got so far (with different silence threshold for each to remove noise floor). Personally I think the inverse </w:t>
       </w:r>
       <w:r>
         <w:rPr>
@@ -3610,7 +4376,21 @@
         <w:rPr>
           <w:lang w:val="en-US"/>
         </w:rPr>
-        <w:t>OK last one modification before trying on all, lets realign the signals because I just realized its not as aligned as possible which might be culprit for the issues.</w:t>
+        <w:t xml:space="preserve">OK last one modification before trying on all, lets realign the signals because I just realized </w:t>
+      </w:r>
+      <w:proofErr w:type="spellStart"/>
+      <w:r>
+        <w:rPr>
+          <w:lang w:val="en-US"/>
+        </w:rPr>
+        <w:t>its</w:t>
+      </w:r>
+      <w:proofErr w:type="spellEnd"/>
+      <w:r>
+        <w:rPr>
+          <w:lang w:val="en-US"/>
+        </w:rPr>
+        <w:t xml:space="preserve"> not as aligned as possible which might be culprit for the issues.</w:t>
       </w:r>
     </w:p>
     <w:p>
@@ -3739,11 +4519,19 @@
           <w:lang w:val="en-US"/>
         </w:rPr>
       </w:pPr>
-      <w:r>
-        <w:rPr>
-          <w:lang w:val="en-US"/>
-        </w:rPr>
-        <w:t xml:space="preserve">Nvm, this only perfectly align for open air test, KT isn’t align for some </w:t>
+      <w:proofErr w:type="spellStart"/>
+      <w:r>
+        <w:rPr>
+          <w:lang w:val="en-US"/>
+        </w:rPr>
+        <w:t>Nvm</w:t>
+      </w:r>
+      <w:proofErr w:type="spellEnd"/>
+      <w:r>
+        <w:rPr>
+          <w:lang w:val="en-US"/>
+        </w:rPr>
+        <w:t xml:space="preserve">, this only perfectly align for open air test, KT isn’t align for some </w:t>
       </w:r>
       <w:r>
         <w:rPr>
@@ -3762,7 +4550,21 @@
         <w:rPr>
           <w:lang w:val="en-US"/>
         </w:rPr>
-        <w:t xml:space="preserve">Added alignment window method, and this works pretty well for KT and LR imo but failed horribly on Test open air for some reason… </w:t>
+        <w:t xml:space="preserve">Added alignment window method, and this works pretty well for KT and LR </w:t>
+      </w:r>
+      <w:proofErr w:type="spellStart"/>
+      <w:r>
+        <w:rPr>
+          <w:lang w:val="en-US"/>
+        </w:rPr>
+        <w:t>imo</w:t>
+      </w:r>
+      <w:proofErr w:type="spellEnd"/>
+      <w:r>
+        <w:rPr>
+          <w:lang w:val="en-US"/>
+        </w:rPr>
+        <w:t xml:space="preserve"> but failed horribly on Test open air for some reason… </w:t>
       </w:r>
       <w:r>
         <w:rPr>
@@ -3849,15 +4651,65 @@
         <w:rPr>
           <w:lang w:val="en-US"/>
         </w:rPr>
-        <w:t>NVM, after rerunning it more, I feel like on lower freq, the rt60 and edt is higher than usual. Tbf this could just be because of the length of our sine sweep. So let’s try longer sine sweep next.</w:t>
+        <w:t xml:space="preserve">NVM, after rerunning it more, I feel like on lower </w:t>
+      </w:r>
+      <w:proofErr w:type="spellStart"/>
+      <w:r>
+        <w:rPr>
+          <w:lang w:val="en-US"/>
+        </w:rPr>
+        <w:t>freq</w:t>
+      </w:r>
+      <w:proofErr w:type="spellEnd"/>
+      <w:r>
+        <w:rPr>
+          <w:lang w:val="en-US"/>
+        </w:rPr>
+        <w:t xml:space="preserve">, the rt60 and </w:t>
+      </w:r>
+      <w:proofErr w:type="spellStart"/>
+      <w:r>
+        <w:rPr>
+          <w:lang w:val="en-US"/>
+        </w:rPr>
+        <w:t>edt</w:t>
+      </w:r>
+      <w:proofErr w:type="spellEnd"/>
+      <w:r>
+        <w:rPr>
+          <w:lang w:val="en-US"/>
+        </w:rPr>
+        <w:t xml:space="preserve"> is higher than usual. </w:t>
+      </w:r>
+      <w:proofErr w:type="spellStart"/>
+      <w:r>
+        <w:rPr>
+          <w:lang w:val="en-US"/>
+        </w:rPr>
+        <w:t>Tbf</w:t>
+      </w:r>
+      <w:proofErr w:type="spellEnd"/>
+      <w:r>
+        <w:rPr>
+          <w:lang w:val="en-US"/>
+        </w:rPr>
+        <w:t xml:space="preserve"> this could just be because of the length of our sine sweep. So let’s try longer sine sweep next.</w:t>
       </w:r>
       <w:r>
         <w:rPr>
           <w:lang w:val="en-US"/>
         </w:rPr>
         <w:br/>
-        <w:t>Here is perfect impulse response on 30 sec on default y_fit</w:t>
-      </w:r>
+        <w:t xml:space="preserve">Here is perfect impulse response on 30 sec on default </w:t>
+      </w:r>
+      <w:proofErr w:type="spellStart"/>
+      <w:r>
+        <w:rPr>
+          <w:lang w:val="en-US"/>
+        </w:rPr>
+        <w:t>y_fit</w:t>
+      </w:r>
+      <w:proofErr w:type="spellEnd"/>
     </w:p>
     <w:p>
       <w:pPr>
@@ -3871,7 +4723,7 @@
         </w:rPr>
         <w:lastRenderedPageBreak/>
         <w:drawing>
-          <wp:anchor distT="0" distB="0" distL="114300" distR="114300" simplePos="0" relativeHeight="251682816" behindDoc="1" locked="0" layoutInCell="1" allowOverlap="1" wp14:anchorId="40E546B4" wp14:editId="3DCAB812">
+          <wp:anchor distT="0" distB="0" distL="114300" distR="114300" simplePos="0" relativeHeight="251682816" behindDoc="1" locked="0" layoutInCell="1" allowOverlap="1" wp14:anchorId="40E546B4" wp14:editId="1A731749">
             <wp:simplePos x="0" y="0"/>
             <wp:positionH relativeFrom="column">
               <wp:posOffset>-88900</wp:posOffset>
@@ -3932,7 +4784,35 @@
         <w:rPr>
           <w:lang w:val="en-US"/>
         </w:rPr>
-        <w:t>As seen, the noise floor is still higher than it should be for higher and lower freq so lets use y_fit [-5 -35] for these.</w:t>
+        <w:t xml:space="preserve">As seen, the noise floor is still higher than it should be for higher and lower </w:t>
+      </w:r>
+      <w:proofErr w:type="spellStart"/>
+      <w:r>
+        <w:rPr>
+          <w:lang w:val="en-US"/>
+        </w:rPr>
+        <w:t>freq</w:t>
+      </w:r>
+      <w:proofErr w:type="spellEnd"/>
+      <w:r>
+        <w:rPr>
+          <w:lang w:val="en-US"/>
+        </w:rPr>
+        <w:t xml:space="preserve"> so lets use </w:t>
+      </w:r>
+      <w:proofErr w:type="spellStart"/>
+      <w:r>
+        <w:rPr>
+          <w:lang w:val="en-US"/>
+        </w:rPr>
+        <w:t>y_fit</w:t>
+      </w:r>
+      <w:proofErr w:type="spellEnd"/>
+      <w:r>
+        <w:rPr>
+          <w:lang w:val="en-US"/>
+        </w:rPr>
+        <w:t xml:space="preserve"> [-5 -35] for these.</w:t>
       </w:r>
     </w:p>
     <w:p>
@@ -3946,7 +4826,7 @@
           <w:lang w:val="en-US"/>
         </w:rPr>
         <w:drawing>
-          <wp:anchor distT="0" distB="0" distL="114300" distR="114300" simplePos="0" relativeHeight="251681792" behindDoc="1" locked="0" layoutInCell="1" allowOverlap="1" wp14:anchorId="11EE6E0A" wp14:editId="101CFB60">
+          <wp:anchor distT="0" distB="0" distL="114300" distR="114300" simplePos="0" relativeHeight="251681792" behindDoc="1" locked="0" layoutInCell="1" allowOverlap="1" wp14:anchorId="11EE6E0A" wp14:editId="13152B1E">
             <wp:simplePos x="0" y="0"/>
             <wp:positionH relativeFrom="margin">
               <wp:align>left</wp:align>
@@ -4015,6 +4895,206 @@
         </w:rPr>
         <w:t>Much better!</w:t>
       </w:r>
+      <w:r>
+        <w:rPr>
+          <w:lang w:val="en-US"/>
+        </w:rPr>
+        <w:br/>
+      </w:r>
+      <w:r>
+        <w:rPr>
+          <w:lang w:val="en-US"/>
+        </w:rPr>
+        <w:br/>
+        <w:t>Lets get the response from open air, KT, LR, ST, UL, MR now.</w:t>
+      </w:r>
+    </w:p>
+    <w:p>
+      <w:pPr>
+        <w:rPr>
+          <w:lang w:val="en-US"/>
+        </w:rPr>
+      </w:pPr>
+      <w:r>
+        <w:rPr>
+          <w:lang w:val="en-US"/>
+        </w:rPr>
+        <w:drawing>
+          <wp:anchor distT="0" distB="0" distL="114300" distR="114300" simplePos="0" relativeHeight="251683840" behindDoc="1" locked="0" layoutInCell="1" allowOverlap="1" wp14:anchorId="0EA2235B" wp14:editId="025CEDBA">
+            <wp:simplePos x="0" y="0"/>
+            <wp:positionH relativeFrom="column">
+              <wp:posOffset>2578100</wp:posOffset>
+            </wp:positionH>
+            <wp:positionV relativeFrom="paragraph">
+              <wp:posOffset>382905</wp:posOffset>
+            </wp:positionV>
+            <wp:extent cx="3848637" cy="2591162"/>
+            <wp:effectExtent l="0" t="0" r="0" b="0"/>
+            <wp:wrapTight wrapText="bothSides">
+              <wp:wrapPolygon edited="0">
+                <wp:start x="0" y="0"/>
+                <wp:lineTo x="0" y="21441"/>
+                <wp:lineTo x="21493" y="21441"/>
+                <wp:lineTo x="21493" y="0"/>
+                <wp:lineTo x="0" y="0"/>
+              </wp:wrapPolygon>
+            </wp:wrapTight>
+            <wp:docPr id="1867419714" name="Picture 1"/>
+            <wp:cNvGraphicFramePr>
+              <a:graphicFrameLocks xmlns:a="http://schemas.openxmlformats.org/drawingml/2006/main" noChangeAspect="1"/>
+            </wp:cNvGraphicFramePr>
+            <a:graphic xmlns:a="http://schemas.openxmlformats.org/drawingml/2006/main">
+              <a:graphicData uri="http://schemas.openxmlformats.org/drawingml/2006/picture">
+                <pic:pic xmlns:pic="http://schemas.openxmlformats.org/drawingml/2006/picture">
+                  <pic:nvPicPr>
+                    <pic:cNvPr id="1867419714" name=""/>
+                    <pic:cNvPicPr/>
+                  </pic:nvPicPr>
+                  <pic:blipFill>
+                    <a:blip r:embed="rId37">
+                      <a:extLst>
+                        <a:ext uri="{28A0092B-C50C-407E-A947-70E740481C1C}">
+                          <a14:useLocalDpi xmlns:a14="http://schemas.microsoft.com/office/drawing/2010/main" val="0"/>
+                        </a:ext>
+                      </a:extLst>
+                    </a:blip>
+                    <a:stretch>
+                      <a:fillRect/>
+                    </a:stretch>
+                  </pic:blipFill>
+                  <pic:spPr>
+                    <a:xfrm>
+                      <a:off x="0" y="0"/>
+                      <a:ext cx="3848637" cy="2591162"/>
+                    </a:xfrm>
+                    <a:prstGeom prst="rect">
+                      <a:avLst/>
+                    </a:prstGeom>
+                  </pic:spPr>
+                </pic:pic>
+              </a:graphicData>
+            </a:graphic>
+          </wp:anchor>
+        </w:drawing>
+      </w:r>
+      <w:r>
+        <w:rPr>
+          <w:lang w:val="en-US"/>
+        </w:rPr>
+        <w:t xml:space="preserve">Below is KT for 30sec sweep, so </w:t>
+      </w:r>
+      <w:proofErr w:type="spellStart"/>
+      <w:r>
+        <w:rPr>
+          <w:lang w:val="en-US"/>
+        </w:rPr>
+        <w:t>nvm</w:t>
+      </w:r>
+      <w:proofErr w:type="spellEnd"/>
+      <w:r>
+        <w:rPr>
+          <w:lang w:val="en-US"/>
+        </w:rPr>
+        <w:t>, its not at all better.</w:t>
+      </w:r>
+    </w:p>
+    <w:p>
+      <w:pPr>
+        <w:rPr>
+          <w:lang w:val="en-US"/>
+        </w:rPr>
+      </w:pPr>
+      <w:r>
+        <w:rPr>
+          <w:lang w:val="en-US"/>
+        </w:rPr>
+        <w:t>I gave up for today.</w:t>
+      </w:r>
+    </w:p>
+    <w:p>
+      <w:pPr>
+        <w:rPr>
+          <w:lang w:val="en-US"/>
+        </w:rPr>
+      </w:pPr>
+    </w:p>
+    <w:p>
+      <w:pPr>
+        <w:rPr>
+          <w:lang w:val="en-US"/>
+        </w:rPr>
+      </w:pPr>
+    </w:p>
+    <w:p>
+      <w:pPr>
+        <w:rPr>
+          <w:lang w:val="en-US"/>
+        </w:rPr>
+      </w:pPr>
+    </w:p>
+    <w:p>
+      <w:pPr>
+        <w:rPr>
+          <w:lang w:val="en-US"/>
+        </w:rPr>
+      </w:pPr>
+    </w:p>
+    <w:p>
+      <w:pPr>
+        <w:rPr>
+          <w:lang w:val="en-US"/>
+        </w:rPr>
+      </w:pPr>
+    </w:p>
+    <w:p>
+      <w:pPr>
+        <w:rPr>
+          <w:lang w:val="en-US"/>
+        </w:rPr>
+      </w:pPr>
+    </w:p>
+    <w:p>
+      <w:pPr>
+        <w:rPr>
+          <w:lang w:val="en-US"/>
+        </w:rPr>
+      </w:pPr>
+    </w:p>
+    <w:p>
+      <w:pPr>
+        <w:pStyle w:val="Heading1"/>
+        <w:rPr>
+          <w:lang w:val="en-US"/>
+        </w:rPr>
+      </w:pPr>
+      <w:r>
+        <w:rPr>
+          <w:lang w:val="en-US"/>
+        </w:rPr>
+        <w:lastRenderedPageBreak/>
+        <w:t>Friday, 23 August 2024</w:t>
+      </w:r>
+    </w:p>
+    <w:p>
+      <w:pPr>
+        <w:rPr>
+          <w:lang w:val="en-US"/>
+        </w:rPr>
+      </w:pPr>
+    </w:p>
+    <w:p>
+      <w:pPr>
+        <w:rPr>
+          <w:lang w:val="en-US"/>
+        </w:rPr>
+      </w:pPr>
+    </w:p>
+    <w:p>
+      <w:pPr>
+        <w:rPr>
+          <w:lang w:val="en-US"/>
+        </w:rPr>
+      </w:pPr>
     </w:p>
     <w:p>
       <w:pPr>

</xml_diff>

<commit_message>
before max baked setting result except UL
</commit_message>
<xml_diff>
--- a/Intern-Logs/Week 9.docx
+++ b/Intern-Logs/Week 9.docx
@@ -26,7 +26,21 @@
         <w:rPr>
           <w:lang w:val="en-US"/>
         </w:rPr>
-        <w:t>WFH, restudy RIR and deconvolution. Also looked into existing Unity project that have RIR/realistic simulation (not found)</w:t>
+        <w:t xml:space="preserve">WFH, restudy RIR and deconvolution. Also </w:t>
+      </w:r>
+      <w:proofErr w:type="gramStart"/>
+      <w:r>
+        <w:rPr>
+          <w:lang w:val="en-US"/>
+        </w:rPr>
+        <w:t>looked into</w:t>
+      </w:r>
+      <w:proofErr w:type="gramEnd"/>
+      <w:r>
+        <w:rPr>
+          <w:lang w:val="en-US"/>
+        </w:rPr>
+        <w:t xml:space="preserve"> existing Unity project that have RIR/realistic simulation (not found)</w:t>
       </w:r>
       <w:r>
         <w:rPr>
@@ -155,7 +169,21 @@
         <w:rPr>
           <w:lang w:val="en-US"/>
         </w:rPr>
-        <w:t>Instead of generating the sine sweep and inverse filter ourselves, let’s try using audacity plugin instead</w:t>
+        <w:t xml:space="preserve">Instead of generating the sine sweep and inverse filter </w:t>
+      </w:r>
+      <w:proofErr w:type="gramStart"/>
+      <w:r>
+        <w:rPr>
+          <w:lang w:val="en-US"/>
+        </w:rPr>
+        <w:t>ourselves</w:t>
+      </w:r>
+      <w:proofErr w:type="gramEnd"/>
+      <w:r>
+        <w:rPr>
+          <w:lang w:val="en-US"/>
+        </w:rPr>
+        <w:t>, let’s try using audacity plugin instead</w:t>
       </w:r>
       <w:r>
         <w:rPr>
@@ -252,7 +280,21 @@
         <w:rPr>
           <w:lang w:val="en-US"/>
         </w:rPr>
-        <w:t>Old sine sweep and inverse filter:</w:t>
+        <w:t xml:space="preserve">Old </w:t>
+      </w:r>
+      <w:proofErr w:type="gramStart"/>
+      <w:r>
+        <w:rPr>
+          <w:lang w:val="en-US"/>
+        </w:rPr>
+        <w:t>sine</w:t>
+      </w:r>
+      <w:proofErr w:type="gramEnd"/>
+      <w:r>
+        <w:rPr>
+          <w:lang w:val="en-US"/>
+        </w:rPr>
+        <w:t xml:space="preserve"> sweep and inverse filter:</w:t>
       </w:r>
       <w:r>
         <w:rPr>
@@ -385,8 +427,16 @@
         <w:rPr>
           <w:lang w:val="en-US"/>
         </w:rPr>
-        <w:t>Experimented with various audio parameters</w:t>
-      </w:r>
+        <w:t xml:space="preserve">Experimented with various audio </w:t>
+      </w:r>
+      <w:proofErr w:type="gramStart"/>
+      <w:r>
+        <w:rPr>
+          <w:lang w:val="en-US"/>
+        </w:rPr>
+        <w:t>parameters</w:t>
+      </w:r>
+      <w:proofErr w:type="gramEnd"/>
     </w:p>
     <w:p>
       <w:pPr>
@@ -433,8 +483,16 @@
           <w:lang w:val="en-US"/>
         </w:rPr>
         <w:br/>
-        <w:t>Peak in open air test environment</w:t>
-      </w:r>
+        <w:t xml:space="preserve">Peak in open air test </w:t>
+      </w:r>
+      <w:proofErr w:type="gramStart"/>
+      <w:r>
+        <w:rPr>
+          <w:lang w:val="en-US"/>
+        </w:rPr>
+        <w:t>environment</w:t>
+      </w:r>
+      <w:proofErr w:type="gramEnd"/>
     </w:p>
     <w:p>
       <w:pPr>
@@ -460,7 +518,21 @@
         <w:rPr>
           <w:lang w:val="en-US"/>
         </w:rPr>
-        <w:t xml:space="preserve">Regenerate sine sweep and inverse filter using audacity plugin instead of python manual coding to eliminate errors </w:t>
+        <w:t xml:space="preserve">Regenerate </w:t>
+      </w:r>
+      <w:proofErr w:type="gramStart"/>
+      <w:r>
+        <w:rPr>
+          <w:lang w:val="en-US"/>
+        </w:rPr>
+        <w:t>sine</w:t>
+      </w:r>
+      <w:proofErr w:type="gramEnd"/>
+      <w:r>
+        <w:rPr>
+          <w:lang w:val="en-US"/>
+        </w:rPr>
+        <w:t xml:space="preserve"> sweep and inverse filter using audacity plugin instead of python manual coding to eliminate errors </w:t>
       </w:r>
       <w:proofErr w:type="spellStart"/>
       <w:r>
@@ -528,7 +600,23 @@
           <w:highlight w:val="yellow"/>
           <w:lang w:val="en-US"/>
         </w:rPr>
-        <w:t>Take time off on 29 and 30, but work on 2 September</w:t>
+        <w:t xml:space="preserve">Take time off on 29 and </w:t>
+      </w:r>
+      <w:proofErr w:type="gramStart"/>
+      <w:r>
+        <w:rPr>
+          <w:highlight w:val="yellow"/>
+          <w:lang w:val="en-US"/>
+        </w:rPr>
+        <w:t>30, but</w:t>
+      </w:r>
+      <w:proofErr w:type="gramEnd"/>
+      <w:r>
+        <w:rPr>
+          <w:highlight w:val="yellow"/>
+          <w:lang w:val="en-US"/>
+        </w:rPr>
+        <w:t xml:space="preserve"> work on 2 September</w:t>
       </w:r>
       <w:r>
         <w:rPr>
@@ -716,7 +804,21 @@
         <w:rPr>
           <w:lang w:val="en-US"/>
         </w:rPr>
-        <w:t>Next 2 week TODO:</w:t>
+        <w:t xml:space="preserve">Next </w:t>
+      </w:r>
+      <w:proofErr w:type="gramStart"/>
+      <w:r>
+        <w:rPr>
+          <w:lang w:val="en-US"/>
+        </w:rPr>
+        <w:t>2 week</w:t>
+      </w:r>
+      <w:proofErr w:type="gramEnd"/>
+      <w:r>
+        <w:rPr>
+          <w:lang w:val="en-US"/>
+        </w:rPr>
+        <w:t xml:space="preserve"> TODO:</w:t>
       </w:r>
     </w:p>
     <w:p>
@@ -931,7 +1033,21 @@
         <w:rPr>
           <w:lang w:val="en-US"/>
         </w:rPr>
-        <w:t xml:space="preserve">Regenerate sine sweep and inverse filter using audacity plugin instead of python manual coding to eliminate errors </w:t>
+        <w:t xml:space="preserve">Regenerate </w:t>
+      </w:r>
+      <w:proofErr w:type="gramStart"/>
+      <w:r>
+        <w:rPr>
+          <w:lang w:val="en-US"/>
+        </w:rPr>
+        <w:t>sine</w:t>
+      </w:r>
+      <w:proofErr w:type="gramEnd"/>
+      <w:r>
+        <w:rPr>
+          <w:lang w:val="en-US"/>
+        </w:rPr>
+        <w:t xml:space="preserve"> sweep and inverse filter using audacity plugin instead of python manual coding to eliminate errors </w:t>
       </w:r>
       <w:proofErr w:type="spellStart"/>
       <w:r>
@@ -958,8 +1074,16 @@
           <w:lang w:val="en-US"/>
         </w:rPr>
         <w:lastRenderedPageBreak/>
-        <w:t>Retest on test scene and generated as recorded to sanity check</w:t>
-      </w:r>
+        <w:t xml:space="preserve">Retest on test scene and generated as recorded to sanity </w:t>
+      </w:r>
+      <w:proofErr w:type="gramStart"/>
+      <w:r>
+        <w:rPr>
+          <w:lang w:val="en-US"/>
+        </w:rPr>
+        <w:t>check</w:t>
+      </w:r>
+      <w:proofErr w:type="gramEnd"/>
     </w:p>
     <w:p>
       <w:pPr>
@@ -1021,7 +1145,21 @@
         <w:rPr>
           <w:lang w:val="en-US"/>
         </w:rPr>
-        <w:t xml:space="preserve"> impossible to get better approximate of sine sweep from input only, and generating sine sweep together with inverse filter (where parameter is known and defined) is a better way. Although because this would be exactly the same as Mona’s previous one, so instead I used </w:t>
+        <w:t xml:space="preserve"> impossible to get better approximate of sine sweep from input only, and generating sine sweep together with inverse filter (where parameter is known and defined) is a better way. Although because this would be </w:t>
+      </w:r>
+      <w:proofErr w:type="gramStart"/>
+      <w:r>
+        <w:rPr>
+          <w:lang w:val="en-US"/>
+        </w:rPr>
+        <w:t>exactly the same</w:t>
+      </w:r>
+      <w:proofErr w:type="gramEnd"/>
+      <w:r>
+        <w:rPr>
+          <w:lang w:val="en-US"/>
+        </w:rPr>
+        <w:t xml:space="preserve"> as Mona’s previous one, so instead I used </w:t>
       </w:r>
       <w:proofErr w:type="spellStart"/>
       <w:r>
@@ -1124,7 +1262,7 @@
           <w:lang w:val="en-US"/>
         </w:rPr>
         <w:drawing>
-          <wp:anchor distT="0" distB="0" distL="114300" distR="114300" simplePos="0" relativeHeight="251661312" behindDoc="1" locked="0" layoutInCell="1" allowOverlap="1" wp14:anchorId="647F33B0" wp14:editId="10FDD66D">
+          <wp:anchor distT="0" distB="0" distL="114300" distR="114300" simplePos="0" relativeHeight="251661312" behindDoc="1" locked="0" layoutInCell="1" allowOverlap="1" wp14:anchorId="647F33B0" wp14:editId="1C1A0A4C">
             <wp:simplePos x="0" y="0"/>
             <wp:positionH relativeFrom="margin">
               <wp:posOffset>3123565</wp:posOffset>
@@ -1193,7 +1331,7 @@
           <w:lang w:val="en-US"/>
         </w:rPr>
         <w:drawing>
-          <wp:anchor distT="0" distB="0" distL="114300" distR="114300" simplePos="0" relativeHeight="251660288" behindDoc="1" locked="0" layoutInCell="1" allowOverlap="1" wp14:anchorId="3451246A" wp14:editId="1DF667EE">
+          <wp:anchor distT="0" distB="0" distL="114300" distR="114300" simplePos="0" relativeHeight="251660288" behindDoc="1" locked="0" layoutInCell="1" allowOverlap="1" wp14:anchorId="3451246A" wp14:editId="636B07E0">
             <wp:simplePos x="0" y="0"/>
             <wp:positionH relativeFrom="margin">
               <wp:align>left</wp:align>
@@ -1286,7 +1424,21 @@
         <w:rPr>
           <w:lang w:val="en-US"/>
         </w:rPr>
-        <w:t xml:space="preserve"> on linear instead of exponential I think.</w:t>
+        <w:t xml:space="preserve"> on linear instead of </w:t>
+      </w:r>
+      <w:proofErr w:type="gramStart"/>
+      <w:r>
+        <w:rPr>
+          <w:lang w:val="en-US"/>
+        </w:rPr>
+        <w:t>exponential</w:t>
+      </w:r>
+      <w:proofErr w:type="gramEnd"/>
+      <w:r>
+        <w:rPr>
+          <w:lang w:val="en-US"/>
+        </w:rPr>
+        <w:t xml:space="preserve"> I think.</w:t>
       </w:r>
     </w:p>
     <w:p>
@@ -1632,7 +1784,21 @@
         <w:rPr>
           <w:lang w:val="en-US"/>
         </w:rPr>
-        <w:t xml:space="preserve"> due to noise floor again interestingly even though the RIR is really short and looks correct.</w:t>
+        <w:t xml:space="preserve"> due to noise floor again interestingly even though the RIR is </w:t>
+      </w:r>
+      <w:proofErr w:type="gramStart"/>
+      <w:r>
+        <w:rPr>
+          <w:lang w:val="en-US"/>
+        </w:rPr>
+        <w:t>really short</w:t>
+      </w:r>
+      <w:proofErr w:type="gramEnd"/>
+      <w:r>
+        <w:rPr>
+          <w:lang w:val="en-US"/>
+        </w:rPr>
+        <w:t xml:space="preserve"> and looks correct.</w:t>
       </w:r>
     </w:p>
     <w:p>
@@ -1717,7 +1883,7 @@
           <w:lang w:val="en-US"/>
         </w:rPr>
         <w:drawing>
-          <wp:anchor distT="0" distB="0" distL="114300" distR="114300" simplePos="0" relativeHeight="251665408" behindDoc="1" locked="0" layoutInCell="1" allowOverlap="1" wp14:anchorId="5DE7B475" wp14:editId="1EDCF6D7">
+          <wp:anchor distT="0" distB="0" distL="114300" distR="114300" simplePos="0" relativeHeight="251665408" behindDoc="1" locked="0" layoutInCell="1" allowOverlap="1" wp14:anchorId="5DE7B475" wp14:editId="7338C1AD">
             <wp:simplePos x="0" y="0"/>
             <wp:positionH relativeFrom="margin">
               <wp:posOffset>-7620</wp:posOffset>
@@ -2177,7 +2343,7 @@
           <w:noProof/>
         </w:rPr>
         <w:drawing>
-          <wp:anchor distT="0" distB="0" distL="114300" distR="114300" simplePos="0" relativeHeight="251668480" behindDoc="1" locked="0" layoutInCell="1" allowOverlap="1" wp14:anchorId="46A66043" wp14:editId="1288A2DF">
+          <wp:anchor distT="0" distB="0" distL="114300" distR="114300" simplePos="0" relativeHeight="251668480" behindDoc="1" locked="0" layoutInCell="1" allowOverlap="1" wp14:anchorId="46A66043" wp14:editId="3F3BC671">
             <wp:simplePos x="0" y="0"/>
             <wp:positionH relativeFrom="margin">
               <wp:align>left</wp:align>
@@ -2334,7 +2500,7 @@
           <w:lang w:val="en-US"/>
         </w:rPr>
         <w:drawing>
-          <wp:anchor distT="0" distB="0" distL="114300" distR="114300" simplePos="0" relativeHeight="251672576" behindDoc="1" locked="0" layoutInCell="1" allowOverlap="1" wp14:anchorId="252BFD35" wp14:editId="1D6A4FEB">
+          <wp:anchor distT="0" distB="0" distL="114300" distR="114300" simplePos="0" relativeHeight="251672576" behindDoc="1" locked="0" layoutInCell="1" allowOverlap="1" wp14:anchorId="252BFD35" wp14:editId="44F67D90">
             <wp:simplePos x="0" y="0"/>
             <wp:positionH relativeFrom="margin">
               <wp:posOffset>3416199</wp:posOffset>
@@ -2403,7 +2569,7 @@
           <w:lang w:val="en-US"/>
         </w:rPr>
         <w:drawing>
-          <wp:anchor distT="0" distB="0" distL="114300" distR="114300" simplePos="0" relativeHeight="251671552" behindDoc="1" locked="0" layoutInCell="1" allowOverlap="1" wp14:anchorId="47599A5C" wp14:editId="0EE90B7C">
+          <wp:anchor distT="0" distB="0" distL="114300" distR="114300" simplePos="0" relativeHeight="251671552" behindDoc="1" locked="0" layoutInCell="1" allowOverlap="1" wp14:anchorId="47599A5C" wp14:editId="06DC1AA2">
             <wp:simplePos x="0" y="0"/>
             <wp:positionH relativeFrom="margin">
               <wp:posOffset>3013710</wp:posOffset>
@@ -2589,7 +2755,21 @@
         <w:rPr>
           <w:lang w:val="en-US"/>
         </w:rPr>
-        <w:t xml:space="preserve"> response really means here and the inverse filter/ sweep looks a bit strange due to modification but it seems working.</w:t>
+        <w:t xml:space="preserve"> response really means here and the inverse filter/ sweep looks a bit strange due to </w:t>
+      </w:r>
+      <w:proofErr w:type="gramStart"/>
+      <w:r>
+        <w:rPr>
+          <w:lang w:val="en-US"/>
+        </w:rPr>
+        <w:t>modification</w:t>
+      </w:r>
+      <w:proofErr w:type="gramEnd"/>
+      <w:r>
+        <w:rPr>
+          <w:lang w:val="en-US"/>
+        </w:rPr>
+        <w:t xml:space="preserve"> but it seems working.</w:t>
       </w:r>
       <w:r>
         <w:rPr>
@@ -2608,7 +2788,21 @@
         <w:rPr>
           <w:lang w:val="en-US"/>
         </w:rPr>
-        <w:t xml:space="preserve">As seen below, the noise floor still exist but </w:t>
+        <w:t xml:space="preserve">As seen below, the noise floor still </w:t>
+      </w:r>
+      <w:proofErr w:type="gramStart"/>
+      <w:r>
+        <w:rPr>
+          <w:lang w:val="en-US"/>
+        </w:rPr>
+        <w:t>exist</w:t>
+      </w:r>
+      <w:proofErr w:type="gramEnd"/>
+      <w:r>
+        <w:rPr>
+          <w:lang w:val="en-US"/>
+        </w:rPr>
+        <w:t xml:space="preserve"> but </w:t>
       </w:r>
       <w:proofErr w:type="spellStart"/>
       <w:r>
@@ -2639,6 +2833,7 @@
         <w:t xml:space="preserve"> [-5 -35] can be used reliably. Now </w:t>
       </w:r>
       <w:proofErr w:type="spellStart"/>
+      <w:proofErr w:type="gramStart"/>
       <w:r>
         <w:rPr>
           <w:lang w:val="en-US"/>
@@ -2646,6 +2841,7 @@
         <w:t>lets</w:t>
       </w:r>
       <w:proofErr w:type="spellEnd"/>
+      <w:proofErr w:type="gramEnd"/>
       <w:r>
         <w:rPr>
           <w:lang w:val="en-US"/>
@@ -3054,20 +3250,42 @@
         <w:rPr>
           <w:lang w:val="en-US"/>
         </w:rPr>
-        <w:t>, changing the silence threshold from 0.001% to 0.0001% causes RT60 calc to gives lots of insufficient dynamic range warning and also give worse RT60 value due to higher floor somehow.</w:t>
-      </w:r>
-    </w:p>
-    <w:p>
-      <w:pPr>
-        <w:rPr>
-          <w:lang w:val="en-US"/>
-        </w:rPr>
-      </w:pPr>
-      <w:r>
-        <w:rPr>
-          <w:lang w:val="en-US"/>
-        </w:rPr>
-        <w:t xml:space="preserve">So the choice now </w:t>
+        <w:t xml:space="preserve">, changing the silence threshold from 0.001% to 0.0001% causes RT60 calc to gives lots of insufficient dynamic range warning </w:t>
+      </w:r>
+      <w:proofErr w:type="gramStart"/>
+      <w:r>
+        <w:rPr>
+          <w:lang w:val="en-US"/>
+        </w:rPr>
+        <w:t>and also</w:t>
+      </w:r>
+      <w:proofErr w:type="gramEnd"/>
+      <w:r>
+        <w:rPr>
+          <w:lang w:val="en-US"/>
+        </w:rPr>
+        <w:t xml:space="preserve"> give worse RT60 value due to higher floor somehow.</w:t>
+      </w:r>
+    </w:p>
+    <w:p>
+      <w:pPr>
+        <w:rPr>
+          <w:lang w:val="en-US"/>
+        </w:rPr>
+      </w:pPr>
+      <w:proofErr w:type="gramStart"/>
+      <w:r>
+        <w:rPr>
+          <w:lang w:val="en-US"/>
+        </w:rPr>
+        <w:t>So</w:t>
+      </w:r>
+      <w:proofErr w:type="gramEnd"/>
+      <w:r>
+        <w:rPr>
+          <w:lang w:val="en-US"/>
+        </w:rPr>
+        <w:t xml:space="preserve"> the choice now </w:t>
       </w:r>
       <w:proofErr w:type="spellStart"/>
       <w:r>
@@ -3366,6 +3584,7 @@
         <w:t xml:space="preserve">Have a meeting with Mona for evaluation </w:t>
       </w:r>
       <w:proofErr w:type="spellStart"/>
+      <w:proofErr w:type="gramStart"/>
       <w:r>
         <w:rPr>
           <w:lang w:val="en-US"/>
@@ -3373,6 +3592,7 @@
         <w:t>progress.Update</w:t>
       </w:r>
       <w:proofErr w:type="spellEnd"/>
+      <w:proofErr w:type="gramEnd"/>
       <w:r>
         <w:rPr>
           <w:lang w:val="en-US"/>
@@ -3422,7 +3642,21 @@
         <w:rPr>
           <w:lang w:val="en-US"/>
         </w:rPr>
-        <w:t xml:space="preserve"> This is fairly simple, just modified </w:t>
+        <w:t xml:space="preserve"> This is </w:t>
+      </w:r>
+      <w:proofErr w:type="gramStart"/>
+      <w:r>
+        <w:rPr>
+          <w:lang w:val="en-US"/>
+        </w:rPr>
+        <w:t>fairly simple</w:t>
+      </w:r>
+      <w:proofErr w:type="gramEnd"/>
+      <w:r>
+        <w:rPr>
+          <w:lang w:val="en-US"/>
+        </w:rPr>
+        <w:t xml:space="preserve">, just modified </w:t>
       </w:r>
       <w:proofErr w:type="spellStart"/>
       <w:r>
@@ -3533,7 +3767,7 @@
           <w:lang w:val="en-US"/>
         </w:rPr>
         <w:drawing>
-          <wp:anchor distT="0" distB="0" distL="114300" distR="114300" simplePos="0" relativeHeight="251675648" behindDoc="1" locked="0" layoutInCell="1" allowOverlap="1" wp14:anchorId="5D6E0067" wp14:editId="7DC52352">
+          <wp:anchor distT="0" distB="0" distL="114300" distR="114300" simplePos="0" relativeHeight="251675648" behindDoc="1" locked="0" layoutInCell="1" allowOverlap="1" wp14:anchorId="5D6E0067" wp14:editId="185B6FC8">
             <wp:simplePos x="914400" y="4702629"/>
             <wp:positionH relativeFrom="margin">
               <wp:align>left</wp:align>
@@ -3620,7 +3854,21 @@
         <w:rPr>
           <w:lang w:val="en-US"/>
         </w:rPr>
-        <w:t xml:space="preserve"> to try and get RT60 higher than EDT but this is to no avail. </w:t>
+        <w:t xml:space="preserve"> to try and get RT60 higher than </w:t>
+      </w:r>
+      <w:proofErr w:type="gramStart"/>
+      <w:r>
+        <w:rPr>
+          <w:lang w:val="en-US"/>
+        </w:rPr>
+        <w:t>EDT</w:t>
+      </w:r>
+      <w:proofErr w:type="gramEnd"/>
+      <w:r>
+        <w:rPr>
+          <w:lang w:val="en-US"/>
+        </w:rPr>
+        <w:t xml:space="preserve"> but this is to no avail. </w:t>
       </w:r>
       <w:proofErr w:type="spellStart"/>
       <w:r>
@@ -3647,8 +3895,16 @@
         <w:rPr>
           <w:lang w:val="en-US"/>
         </w:rPr>
-        <w:t xml:space="preserve"> peak window remove and lots other preprocess don’t have noise floor level issue anymore..</w:t>
-      </w:r>
+        <w:t xml:space="preserve"> peak window remove and lots other preprocess don’t have noise floor level issue </w:t>
+      </w:r>
+      <w:proofErr w:type="gramStart"/>
+      <w:r>
+        <w:rPr>
+          <w:lang w:val="en-US"/>
+        </w:rPr>
+        <w:t>anymore..</w:t>
+      </w:r>
+      <w:proofErr w:type="gramEnd"/>
       <w:r>
         <w:rPr>
           <w:lang w:val="en-US"/>
@@ -3750,12 +4006,14 @@
         </w:rPr>
         <w:sym w:font="Wingdings" w:char="F0DF"/>
       </w:r>
+      <w:proofErr w:type="gramStart"/>
       <w:r>
         <w:rPr>
           <w:lang w:val="en-US"/>
         </w:rPr>
         <w:t>synced</w:t>
       </w:r>
+      <w:proofErr w:type="gramEnd"/>
     </w:p>
     <w:p>
       <w:pPr>
@@ -3837,8 +4095,16 @@
         <w:rPr>
           <w:lang w:val="en-US"/>
         </w:rPr>
-        <w:t xml:space="preserve"> we need to fine tune each scene for different silence percentage..</w:t>
-      </w:r>
+        <w:t xml:space="preserve"> we need to fine tune each scene for different silence </w:t>
+      </w:r>
+      <w:proofErr w:type="gramStart"/>
+      <w:r>
+        <w:rPr>
+          <w:lang w:val="en-US"/>
+        </w:rPr>
+        <w:t>percentage..</w:t>
+      </w:r>
+      <w:proofErr w:type="gramEnd"/>
     </w:p>
     <w:p>
       <w:pPr>
@@ -3864,9 +4130,24 @@
         <w:rPr>
           <w:lang w:val="en-US"/>
         </w:rPr>
-        <w:t xml:space="preserve"> still getting the error, must be due to the processing.. </w:t>
+        <w:t xml:space="preserve"> still getting the error, must be due to the </w:t>
+      </w:r>
+      <w:proofErr w:type="gramStart"/>
+      <w:r>
+        <w:rPr>
+          <w:lang w:val="en-US"/>
+        </w:rPr>
+        <w:t>processing..</w:t>
+      </w:r>
+      <w:proofErr w:type="gramEnd"/>
+      <w:r>
+        <w:rPr>
+          <w:lang w:val="en-US"/>
+        </w:rPr>
+        <w:t xml:space="preserve"> </w:t>
       </w:r>
       <w:proofErr w:type="spellStart"/>
+      <w:proofErr w:type="gramStart"/>
       <w:r>
         <w:rPr>
           <w:lang w:val="en-US"/>
@@ -3874,6 +4155,7 @@
         <w:t>lets</w:t>
       </w:r>
       <w:proofErr w:type="spellEnd"/>
+      <w:proofErr w:type="gramEnd"/>
       <w:r>
         <w:rPr>
           <w:lang w:val="en-US"/>
@@ -3958,7 +4240,21 @@
           <w:lang w:val="en-US"/>
         </w:rPr>
         <w:br/>
-        <w:t>ok now after I look into LR scene again, it makes sense why mine is so high, the predicted material for mine is metal which is quite reverberant (hard, reflect a lot)</w:t>
+        <w:t xml:space="preserve">ok now after I </w:t>
+      </w:r>
+      <w:proofErr w:type="gramStart"/>
+      <w:r>
+        <w:rPr>
+          <w:lang w:val="en-US"/>
+        </w:rPr>
+        <w:t>look into</w:t>
+      </w:r>
+      <w:proofErr w:type="gramEnd"/>
+      <w:r>
+        <w:rPr>
+          <w:lang w:val="en-US"/>
+        </w:rPr>
+        <w:t xml:space="preserve"> LR scene again, it makes sense why mine is so high, the predicted material for mine is metal which is quite reverberant (hard, reflect a lot)</w:t>
       </w:r>
       <w:r>
         <w:rPr>
@@ -4099,20 +4395,48 @@
         <w:rPr>
           <w:lang w:val="en-US"/>
         </w:rPr>
-        <w:t>Ah just realized the silence removal is what remove the noise floor. Thus instead I should just preprocess it so it remove the flat noise floor level on every octave band</w:t>
-      </w:r>
-    </w:p>
-    <w:p>
-      <w:pPr>
-        <w:rPr>
-          <w:lang w:val="en-US"/>
-        </w:rPr>
-      </w:pPr>
-      <w:r>
-        <w:rPr>
-          <w:lang w:val="en-US"/>
-        </w:rPr>
-        <w:t xml:space="preserve">Also, our main problem right now with most of these scenes evaluation is that the RIR don’t behave in expected way (the decay curve), as EDT have higher value than RT60 which suggest the shape of the curve is strange (it should’ve been exponential from start, </w:t>
+        <w:t xml:space="preserve">Ah just realized the silence removal is what remove the noise floor. </w:t>
+      </w:r>
+      <w:proofErr w:type="gramStart"/>
+      <w:r>
+        <w:rPr>
+          <w:lang w:val="en-US"/>
+        </w:rPr>
+        <w:t>Thus</w:t>
+      </w:r>
+      <w:proofErr w:type="gramEnd"/>
+      <w:r>
+        <w:rPr>
+          <w:lang w:val="en-US"/>
+        </w:rPr>
+        <w:t xml:space="preserve"> instead I should just preprocess it so it remove the flat noise floor level on every octave band</w:t>
+      </w:r>
+    </w:p>
+    <w:p>
+      <w:pPr>
+        <w:rPr>
+          <w:lang w:val="en-US"/>
+        </w:rPr>
+      </w:pPr>
+      <w:r>
+        <w:rPr>
+          <w:lang w:val="en-US"/>
+        </w:rPr>
+        <w:t xml:space="preserve">Also, our main problem right now with most of these </w:t>
+      </w:r>
+      <w:proofErr w:type="gramStart"/>
+      <w:r>
+        <w:rPr>
+          <w:lang w:val="en-US"/>
+        </w:rPr>
+        <w:t>scenes</w:t>
+      </w:r>
+      <w:proofErr w:type="gramEnd"/>
+      <w:r>
+        <w:rPr>
+          <w:lang w:val="en-US"/>
+        </w:rPr>
+        <w:t xml:space="preserve"> evaluation is that the RIR don’t behave in expected way (the decay curve), as EDT have higher value than RT60 which suggest the shape of the curve is strange (it should’ve been exponential from start, </w:t>
       </w:r>
       <w:proofErr w:type="spellStart"/>
       <w:r>
@@ -4202,7 +4526,21 @@
         <w:rPr>
           <w:lang w:val="en-US"/>
         </w:rPr>
-        <w:t xml:space="preserve">Even when using 0.5to5 ratio and using silence removed main2, it still give such values… I am honestly really </w:t>
+        <w:t xml:space="preserve">Even when using 0.5to5 ratio and using silence removed main2, it still </w:t>
+      </w:r>
+      <w:proofErr w:type="gramStart"/>
+      <w:r>
+        <w:rPr>
+          <w:lang w:val="en-US"/>
+        </w:rPr>
+        <w:t>give</w:t>
+      </w:r>
+      <w:proofErr w:type="gramEnd"/>
+      <w:r>
+        <w:rPr>
+          <w:lang w:val="en-US"/>
+        </w:rPr>
+        <w:t xml:space="preserve"> such values… I am honestly really </w:t>
       </w:r>
       <w:proofErr w:type="spellStart"/>
       <w:r>
@@ -4216,8 +4554,16 @@
         <w:rPr>
           <w:lang w:val="en-US"/>
         </w:rPr>
-        <w:t xml:space="preserve"> and stressed..</w:t>
-      </w:r>
+        <w:t xml:space="preserve"> and </w:t>
+      </w:r>
+      <w:proofErr w:type="gramStart"/>
+      <w:r>
+        <w:rPr>
+          <w:lang w:val="en-US"/>
+        </w:rPr>
+        <w:t>stressed..</w:t>
+      </w:r>
+      <w:proofErr w:type="gramEnd"/>
       <w:r>
         <w:rPr>
           <w:lang w:val="en-US"/>
@@ -4243,8 +4589,16 @@
         <w:rPr>
           <w:lang w:val="en-US"/>
         </w:rPr>
-        <w:t xml:space="preserve"> or check if the signal go back up or stays at very low slope/gradient..</w:t>
-      </w:r>
+        <w:t xml:space="preserve"> or check if the signal go back up or stays at very low slope/</w:t>
+      </w:r>
+      <w:proofErr w:type="gramStart"/>
+      <w:r>
+        <w:rPr>
+          <w:lang w:val="en-US"/>
+        </w:rPr>
+        <w:t>gradient..</w:t>
+      </w:r>
+      <w:proofErr w:type="gramEnd"/>
     </w:p>
     <w:p>
       <w:pPr>
@@ -4297,7 +4651,21 @@
         <w:rPr>
           <w:lang w:val="en-US"/>
         </w:rPr>
-        <w:t xml:space="preserve"> use the silence threshold in main2 and generate all scenes to see what we got so far (with different silence threshold for each to remove noise floor). Personally I think the inverse </w:t>
+        <w:t xml:space="preserve"> use the silence threshold in main2 and generate all scenes to see what we got so far (with different silence threshold for each to remove noise floor). </w:t>
+      </w:r>
+      <w:proofErr w:type="gramStart"/>
+      <w:r>
+        <w:rPr>
+          <w:lang w:val="en-US"/>
+        </w:rPr>
+        <w:t>Personally</w:t>
+      </w:r>
+      <w:proofErr w:type="gramEnd"/>
+      <w:r>
+        <w:rPr>
+          <w:lang w:val="en-US"/>
+        </w:rPr>
+        <w:t xml:space="preserve"> I think the inverse </w:t>
       </w:r>
       <w:r>
         <w:rPr>
@@ -4357,7 +4725,21 @@
         <w:rPr>
           <w:lang w:val="en-US"/>
         </w:rPr>
-        <w:t>, so lets just continue with generating all scenes result as planned and see how it is. Then just start creating poster and start wrapping up/writing technical report</w:t>
+        <w:t xml:space="preserve">, so </w:t>
+      </w:r>
+      <w:proofErr w:type="spellStart"/>
+      <w:r>
+        <w:rPr>
+          <w:lang w:val="en-US"/>
+        </w:rPr>
+        <w:t>lets</w:t>
+      </w:r>
+      <w:proofErr w:type="spellEnd"/>
+      <w:r>
+        <w:rPr>
+          <w:lang w:val="en-US"/>
+        </w:rPr>
+        <w:t xml:space="preserve"> just continue with generating all scenes result as planned and see how it is. Then just start creating poster and start wrapping up/writing technical report</w:t>
       </w:r>
       <w:r>
         <w:rPr>
@@ -4414,6 +4796,7 @@
       </w:pPr>
       <w:r>
         <w:rPr>
+          <w:noProof/>
           <w:lang w:val="en-US"/>
         </w:rPr>
         <w:drawing>
@@ -4474,6 +4857,7 @@
       </w:pPr>
       <w:r>
         <w:rPr>
+          <w:noProof/>
           <w:lang w:val="en-US"/>
         </w:rPr>
         <w:drawing>
@@ -4531,7 +4915,21 @@
         <w:rPr>
           <w:lang w:val="en-US"/>
         </w:rPr>
-        <w:t xml:space="preserve">, this only perfectly align for open air test, KT isn’t align for some </w:t>
+        <w:t xml:space="preserve">, this only perfectly align for open air test, KT isn’t </w:t>
+      </w:r>
+      <w:proofErr w:type="gramStart"/>
+      <w:r>
+        <w:rPr>
+          <w:lang w:val="en-US"/>
+        </w:rPr>
+        <w:t>align</w:t>
+      </w:r>
+      <w:proofErr w:type="gramEnd"/>
+      <w:r>
+        <w:rPr>
+          <w:lang w:val="en-US"/>
+        </w:rPr>
+        <w:t xml:space="preserve"> for some </w:t>
       </w:r>
       <w:r>
         <w:rPr>
@@ -4550,7 +4948,21 @@
         <w:rPr>
           <w:lang w:val="en-US"/>
         </w:rPr>
-        <w:t xml:space="preserve">Added alignment window method, and this works pretty well for KT and LR </w:t>
+        <w:t xml:space="preserve">Added alignment window method, and this works </w:t>
+      </w:r>
+      <w:proofErr w:type="gramStart"/>
+      <w:r>
+        <w:rPr>
+          <w:lang w:val="en-US"/>
+        </w:rPr>
+        <w:t>pretty well</w:t>
+      </w:r>
+      <w:proofErr w:type="gramEnd"/>
+      <w:r>
+        <w:rPr>
+          <w:lang w:val="en-US"/>
+        </w:rPr>
+        <w:t xml:space="preserve"> for KT and LR </w:t>
       </w:r>
       <w:proofErr w:type="spellStart"/>
       <w:r>
@@ -4570,17 +4982,46 @@
         <w:rPr>
           <w:lang w:val="en-US"/>
         </w:rPr>
-        <w:t>For now lets get more recording (from ST, UL and MR for sanity check)</w:t>
-      </w:r>
-    </w:p>
-    <w:p>
-      <w:pPr>
-        <w:rPr>
-          <w:lang w:val="en-US"/>
-        </w:rPr>
-      </w:pPr>
-      <w:r>
-        <w:rPr>
+        <w:t xml:space="preserve">For </w:t>
+      </w:r>
+      <w:proofErr w:type="gramStart"/>
+      <w:r>
+        <w:rPr>
+          <w:lang w:val="en-US"/>
+        </w:rPr>
+        <w:t>now</w:t>
+      </w:r>
+      <w:proofErr w:type="gramEnd"/>
+      <w:r>
+        <w:rPr>
+          <w:lang w:val="en-US"/>
+        </w:rPr>
+        <w:t xml:space="preserve"> </w:t>
+      </w:r>
+      <w:proofErr w:type="spellStart"/>
+      <w:r>
+        <w:rPr>
+          <w:lang w:val="en-US"/>
+        </w:rPr>
+        <w:t>lets</w:t>
+      </w:r>
+      <w:proofErr w:type="spellEnd"/>
+      <w:r>
+        <w:rPr>
+          <w:lang w:val="en-US"/>
+        </w:rPr>
+        <w:t xml:space="preserve"> get more recording (from ST, UL and MR for sanity check)</w:t>
+      </w:r>
+    </w:p>
+    <w:p>
+      <w:pPr>
+        <w:rPr>
+          <w:lang w:val="en-US"/>
+        </w:rPr>
+      </w:pPr>
+      <w:r>
+        <w:rPr>
+          <w:noProof/>
           <w:lang w:val="en-US"/>
         </w:rPr>
         <w:drawing>
@@ -4693,7 +5134,21 @@
         <w:rPr>
           <w:lang w:val="en-US"/>
         </w:rPr>
-        <w:t xml:space="preserve"> this could just be because of the length of our sine sweep. So let’s try longer sine sweep next.</w:t>
+        <w:t xml:space="preserve"> this could just be because of the length of our sine sweep. </w:t>
+      </w:r>
+      <w:proofErr w:type="gramStart"/>
+      <w:r>
+        <w:rPr>
+          <w:lang w:val="en-US"/>
+        </w:rPr>
+        <w:t>So</w:t>
+      </w:r>
+      <w:proofErr w:type="gramEnd"/>
+      <w:r>
+        <w:rPr>
+          <w:lang w:val="en-US"/>
+        </w:rPr>
+        <w:t xml:space="preserve"> let’s try longer sine sweep next.</w:t>
       </w:r>
       <w:r>
         <w:rPr>
@@ -4719,6 +5174,7 @@
       </w:pPr>
       <w:r>
         <w:rPr>
+          <w:noProof/>
           <w:lang w:val="en-US"/>
         </w:rPr>
         <w:lastRenderedPageBreak/>
@@ -4798,9 +5254,25 @@
         <w:rPr>
           <w:lang w:val="en-US"/>
         </w:rPr>
-        <w:t xml:space="preserve"> so lets use </w:t>
+        <w:t xml:space="preserve"> so </w:t>
       </w:r>
       <w:proofErr w:type="spellStart"/>
+      <w:proofErr w:type="gramStart"/>
+      <w:r>
+        <w:rPr>
+          <w:lang w:val="en-US"/>
+        </w:rPr>
+        <w:t>lets</w:t>
+      </w:r>
+      <w:proofErr w:type="spellEnd"/>
+      <w:proofErr w:type="gramEnd"/>
+      <w:r>
+        <w:rPr>
+          <w:lang w:val="en-US"/>
+        </w:rPr>
+        <w:t xml:space="preserve"> use </w:t>
+      </w:r>
+      <w:proofErr w:type="spellStart"/>
       <w:r>
         <w:rPr>
           <w:lang w:val="en-US"/>
@@ -4823,6 +5295,7 @@
       </w:pPr>
       <w:r>
         <w:rPr>
+          <w:noProof/>
           <w:lang w:val="en-US"/>
         </w:rPr>
         <w:drawing>
@@ -4906,17 +5379,31 @@
           <w:lang w:val="en-US"/>
         </w:rPr>
         <w:br/>
-        <w:t>Lets get the response from open air, KT, LR, ST, UL, MR now.</w:t>
-      </w:r>
-    </w:p>
-    <w:p>
-      <w:pPr>
-        <w:rPr>
-          <w:lang w:val="en-US"/>
-        </w:rPr>
-      </w:pPr>
-      <w:r>
-        <w:rPr>
+      </w:r>
+      <w:proofErr w:type="spellStart"/>
+      <w:r>
+        <w:rPr>
+          <w:lang w:val="en-US"/>
+        </w:rPr>
+        <w:t>Lets</w:t>
+      </w:r>
+      <w:proofErr w:type="spellEnd"/>
+      <w:r>
+        <w:rPr>
+          <w:lang w:val="en-US"/>
+        </w:rPr>
+        <w:t xml:space="preserve"> get the response from open air, KT, LR, ST, UL, MR now.</w:t>
+      </w:r>
+    </w:p>
+    <w:p>
+      <w:pPr>
+        <w:rPr>
+          <w:lang w:val="en-US"/>
+        </w:rPr>
+      </w:pPr>
+      <w:r>
+        <w:rPr>
+          <w:noProof/>
           <w:lang w:val="en-US"/>
         </w:rPr>
         <w:drawing>
@@ -4995,7 +5482,21 @@
         <w:rPr>
           <w:lang w:val="en-US"/>
         </w:rPr>
-        <w:t>, its not at all better.</w:t>
+        <w:t xml:space="preserve">, </w:t>
+      </w:r>
+      <w:proofErr w:type="spellStart"/>
+      <w:r>
+        <w:rPr>
+          <w:lang w:val="en-US"/>
+        </w:rPr>
+        <w:t>its</w:t>
+      </w:r>
+      <w:proofErr w:type="spellEnd"/>
+      <w:r>
+        <w:rPr>
+          <w:lang w:val="en-US"/>
+        </w:rPr>
+        <w:t xml:space="preserve"> not at all better.</w:t>
       </w:r>
     </w:p>
     <w:p>
@@ -5081,6 +5582,183 @@
           <w:lang w:val="en-US"/>
         </w:rPr>
       </w:pPr>
+      <w:r>
+        <w:rPr>
+          <w:lang w:val="en-US"/>
+        </w:rPr>
+        <w:t xml:space="preserve">Before going back there, </w:t>
+      </w:r>
+      <w:proofErr w:type="spellStart"/>
+      <w:r>
+        <w:rPr>
+          <w:lang w:val="en-US"/>
+        </w:rPr>
+        <w:t>lets</w:t>
+      </w:r>
+      <w:proofErr w:type="spellEnd"/>
+      <w:r>
+        <w:rPr>
+          <w:lang w:val="en-US"/>
+        </w:rPr>
+        <w:t xml:space="preserve"> do some basic poster and report stuff.</w:t>
+      </w:r>
+    </w:p>
+    <w:p>
+      <w:pPr>
+        <w:rPr>
+          <w:lang w:val="en-US"/>
+        </w:rPr>
+      </w:pPr>
+      <w:r>
+        <w:rPr>
+          <w:lang w:val="en-US"/>
+        </w:rPr>
+        <w:t>Wrote basic headings and sections for report and created A1 poster pptx.</w:t>
+      </w:r>
+    </w:p>
+    <w:p>
+      <w:pPr>
+        <w:rPr>
+          <w:lang w:val="en-US"/>
+        </w:rPr>
+      </w:pPr>
+      <w:r>
+        <w:rPr>
+          <w:lang w:val="en-US"/>
+        </w:rPr>
+        <w:t xml:space="preserve">OK, </w:t>
+      </w:r>
+      <w:proofErr w:type="spellStart"/>
+      <w:r>
+        <w:rPr>
+          <w:lang w:val="en-US"/>
+        </w:rPr>
+        <w:t>lets</w:t>
+      </w:r>
+      <w:proofErr w:type="spellEnd"/>
+      <w:r>
+        <w:rPr>
+          <w:lang w:val="en-US"/>
+        </w:rPr>
+        <w:t xml:space="preserve"> go back to basic deconvolve with pure silence y=0 removed at start except last point</w:t>
+      </w:r>
+    </w:p>
+    <w:p>
+      <w:pPr>
+        <w:rPr>
+          <w:lang w:val="en-US"/>
+        </w:rPr>
+      </w:pPr>
+      <w:r>
+        <w:rPr>
+          <w:lang w:val="en-US"/>
+        </w:rPr>
+        <w:t xml:space="preserve">Also experimented with </w:t>
+      </w:r>
+      <w:r>
+        <w:rPr>
+          <w:lang w:val="en-US"/>
+        </w:rPr>
+        <w:t xml:space="preserve">frequency domain manual multiplication (manual convolution) but no avail, same result as expected. </w:t>
+      </w:r>
+      <w:proofErr w:type="gramStart"/>
+      <w:r>
+        <w:rPr>
+          <w:lang w:val="en-US"/>
+        </w:rPr>
+        <w:t>And also</w:t>
+      </w:r>
+      <w:proofErr w:type="gramEnd"/>
+      <w:r>
+        <w:rPr>
+          <w:lang w:val="en-US"/>
+        </w:rPr>
+        <w:t xml:space="preserve"> realized the time sync is prob not the culprit as deconvolution (convolution) happens in frequency domain anyway…</w:t>
+      </w:r>
+    </w:p>
+    <w:p>
+      <w:pPr>
+        <w:rPr>
+          <w:lang w:val="en-US"/>
+        </w:rPr>
+      </w:pPr>
+      <w:r>
+        <w:rPr>
+          <w:lang w:val="en-US"/>
+        </w:rPr>
+        <w:t>Testing different setting and scene config (standardize distance and probe) for test open air scene because I still have no clue where the second peak coming from…</w:t>
+      </w:r>
+      <w:r>
+        <w:rPr>
+          <w:lang w:val="en-US"/>
+        </w:rPr>
+        <w:t>still not fixed, probably a quirk with unity audio, hearing it subjectively, I don’t hear anything amiss either…</w:t>
+      </w:r>
+    </w:p>
+    <w:p>
+      <w:pPr>
+        <w:rPr>
+          <w:lang w:val="en-US"/>
+        </w:rPr>
+      </w:pPr>
+      <w:r>
+        <w:rPr>
+          <w:lang w:val="en-US"/>
+        </w:rPr>
+        <w:t xml:space="preserve">I gave up, </w:t>
+      </w:r>
+      <w:proofErr w:type="spellStart"/>
+      <w:r>
+        <w:rPr>
+          <w:lang w:val="en-US"/>
+        </w:rPr>
+        <w:t>lets</w:t>
+      </w:r>
+      <w:proofErr w:type="spellEnd"/>
+      <w:r>
+        <w:rPr>
+          <w:lang w:val="en-US"/>
+        </w:rPr>
+        <w:t xml:space="preserve"> just use basic deconvolve with</w:t>
+      </w:r>
+      <w:r>
+        <w:rPr>
+          <w:lang w:val="en-US"/>
+        </w:rPr>
+        <w:t xml:space="preserve"> default</w:t>
+      </w:r>
+      <w:r>
+        <w:rPr>
+          <w:lang w:val="en-US"/>
+        </w:rPr>
+        <w:t xml:space="preserve"> </w:t>
+      </w:r>
+      <w:proofErr w:type="spellStart"/>
+      <w:r>
+        <w:rPr>
+          <w:lang w:val="en-US"/>
+        </w:rPr>
+        <w:t>y</w:t>
+      </w:r>
+      <w:r>
+        <w:rPr>
+          <w:lang w:val="en-US"/>
+        </w:rPr>
+        <w:t>_fit</w:t>
+      </w:r>
+      <w:proofErr w:type="spellEnd"/>
+      <w:r>
+        <w:rPr>
+          <w:lang w:val="en-US"/>
+        </w:rPr>
+        <w:t xml:space="preserve"> and get result again</w:t>
+      </w:r>
+      <w:r>
+        <w:rPr>
+          <w:lang w:val="en-US"/>
+        </w:rPr>
+        <w:t xml:space="preserve"> for each scene.</w:t>
+      </w:r>
     </w:p>
     <w:p>
       <w:pPr>

</xml_diff>